<commit_message>
Update README.md and config prep doc
</commit_message>
<xml_diff>
--- a/Docs/Ops Server Config Preparation.docx
+++ b/Docs/Ops Server Config Preparation.docx
@@ -748,19 +748,7 @@
           <w:rPr>
             <w:rStyle w:val="Hyperlink"/>
           </w:rPr>
-          <w:t>ArcGIS for the Military downlo</w:t>
-        </w:r>
-        <w:r>
-          <w:rPr>
-            <w:rStyle w:val="Hyperlink"/>
-          </w:rPr>
-          <w:t>a</w:t>
-        </w:r>
-        <w:r>
-          <w:rPr>
-            <w:rStyle w:val="Hyperlink"/>
-          </w:rPr>
-          <w:t>d page</w:t>
+          <w:t>ArcGIS for the Military download page</w:t>
         </w:r>
       </w:hyperlink>
       <w:r>
@@ -1234,6 +1222,186 @@
         </w:numPr>
       </w:pPr>
       <w:r>
+        <w:t>Modify paths in the ops-server-</w:t>
+      </w:r>
+      <w:proofErr w:type="spellStart"/>
+      <w:r>
+        <w:t>config</w:t>
+      </w:r>
+      <w:proofErr w:type="spellEnd"/>
+      <w:r>
+        <w:t xml:space="preserve"> repo scripts</w:t>
+      </w:r>
+      <w:r>
+        <w:t>:</w:t>
+      </w:r>
+    </w:p>
+    <w:p>
+      <w:pPr>
+        <w:pStyle w:val="ListParagraph"/>
+        <w:numPr>
+          <w:ilvl w:val="1"/>
+          <w:numId w:val="1"/>
+        </w:numPr>
+      </w:pPr>
+      <w:r>
+        <w:t>Edit the SupportFiles\OpsServerConfig.py script:</w:t>
+      </w:r>
+    </w:p>
+    <w:p>
+      <w:pPr>
+        <w:pStyle w:val="ListParagraph"/>
+        <w:numPr>
+          <w:ilvl w:val="2"/>
+          <w:numId w:val="1"/>
+        </w:numPr>
+      </w:pPr>
+      <w:r>
+        <w:t xml:space="preserve">Update the PostgreSQL database names set by the </w:t>
+      </w:r>
+      <w:proofErr w:type="spellStart"/>
+      <w:r>
+        <w:rPr>
+          <w:rFonts w:ascii="Courier New" w:hAnsi="Courier New" w:cs="Courier New"/>
+        </w:rPr>
+        <w:t>databasesToCreate</w:t>
+      </w:r>
+      <w:proofErr w:type="spellEnd"/>
+      <w:r>
+        <w:t xml:space="preserve"> dictionary variable to match the databases you want the ops-server-</w:t>
+      </w:r>
+      <w:proofErr w:type="spellStart"/>
+      <w:r>
+        <w:t>config</w:t>
+      </w:r>
+      <w:proofErr w:type="spellEnd"/>
+      <w:r>
+        <w:t xml:space="preserve"> scripts to create.</w:t>
+      </w:r>
+    </w:p>
+    <w:p>
+      <w:pPr>
+        <w:pStyle w:val="ListParagraph"/>
+        <w:numPr>
+          <w:ilvl w:val="2"/>
+          <w:numId w:val="1"/>
+        </w:numPr>
+      </w:pPr>
+      <w:r>
+        <w:t xml:space="preserve">Update the </w:t>
+      </w:r>
+      <w:proofErr w:type="spellStart"/>
+      <w:r>
+        <w:rPr>
+          <w:rFonts w:ascii="Courier New" w:hAnsi="Courier New" w:cs="Courier New"/>
+        </w:rPr>
+        <w:t>installOnlyPublishingFolders</w:t>
+      </w:r>
+      <w:proofErr w:type="spellEnd"/>
+      <w:r>
+        <w:rPr>
+          <w:rFonts w:ascii="Courier New" w:hAnsi="Courier New" w:cs="Courier New"/>
+        </w:rPr>
+        <w:t xml:space="preserve"> </w:t>
+      </w:r>
+      <w:r>
+        <w:t xml:space="preserve">dictionary variable to match the path(s) of where your file based data is located; used to create temporary data stores </w:t>
+      </w:r>
+      <w:r>
+        <w:t xml:space="preserve">registry entries </w:t>
+      </w:r>
+      <w:r>
+        <w:t>during ArcGIS Server service publishing to map the data path of source service and where this data is located on the target ArcGIS Server.</w:t>
+      </w:r>
+    </w:p>
+    <w:p>
+      <w:pPr>
+        <w:pStyle w:val="ListParagraph"/>
+        <w:numPr>
+          <w:ilvl w:val="2"/>
+          <w:numId w:val="1"/>
+        </w:numPr>
+      </w:pPr>
+      <w:r>
+        <w:t xml:space="preserve">Update the </w:t>
+      </w:r>
+      <w:proofErr w:type="spellStart"/>
+      <w:r>
+        <w:rPr>
+          <w:rFonts w:ascii="Courier New" w:hAnsi="Courier New" w:cs="Courier New"/>
+        </w:rPr>
+        <w:t>installOnlyPublishingDBServers</w:t>
+      </w:r>
+      <w:proofErr w:type="spellEnd"/>
+      <w:r>
+        <w:t xml:space="preserve"> list variable to match the names of the PostgreSQL databases servers; used to create </w:t>
+      </w:r>
+      <w:r>
+        <w:t>temporary data stores registry entries</w:t>
+      </w:r>
+      <w:r>
+        <w:t xml:space="preserve"> during ArcGIS Serer service publishing to map the database server of the source server and the databases on the target ArcGIS Server.</w:t>
+      </w:r>
+      <w:r>
+        <w:t xml:space="preserve"> Used in conjunction with the </w:t>
+      </w:r>
+      <w:proofErr w:type="spellStart"/>
+      <w:r>
+        <w:rPr>
+          <w:rFonts w:ascii="Courier New" w:hAnsi="Courier New" w:cs="Courier New"/>
+        </w:rPr>
+        <w:t>databasesToCreate</w:t>
+      </w:r>
+      <w:proofErr w:type="spellEnd"/>
+      <w:r>
+        <w:rPr>
+          <w:rFonts w:ascii="Courier New" w:hAnsi="Courier New" w:cs="Courier New"/>
+        </w:rPr>
+        <w:t xml:space="preserve"> </w:t>
+      </w:r>
+      <w:r>
+        <w:t>variable to create a data store registry entry for each server/database name combination.</w:t>
+      </w:r>
+    </w:p>
+    <w:p>
+      <w:pPr>
+        <w:pStyle w:val="ListParagraph"/>
+        <w:numPr>
+          <w:ilvl w:val="1"/>
+          <w:numId w:val="1"/>
+        </w:numPr>
+      </w:pPr>
+      <w:r>
+        <w:t>Edit the Publish\Por</w:t>
+      </w:r>
+      <w:r>
+        <w:t xml:space="preserve">tal\PortalContentPost.py script. </w:t>
+      </w:r>
+      <w:r>
+        <w:t xml:space="preserve">Update the </w:t>
+      </w:r>
+      <w:proofErr w:type="spellStart"/>
+      <w:r>
+        <w:rPr>
+          <w:rFonts w:ascii="Courier New" w:hAnsi="Courier New" w:cs="Courier New"/>
+        </w:rPr>
+        <w:t>source_hostname</w:t>
+      </w:r>
+      <w:proofErr w:type="spellEnd"/>
+      <w:r>
+        <w:t xml:space="preserve"> variable to match the fully qualified server name </w:t>
+      </w:r>
+    </w:p>
+    <w:p>
+      <w:pPr>
+        <w:pStyle w:val="ListParagraph"/>
+        <w:numPr>
+          <w:ilvl w:val="0"/>
+          <w:numId w:val="1"/>
+        </w:numPr>
+      </w:pPr>
+      <w:r>
+        <w:lastRenderedPageBreak/>
         <w:t xml:space="preserve">Follow the instructions in the </w:t>
       </w:r>
       <w:r>
@@ -1264,13 +1432,428 @@
         <w:pStyle w:val="Heading1"/>
       </w:pPr>
       <w:r>
-        <w:t>Content Publishing</w:t>
-      </w:r>
-      <w:r>
-        <w:t xml:space="preserve"> Preparation</w:t>
-      </w:r>
-    </w:p>
-    <w:p>
+        <w:t>Content Publishing Preparation</w:t>
+      </w:r>
+    </w:p>
+    <w:p>
+      <w:pPr>
+        <w:pStyle w:val="Heading2"/>
+        <w:rPr>
+          <w:rFonts w:asciiTheme="minorHAnsi" w:eastAsiaTheme="minorHAnsi" w:hAnsiTheme="minorHAnsi" w:cstheme="minorBidi"/>
+          <w:color w:val="auto"/>
+          <w:sz w:val="22"/>
+          <w:szCs w:val="22"/>
+        </w:rPr>
+      </w:pPr>
+    </w:p>
+    <w:p>
+      <w:pPr>
+        <w:pStyle w:val="Heading2"/>
+      </w:pPr>
+      <w:r>
+        <w:t>Source ArcGIS Server configuration</w:t>
+      </w:r>
+    </w:p>
+    <w:p>
+      <w:r>
+        <w:t xml:space="preserve">The </w:t>
+      </w:r>
+      <w:r>
+        <w:rPr>
+          <w:rFonts w:ascii="Courier New" w:hAnsi="Courier New" w:cs="Courier New"/>
+        </w:rPr>
+        <w:t>PublishToOpsServer.py</w:t>
+      </w:r>
+      <w:r>
+        <w:t xml:space="preserve"> script </w:t>
+      </w:r>
+      <w:r>
+        <w:t xml:space="preserve">(see the “Publish the ArcGIS Server services” section of the </w:t>
+      </w:r>
+      <w:r>
+        <w:rPr>
+          <w:i/>
+        </w:rPr>
+        <w:t>Ops Server Installation Guide</w:t>
+      </w:r>
+      <w:r>
+        <w:t xml:space="preserve"> for more information) </w:t>
+      </w:r>
+      <w:r>
+        <w:t>publishes ArcGIS Server services from se</w:t>
+      </w:r>
+      <w:r>
+        <w:t>rvice definition files (.</w:t>
+      </w:r>
+      <w:proofErr w:type="spellStart"/>
+      <w:r>
+        <w:t>sd</w:t>
+      </w:r>
+      <w:proofErr w:type="spellEnd"/>
+      <w:r>
+        <w:t xml:space="preserve">) that were created on your source ArcGIS Server. </w:t>
+      </w:r>
+      <w:r>
+        <w:t xml:space="preserve">Service definition files are created when you publish services to ArcGIS Server. </w:t>
+      </w:r>
+      <w:r>
+        <w:t xml:space="preserve">By default, ArcGIS Server deletes the service definition after the service has been published. </w:t>
+      </w:r>
+      <w:r>
+        <w:t xml:space="preserve">To </w:t>
+      </w:r>
+      <w:r>
+        <w:t>configure</w:t>
+      </w:r>
+      <w:r>
+        <w:t xml:space="preserve"> </w:t>
+      </w:r>
+      <w:r>
+        <w:t xml:space="preserve">your source ArcGIS Server </w:t>
+      </w:r>
+      <w:r>
+        <w:t>from delet</w:t>
+      </w:r>
+      <w:r>
+        <w:t>ing the service definition files, following the instructions below</w:t>
+      </w:r>
+      <w:r>
+        <w:t>:</w:t>
+      </w:r>
+    </w:p>
+    <w:p>
+      <w:pPr>
+        <w:pStyle w:val="ListParagraph"/>
+        <w:numPr>
+          <w:ilvl w:val="0"/>
+          <w:numId w:val="3"/>
+        </w:numPr>
+      </w:pPr>
+      <w:r>
+        <w:t>Add a Windows registry key to prevent the service definition file from automatically being deleted after the service has been published.</w:t>
+      </w:r>
+    </w:p>
+    <w:p>
+      <w:pPr>
+        <w:pStyle w:val="ListParagraph"/>
+        <w:numPr>
+          <w:ilvl w:val="1"/>
+          <w:numId w:val="3"/>
+        </w:numPr>
+      </w:pPr>
+      <w:r>
+        <w:t>Log into your ArcGIS Server machine.</w:t>
+      </w:r>
+    </w:p>
+    <w:p>
+      <w:pPr>
+        <w:pStyle w:val="ListParagraph"/>
+        <w:numPr>
+          <w:ilvl w:val="1"/>
+          <w:numId w:val="3"/>
+        </w:numPr>
+      </w:pPr>
+      <w:r>
+        <w:t xml:space="preserve">Open the </w:t>
+      </w:r>
+      <w:proofErr w:type="spellStart"/>
+      <w:r>
+        <w:t>regedit</w:t>
+      </w:r>
+      <w:proofErr w:type="spellEnd"/>
+      <w:r>
+        <w:t xml:space="preserve"> (</w:t>
+      </w:r>
+      <w:r>
+        <w:rPr>
+          <w:b/>
+        </w:rPr>
+        <w:t>NOTE</w:t>
+      </w:r>
+      <w:r>
+        <w:t xml:space="preserve">: you need to run </w:t>
+      </w:r>
+      <w:proofErr w:type="spellStart"/>
+      <w:r>
+        <w:t>regedit</w:t>
+      </w:r>
+      <w:proofErr w:type="spellEnd"/>
+      <w:r>
+        <w:t xml:space="preserve"> as the system account that is running the ArcGIS Server windows account; see the </w:t>
+      </w:r>
+      <w:proofErr w:type="spellStart"/>
+      <w:r>
+        <w:t>runas</w:t>
+      </w:r>
+      <w:proofErr w:type="spellEnd"/>
+      <w:r>
+        <w:t xml:space="preserve"> command line help for more information)</w:t>
+      </w:r>
+    </w:p>
+    <w:p>
+      <w:pPr>
+        <w:pStyle w:val="ListParagraph"/>
+        <w:keepNext/>
+        <w:numPr>
+          <w:ilvl w:val="1"/>
+          <w:numId w:val="3"/>
+        </w:numPr>
+      </w:pPr>
+      <w:r>
+        <w:t>Create the “</w:t>
+      </w:r>
+      <w:proofErr w:type="spellStart"/>
+      <w:r>
+        <w:t>KeepPublishedSD</w:t>
+      </w:r>
+      <w:proofErr w:type="spellEnd"/>
+      <w:r>
+        <w:t>” REG_DWORD in Computer\HKEY_CURRENT_USER\Software\ESRI\Server10.3\ArcToolbox\Settings and set its’ value to 1.</w:t>
+      </w:r>
+    </w:p>
+    <w:p>
+      <w:pPr>
+        <w:pStyle w:val="ListParagraph"/>
+        <w:ind w:left="1440"/>
+      </w:pPr>
+      <w:r>
+        <w:rPr>
+          <w:noProof/>
+        </w:rPr>
+        <w:drawing>
+          <wp:inline distT="0" distB="0" distL="0" distR="0" wp14:anchorId="0E3D2F1C" wp14:editId="26B824DB">
+            <wp:extent cx="4738717" cy="2867025"/>
+            <wp:effectExtent l="0" t="0" r="5080" b="0"/>
+            <wp:docPr id="1" name="Picture 1"/>
+            <wp:cNvGraphicFramePr>
+              <a:graphicFrameLocks xmlns:a="http://schemas.openxmlformats.org/drawingml/2006/main" noChangeAspect="1"/>
+            </wp:cNvGraphicFramePr>
+            <a:graphic xmlns:a="http://schemas.openxmlformats.org/drawingml/2006/main">
+              <a:graphicData uri="http://schemas.openxmlformats.org/drawingml/2006/picture">
+                <pic:pic xmlns:pic="http://schemas.openxmlformats.org/drawingml/2006/picture">
+                  <pic:nvPicPr>
+                    <pic:cNvPr id="1" name=""/>
+                    <pic:cNvPicPr/>
+                  </pic:nvPicPr>
+                  <pic:blipFill>
+                    <a:blip r:embed="rId9"/>
+                    <a:stretch>
+                      <a:fillRect/>
+                    </a:stretch>
+                  </pic:blipFill>
+                  <pic:spPr>
+                    <a:xfrm>
+                      <a:off x="0" y="0"/>
+                      <a:ext cx="4759796" cy="2879778"/>
+                    </a:xfrm>
+                    <a:prstGeom prst="rect">
+                      <a:avLst/>
+                    </a:prstGeom>
+                  </pic:spPr>
+                </pic:pic>
+              </a:graphicData>
+            </a:graphic>
+          </wp:inline>
+        </w:drawing>
+      </w:r>
+    </w:p>
+    <w:p>
+      <w:pPr>
+        <w:pStyle w:val="ListParagraph"/>
+        <w:ind w:left="1440"/>
+      </w:pPr>
+    </w:p>
+    <w:p>
+      <w:pPr>
+        <w:pStyle w:val="ListParagraph"/>
+        <w:ind w:left="1440"/>
+      </w:pPr>
+      <w:r>
+        <w:rPr>
+          <w:b/>
+        </w:rPr>
+        <w:t>NOTE</w:t>
+      </w:r>
+      <w:r>
+        <w:t>: if you have configured a multi-machine ArcGIS Server site you will need to add this registry key to each machine in the site.</w:t>
+      </w:r>
+    </w:p>
+    <w:p>
+      <w:pPr>
+        <w:pStyle w:val="ListParagraph"/>
+        <w:ind w:left="1440"/>
+      </w:pPr>
+    </w:p>
+    <w:p>
+      <w:pPr>
+        <w:pStyle w:val="ListParagraph"/>
+        <w:numPr>
+          <w:ilvl w:val="0"/>
+          <w:numId w:val="3"/>
+        </w:numPr>
+      </w:pPr>
+      <w:r>
+        <w:lastRenderedPageBreak/>
+        <w:t xml:space="preserve">Disable the cleanup mode of the ArcGIS Server “System” directory (i.e. </w:t>
+      </w:r>
+      <w:proofErr w:type="spellStart"/>
+      <w:r>
+        <w:t>arcgissystem</w:t>
+      </w:r>
+      <w:proofErr w:type="spellEnd"/>
+      <w:r>
+        <w:t xml:space="preserve"> folder)</w:t>
+      </w:r>
+      <w:r>
+        <w:t xml:space="preserve"> to prevent ArcGIS Server from deleting the service definition files at register time intervals.</w:t>
+      </w:r>
+    </w:p>
+    <w:p>
+      <w:pPr>
+        <w:pStyle w:val="ListParagraph"/>
+        <w:numPr>
+          <w:ilvl w:val="1"/>
+          <w:numId w:val="3"/>
+        </w:numPr>
+      </w:pPr>
+      <w:r>
+        <w:t>Log into ArcGIS Server Manager with an administrator account.</w:t>
+      </w:r>
+    </w:p>
+    <w:p>
+      <w:pPr>
+        <w:pStyle w:val="ListParagraph"/>
+        <w:numPr>
+          <w:ilvl w:val="1"/>
+          <w:numId w:val="3"/>
+        </w:numPr>
+      </w:pPr>
+      <w:r>
+        <w:t>Navigate to Site &gt; Directories.</w:t>
+      </w:r>
+    </w:p>
+    <w:p>
+      <w:pPr>
+        <w:pStyle w:val="ListParagraph"/>
+        <w:numPr>
+          <w:ilvl w:val="1"/>
+          <w:numId w:val="3"/>
+        </w:numPr>
+      </w:pPr>
+      <w:r>
+        <w:t>Click the “Edit” button for the “System” directory.</w:t>
+      </w:r>
+    </w:p>
+    <w:p>
+      <w:pPr>
+        <w:pStyle w:val="ListParagraph"/>
+        <w:numPr>
+          <w:ilvl w:val="1"/>
+          <w:numId w:val="3"/>
+        </w:numPr>
+      </w:pPr>
+      <w:r>
+        <w:t>Change the “Cleanup mode” property to “None”.</w:t>
+      </w:r>
+    </w:p>
+    <w:p>
+      <w:pPr>
+        <w:pStyle w:val="ListParagraph"/>
+        <w:numPr>
+          <w:ilvl w:val="1"/>
+          <w:numId w:val="3"/>
+        </w:numPr>
+      </w:pPr>
+      <w:r>
+        <w:t>Click “Save”.</w:t>
+      </w:r>
+    </w:p>
+    <w:p>
+      <w:pPr>
+        <w:pStyle w:val="ListParagraph"/>
+        <w:ind w:left="1440"/>
+      </w:pPr>
+    </w:p>
+    <w:p>
+      <w:pPr>
+        <w:rPr>
+          <w:b/>
+        </w:rPr>
+      </w:pPr>
+      <w:r>
+        <w:rPr>
+          <w:b/>
+        </w:rPr>
+        <w:t xml:space="preserve">NOTE: </w:t>
+      </w:r>
+      <w:r>
+        <w:t>to extract the service definition files from your source ArcGIS Server</w:t>
+      </w:r>
+      <w:r>
+        <w:t xml:space="preserve"> for use by the PublishToOpsServer.py</w:t>
+      </w:r>
+      <w:r>
+        <w:t xml:space="preserve">, </w:t>
+      </w:r>
+      <w:r>
+        <w:t>you must use the GetSDFiles.py script; this script extracts additional information about the associated portal items required by the PublishToOpsServer.py script to successfully publish the service.</w:t>
+      </w:r>
+    </w:p>
+    <w:p/>
+    <w:p>
+      <w:pPr>
+        <w:pStyle w:val="Heading2"/>
+      </w:pPr>
+      <w:r>
+        <w:t>Source Portal Content</w:t>
+      </w:r>
+    </w:p>
+    <w:p>
+      <w:r>
+        <w:t xml:space="preserve">The </w:t>
+      </w:r>
+      <w:r>
+        <w:rPr>
+          <w:rFonts w:ascii="Courier New" w:hAnsi="Courier New" w:cs="Courier New"/>
+        </w:rPr>
+        <w:t>PublishPortalContent</w:t>
+      </w:r>
+      <w:r>
+        <w:rPr>
+          <w:rFonts w:ascii="Courier New" w:hAnsi="Courier New" w:cs="Courier New"/>
+        </w:rPr>
+        <w:t>.py</w:t>
+      </w:r>
+      <w:r>
+        <w:t xml:space="preserve"> script (see the “Publish </w:t>
+      </w:r>
+      <w:r>
+        <w:t>portal content</w:t>
+      </w:r>
+      <w:r>
+        <w:t xml:space="preserve">” section of the </w:t>
+      </w:r>
+      <w:r>
+        <w:rPr>
+          <w:i/>
+        </w:rPr>
+        <w:t>Ops Server Installation Guide</w:t>
+      </w:r>
+      <w:r>
+        <w:t xml:space="preserve"> for more information) publishes</w:t>
+      </w:r>
+      <w:r>
+        <w:t xml:space="preserve"> portal content that has been extracted from your source Portal for ArcGIS site using the </w:t>
+      </w:r>
+      <w:r>
+        <w:rPr>
+          <w:i/>
+        </w:rPr>
+        <w:t>PortalContentExtract.py</w:t>
+      </w:r>
+      <w:r>
+        <w:t xml:space="preserve"> script.</w:t>
+      </w:r>
       <w:bookmarkStart w:id="0" w:name="_GoBack"/>
       <w:bookmarkEnd w:id="0"/>
     </w:p>
@@ -1491,11 +2074,103 @@
       </w:pPr>
     </w:lvl>
   </w:abstractNum>
+  <w:abstractNum w:abstractNumId="2">
+    <w:nsid w:val="26136831"/>
+    <w:multiLevelType w:val="hybridMultilevel"/>
+    <w:tmpl w:val="C4EAD694"/>
+    <w:lvl w:ilvl="0" w:tplc="0409000F">
+      <w:start w:val="1"/>
+      <w:numFmt w:val="decimal"/>
+      <w:lvlText w:val="%1."/>
+      <w:lvlJc w:val="left"/>
+      <w:pPr>
+        <w:ind w:left="720" w:hanging="360"/>
+      </w:pPr>
+      <w:rPr>
+        <w:rFonts w:hint="default"/>
+      </w:rPr>
+    </w:lvl>
+    <w:lvl w:ilvl="1" w:tplc="04090019">
+      <w:start w:val="1"/>
+      <w:numFmt w:val="lowerLetter"/>
+      <w:lvlText w:val="%2."/>
+      <w:lvlJc w:val="left"/>
+      <w:pPr>
+        <w:ind w:left="1440" w:hanging="360"/>
+      </w:pPr>
+    </w:lvl>
+    <w:lvl w:ilvl="2" w:tplc="0409001B" w:tentative="1">
+      <w:start w:val="1"/>
+      <w:numFmt w:val="lowerRoman"/>
+      <w:lvlText w:val="%3."/>
+      <w:lvlJc w:val="right"/>
+      <w:pPr>
+        <w:ind w:left="2160" w:hanging="180"/>
+      </w:pPr>
+    </w:lvl>
+    <w:lvl w:ilvl="3" w:tplc="0409000F" w:tentative="1">
+      <w:start w:val="1"/>
+      <w:numFmt w:val="decimal"/>
+      <w:lvlText w:val="%4."/>
+      <w:lvlJc w:val="left"/>
+      <w:pPr>
+        <w:ind w:left="2880" w:hanging="360"/>
+      </w:pPr>
+    </w:lvl>
+    <w:lvl w:ilvl="4" w:tplc="04090019" w:tentative="1">
+      <w:start w:val="1"/>
+      <w:numFmt w:val="lowerLetter"/>
+      <w:lvlText w:val="%5."/>
+      <w:lvlJc w:val="left"/>
+      <w:pPr>
+        <w:ind w:left="3600" w:hanging="360"/>
+      </w:pPr>
+    </w:lvl>
+    <w:lvl w:ilvl="5" w:tplc="0409001B" w:tentative="1">
+      <w:start w:val="1"/>
+      <w:numFmt w:val="lowerRoman"/>
+      <w:lvlText w:val="%6."/>
+      <w:lvlJc w:val="right"/>
+      <w:pPr>
+        <w:ind w:left="4320" w:hanging="180"/>
+      </w:pPr>
+    </w:lvl>
+    <w:lvl w:ilvl="6" w:tplc="0409000F" w:tentative="1">
+      <w:start w:val="1"/>
+      <w:numFmt w:val="decimal"/>
+      <w:lvlText w:val="%7."/>
+      <w:lvlJc w:val="left"/>
+      <w:pPr>
+        <w:ind w:left="5040" w:hanging="360"/>
+      </w:pPr>
+    </w:lvl>
+    <w:lvl w:ilvl="7" w:tplc="04090019" w:tentative="1">
+      <w:start w:val="1"/>
+      <w:numFmt w:val="lowerLetter"/>
+      <w:lvlText w:val="%8."/>
+      <w:lvlJc w:val="left"/>
+      <w:pPr>
+        <w:ind w:left="5760" w:hanging="360"/>
+      </w:pPr>
+    </w:lvl>
+    <w:lvl w:ilvl="8" w:tplc="0409001B" w:tentative="1">
+      <w:start w:val="1"/>
+      <w:numFmt w:val="lowerRoman"/>
+      <w:lvlText w:val="%9."/>
+      <w:lvlJc w:val="right"/>
+      <w:pPr>
+        <w:ind w:left="6480" w:hanging="180"/>
+      </w:pPr>
+    </w:lvl>
+  </w:abstractNum>
   <w:num w:numId="1">
     <w:abstractNumId w:val="1"/>
   </w:num>
   <w:num w:numId="2">
     <w:abstractNumId w:val="0"/>
+  </w:num>
+  <w:num w:numId="3">
+    <w:abstractNumId w:val="2"/>
   </w:num>
 </w:numbering>
 </file>
@@ -1915,6 +2590,28 @@
       <w:szCs w:val="32"/>
     </w:rPr>
   </w:style>
+  <w:style w:type="paragraph" w:styleId="Heading2">
+    <w:name w:val="heading 2"/>
+    <w:basedOn w:val="Normal"/>
+    <w:next w:val="Normal"/>
+    <w:link w:val="Heading2Char"/>
+    <w:uiPriority w:val="9"/>
+    <w:unhideWhenUsed/>
+    <w:qFormat/>
+    <w:rsid w:val="00D568A9"/>
+    <w:pPr>
+      <w:keepNext/>
+      <w:keepLines/>
+      <w:spacing w:before="40" w:after="0"/>
+      <w:outlineLvl w:val="1"/>
+    </w:pPr>
+    <w:rPr>
+      <w:rFonts w:asciiTheme="majorHAnsi" w:eastAsiaTheme="majorEastAsia" w:hAnsiTheme="majorHAnsi" w:cstheme="majorBidi"/>
+      <w:color w:val="2E74B5" w:themeColor="accent1" w:themeShade="BF"/>
+      <w:sz w:val="26"/>
+      <w:szCs w:val="26"/>
+    </w:rPr>
+  </w:style>
   <w:style w:type="character" w:default="1" w:styleId="DefaultParagraphFont">
     <w:name w:val="Default Paragraph Font"/>
     <w:uiPriority w:val="1"/>
@@ -2021,6 +2718,19 @@
       <w:kern w:val="28"/>
       <w:sz w:val="56"/>
       <w:szCs w:val="56"/>
+    </w:rPr>
+  </w:style>
+  <w:style w:type="character" w:customStyle="1" w:styleId="Heading2Char">
+    <w:name w:val="Heading 2 Char"/>
+    <w:basedOn w:val="DefaultParagraphFont"/>
+    <w:link w:val="Heading2"/>
+    <w:uiPriority w:val="9"/>
+    <w:rsid w:val="00D568A9"/>
+    <w:rPr>
+      <w:rFonts w:asciiTheme="majorHAnsi" w:eastAsiaTheme="majorEastAsia" w:hAnsiTheme="majorHAnsi" w:cstheme="majorBidi"/>
+      <w:color w:val="2E74B5" w:themeColor="accent1" w:themeShade="BF"/>
+      <w:sz w:val="26"/>
+      <w:szCs w:val="26"/>
     </w:rPr>
   </w:style>
 </w:styles>

</xml_diff>

<commit_message>
Revert "Minor Guide Edits"
This reverts commit 7c88113e187db9f45178a8005cbe0b7951995439.
</commit_message>
<xml_diff>
--- a/Docs/Ops Server Config Preparation.docx
+++ b/Docs/Ops Server Config Preparation.docx
@@ -1,13 +1,11 @@
 
 <file path=word/document.xml><?xml version="1.0" encoding="utf-8"?>
-<w:document xmlns:wpc="http://schemas.microsoft.com/office/word/2010/wordprocessingCanvas" xmlns:mc="http://schemas.openxmlformats.org/markup-compatibility/2006" xmlns:o="urn:schemas-microsoft-com:office:office" xmlns:r="http://schemas.openxmlformats.org/officeDocument/2006/relationships" xmlns:m="http://schemas.openxmlformats.org/officeDocument/2006/math" xmlns:v="urn:schemas-microsoft-com:vml" xmlns:wp14="http://schemas.microsoft.com/office/word/2010/wordprocessingDrawing" xmlns:wp="http://schemas.openxmlformats.org/drawingml/2006/wordprocessingDrawing" xmlns:w10="urn:schemas-microsoft-com:office:word" xmlns:w="http://schemas.openxmlformats.org/wordprocessingml/2006/main" xmlns:w14="http://schemas.microsoft.com/office/word/2010/wordml" xmlns:wpg="http://schemas.microsoft.com/office/word/2010/wordprocessingGroup" xmlns:wpi="http://schemas.microsoft.com/office/word/2010/wordprocessingInk" xmlns:wne="http://schemas.microsoft.com/office/word/2006/wordml" xmlns:wps="http://schemas.microsoft.com/office/word/2010/wordprocessingShape" mc:Ignorable="w14 wp14">
+<w:document xmlns:wpc="http://schemas.microsoft.com/office/word/2010/wordprocessingCanvas" xmlns:mc="http://schemas.openxmlformats.org/markup-compatibility/2006" xmlns:o="urn:schemas-microsoft-com:office:office" xmlns:r="http://schemas.openxmlformats.org/officeDocument/2006/relationships" xmlns:m="http://schemas.openxmlformats.org/officeDocument/2006/math" xmlns:v="urn:schemas-microsoft-com:vml" xmlns:wp14="http://schemas.microsoft.com/office/word/2010/wordprocessingDrawing" xmlns:wp="http://schemas.openxmlformats.org/drawingml/2006/wordprocessingDrawing" xmlns:w10="urn:schemas-microsoft-com:office:word" xmlns:w="http://schemas.openxmlformats.org/wordprocessingml/2006/main" xmlns:w14="http://schemas.microsoft.com/office/word/2010/wordml" xmlns:w15="http://schemas.microsoft.com/office/word/2012/wordml" xmlns:wpg="http://schemas.microsoft.com/office/word/2010/wordprocessingGroup" xmlns:wpi="http://schemas.microsoft.com/office/word/2010/wordprocessingInk" xmlns:wne="http://schemas.microsoft.com/office/word/2006/wordml" xmlns:wps="http://schemas.microsoft.com/office/word/2010/wordprocessingShape" mc:Ignorable="w14 w15 wp14">
   <w:body>
     <w:p>
       <w:pPr>
         <w:pStyle w:val="Title"/>
       </w:pPr>
-      <w:bookmarkStart w:id="0" w:name="_GoBack"/>
-      <w:bookmarkEnd w:id="0"/>
       <w:r>
         <w:t>Ops Server Configuration Preparation</w:t>
       </w:r>
@@ -17,50 +15,6 @@
         <w:pStyle w:val="Heading1"/>
       </w:pPr>
       <w:r>
-        <w:t>Intended Audience</w:t>
-      </w:r>
-    </w:p>
-    <w:p>
-      <w:r>
-        <w:t xml:space="preserve">This document is intended to describe some initial setup and preparation steps required prior to beginning the process described in the </w:t>
-      </w:r>
-      <w:r>
-        <w:t>Ops Server Installation Guide</w:t>
-      </w:r>
-      <w:r>
-        <w:t xml:space="preserve">. This document is intended for external users who have obtained the distribution from the </w:t>
-      </w:r>
-      <w:hyperlink r:id="rId6" w:history="1">
-        <w:r>
-          <w:rPr>
-            <w:rStyle w:val="Hyperlink"/>
-          </w:rPr>
-          <w:t>ops-server-</w:t>
-        </w:r>
-        <w:proofErr w:type="spellStart"/>
-        <w:r>
-          <w:rPr>
-            <w:rStyle w:val="Hyperlink"/>
-          </w:rPr>
-          <w:t>config</w:t>
-        </w:r>
-        <w:proofErr w:type="spellEnd"/>
-        <w:r>
-          <w:rPr>
-            <w:rStyle w:val="Hyperlink"/>
-          </w:rPr>
-          <w:t xml:space="preserve"> Github repository</w:t>
-        </w:r>
-      </w:hyperlink>
-      <w:r>
-        <w:t xml:space="preserve">.  If you have received the complete distribution from an external drive or other source you do not need to complete these steps. </w:t>
-      </w:r>
-    </w:p>
-    <w:p>
-      <w:pPr>
-        <w:pStyle w:val="Heading1"/>
-      </w:pPr>
-      <w:r>
         <w:t>Install Software Preparation</w:t>
       </w:r>
     </w:p>
@@ -94,7 +48,7 @@
       <w:r>
         <w:t xml:space="preserve">required can be downloaded from </w:t>
       </w:r>
-      <w:hyperlink r:id="rId7" w:history="1">
+      <w:hyperlink r:id="rId5" w:history="1">
         <w:r>
           <w:rPr>
             <w:rStyle w:val="Hyperlink"/>
@@ -124,49 +78,116 @@
         </w:numPr>
       </w:pPr>
       <w:r>
-        <w:t xml:space="preserve">Clone the </w:t>
-      </w:r>
-      <w:proofErr w:type="spellStart"/>
-      <w:r>
-        <w:t>the</w:t>
+        <w:t>Run the ops-server-config\Utilities\CreateOpsServerReleaseFolderStructure.bat file to create the folder structure required by the ops-server-</w:t>
+      </w:r>
+      <w:proofErr w:type="spellStart"/>
+      <w:r>
+        <w:t>config</w:t>
+      </w:r>
+      <w:proofErr w:type="spellEnd"/>
+      <w:r>
+        <w:t xml:space="preserve"> repo installation scripts.</w:t>
+      </w:r>
+    </w:p>
+    <w:p>
+      <w:pPr>
+        <w:pStyle w:val="ListParagraph"/>
+      </w:pPr>
+    </w:p>
+    <w:p>
+      <w:pPr>
+        <w:pStyle w:val="ListParagraph"/>
+        <w:keepNext/>
+        <w:numPr>
+          <w:ilvl w:val="0"/>
+          <w:numId w:val="1"/>
+        </w:numPr>
+      </w:pPr>
+      <w:r>
+        <w:t xml:space="preserve">Copy the </w:t>
+      </w:r>
+      <w:r>
+        <w:t>ops-server-</w:t>
+      </w:r>
+      <w:proofErr w:type="spellStart"/>
+      <w:r>
+        <w:t>config</w:t>
+      </w:r>
+      <w:proofErr w:type="spellEnd"/>
+      <w:r>
+        <w:t xml:space="preserve"> repo scripts and </w:t>
+      </w:r>
+      <w:r>
+        <w:t xml:space="preserve">the </w:t>
+      </w:r>
+      <w:r>
+        <w:t xml:space="preserve">software installers to the appropriate </w:t>
+      </w:r>
+      <w:proofErr w:type="spellStart"/>
+      <w:r>
+        <w:t>OPSServerInstall</w:t>
+      </w:r>
+      <w:proofErr w:type="spellEnd"/>
+      <w:r>
+        <w:t>\Software folder created by the CreateOpsServerReleaseFolderStructure.bat file:</w:t>
+      </w:r>
+    </w:p>
+    <w:p>
+      <w:pPr>
+        <w:pStyle w:val="ListParagraph"/>
+        <w:keepNext/>
+        <w:numPr>
+          <w:ilvl w:val="1"/>
+          <w:numId w:val="1"/>
+        </w:numPr>
+      </w:pPr>
+      <w:r>
+        <w:t>Ops-server-</w:t>
+      </w:r>
+      <w:proofErr w:type="spellStart"/>
+      <w:r>
+        <w:t>config</w:t>
+      </w:r>
+      <w:proofErr w:type="spellEnd"/>
+      <w:r>
+        <w:t xml:space="preserve"> scripts</w:t>
+      </w:r>
+    </w:p>
+    <w:p>
+      <w:pPr>
+        <w:pStyle w:val="ListParagraph"/>
+        <w:numPr>
+          <w:ilvl w:val="2"/>
+          <w:numId w:val="1"/>
+        </w:numPr>
+      </w:pPr>
+      <w:r>
+        <w:t xml:space="preserve">Copy the files/folder </w:t>
+      </w:r>
+      <w:r>
+        <w:t>in</w:t>
+      </w:r>
+      <w:r>
+        <w:t xml:space="preserve"> the ops-server-</w:t>
+      </w:r>
+      <w:proofErr w:type="spellStart"/>
+      <w:r>
+        <w:t>config</w:t>
       </w:r>
       <w:proofErr w:type="spellEnd"/>
       <w:r>
         <w:t xml:space="preserve"> </w:t>
       </w:r>
-      <w:hyperlink r:id="rId8" w:history="1">
-        <w:r>
-          <w:rPr>
-            <w:rStyle w:val="Hyperlink"/>
-          </w:rPr>
-          <w:t>ops-server-config Github repository</w:t>
-        </w:r>
-      </w:hyperlink>
-      <w:r>
-        <w:t xml:space="preserve"> from  </w:t>
-      </w:r>
-      <w:hyperlink r:id="rId9" w:history="1">
-        <w:r>
-          <w:rPr>
-            <w:rStyle w:val="Hyperlink"/>
-          </w:rPr>
-          <w:t>https://github.com/Esri/ops-server-config</w:t>
-        </w:r>
-      </w:hyperlink>
-      <w:r>
-        <w:br/>
-      </w:r>
-    </w:p>
-    <w:p>
-      <w:pPr>
-        <w:pStyle w:val="ListParagraph"/>
-        <w:numPr>
-          <w:ilvl w:val="0"/>
-          <w:numId w:val="1"/>
-        </w:numPr>
-      </w:pPr>
-      <w:r>
-        <w:t>Run the ops-server-config\Utilities\CreateOpsServerReleaseFolderStructure.bat file to create the folder structure required by the ops-server-</w:t>
+      <w:r>
+        <w:t xml:space="preserve">repo to the </w:t>
+      </w:r>
+      <w:proofErr w:type="spellStart"/>
+      <w:r>
+        <w:t>OPSServerInstall</w:t>
+      </w:r>
+      <w:proofErr w:type="spellEnd"/>
+      <w:r>
+        <w:t>\Software\ops-server-</w:t>
       </w:r>
       <w:proofErr w:type="spellStart"/>
       <w:r>
@@ -174,12 +195,13 @@
       </w:r>
       <w:proofErr w:type="spellEnd"/>
       <w:r>
-        <w:t xml:space="preserve"> repo installation scripts.</w:t>
-      </w:r>
-    </w:p>
-    <w:p>
-      <w:pPr>
-        <w:pStyle w:val="ListParagraph"/>
+        <w:t xml:space="preserve"> folder.</w:t>
+      </w:r>
+    </w:p>
+    <w:p>
+      <w:pPr>
+        <w:pStyle w:val="ListParagraph"/>
+        <w:ind w:left="2160"/>
       </w:pPr>
     </w:p>
     <w:p>
@@ -187,29 +209,42 @@
         <w:pStyle w:val="ListParagraph"/>
         <w:keepNext/>
         <w:numPr>
-          <w:ilvl w:val="0"/>
-          <w:numId w:val="1"/>
-        </w:numPr>
-      </w:pPr>
-      <w:r>
-        <w:t xml:space="preserve">Copy the </w:t>
-      </w:r>
-      <w:r>
-        <w:t>ops-server-</w:t>
-      </w:r>
-      <w:proofErr w:type="spellStart"/>
-      <w:r>
-        <w:t>config</w:t>
-      </w:r>
-      <w:proofErr w:type="spellEnd"/>
-      <w:r>
-        <w:t xml:space="preserve"> repo scripts and </w:t>
-      </w:r>
-      <w:r>
-        <w:t xml:space="preserve">the </w:t>
-      </w:r>
-      <w:r>
-        <w:t xml:space="preserve">software installers to the appropriate </w:t>
+          <w:ilvl w:val="1"/>
+          <w:numId w:val="1"/>
+        </w:numPr>
+      </w:pPr>
+      <w:r>
+        <w:t>ArcGIS Data Store</w:t>
+      </w:r>
+    </w:p>
+    <w:p>
+      <w:pPr>
+        <w:pStyle w:val="ListParagraph"/>
+        <w:numPr>
+          <w:ilvl w:val="2"/>
+          <w:numId w:val="1"/>
+        </w:numPr>
+      </w:pPr>
+      <w:r>
+        <w:t xml:space="preserve">Double-click the </w:t>
+      </w:r>
+      <w:r>
+        <w:t>ArcGIS_DataStore_Windows_103_144654</w:t>
+      </w:r>
+      <w:r>
+        <w:t>.exe file to unpack the installation files.</w:t>
+      </w:r>
+    </w:p>
+    <w:p>
+      <w:pPr>
+        <w:pStyle w:val="ListParagraph"/>
+        <w:numPr>
+          <w:ilvl w:val="2"/>
+          <w:numId w:val="1"/>
+        </w:numPr>
+      </w:pPr>
+      <w:r>
+        <w:t xml:space="preserve">Copy the unpacked files/folders to the </w:t>
       </w:r>
       <w:proofErr w:type="spellStart"/>
       <w:r>
@@ -217,8 +252,22 @@
       </w:r>
       <w:proofErr w:type="spellEnd"/>
       <w:r>
-        <w:t>\Software folder created by the CreateOpsServerReleaseFolderStructure.bat file:</w:t>
-      </w:r>
+        <w:t>\Software\</w:t>
+      </w:r>
+      <w:proofErr w:type="spellStart"/>
+      <w:r>
+        <w:t>ArcGISDataStore</w:t>
+      </w:r>
+      <w:proofErr w:type="spellEnd"/>
+      <w:r>
+        <w:t xml:space="preserve"> folder.</w:t>
+      </w:r>
+    </w:p>
+    <w:p>
+      <w:pPr>
+        <w:pStyle w:val="ListParagraph"/>
+        <w:ind w:left="2160"/>
+      </w:pPr>
     </w:p>
     <w:p>
       <w:pPr>
@@ -230,16 +279,13 @@
         </w:numPr>
       </w:pPr>
       <w:r>
-        <w:t>Ops-server-</w:t>
-      </w:r>
-      <w:proofErr w:type="spellStart"/>
-      <w:r>
-        <w:t>config</w:t>
-      </w:r>
-      <w:proofErr w:type="spellEnd"/>
-      <w:r>
-        <w:t xml:space="preserve"> scripts</w:t>
-      </w:r>
+        <w:t xml:space="preserve">ArcGIS </w:t>
+      </w:r>
+      <w:proofErr w:type="spellStart"/>
+      <w:r>
+        <w:t>GeoEvent</w:t>
+      </w:r>
+      <w:proofErr w:type="spellEnd"/>
     </w:p>
     <w:p>
       <w:pPr>
@@ -250,24 +296,25 @@
         </w:numPr>
       </w:pPr>
       <w:r>
-        <w:t xml:space="preserve">Copy the files/folder </w:t>
-      </w:r>
-      <w:r>
-        <w:t>in</w:t>
-      </w:r>
-      <w:r>
-        <w:t xml:space="preserve"> the ops-server-</w:t>
-      </w:r>
-      <w:proofErr w:type="spellStart"/>
-      <w:r>
-        <w:t>config</w:t>
-      </w:r>
-      <w:proofErr w:type="spellEnd"/>
-      <w:r>
-        <w:t xml:space="preserve"> </w:t>
-      </w:r>
-      <w:r>
-        <w:t xml:space="preserve">repo to the </w:t>
+        <w:t xml:space="preserve">Double-click the </w:t>
+      </w:r>
+      <w:r>
+        <w:t>ArcGIS_</w:t>
+      </w:r>
+      <w:r>
+        <w:t>GeoEvent_Extension_for_Server_103_142135.exe file to unpack the installation files.</w:t>
+      </w:r>
+    </w:p>
+    <w:p>
+      <w:pPr>
+        <w:pStyle w:val="ListParagraph"/>
+        <w:numPr>
+          <w:ilvl w:val="2"/>
+          <w:numId w:val="1"/>
+        </w:numPr>
+      </w:pPr>
+      <w:r>
+        <w:t xml:space="preserve">Copy the unpacked files/folders to the </w:t>
       </w:r>
       <w:proofErr w:type="spellStart"/>
       <w:r>
@@ -275,11 +322,14 @@
       </w:r>
       <w:proofErr w:type="spellEnd"/>
       <w:r>
-        <w:t>\Software\ops-server-</w:t>
-      </w:r>
-      <w:proofErr w:type="spellStart"/>
-      <w:r>
-        <w:t>config</w:t>
+        <w:t>\Software\</w:t>
+      </w:r>
+      <w:proofErr w:type="spellStart"/>
+      <w:r>
+        <w:t>ArcGIS</w:t>
+      </w:r>
+      <w:r>
+        <w:t>GeoEvent</w:t>
       </w:r>
       <w:proofErr w:type="spellEnd"/>
       <w:r>
@@ -302,7 +352,7 @@
         </w:numPr>
       </w:pPr>
       <w:r>
-        <w:t>ArcGIS Data Store</w:t>
+        <w:t>ArcGIS Server</w:t>
       </w:r>
     </w:p>
     <w:p>
@@ -314,13 +364,7 @@
         </w:numPr>
       </w:pPr>
       <w:r>
-        <w:t xml:space="preserve">Double-click the </w:t>
-      </w:r>
-      <w:r>
-        <w:t>ArcGIS_DataStore_Windows_103_144654</w:t>
-      </w:r>
-      <w:r>
-        <w:t>.exe file to unpack the installation files.</w:t>
+        <w:t>Double-click the ArcGIS _for_Server_Windows_103_142101.exe file to unpack the installation files.</w:t>
       </w:r>
     </w:p>
     <w:p>
@@ -344,7 +388,10 @@
       </w:r>
       <w:proofErr w:type="spellStart"/>
       <w:r>
-        <w:t>ArcGISDataStore</w:t>
+        <w:t>ArcGIS</w:t>
+      </w:r>
+      <w:r>
+        <w:t>Server</w:t>
       </w:r>
       <w:proofErr w:type="spellEnd"/>
       <w:r>
@@ -367,13 +414,8 @@
         </w:numPr>
       </w:pPr>
       <w:r>
-        <w:t xml:space="preserve">ArcGIS </w:t>
-      </w:r>
-      <w:proofErr w:type="spellStart"/>
-      <w:r>
-        <w:t>GeoEvent</w:t>
-      </w:r>
-      <w:proofErr w:type="spellEnd"/>
+        <w:t>Chat Server</w:t>
+      </w:r>
     </w:p>
     <w:p>
       <w:pPr>
@@ -384,137 +426,6 @@
         </w:numPr>
       </w:pPr>
       <w:r>
-        <w:t xml:space="preserve">Double-click the </w:t>
-      </w:r>
-      <w:r>
-        <w:t>ArcGIS_</w:t>
-      </w:r>
-      <w:r>
-        <w:t>GeoEvent_Extension_for_Server_103_142135.exe file to unpack the installation files.</w:t>
-      </w:r>
-    </w:p>
-    <w:p>
-      <w:pPr>
-        <w:pStyle w:val="ListParagraph"/>
-        <w:numPr>
-          <w:ilvl w:val="2"/>
-          <w:numId w:val="1"/>
-        </w:numPr>
-      </w:pPr>
-      <w:r>
-        <w:t xml:space="preserve">Copy the unpacked files/folders to the </w:t>
-      </w:r>
-      <w:proofErr w:type="spellStart"/>
-      <w:r>
-        <w:t>OPSServerInstall</w:t>
-      </w:r>
-      <w:proofErr w:type="spellEnd"/>
-      <w:r>
-        <w:t>\Software\</w:t>
-      </w:r>
-      <w:proofErr w:type="spellStart"/>
-      <w:r>
-        <w:t>ArcGIS</w:t>
-      </w:r>
-      <w:r>
-        <w:t>GeoEvent</w:t>
-      </w:r>
-      <w:proofErr w:type="spellEnd"/>
-      <w:r>
-        <w:t xml:space="preserve"> folder.</w:t>
-      </w:r>
-    </w:p>
-    <w:p>
-      <w:pPr>
-        <w:pStyle w:val="ListParagraph"/>
-        <w:ind w:left="2160"/>
-      </w:pPr>
-    </w:p>
-    <w:p>
-      <w:pPr>
-        <w:pStyle w:val="ListParagraph"/>
-        <w:keepNext/>
-        <w:numPr>
-          <w:ilvl w:val="1"/>
-          <w:numId w:val="1"/>
-        </w:numPr>
-      </w:pPr>
-      <w:r>
-        <w:t>ArcGIS Server</w:t>
-      </w:r>
-    </w:p>
-    <w:p>
-      <w:pPr>
-        <w:pStyle w:val="ListParagraph"/>
-        <w:numPr>
-          <w:ilvl w:val="2"/>
-          <w:numId w:val="1"/>
-        </w:numPr>
-      </w:pPr>
-      <w:r>
-        <w:t>Double-click the ArcGIS _for_Server_Windows_103_142101.exe file to unpack the installation files.</w:t>
-      </w:r>
-    </w:p>
-    <w:p>
-      <w:pPr>
-        <w:pStyle w:val="ListParagraph"/>
-        <w:numPr>
-          <w:ilvl w:val="2"/>
-          <w:numId w:val="1"/>
-        </w:numPr>
-      </w:pPr>
-      <w:r>
-        <w:lastRenderedPageBreak/>
-        <w:t xml:space="preserve">Copy the unpacked files/folders to the </w:t>
-      </w:r>
-      <w:proofErr w:type="spellStart"/>
-      <w:r>
-        <w:t>OPSServerInstall</w:t>
-      </w:r>
-      <w:proofErr w:type="spellEnd"/>
-      <w:r>
-        <w:t>\Software\</w:t>
-      </w:r>
-      <w:proofErr w:type="spellStart"/>
-      <w:r>
-        <w:t>ArcGIS</w:t>
-      </w:r>
-      <w:r>
-        <w:t>Server</w:t>
-      </w:r>
-      <w:proofErr w:type="spellEnd"/>
-      <w:r>
-        <w:t xml:space="preserve"> folder.</w:t>
-      </w:r>
-    </w:p>
-    <w:p>
-      <w:pPr>
-        <w:pStyle w:val="ListParagraph"/>
-        <w:ind w:left="2160"/>
-      </w:pPr>
-    </w:p>
-    <w:p>
-      <w:pPr>
-        <w:pStyle w:val="ListParagraph"/>
-        <w:keepNext/>
-        <w:numPr>
-          <w:ilvl w:val="1"/>
-          <w:numId w:val="1"/>
-        </w:numPr>
-      </w:pPr>
-      <w:r>
-        <w:t>Chat Server</w:t>
-      </w:r>
-    </w:p>
-    <w:p>
-      <w:pPr>
-        <w:pStyle w:val="ListParagraph"/>
-        <w:numPr>
-          <w:ilvl w:val="2"/>
-          <w:numId w:val="1"/>
-        </w:numPr>
-      </w:pPr>
-      <w:r>
         <w:t xml:space="preserve">Download the Windows </w:t>
       </w:r>
       <w:proofErr w:type="spellStart"/>
@@ -525,7 +436,7 @@
       <w:r>
         <w:t xml:space="preserve"> 3.9.3 installer from </w:t>
       </w:r>
-      <w:hyperlink r:id="rId10" w:history="1">
+      <w:hyperlink r:id="rId6" w:history="1">
         <w:r>
           <w:rPr>
             <w:rStyle w:val="Hyperlink"/>
@@ -583,6 +494,7 @@
         </w:numPr>
       </w:pPr>
       <w:r>
+        <w:lastRenderedPageBreak/>
         <w:t>PostgreSQL database</w:t>
       </w:r>
     </w:p>
@@ -821,9 +733,17 @@
         </w:numPr>
       </w:pPr>
       <w:r>
-        <w:t xml:space="preserve">Download the ArcGIS Qt Message Simulator (10.2.2.1) from the </w:t>
-      </w:r>
-      <w:hyperlink r:id="rId11" w:anchor="ArcGIS_for_the_Military" w:history="1">
+        <w:t xml:space="preserve">Download the ArcGIS </w:t>
+      </w:r>
+      <w:proofErr w:type="spellStart"/>
+      <w:r>
+        <w:t>Qt</w:t>
+      </w:r>
+      <w:proofErr w:type="spellEnd"/>
+      <w:r>
+        <w:t xml:space="preserve"> Message Simulator (10.2.2.1) from the </w:t>
+      </w:r>
+      <w:hyperlink r:id="rId7" w:anchor="ArcGIS_for_the_Military" w:history="1">
         <w:r>
           <w:rPr>
             <w:rStyle w:val="Hyperlink"/>
@@ -943,19 +863,12 @@
       <w:r>
         <w:t xml:space="preserve">Please see the following link for more information on the download: </w:t>
       </w:r>
-      <w:hyperlink r:id="rId12" w:anchor="ESRI_SECTION1_7B50BB5EFFA14FAC964A4E9D5CC35FA8" w:history="1">
+      <w:hyperlink r:id="rId8" w:anchor="ESRI_SECTION1_7B50BB5EFFA14FAC964A4E9D5CC35FA8" w:history="1">
         <w:r>
           <w:rPr>
             <w:rStyle w:val="Hyperlink"/>
           </w:rPr>
-          <w:t>http://doc.arcgis.com/en/operations-dashboard/windows-</w:t>
-        </w:r>
-        <w:r>
-          <w:rPr>
-            <w:rStyle w:val="Hyperlink"/>
-          </w:rPr>
-          <w:lastRenderedPageBreak/>
-          <w:t>desktop/author/portal-deploy.htm#ESRI_SECTION1_7B50BB5EFFA14FAC964A4E9D5CC35FA8</w:t>
+          <w:t>http://doc.arcgis.com/en/operations-dashboard/windows-desktop/author/portal-deploy.htm#ESRI_SECTION1_7B50BB5EFFA14FAC964A4E9D5CC35FA8</w:t>
         </w:r>
       </w:hyperlink>
     </w:p>
@@ -1067,6 +980,7 @@
         </w:rPr>
       </w:pPr>
       <w:r>
+        <w:lastRenderedPageBreak/>
         <w:t xml:space="preserve">Copy the OperationsDashboardUtility.exe and the other downloaded files to the </w:t>
       </w:r>
       <w:proofErr w:type="spellStart"/>
@@ -1409,85 +1323,85 @@
         </w:numPr>
       </w:pPr>
       <w:r>
+        <w:t xml:space="preserve">Update the </w:t>
+      </w:r>
+      <w:proofErr w:type="spellStart"/>
+      <w:r>
+        <w:rPr>
+          <w:rFonts w:ascii="Courier New" w:hAnsi="Courier New" w:cs="Courier New"/>
+        </w:rPr>
+        <w:t>installOnlyPublishingDBServers</w:t>
+      </w:r>
+      <w:proofErr w:type="spellEnd"/>
+      <w:r>
+        <w:t xml:space="preserve"> list variable to match the names of the PostgreSQL databases servers; used to create </w:t>
+      </w:r>
+      <w:r>
+        <w:t>temporary data stores registry entries</w:t>
+      </w:r>
+      <w:r>
+        <w:t xml:space="preserve"> during ArcGIS Serer service publishing to map the database server of the source server and the databases on the target ArcGIS Server.</w:t>
+      </w:r>
+      <w:r>
+        <w:t xml:space="preserve"> Used in conjunction with the </w:t>
+      </w:r>
+      <w:proofErr w:type="spellStart"/>
+      <w:r>
+        <w:rPr>
+          <w:rFonts w:ascii="Courier New" w:hAnsi="Courier New" w:cs="Courier New"/>
+        </w:rPr>
+        <w:t>databasesToCreate</w:t>
+      </w:r>
+      <w:proofErr w:type="spellEnd"/>
+      <w:r>
+        <w:rPr>
+          <w:rFonts w:ascii="Courier New" w:hAnsi="Courier New" w:cs="Courier New"/>
+        </w:rPr>
+        <w:t xml:space="preserve"> </w:t>
+      </w:r>
+      <w:r>
+        <w:t>variable to create a data store registry entry for each server/database name combination.</w:t>
+      </w:r>
+    </w:p>
+    <w:p>
+      <w:pPr>
+        <w:pStyle w:val="ListParagraph"/>
+        <w:numPr>
+          <w:ilvl w:val="1"/>
+          <w:numId w:val="1"/>
+        </w:numPr>
+      </w:pPr>
+      <w:r>
+        <w:t>Edit the Publish\Por</w:t>
+      </w:r>
+      <w:r>
+        <w:t xml:space="preserve">tal\PortalContentPost.py script. </w:t>
+      </w:r>
+      <w:r>
+        <w:t xml:space="preserve">Update the </w:t>
+      </w:r>
+      <w:proofErr w:type="spellStart"/>
+      <w:r>
+        <w:rPr>
+          <w:rFonts w:ascii="Courier New" w:hAnsi="Courier New" w:cs="Courier New"/>
+        </w:rPr>
+        <w:t>source_hostname</w:t>
+      </w:r>
+      <w:proofErr w:type="spellEnd"/>
+      <w:r>
+        <w:t xml:space="preserve"> variable to match the fully qualified server name </w:t>
+      </w:r>
+    </w:p>
+    <w:p>
+      <w:pPr>
+        <w:pStyle w:val="ListParagraph"/>
+        <w:numPr>
+          <w:ilvl w:val="0"/>
+          <w:numId w:val="1"/>
+        </w:numPr>
+      </w:pPr>
+      <w:r>
         <w:lastRenderedPageBreak/>
-        <w:t xml:space="preserve">Update the </w:t>
-      </w:r>
-      <w:proofErr w:type="spellStart"/>
-      <w:r>
-        <w:rPr>
-          <w:rFonts w:ascii="Courier New" w:hAnsi="Courier New" w:cs="Courier New"/>
-        </w:rPr>
-        <w:t>installOnlyPublishingDBServers</w:t>
-      </w:r>
-      <w:proofErr w:type="spellEnd"/>
-      <w:r>
-        <w:t xml:space="preserve"> list variable to match the names of the PostgreSQL databases servers; used to create </w:t>
-      </w:r>
-      <w:r>
-        <w:t>temporary data stores registry entries</w:t>
-      </w:r>
-      <w:r>
-        <w:t xml:space="preserve"> during ArcGIS Serer service publishing to map the database server of the source server and the databases on the target ArcGIS Server.</w:t>
-      </w:r>
-      <w:r>
-        <w:t xml:space="preserve"> Used in conjunction with the </w:t>
-      </w:r>
-      <w:proofErr w:type="spellStart"/>
-      <w:r>
-        <w:rPr>
-          <w:rFonts w:ascii="Courier New" w:hAnsi="Courier New" w:cs="Courier New"/>
-        </w:rPr>
-        <w:t>databasesToCreate</w:t>
-      </w:r>
-      <w:proofErr w:type="spellEnd"/>
-      <w:r>
-        <w:rPr>
-          <w:rFonts w:ascii="Courier New" w:hAnsi="Courier New" w:cs="Courier New"/>
-        </w:rPr>
-        <w:t xml:space="preserve"> </w:t>
-      </w:r>
-      <w:r>
-        <w:t>variable to create a data store registry entry for each server/database name combination.</w:t>
-      </w:r>
-    </w:p>
-    <w:p>
-      <w:pPr>
-        <w:pStyle w:val="ListParagraph"/>
-        <w:numPr>
-          <w:ilvl w:val="1"/>
-          <w:numId w:val="1"/>
-        </w:numPr>
-      </w:pPr>
-      <w:r>
-        <w:t>Edit the Publish\Por</w:t>
-      </w:r>
-      <w:r>
-        <w:t xml:space="preserve">tal\PortalContentPost.py script. </w:t>
-      </w:r>
-      <w:r>
-        <w:t xml:space="preserve">Update the </w:t>
-      </w:r>
-      <w:proofErr w:type="spellStart"/>
-      <w:r>
-        <w:rPr>
-          <w:rFonts w:ascii="Courier New" w:hAnsi="Courier New" w:cs="Courier New"/>
-        </w:rPr>
-        <w:t>source_hostname</w:t>
-      </w:r>
-      <w:proofErr w:type="spellEnd"/>
-      <w:r>
-        <w:t xml:space="preserve"> variable to match the fully qualified server name </w:t>
-      </w:r>
-    </w:p>
-    <w:p>
-      <w:pPr>
-        <w:pStyle w:val="ListParagraph"/>
-        <w:numPr>
-          <w:ilvl w:val="0"/>
-          <w:numId w:val="1"/>
-        </w:numPr>
-      </w:pPr>
-      <w:r>
         <w:t xml:space="preserve">Follow the instructions in the </w:t>
       </w:r>
       <w:r>
@@ -1686,7 +1600,6 @@
         </w:numPr>
       </w:pPr>
       <w:r>
-        <w:lastRenderedPageBreak/>
         <w:t>Create the “</w:t>
       </w:r>
       <w:proofErr w:type="spellStart"/>
@@ -1723,7 +1636,7 @@
                     <pic:cNvPicPr/>
                   </pic:nvPicPr>
                   <pic:blipFill>
-                    <a:blip r:embed="rId13"/>
+                    <a:blip r:embed="rId9"/>
                     <a:stretch>
                       <a:fillRect/>
                     </a:stretch>
@@ -1780,6 +1693,7 @@
         </w:numPr>
       </w:pPr>
       <w:r>
+        <w:lastRenderedPageBreak/>
         <w:t xml:space="preserve">Disable the cleanup mode of the ArcGIS Server “System” directory (i.e. </w:t>
       </w:r>
       <w:proofErr w:type="spellStart"/>
@@ -1911,7 +1825,13 @@
         <w:t>.py</w:t>
       </w:r>
       <w:r>
-        <w:t xml:space="preserve"> script (see the “Publish portal content” section of the </w:t>
+        <w:t xml:space="preserve"> script (see the “Publish </w:t>
+      </w:r>
+      <w:r>
+        <w:t>portal content</w:t>
+      </w:r>
+      <w:r>
+        <w:t xml:space="preserve">” section of the </w:t>
       </w:r>
       <w:r>
         <w:rPr>
@@ -1920,7 +1840,10 @@
         <w:t>Ops Server Installation Guide</w:t>
       </w:r>
       <w:r>
-        <w:t xml:space="preserve"> for more information) publishes portal content that has been extracted from your source Portal for ArcGIS site using the </w:t>
+        <w:t xml:space="preserve"> for more information) publishes</w:t>
+      </w:r>
+      <w:r>
+        <w:t xml:space="preserve"> portal content that has been extracted from your source Portal for ArcGIS site using the </w:t>
       </w:r>
       <w:r>
         <w:rPr>
@@ -1931,6 +1854,8 @@
       <w:r>
         <w:t xml:space="preserve"> script.</w:t>
       </w:r>
+      <w:bookmarkStart w:id="0" w:name="_GoBack"/>
+      <w:bookmarkEnd w:id="0"/>
     </w:p>
     <w:sectPr>
       <w:pgSz w:w="12240" w:h="15840"/>
@@ -1943,7 +1868,7 @@
 </file>
 
 <file path=word/numbering.xml><?xml version="1.0" encoding="utf-8"?>
-<w:numbering xmlns:wpc="http://schemas.microsoft.com/office/word/2010/wordprocessingCanvas" xmlns:mc="http://schemas.openxmlformats.org/markup-compatibility/2006" xmlns:o="urn:schemas-microsoft-com:office:office" xmlns:r="http://schemas.openxmlformats.org/officeDocument/2006/relationships" xmlns:m="http://schemas.openxmlformats.org/officeDocument/2006/math" xmlns:v="urn:schemas-microsoft-com:vml" xmlns:wp14="http://schemas.microsoft.com/office/word/2010/wordprocessingDrawing" xmlns:wp="http://schemas.openxmlformats.org/drawingml/2006/wordprocessingDrawing" xmlns:w10="urn:schemas-microsoft-com:office:word" xmlns:w="http://schemas.openxmlformats.org/wordprocessingml/2006/main" xmlns:w14="http://schemas.microsoft.com/office/word/2010/wordml" xmlns:wpg="http://schemas.microsoft.com/office/word/2010/wordprocessingGroup" xmlns:wpi="http://schemas.microsoft.com/office/word/2010/wordprocessingInk" xmlns:wne="http://schemas.microsoft.com/office/word/2006/wordml" xmlns:wps="http://schemas.microsoft.com/office/word/2010/wordprocessingShape" mc:Ignorable="w14 wp14">
+<w:numbering xmlns:wpc="http://schemas.microsoft.com/office/word/2010/wordprocessingCanvas" xmlns:mc="http://schemas.openxmlformats.org/markup-compatibility/2006" xmlns:o="urn:schemas-microsoft-com:office:office" xmlns:r="http://schemas.openxmlformats.org/officeDocument/2006/relationships" xmlns:m="http://schemas.openxmlformats.org/officeDocument/2006/math" xmlns:v="urn:schemas-microsoft-com:vml" xmlns:wp14="http://schemas.microsoft.com/office/word/2010/wordprocessingDrawing" xmlns:wp="http://schemas.openxmlformats.org/drawingml/2006/wordprocessingDrawing" xmlns:w10="urn:schemas-microsoft-com:office:word" xmlns:w="http://schemas.openxmlformats.org/wordprocessingml/2006/main" xmlns:w14="http://schemas.microsoft.com/office/word/2010/wordml" xmlns:w15="http://schemas.microsoft.com/office/word/2012/wordml" xmlns:wpg="http://schemas.microsoft.com/office/word/2010/wordprocessingGroup" xmlns:wpi="http://schemas.microsoft.com/office/word/2010/wordprocessingInk" xmlns:wne="http://schemas.microsoft.com/office/word/2006/wordml" xmlns:wps="http://schemas.microsoft.com/office/word/2010/wordprocessingShape" mc:Ignorable="w14 w15 wp14">
   <w:abstractNum w:abstractNumId="0">
     <w:nsid w:val="13CB1927"/>
     <w:multiLevelType w:val="hybridMultilevel"/>
@@ -2251,7 +2176,7 @@
 </file>
 
 <file path=word/styles.xml><?xml version="1.0" encoding="utf-8"?>
-<w:styles xmlns:mc="http://schemas.openxmlformats.org/markup-compatibility/2006" xmlns:r="http://schemas.openxmlformats.org/officeDocument/2006/relationships" xmlns:w="http://schemas.openxmlformats.org/wordprocessingml/2006/main" xmlns:w14="http://schemas.microsoft.com/office/word/2010/wordml" mc:Ignorable="w14">
+<w:styles xmlns:mc="http://schemas.openxmlformats.org/markup-compatibility/2006" xmlns:r="http://schemas.openxmlformats.org/officeDocument/2006/relationships" xmlns:w="http://schemas.openxmlformats.org/wordprocessingml/2006/main" xmlns:w14="http://schemas.microsoft.com/office/word/2010/wordml" xmlns:w15="http://schemas.microsoft.com/office/word/2012/wordml" mc:Ignorable="w14 w15">
   <w:docDefaults>
     <w:rPrDefault>
       <w:rPr>
@@ -2267,144 +2192,378 @@
       </w:pPr>
     </w:pPrDefault>
   </w:docDefaults>
-  <w:latentStyles w:defLockedState="0" w:defUIPriority="99" w:defSemiHidden="1" w:defUnhideWhenUsed="1" w:defQFormat="0" w:count="267">
-    <w:lsdException w:name="Normal" w:semiHidden="0" w:uiPriority="0" w:unhideWhenUsed="0" w:qFormat="1"/>
-    <w:lsdException w:name="heading 1" w:semiHidden="0" w:uiPriority="9" w:unhideWhenUsed="0" w:qFormat="1"/>
-    <w:lsdException w:name="heading 2" w:uiPriority="9" w:qFormat="1"/>
-    <w:lsdException w:name="heading 3" w:uiPriority="9" w:qFormat="1"/>
-    <w:lsdException w:name="heading 4" w:uiPriority="9" w:qFormat="1"/>
-    <w:lsdException w:name="heading 5" w:uiPriority="9" w:qFormat="1"/>
-    <w:lsdException w:name="heading 6" w:uiPriority="9" w:qFormat="1"/>
-    <w:lsdException w:name="heading 7" w:uiPriority="9" w:qFormat="1"/>
-    <w:lsdException w:name="heading 8" w:uiPriority="9" w:qFormat="1"/>
-    <w:lsdException w:name="heading 9" w:uiPriority="9" w:qFormat="1"/>
-    <w:lsdException w:name="toc 1" w:uiPriority="39"/>
-    <w:lsdException w:name="toc 2" w:uiPriority="39"/>
-    <w:lsdException w:name="toc 3" w:uiPriority="39"/>
-    <w:lsdException w:name="toc 4" w:uiPriority="39"/>
-    <w:lsdException w:name="toc 5" w:uiPriority="39"/>
-    <w:lsdException w:name="toc 6" w:uiPriority="39"/>
-    <w:lsdException w:name="toc 7" w:uiPriority="39"/>
-    <w:lsdException w:name="toc 8" w:uiPriority="39"/>
-    <w:lsdException w:name="toc 9" w:uiPriority="39"/>
-    <w:lsdException w:name="caption" w:uiPriority="35" w:qFormat="1"/>
-    <w:lsdException w:name="Title" w:semiHidden="0" w:uiPriority="10" w:unhideWhenUsed="0" w:qFormat="1"/>
-    <w:lsdException w:name="Default Paragraph Font" w:uiPriority="1"/>
-    <w:lsdException w:name="Subtitle" w:semiHidden="0" w:uiPriority="11" w:unhideWhenUsed="0" w:qFormat="1"/>
-    <w:lsdException w:name="Strong" w:semiHidden="0" w:uiPriority="22" w:unhideWhenUsed="0" w:qFormat="1"/>
-    <w:lsdException w:name="Emphasis" w:semiHidden="0" w:uiPriority="20" w:unhideWhenUsed="0" w:qFormat="1"/>
-    <w:lsdException w:name="Table Grid" w:semiHidden="0" w:uiPriority="39" w:unhideWhenUsed="0"/>
-    <w:lsdException w:name="Placeholder Text" w:unhideWhenUsed="0"/>
-    <w:lsdException w:name="No Spacing" w:semiHidden="0" w:uiPriority="1" w:unhideWhenUsed="0" w:qFormat="1"/>
-    <w:lsdException w:name="Light Shading" w:semiHidden="0" w:uiPriority="60" w:unhideWhenUsed="0"/>
-    <w:lsdException w:name="Light List" w:semiHidden="0" w:uiPriority="61" w:unhideWhenUsed="0"/>
-    <w:lsdException w:name="Light Grid" w:semiHidden="0" w:uiPriority="62" w:unhideWhenUsed="0"/>
-    <w:lsdException w:name="Medium Shading 1" w:semiHidden="0" w:uiPriority="63" w:unhideWhenUsed="0"/>
-    <w:lsdException w:name="Medium Shading 2" w:semiHidden="0" w:uiPriority="64" w:unhideWhenUsed="0"/>
-    <w:lsdException w:name="Medium List 1" w:semiHidden="0" w:uiPriority="65" w:unhideWhenUsed="0"/>
-    <w:lsdException w:name="Medium List 2" w:semiHidden="0" w:uiPriority="66" w:unhideWhenUsed="0"/>
-    <w:lsdException w:name="Medium Grid 1" w:semiHidden="0" w:uiPriority="67" w:unhideWhenUsed="0"/>
-    <w:lsdException w:name="Medium Grid 2" w:semiHidden="0" w:uiPriority="68" w:unhideWhenUsed="0"/>
-    <w:lsdException w:name="Medium Grid 3" w:semiHidden="0" w:uiPriority="69" w:unhideWhenUsed="0"/>
-    <w:lsdException w:name="Dark List" w:semiHidden="0" w:uiPriority="70" w:unhideWhenUsed="0"/>
-    <w:lsdException w:name="Colorful Shading" w:semiHidden="0" w:uiPriority="71" w:unhideWhenUsed="0"/>
-    <w:lsdException w:name="Colorful List" w:semiHidden="0" w:uiPriority="72" w:unhideWhenUsed="0"/>
-    <w:lsdException w:name="Colorful Grid" w:semiHidden="0" w:uiPriority="73" w:unhideWhenUsed="0"/>
-    <w:lsdException w:name="Light Shading Accent 1" w:semiHidden="0" w:uiPriority="60" w:unhideWhenUsed="0"/>
-    <w:lsdException w:name="Light List Accent 1" w:semiHidden="0" w:uiPriority="61" w:unhideWhenUsed="0"/>
-    <w:lsdException w:name="Light Grid Accent 1" w:semiHidden="0" w:uiPriority="62" w:unhideWhenUsed="0"/>
-    <w:lsdException w:name="Medium Shading 1 Accent 1" w:semiHidden="0" w:uiPriority="63" w:unhideWhenUsed="0"/>
-    <w:lsdException w:name="Medium Shading 2 Accent 1" w:semiHidden="0" w:uiPriority="64" w:unhideWhenUsed="0"/>
-    <w:lsdException w:name="Medium List 1 Accent 1" w:semiHidden="0" w:uiPriority="65" w:unhideWhenUsed="0"/>
-    <w:lsdException w:name="Revision" w:unhideWhenUsed="0"/>
-    <w:lsdException w:name="List Paragraph" w:semiHidden="0" w:uiPriority="34" w:unhideWhenUsed="0" w:qFormat="1"/>
-    <w:lsdException w:name="Quote" w:semiHidden="0" w:uiPriority="29" w:unhideWhenUsed="0" w:qFormat="1"/>
-    <w:lsdException w:name="Intense Quote" w:semiHidden="0" w:uiPriority="30" w:unhideWhenUsed="0" w:qFormat="1"/>
-    <w:lsdException w:name="Medium List 2 Accent 1" w:semiHidden="0" w:uiPriority="66" w:unhideWhenUsed="0"/>
-    <w:lsdException w:name="Medium Grid 1 Accent 1" w:semiHidden="0" w:uiPriority="67" w:unhideWhenUsed="0"/>
-    <w:lsdException w:name="Medium Grid 2 Accent 1" w:semiHidden="0" w:uiPriority="68" w:unhideWhenUsed="0"/>
-    <w:lsdException w:name="Medium Grid 3 Accent 1" w:semiHidden="0" w:uiPriority="69" w:unhideWhenUsed="0"/>
-    <w:lsdException w:name="Dark List Accent 1" w:semiHidden="0" w:uiPriority="70" w:unhideWhenUsed="0"/>
-    <w:lsdException w:name="Colorful Shading Accent 1" w:semiHidden="0" w:uiPriority="71" w:unhideWhenUsed="0"/>
-    <w:lsdException w:name="Colorful List Accent 1" w:semiHidden="0" w:uiPriority="72" w:unhideWhenUsed="0"/>
-    <w:lsdException w:name="Colorful Grid Accent 1" w:semiHidden="0" w:uiPriority="73" w:unhideWhenUsed="0"/>
-    <w:lsdException w:name="Light Shading Accent 2" w:semiHidden="0" w:uiPriority="60" w:unhideWhenUsed="0"/>
-    <w:lsdException w:name="Light List Accent 2" w:semiHidden="0" w:uiPriority="61" w:unhideWhenUsed="0"/>
-    <w:lsdException w:name="Light Grid Accent 2" w:semiHidden="0" w:uiPriority="62" w:unhideWhenUsed="0"/>
-    <w:lsdException w:name="Medium Shading 1 Accent 2" w:semiHidden="0" w:uiPriority="63" w:unhideWhenUsed="0"/>
-    <w:lsdException w:name="Medium Shading 2 Accent 2" w:semiHidden="0" w:uiPriority="64" w:unhideWhenUsed="0"/>
-    <w:lsdException w:name="Medium List 1 Accent 2" w:semiHidden="0" w:uiPriority="65" w:unhideWhenUsed="0"/>
-    <w:lsdException w:name="Medium List 2 Accent 2" w:semiHidden="0" w:uiPriority="66" w:unhideWhenUsed="0"/>
-    <w:lsdException w:name="Medium Grid 1 Accent 2" w:semiHidden="0" w:uiPriority="67" w:unhideWhenUsed="0"/>
-    <w:lsdException w:name="Medium Grid 2 Accent 2" w:semiHidden="0" w:uiPriority="68" w:unhideWhenUsed="0"/>
-    <w:lsdException w:name="Medium Grid 3 Accent 2" w:semiHidden="0" w:uiPriority="69" w:unhideWhenUsed="0"/>
-    <w:lsdException w:name="Dark List Accent 2" w:semiHidden="0" w:uiPriority="70" w:unhideWhenUsed="0"/>
-    <w:lsdException w:name="Colorful Shading Accent 2" w:semiHidden="0" w:uiPriority="71" w:unhideWhenUsed="0"/>
-    <w:lsdException w:name="Colorful List Accent 2" w:semiHidden="0" w:uiPriority="72" w:unhideWhenUsed="0"/>
-    <w:lsdException w:name="Colorful Grid Accent 2" w:semiHidden="0" w:uiPriority="73" w:unhideWhenUsed="0"/>
-    <w:lsdException w:name="Light Shading Accent 3" w:semiHidden="0" w:uiPriority="60" w:unhideWhenUsed="0"/>
-    <w:lsdException w:name="Light List Accent 3" w:semiHidden="0" w:uiPriority="61" w:unhideWhenUsed="0"/>
-    <w:lsdException w:name="Light Grid Accent 3" w:semiHidden="0" w:uiPriority="62" w:unhideWhenUsed="0"/>
-    <w:lsdException w:name="Medium Shading 1 Accent 3" w:semiHidden="0" w:uiPriority="63" w:unhideWhenUsed="0"/>
-    <w:lsdException w:name="Medium Shading 2 Accent 3" w:semiHidden="0" w:uiPriority="64" w:unhideWhenUsed="0"/>
-    <w:lsdException w:name="Medium List 1 Accent 3" w:semiHidden="0" w:uiPriority="65" w:unhideWhenUsed="0"/>
-    <w:lsdException w:name="Medium List 2 Accent 3" w:semiHidden="0" w:uiPriority="66" w:unhideWhenUsed="0"/>
-    <w:lsdException w:name="Medium Grid 1 Accent 3" w:semiHidden="0" w:uiPriority="67" w:unhideWhenUsed="0"/>
-    <w:lsdException w:name="Medium Grid 2 Accent 3" w:semiHidden="0" w:uiPriority="68" w:unhideWhenUsed="0"/>
-    <w:lsdException w:name="Medium Grid 3 Accent 3" w:semiHidden="0" w:uiPriority="69" w:unhideWhenUsed="0"/>
-    <w:lsdException w:name="Dark List Accent 3" w:semiHidden="0" w:uiPriority="70" w:unhideWhenUsed="0"/>
-    <w:lsdException w:name="Colorful Shading Accent 3" w:semiHidden="0" w:uiPriority="71" w:unhideWhenUsed="0"/>
-    <w:lsdException w:name="Colorful List Accent 3" w:semiHidden="0" w:uiPriority="72" w:unhideWhenUsed="0"/>
-    <w:lsdException w:name="Colorful Grid Accent 3" w:semiHidden="0" w:uiPriority="73" w:unhideWhenUsed="0"/>
-    <w:lsdException w:name="Light Shading Accent 4" w:semiHidden="0" w:uiPriority="60" w:unhideWhenUsed="0"/>
-    <w:lsdException w:name="Light List Accent 4" w:semiHidden="0" w:uiPriority="61" w:unhideWhenUsed="0"/>
-    <w:lsdException w:name="Light Grid Accent 4" w:semiHidden="0" w:uiPriority="62" w:unhideWhenUsed="0"/>
-    <w:lsdException w:name="Medium Shading 1 Accent 4" w:semiHidden="0" w:uiPriority="63" w:unhideWhenUsed="0"/>
-    <w:lsdException w:name="Medium Shading 2 Accent 4" w:semiHidden="0" w:uiPriority="64" w:unhideWhenUsed="0"/>
-    <w:lsdException w:name="Medium List 1 Accent 4" w:semiHidden="0" w:uiPriority="65" w:unhideWhenUsed="0"/>
-    <w:lsdException w:name="Medium List 2 Accent 4" w:semiHidden="0" w:uiPriority="66" w:unhideWhenUsed="0"/>
-    <w:lsdException w:name="Medium Grid 1 Accent 4" w:semiHidden="0" w:uiPriority="67" w:unhideWhenUsed="0"/>
-    <w:lsdException w:name="Medium Grid 2 Accent 4" w:semiHidden="0" w:uiPriority="68" w:unhideWhenUsed="0"/>
-    <w:lsdException w:name="Medium Grid 3 Accent 4" w:semiHidden="0" w:uiPriority="69" w:unhideWhenUsed="0"/>
-    <w:lsdException w:name="Dark List Accent 4" w:semiHidden="0" w:uiPriority="70" w:unhideWhenUsed="0"/>
-    <w:lsdException w:name="Colorful Shading Accent 4" w:semiHidden="0" w:uiPriority="71" w:unhideWhenUsed="0"/>
-    <w:lsdException w:name="Colorful List Accent 4" w:semiHidden="0" w:uiPriority="72" w:unhideWhenUsed="0"/>
-    <w:lsdException w:name="Colorful Grid Accent 4" w:semiHidden="0" w:uiPriority="73" w:unhideWhenUsed="0"/>
-    <w:lsdException w:name="Light Shading Accent 5" w:semiHidden="0" w:uiPriority="60" w:unhideWhenUsed="0"/>
-    <w:lsdException w:name="Light List Accent 5" w:semiHidden="0" w:uiPriority="61" w:unhideWhenUsed="0"/>
-    <w:lsdException w:name="Light Grid Accent 5" w:semiHidden="0" w:uiPriority="62" w:unhideWhenUsed="0"/>
-    <w:lsdException w:name="Medium Shading 1 Accent 5" w:semiHidden="0" w:uiPriority="63" w:unhideWhenUsed="0"/>
-    <w:lsdException w:name="Medium Shading 2 Accent 5" w:semiHidden="0" w:uiPriority="64" w:unhideWhenUsed="0"/>
-    <w:lsdException w:name="Medium List 1 Accent 5" w:semiHidden="0" w:uiPriority="65" w:unhideWhenUsed="0"/>
-    <w:lsdException w:name="Medium List 2 Accent 5" w:semiHidden="0" w:uiPriority="66" w:unhideWhenUsed="0"/>
-    <w:lsdException w:name="Medium Grid 1 Accent 5" w:semiHidden="0" w:uiPriority="67" w:unhideWhenUsed="0"/>
-    <w:lsdException w:name="Medium Grid 2 Accent 5" w:semiHidden="0" w:uiPriority="68" w:unhideWhenUsed="0"/>
-    <w:lsdException w:name="Medium Grid 3 Accent 5" w:semiHidden="0" w:uiPriority="69" w:unhideWhenUsed="0"/>
-    <w:lsdException w:name="Dark List Accent 5" w:semiHidden="0" w:uiPriority="70" w:unhideWhenUsed="0"/>
-    <w:lsdException w:name="Colorful Shading Accent 5" w:semiHidden="0" w:uiPriority="71" w:unhideWhenUsed="0"/>
-    <w:lsdException w:name="Colorful List Accent 5" w:semiHidden="0" w:uiPriority="72" w:unhideWhenUsed="0"/>
-    <w:lsdException w:name="Colorful Grid Accent 5" w:semiHidden="0" w:uiPriority="73" w:unhideWhenUsed="0"/>
-    <w:lsdException w:name="Light Shading Accent 6" w:semiHidden="0" w:uiPriority="60" w:unhideWhenUsed="0"/>
-    <w:lsdException w:name="Light List Accent 6" w:semiHidden="0" w:uiPriority="61" w:unhideWhenUsed="0"/>
-    <w:lsdException w:name="Light Grid Accent 6" w:semiHidden="0" w:uiPriority="62" w:unhideWhenUsed="0"/>
-    <w:lsdException w:name="Medium Shading 1 Accent 6" w:semiHidden="0" w:uiPriority="63" w:unhideWhenUsed="0"/>
-    <w:lsdException w:name="Medium Shading 2 Accent 6" w:semiHidden="0" w:uiPriority="64" w:unhideWhenUsed="0"/>
-    <w:lsdException w:name="Medium List 1 Accent 6" w:semiHidden="0" w:uiPriority="65" w:unhideWhenUsed="0"/>
-    <w:lsdException w:name="Medium List 2 Accent 6" w:semiHidden="0" w:uiPriority="66" w:unhideWhenUsed="0"/>
-    <w:lsdException w:name="Medium Grid 1 Accent 6" w:semiHidden="0" w:uiPriority="67" w:unhideWhenUsed="0"/>
-    <w:lsdException w:name="Medium Grid 2 Accent 6" w:semiHidden="0" w:uiPriority="68" w:unhideWhenUsed="0"/>
-    <w:lsdException w:name="Medium Grid 3 Accent 6" w:semiHidden="0" w:uiPriority="69" w:unhideWhenUsed="0"/>
-    <w:lsdException w:name="Dark List Accent 6" w:semiHidden="0" w:uiPriority="70" w:unhideWhenUsed="0"/>
-    <w:lsdException w:name="Colorful Shading Accent 6" w:semiHidden="0" w:uiPriority="71" w:unhideWhenUsed="0"/>
-    <w:lsdException w:name="Colorful List Accent 6" w:semiHidden="0" w:uiPriority="72" w:unhideWhenUsed="0"/>
-    <w:lsdException w:name="Colorful Grid Accent 6" w:semiHidden="0" w:uiPriority="73" w:unhideWhenUsed="0"/>
-    <w:lsdException w:name="Subtle Emphasis" w:semiHidden="0" w:uiPriority="19" w:unhideWhenUsed="0" w:qFormat="1"/>
-    <w:lsdException w:name="Intense Emphasis" w:semiHidden="0" w:uiPriority="21" w:unhideWhenUsed="0" w:qFormat="1"/>
-    <w:lsdException w:name="Subtle Reference" w:semiHidden="0" w:uiPriority="31" w:unhideWhenUsed="0" w:qFormat="1"/>
-    <w:lsdException w:name="Intense Reference" w:semiHidden="0" w:uiPriority="32" w:unhideWhenUsed="0" w:qFormat="1"/>
-    <w:lsdException w:name="Book Title" w:semiHidden="0" w:uiPriority="33" w:unhideWhenUsed="0" w:qFormat="1"/>
-    <w:lsdException w:name="Bibliography" w:uiPriority="37"/>
-    <w:lsdException w:name="TOC Heading" w:uiPriority="39" w:qFormat="1"/>
+  <w:latentStyles w:defLockedState="0" w:defUIPriority="99" w:defSemiHidden="0" w:defUnhideWhenUsed="0" w:defQFormat="0" w:count="371">
+    <w:lsdException w:name="Normal" w:uiPriority="0" w:qFormat="1"/>
+    <w:lsdException w:name="heading 1" w:uiPriority="9" w:qFormat="1"/>
+    <w:lsdException w:name="heading 2" w:semiHidden="1" w:uiPriority="9" w:unhideWhenUsed="1" w:qFormat="1"/>
+    <w:lsdException w:name="heading 3" w:semiHidden="1" w:uiPriority="9" w:unhideWhenUsed="1" w:qFormat="1"/>
+    <w:lsdException w:name="heading 4" w:semiHidden="1" w:uiPriority="9" w:unhideWhenUsed="1" w:qFormat="1"/>
+    <w:lsdException w:name="heading 5" w:semiHidden="1" w:uiPriority="9" w:unhideWhenUsed="1" w:qFormat="1"/>
+    <w:lsdException w:name="heading 6" w:semiHidden="1" w:uiPriority="9" w:unhideWhenUsed="1" w:qFormat="1"/>
+    <w:lsdException w:name="heading 7" w:semiHidden="1" w:uiPriority="9" w:unhideWhenUsed="1" w:qFormat="1"/>
+    <w:lsdException w:name="heading 8" w:semiHidden="1" w:uiPriority="9" w:unhideWhenUsed="1" w:qFormat="1"/>
+    <w:lsdException w:name="heading 9" w:semiHidden="1" w:uiPriority="9" w:unhideWhenUsed="1" w:qFormat="1"/>
+    <w:lsdException w:name="index 1" w:semiHidden="1" w:unhideWhenUsed="1"/>
+    <w:lsdException w:name="index 2" w:semiHidden="1" w:unhideWhenUsed="1"/>
+    <w:lsdException w:name="index 3" w:semiHidden="1" w:unhideWhenUsed="1"/>
+    <w:lsdException w:name="index 4" w:semiHidden="1" w:unhideWhenUsed="1"/>
+    <w:lsdException w:name="index 5" w:semiHidden="1" w:unhideWhenUsed="1"/>
+    <w:lsdException w:name="index 6" w:semiHidden="1" w:unhideWhenUsed="1"/>
+    <w:lsdException w:name="index 7" w:semiHidden="1" w:unhideWhenUsed="1"/>
+    <w:lsdException w:name="index 8" w:semiHidden="1" w:unhideWhenUsed="1"/>
+    <w:lsdException w:name="index 9" w:semiHidden="1" w:unhideWhenUsed="1"/>
+    <w:lsdException w:name="toc 1" w:semiHidden="1" w:uiPriority="39" w:unhideWhenUsed="1"/>
+    <w:lsdException w:name="toc 2" w:semiHidden="1" w:uiPriority="39" w:unhideWhenUsed="1"/>
+    <w:lsdException w:name="toc 3" w:semiHidden="1" w:uiPriority="39" w:unhideWhenUsed="1"/>
+    <w:lsdException w:name="toc 4" w:semiHidden="1" w:uiPriority="39" w:unhideWhenUsed="1"/>
+    <w:lsdException w:name="toc 5" w:semiHidden="1" w:uiPriority="39" w:unhideWhenUsed="1"/>
+    <w:lsdException w:name="toc 6" w:semiHidden="1" w:uiPriority="39" w:unhideWhenUsed="1"/>
+    <w:lsdException w:name="toc 7" w:semiHidden="1" w:uiPriority="39" w:unhideWhenUsed="1"/>
+    <w:lsdException w:name="toc 8" w:semiHidden="1" w:uiPriority="39" w:unhideWhenUsed="1"/>
+    <w:lsdException w:name="toc 9" w:semiHidden="1" w:uiPriority="39" w:unhideWhenUsed="1"/>
+    <w:lsdException w:name="Normal Indent" w:semiHidden="1" w:unhideWhenUsed="1"/>
+    <w:lsdException w:name="footnote text" w:semiHidden="1" w:unhideWhenUsed="1"/>
+    <w:lsdException w:name="annotation text" w:semiHidden="1" w:unhideWhenUsed="1"/>
+    <w:lsdException w:name="header" w:semiHidden="1" w:unhideWhenUsed="1"/>
+    <w:lsdException w:name="footer" w:semiHidden="1" w:unhideWhenUsed="1"/>
+    <w:lsdException w:name="index heading" w:semiHidden="1" w:unhideWhenUsed="1"/>
+    <w:lsdException w:name="caption" w:semiHidden="1" w:uiPriority="35" w:unhideWhenUsed="1" w:qFormat="1"/>
+    <w:lsdException w:name="table of figures" w:semiHidden="1" w:unhideWhenUsed="1"/>
+    <w:lsdException w:name="envelope address" w:semiHidden="1" w:unhideWhenUsed="1"/>
+    <w:lsdException w:name="envelope return" w:semiHidden="1" w:unhideWhenUsed="1"/>
+    <w:lsdException w:name="footnote reference" w:semiHidden="1" w:unhideWhenUsed="1"/>
+    <w:lsdException w:name="annotation reference" w:semiHidden="1" w:unhideWhenUsed="1"/>
+    <w:lsdException w:name="line number" w:semiHidden="1" w:unhideWhenUsed="1"/>
+    <w:lsdException w:name="page number" w:semiHidden="1" w:unhideWhenUsed="1"/>
+    <w:lsdException w:name="endnote reference" w:semiHidden="1" w:unhideWhenUsed="1"/>
+    <w:lsdException w:name="endnote text" w:semiHidden="1" w:unhideWhenUsed="1"/>
+    <w:lsdException w:name="table of authorities" w:semiHidden="1" w:unhideWhenUsed="1"/>
+    <w:lsdException w:name="macro" w:semiHidden="1" w:unhideWhenUsed="1"/>
+    <w:lsdException w:name="toa heading" w:semiHidden="1" w:unhideWhenUsed="1"/>
+    <w:lsdException w:name="List" w:semiHidden="1" w:unhideWhenUsed="1"/>
+    <w:lsdException w:name="List Bullet" w:semiHidden="1" w:unhideWhenUsed="1"/>
+    <w:lsdException w:name="List Number" w:semiHidden="1" w:unhideWhenUsed="1"/>
+    <w:lsdException w:name="List 2" w:semiHidden="1" w:unhideWhenUsed="1"/>
+    <w:lsdException w:name="List 3" w:semiHidden="1" w:unhideWhenUsed="1"/>
+    <w:lsdException w:name="List 4" w:semiHidden="1" w:unhideWhenUsed="1"/>
+    <w:lsdException w:name="List 5" w:semiHidden="1" w:unhideWhenUsed="1"/>
+    <w:lsdException w:name="List Bullet 2" w:semiHidden="1" w:unhideWhenUsed="1"/>
+    <w:lsdException w:name="List Bullet 3" w:semiHidden="1" w:unhideWhenUsed="1"/>
+    <w:lsdException w:name="List Bullet 4" w:semiHidden="1" w:unhideWhenUsed="1"/>
+    <w:lsdException w:name="List Bullet 5" w:semiHidden="1" w:unhideWhenUsed="1"/>
+    <w:lsdException w:name="List Number 2" w:semiHidden="1" w:unhideWhenUsed="1"/>
+    <w:lsdException w:name="List Number 3" w:semiHidden="1" w:unhideWhenUsed="1"/>
+    <w:lsdException w:name="List Number 4" w:semiHidden="1" w:unhideWhenUsed="1"/>
+    <w:lsdException w:name="List Number 5" w:semiHidden="1" w:unhideWhenUsed="1"/>
+    <w:lsdException w:name="Title" w:uiPriority="10" w:qFormat="1"/>
+    <w:lsdException w:name="Closing" w:semiHidden="1" w:unhideWhenUsed="1"/>
+    <w:lsdException w:name="Signature" w:semiHidden="1" w:unhideWhenUsed="1"/>
+    <w:lsdException w:name="Default Paragraph Font" w:semiHidden="1" w:uiPriority="1" w:unhideWhenUsed="1"/>
+    <w:lsdException w:name="Body Text" w:semiHidden="1" w:unhideWhenUsed="1"/>
+    <w:lsdException w:name="Body Text Indent" w:semiHidden="1" w:unhideWhenUsed="1"/>
+    <w:lsdException w:name="List Continue" w:semiHidden="1" w:unhideWhenUsed="1"/>
+    <w:lsdException w:name="List Continue 2" w:semiHidden="1" w:unhideWhenUsed="1"/>
+    <w:lsdException w:name="List Continue 3" w:semiHidden="1" w:unhideWhenUsed="1"/>
+    <w:lsdException w:name="List Continue 4" w:semiHidden="1" w:unhideWhenUsed="1"/>
+    <w:lsdException w:name="List Continue 5" w:semiHidden="1" w:unhideWhenUsed="1"/>
+    <w:lsdException w:name="Message Header" w:semiHidden="1" w:unhideWhenUsed="1"/>
+    <w:lsdException w:name="Subtitle" w:uiPriority="11" w:qFormat="1"/>
+    <w:lsdException w:name="Salutation" w:semiHidden="1" w:unhideWhenUsed="1"/>
+    <w:lsdException w:name="Date" w:semiHidden="1" w:unhideWhenUsed="1"/>
+    <w:lsdException w:name="Body Text First Indent" w:semiHidden="1" w:unhideWhenUsed="1"/>
+    <w:lsdException w:name="Body Text First Indent 2" w:semiHidden="1" w:unhideWhenUsed="1"/>
+    <w:lsdException w:name="Note Heading" w:semiHidden="1" w:unhideWhenUsed="1"/>
+    <w:lsdException w:name="Body Text 2" w:semiHidden="1" w:unhideWhenUsed="1"/>
+    <w:lsdException w:name="Body Text 3" w:semiHidden="1" w:unhideWhenUsed="1"/>
+    <w:lsdException w:name="Body Text Indent 2" w:semiHidden="1" w:unhideWhenUsed="1"/>
+    <w:lsdException w:name="Body Text Indent 3" w:semiHidden="1" w:unhideWhenUsed="1"/>
+    <w:lsdException w:name="Block Text" w:semiHidden="1" w:unhideWhenUsed="1"/>
+    <w:lsdException w:name="Hyperlink" w:semiHidden="1" w:unhideWhenUsed="1"/>
+    <w:lsdException w:name="FollowedHyperlink" w:semiHidden="1" w:unhideWhenUsed="1"/>
+    <w:lsdException w:name="Strong" w:uiPriority="22" w:qFormat="1"/>
+    <w:lsdException w:name="Emphasis" w:uiPriority="20" w:qFormat="1"/>
+    <w:lsdException w:name="Document Map" w:semiHidden="1" w:unhideWhenUsed="1"/>
+    <w:lsdException w:name="Plain Text" w:semiHidden="1" w:unhideWhenUsed="1"/>
+    <w:lsdException w:name="E-mail Signature" w:semiHidden="1" w:unhideWhenUsed="1"/>
+    <w:lsdException w:name="HTML Top of Form" w:semiHidden="1" w:unhideWhenUsed="1"/>
+    <w:lsdException w:name="HTML Bottom of Form" w:semiHidden="1" w:unhideWhenUsed="1"/>
+    <w:lsdException w:name="Normal (Web)" w:semiHidden="1" w:unhideWhenUsed="1"/>
+    <w:lsdException w:name="HTML Acronym" w:semiHidden="1" w:unhideWhenUsed="1"/>
+    <w:lsdException w:name="HTML Address" w:semiHidden="1" w:unhideWhenUsed="1"/>
+    <w:lsdException w:name="HTML Cite" w:semiHidden="1" w:unhideWhenUsed="1"/>
+    <w:lsdException w:name="HTML Code" w:semiHidden="1" w:unhideWhenUsed="1"/>
+    <w:lsdException w:name="HTML Definition" w:semiHidden="1" w:unhideWhenUsed="1"/>
+    <w:lsdException w:name="HTML Keyboard" w:semiHidden="1" w:unhideWhenUsed="1"/>
+    <w:lsdException w:name="HTML Preformatted" w:semiHidden="1" w:unhideWhenUsed="1"/>
+    <w:lsdException w:name="HTML Sample" w:semiHidden="1" w:unhideWhenUsed="1"/>
+    <w:lsdException w:name="HTML Typewriter" w:semiHidden="1" w:unhideWhenUsed="1"/>
+    <w:lsdException w:name="HTML Variable" w:semiHidden="1" w:unhideWhenUsed="1"/>
+    <w:lsdException w:name="Normal Table" w:semiHidden="1" w:unhideWhenUsed="1"/>
+    <w:lsdException w:name="annotation subject" w:semiHidden="1" w:unhideWhenUsed="1"/>
+    <w:lsdException w:name="No List" w:semiHidden="1" w:unhideWhenUsed="1"/>
+    <w:lsdException w:name="Outline List 1" w:semiHidden="1" w:unhideWhenUsed="1"/>
+    <w:lsdException w:name="Outline List 2" w:semiHidden="1" w:unhideWhenUsed="1"/>
+    <w:lsdException w:name="Outline List 3" w:semiHidden="1" w:unhideWhenUsed="1"/>
+    <w:lsdException w:name="Table Simple 1" w:semiHidden="1" w:unhideWhenUsed="1"/>
+    <w:lsdException w:name="Table Simple 2" w:semiHidden="1" w:unhideWhenUsed="1"/>
+    <w:lsdException w:name="Table Simple 3" w:semiHidden="1" w:unhideWhenUsed="1"/>
+    <w:lsdException w:name="Table Classic 1" w:semiHidden="1" w:unhideWhenUsed="1"/>
+    <w:lsdException w:name="Table Classic 2" w:semiHidden="1" w:unhideWhenUsed="1"/>
+    <w:lsdException w:name="Table Classic 3" w:semiHidden="1" w:unhideWhenUsed="1"/>
+    <w:lsdException w:name="Table Classic 4" w:semiHidden="1" w:unhideWhenUsed="1"/>
+    <w:lsdException w:name="Table Colorful 1" w:semiHidden="1" w:unhideWhenUsed="1"/>
+    <w:lsdException w:name="Table Colorful 2" w:semiHidden="1" w:unhideWhenUsed="1"/>
+    <w:lsdException w:name="Table Colorful 3" w:semiHidden="1" w:unhideWhenUsed="1"/>
+    <w:lsdException w:name="Table Columns 1" w:semiHidden="1" w:unhideWhenUsed="1"/>
+    <w:lsdException w:name="Table Columns 2" w:semiHidden="1" w:unhideWhenUsed="1"/>
+    <w:lsdException w:name="Table Columns 3" w:semiHidden="1" w:unhideWhenUsed="1"/>
+    <w:lsdException w:name="Table Columns 4" w:semiHidden="1" w:unhideWhenUsed="1"/>
+    <w:lsdException w:name="Table Columns 5" w:semiHidden="1" w:unhideWhenUsed="1"/>
+    <w:lsdException w:name="Table Grid 1" w:semiHidden="1" w:unhideWhenUsed="1"/>
+    <w:lsdException w:name="Table Grid 2" w:semiHidden="1" w:unhideWhenUsed="1"/>
+    <w:lsdException w:name="Table Grid 3" w:semiHidden="1" w:unhideWhenUsed="1"/>
+    <w:lsdException w:name="Table Grid 4" w:semiHidden="1" w:unhideWhenUsed="1"/>
+    <w:lsdException w:name="Table Grid 5" w:semiHidden="1" w:unhideWhenUsed="1"/>
+    <w:lsdException w:name="Table Grid 6" w:semiHidden="1" w:unhideWhenUsed="1"/>
+    <w:lsdException w:name="Table Grid 7" w:semiHidden="1" w:unhideWhenUsed="1"/>
+    <w:lsdException w:name="Table Grid 8" w:semiHidden="1" w:unhideWhenUsed="1"/>
+    <w:lsdException w:name="Table List 1" w:semiHidden="1" w:unhideWhenUsed="1"/>
+    <w:lsdException w:name="Table List 2" w:semiHidden="1" w:unhideWhenUsed="1"/>
+    <w:lsdException w:name="Table List 3" w:semiHidden="1" w:unhideWhenUsed="1"/>
+    <w:lsdException w:name="Table List 4" w:semiHidden="1" w:unhideWhenUsed="1"/>
+    <w:lsdException w:name="Table List 5" w:semiHidden="1" w:unhideWhenUsed="1"/>
+    <w:lsdException w:name="Table List 6" w:semiHidden="1" w:unhideWhenUsed="1"/>
+    <w:lsdException w:name="Table List 7" w:semiHidden="1" w:unhideWhenUsed="1"/>
+    <w:lsdException w:name="Table List 8" w:semiHidden="1" w:unhideWhenUsed="1"/>
+    <w:lsdException w:name="Table 3D effects 1" w:semiHidden="1" w:unhideWhenUsed="1"/>
+    <w:lsdException w:name="Table 3D effects 2" w:semiHidden="1" w:unhideWhenUsed="1"/>
+    <w:lsdException w:name="Table 3D effects 3" w:semiHidden="1" w:unhideWhenUsed="1"/>
+    <w:lsdException w:name="Table Contemporary" w:semiHidden="1" w:unhideWhenUsed="1"/>
+    <w:lsdException w:name="Table Elegant" w:semiHidden="1" w:unhideWhenUsed="1"/>
+    <w:lsdException w:name="Table Professional" w:semiHidden="1" w:unhideWhenUsed="1"/>
+    <w:lsdException w:name="Table Subtle 1" w:semiHidden="1" w:unhideWhenUsed="1"/>
+    <w:lsdException w:name="Table Subtle 2" w:semiHidden="1" w:unhideWhenUsed="1"/>
+    <w:lsdException w:name="Table Web 1" w:semiHidden="1" w:unhideWhenUsed="1"/>
+    <w:lsdException w:name="Table Web 2" w:semiHidden="1" w:unhideWhenUsed="1"/>
+    <w:lsdException w:name="Table Web 3" w:semiHidden="1" w:unhideWhenUsed="1"/>
+    <w:lsdException w:name="Balloon Text" w:semiHidden="1" w:unhideWhenUsed="1"/>
+    <w:lsdException w:name="Table Grid" w:uiPriority="39"/>
+    <w:lsdException w:name="Table Theme" w:semiHidden="1" w:unhideWhenUsed="1"/>
+    <w:lsdException w:name="Placeholder Text" w:semiHidden="1"/>
+    <w:lsdException w:name="No Spacing" w:uiPriority="1" w:qFormat="1"/>
+    <w:lsdException w:name="Light Shading" w:uiPriority="60"/>
+    <w:lsdException w:name="Light List" w:uiPriority="61"/>
+    <w:lsdException w:name="Light Grid" w:uiPriority="62"/>
+    <w:lsdException w:name="Medium Shading 1" w:uiPriority="63"/>
+    <w:lsdException w:name="Medium Shading 2" w:uiPriority="64"/>
+    <w:lsdException w:name="Medium List 1" w:uiPriority="65"/>
+    <w:lsdException w:name="Medium List 2" w:uiPriority="66"/>
+    <w:lsdException w:name="Medium Grid 1" w:uiPriority="67"/>
+    <w:lsdException w:name="Medium Grid 2" w:uiPriority="68"/>
+    <w:lsdException w:name="Medium Grid 3" w:uiPriority="69"/>
+    <w:lsdException w:name="Dark List" w:uiPriority="70"/>
+    <w:lsdException w:name="Colorful Shading" w:uiPriority="71"/>
+    <w:lsdException w:name="Colorful List" w:uiPriority="72"/>
+    <w:lsdException w:name="Colorful Grid" w:uiPriority="73"/>
+    <w:lsdException w:name="Light Shading Accent 1" w:uiPriority="60"/>
+    <w:lsdException w:name="Light List Accent 1" w:uiPriority="61"/>
+    <w:lsdException w:name="Light Grid Accent 1" w:uiPriority="62"/>
+    <w:lsdException w:name="Medium Shading 1 Accent 1" w:uiPriority="63"/>
+    <w:lsdException w:name="Medium Shading 2 Accent 1" w:uiPriority="64"/>
+    <w:lsdException w:name="Medium List 1 Accent 1" w:uiPriority="65"/>
+    <w:lsdException w:name="Revision" w:semiHidden="1"/>
+    <w:lsdException w:name="List Paragraph" w:uiPriority="34" w:qFormat="1"/>
+    <w:lsdException w:name="Quote" w:uiPriority="29" w:qFormat="1"/>
+    <w:lsdException w:name="Intense Quote" w:uiPriority="30" w:qFormat="1"/>
+    <w:lsdException w:name="Medium List 2 Accent 1" w:uiPriority="66"/>
+    <w:lsdException w:name="Medium Grid 1 Accent 1" w:uiPriority="67"/>
+    <w:lsdException w:name="Medium Grid 2 Accent 1" w:uiPriority="68"/>
+    <w:lsdException w:name="Medium Grid 3 Accent 1" w:uiPriority="69"/>
+    <w:lsdException w:name="Dark List Accent 1" w:uiPriority="70"/>
+    <w:lsdException w:name="Colorful Shading Accent 1" w:uiPriority="71"/>
+    <w:lsdException w:name="Colorful List Accent 1" w:uiPriority="72"/>
+    <w:lsdException w:name="Colorful Grid Accent 1" w:uiPriority="73"/>
+    <w:lsdException w:name="Light Shading Accent 2" w:uiPriority="60"/>
+    <w:lsdException w:name="Light List Accent 2" w:uiPriority="61"/>
+    <w:lsdException w:name="Light Grid Accent 2" w:uiPriority="62"/>
+    <w:lsdException w:name="Medium Shading 1 Accent 2" w:uiPriority="63"/>
+    <w:lsdException w:name="Medium Shading 2 Accent 2" w:uiPriority="64"/>
+    <w:lsdException w:name="Medium List 1 Accent 2" w:uiPriority="65"/>
+    <w:lsdException w:name="Medium List 2 Accent 2" w:uiPriority="66"/>
+    <w:lsdException w:name="Medium Grid 1 Accent 2" w:uiPriority="67"/>
+    <w:lsdException w:name="Medium Grid 2 Accent 2" w:uiPriority="68"/>
+    <w:lsdException w:name="Medium Grid 3 Accent 2" w:uiPriority="69"/>
+    <w:lsdException w:name="Dark List Accent 2" w:uiPriority="70"/>
+    <w:lsdException w:name="Colorful Shading Accent 2" w:uiPriority="71"/>
+    <w:lsdException w:name="Colorful List Accent 2" w:uiPriority="72"/>
+    <w:lsdException w:name="Colorful Grid Accent 2" w:uiPriority="73"/>
+    <w:lsdException w:name="Light Shading Accent 3" w:uiPriority="60"/>
+    <w:lsdException w:name="Light List Accent 3" w:uiPriority="61"/>
+    <w:lsdException w:name="Light Grid Accent 3" w:uiPriority="62"/>
+    <w:lsdException w:name="Medium Shading 1 Accent 3" w:uiPriority="63"/>
+    <w:lsdException w:name="Medium Shading 2 Accent 3" w:uiPriority="64"/>
+    <w:lsdException w:name="Medium List 1 Accent 3" w:uiPriority="65"/>
+    <w:lsdException w:name="Medium List 2 Accent 3" w:uiPriority="66"/>
+    <w:lsdException w:name="Medium Grid 1 Accent 3" w:uiPriority="67"/>
+    <w:lsdException w:name="Medium Grid 2 Accent 3" w:uiPriority="68"/>
+    <w:lsdException w:name="Medium Grid 3 Accent 3" w:uiPriority="69"/>
+    <w:lsdException w:name="Dark List Accent 3" w:uiPriority="70"/>
+    <w:lsdException w:name="Colorful Shading Accent 3" w:uiPriority="71"/>
+    <w:lsdException w:name="Colorful List Accent 3" w:uiPriority="72"/>
+    <w:lsdException w:name="Colorful Grid Accent 3" w:uiPriority="73"/>
+    <w:lsdException w:name="Light Shading Accent 4" w:uiPriority="60"/>
+    <w:lsdException w:name="Light List Accent 4" w:uiPriority="61"/>
+    <w:lsdException w:name="Light Grid Accent 4" w:uiPriority="62"/>
+    <w:lsdException w:name="Medium Shading 1 Accent 4" w:uiPriority="63"/>
+    <w:lsdException w:name="Medium Shading 2 Accent 4" w:uiPriority="64"/>
+    <w:lsdException w:name="Medium List 1 Accent 4" w:uiPriority="65"/>
+    <w:lsdException w:name="Medium List 2 Accent 4" w:uiPriority="66"/>
+    <w:lsdException w:name="Medium Grid 1 Accent 4" w:uiPriority="67"/>
+    <w:lsdException w:name="Medium Grid 2 Accent 4" w:uiPriority="68"/>
+    <w:lsdException w:name="Medium Grid 3 Accent 4" w:uiPriority="69"/>
+    <w:lsdException w:name="Dark List Accent 4" w:uiPriority="70"/>
+    <w:lsdException w:name="Colorful Shading Accent 4" w:uiPriority="71"/>
+    <w:lsdException w:name="Colorful List Accent 4" w:uiPriority="72"/>
+    <w:lsdException w:name="Colorful Grid Accent 4" w:uiPriority="73"/>
+    <w:lsdException w:name="Light Shading Accent 5" w:uiPriority="60"/>
+    <w:lsdException w:name="Light List Accent 5" w:uiPriority="61"/>
+    <w:lsdException w:name="Light Grid Accent 5" w:uiPriority="62"/>
+    <w:lsdException w:name="Medium Shading 1 Accent 5" w:uiPriority="63"/>
+    <w:lsdException w:name="Medium Shading 2 Accent 5" w:uiPriority="64"/>
+    <w:lsdException w:name="Medium List 1 Accent 5" w:uiPriority="65"/>
+    <w:lsdException w:name="Medium List 2 Accent 5" w:uiPriority="66"/>
+    <w:lsdException w:name="Medium Grid 1 Accent 5" w:uiPriority="67"/>
+    <w:lsdException w:name="Medium Grid 2 Accent 5" w:uiPriority="68"/>
+    <w:lsdException w:name="Medium Grid 3 Accent 5" w:uiPriority="69"/>
+    <w:lsdException w:name="Dark List Accent 5" w:uiPriority="70"/>
+    <w:lsdException w:name="Colorful Shading Accent 5" w:uiPriority="71"/>
+    <w:lsdException w:name="Colorful List Accent 5" w:uiPriority="72"/>
+    <w:lsdException w:name="Colorful Grid Accent 5" w:uiPriority="73"/>
+    <w:lsdException w:name="Light Shading Accent 6" w:uiPriority="60"/>
+    <w:lsdException w:name="Light List Accent 6" w:uiPriority="61"/>
+    <w:lsdException w:name="Light Grid Accent 6" w:uiPriority="62"/>
+    <w:lsdException w:name="Medium Shading 1 Accent 6" w:uiPriority="63"/>
+    <w:lsdException w:name="Medium Shading 2 Accent 6" w:uiPriority="64"/>
+    <w:lsdException w:name="Medium List 1 Accent 6" w:uiPriority="65"/>
+    <w:lsdException w:name="Medium List 2 Accent 6" w:uiPriority="66"/>
+    <w:lsdException w:name="Medium Grid 1 Accent 6" w:uiPriority="67"/>
+    <w:lsdException w:name="Medium Grid 2 Accent 6" w:uiPriority="68"/>
+    <w:lsdException w:name="Medium Grid 3 Accent 6" w:uiPriority="69"/>
+    <w:lsdException w:name="Dark List Accent 6" w:uiPriority="70"/>
+    <w:lsdException w:name="Colorful Shading Accent 6" w:uiPriority="71"/>
+    <w:lsdException w:name="Colorful List Accent 6" w:uiPriority="72"/>
+    <w:lsdException w:name="Colorful Grid Accent 6" w:uiPriority="73"/>
+    <w:lsdException w:name="Subtle Emphasis" w:uiPriority="19" w:qFormat="1"/>
+    <w:lsdException w:name="Intense Emphasis" w:uiPriority="21" w:qFormat="1"/>
+    <w:lsdException w:name="Subtle Reference" w:uiPriority="31" w:qFormat="1"/>
+    <w:lsdException w:name="Intense Reference" w:uiPriority="32" w:qFormat="1"/>
+    <w:lsdException w:name="Book Title" w:uiPriority="33" w:qFormat="1"/>
+    <w:lsdException w:name="Bibliography" w:semiHidden="1" w:uiPriority="37" w:unhideWhenUsed="1"/>
+    <w:lsdException w:name="TOC Heading" w:semiHidden="1" w:uiPriority="39" w:unhideWhenUsed="1" w:qFormat="1"/>
+    <w:lsdException w:name="Plain Table 1" w:uiPriority="41"/>
+    <w:lsdException w:name="Plain Table 2" w:uiPriority="42"/>
+    <w:lsdException w:name="Plain Table 3" w:uiPriority="43"/>
+    <w:lsdException w:name="Plain Table 4" w:uiPriority="44"/>
+    <w:lsdException w:name="Plain Table 5" w:uiPriority="45"/>
+    <w:lsdException w:name="Grid Table Light" w:uiPriority="40"/>
+    <w:lsdException w:name="Grid Table 1 Light" w:uiPriority="46"/>
+    <w:lsdException w:name="Grid Table 2" w:uiPriority="47"/>
+    <w:lsdException w:name="Grid Table 3" w:uiPriority="48"/>
+    <w:lsdException w:name="Grid Table 4" w:uiPriority="49"/>
+    <w:lsdException w:name="Grid Table 5 Dark" w:uiPriority="50"/>
+    <w:lsdException w:name="Grid Table 6 Colorful" w:uiPriority="51"/>
+    <w:lsdException w:name="Grid Table 7 Colorful" w:uiPriority="52"/>
+    <w:lsdException w:name="Grid Table 1 Light Accent 1" w:uiPriority="46"/>
+    <w:lsdException w:name="Grid Table 2 Accent 1" w:uiPriority="47"/>
+    <w:lsdException w:name="Grid Table 3 Accent 1" w:uiPriority="48"/>
+    <w:lsdException w:name="Grid Table 4 Accent 1" w:uiPriority="49"/>
+    <w:lsdException w:name="Grid Table 5 Dark Accent 1" w:uiPriority="50"/>
+    <w:lsdException w:name="Grid Table 6 Colorful Accent 1" w:uiPriority="51"/>
+    <w:lsdException w:name="Grid Table 7 Colorful Accent 1" w:uiPriority="52"/>
+    <w:lsdException w:name="Grid Table 1 Light Accent 2" w:uiPriority="46"/>
+    <w:lsdException w:name="Grid Table 2 Accent 2" w:uiPriority="47"/>
+    <w:lsdException w:name="Grid Table 3 Accent 2" w:uiPriority="48"/>
+    <w:lsdException w:name="Grid Table 4 Accent 2" w:uiPriority="49"/>
+    <w:lsdException w:name="Grid Table 5 Dark Accent 2" w:uiPriority="50"/>
+    <w:lsdException w:name="Grid Table 6 Colorful Accent 2" w:uiPriority="51"/>
+    <w:lsdException w:name="Grid Table 7 Colorful Accent 2" w:uiPriority="52"/>
+    <w:lsdException w:name="Grid Table 1 Light Accent 3" w:uiPriority="46"/>
+    <w:lsdException w:name="Grid Table 2 Accent 3" w:uiPriority="47"/>
+    <w:lsdException w:name="Grid Table 3 Accent 3" w:uiPriority="48"/>
+    <w:lsdException w:name="Grid Table 4 Accent 3" w:uiPriority="49"/>
+    <w:lsdException w:name="Grid Table 5 Dark Accent 3" w:uiPriority="50"/>
+    <w:lsdException w:name="Grid Table 6 Colorful Accent 3" w:uiPriority="51"/>
+    <w:lsdException w:name="Grid Table 7 Colorful Accent 3" w:uiPriority="52"/>
+    <w:lsdException w:name="Grid Table 1 Light Accent 4" w:uiPriority="46"/>
+    <w:lsdException w:name="Grid Table 2 Accent 4" w:uiPriority="47"/>
+    <w:lsdException w:name="Grid Table 3 Accent 4" w:uiPriority="48"/>
+    <w:lsdException w:name="Grid Table 4 Accent 4" w:uiPriority="49"/>
+    <w:lsdException w:name="Grid Table 5 Dark Accent 4" w:uiPriority="50"/>
+    <w:lsdException w:name="Grid Table 6 Colorful Accent 4" w:uiPriority="51"/>
+    <w:lsdException w:name="Grid Table 7 Colorful Accent 4" w:uiPriority="52"/>
+    <w:lsdException w:name="Grid Table 1 Light Accent 5" w:uiPriority="46"/>
+    <w:lsdException w:name="Grid Table 2 Accent 5" w:uiPriority="47"/>
+    <w:lsdException w:name="Grid Table 3 Accent 5" w:uiPriority="48"/>
+    <w:lsdException w:name="Grid Table 4 Accent 5" w:uiPriority="49"/>
+    <w:lsdException w:name="Grid Table 5 Dark Accent 5" w:uiPriority="50"/>
+    <w:lsdException w:name="Grid Table 6 Colorful Accent 5" w:uiPriority="51"/>
+    <w:lsdException w:name="Grid Table 7 Colorful Accent 5" w:uiPriority="52"/>
+    <w:lsdException w:name="Grid Table 1 Light Accent 6" w:uiPriority="46"/>
+    <w:lsdException w:name="Grid Table 2 Accent 6" w:uiPriority="47"/>
+    <w:lsdException w:name="Grid Table 3 Accent 6" w:uiPriority="48"/>
+    <w:lsdException w:name="Grid Table 4 Accent 6" w:uiPriority="49"/>
+    <w:lsdException w:name="Grid Table 5 Dark Accent 6" w:uiPriority="50"/>
+    <w:lsdException w:name="Grid Table 6 Colorful Accent 6" w:uiPriority="51"/>
+    <w:lsdException w:name="Grid Table 7 Colorful Accent 6" w:uiPriority="52"/>
+    <w:lsdException w:name="List Table 1 Light" w:uiPriority="46"/>
+    <w:lsdException w:name="List Table 2" w:uiPriority="47"/>
+    <w:lsdException w:name="List Table 3" w:uiPriority="48"/>
+    <w:lsdException w:name="List Table 4" w:uiPriority="49"/>
+    <w:lsdException w:name="List Table 5 Dark" w:uiPriority="50"/>
+    <w:lsdException w:name="List Table 6 Colorful" w:uiPriority="51"/>
+    <w:lsdException w:name="List Table 7 Colorful" w:uiPriority="52"/>
+    <w:lsdException w:name="List Table 1 Light Accent 1" w:uiPriority="46"/>
+    <w:lsdException w:name="List Table 2 Accent 1" w:uiPriority="47"/>
+    <w:lsdException w:name="List Table 3 Accent 1" w:uiPriority="48"/>
+    <w:lsdException w:name="List Table 4 Accent 1" w:uiPriority="49"/>
+    <w:lsdException w:name="List Table 5 Dark Accent 1" w:uiPriority="50"/>
+    <w:lsdException w:name="List Table 6 Colorful Accent 1" w:uiPriority="51"/>
+    <w:lsdException w:name="List Table 7 Colorful Accent 1" w:uiPriority="52"/>
+    <w:lsdException w:name="List Table 1 Light Accent 2" w:uiPriority="46"/>
+    <w:lsdException w:name="List Table 2 Accent 2" w:uiPriority="47"/>
+    <w:lsdException w:name="List Table 3 Accent 2" w:uiPriority="48"/>
+    <w:lsdException w:name="List Table 4 Accent 2" w:uiPriority="49"/>
+    <w:lsdException w:name="List Table 5 Dark Accent 2" w:uiPriority="50"/>
+    <w:lsdException w:name="List Table 6 Colorful Accent 2" w:uiPriority="51"/>
+    <w:lsdException w:name="List Table 7 Colorful Accent 2" w:uiPriority="52"/>
+    <w:lsdException w:name="List Table 1 Light Accent 3" w:uiPriority="46"/>
+    <w:lsdException w:name="List Table 2 Accent 3" w:uiPriority="47"/>
+    <w:lsdException w:name="List Table 3 Accent 3" w:uiPriority="48"/>
+    <w:lsdException w:name="List Table 4 Accent 3" w:uiPriority="49"/>
+    <w:lsdException w:name="List Table 5 Dark Accent 3" w:uiPriority="50"/>
+    <w:lsdException w:name="List Table 6 Colorful Accent 3" w:uiPriority="51"/>
+    <w:lsdException w:name="List Table 7 Colorful Accent 3" w:uiPriority="52"/>
+    <w:lsdException w:name="List Table 1 Light Accent 4" w:uiPriority="46"/>
+    <w:lsdException w:name="List Table 2 Accent 4" w:uiPriority="47"/>
+    <w:lsdException w:name="List Table 3 Accent 4" w:uiPriority="48"/>
+    <w:lsdException w:name="List Table 4 Accent 4" w:uiPriority="49"/>
+    <w:lsdException w:name="List Table 5 Dark Accent 4" w:uiPriority="50"/>
+    <w:lsdException w:name="List Table 6 Colorful Accent 4" w:uiPriority="51"/>
+    <w:lsdException w:name="List Table 7 Colorful Accent 4" w:uiPriority="52"/>
+    <w:lsdException w:name="List Table 1 Light Accent 5" w:uiPriority="46"/>
+    <w:lsdException w:name="List Table 2 Accent 5" w:uiPriority="47"/>
+    <w:lsdException w:name="List Table 3 Accent 5" w:uiPriority="48"/>
+    <w:lsdException w:name="List Table 4 Accent 5" w:uiPriority="49"/>
+    <w:lsdException w:name="List Table 5 Dark Accent 5" w:uiPriority="50"/>
+    <w:lsdException w:name="List Table 6 Colorful Accent 5" w:uiPriority="51"/>
+    <w:lsdException w:name="List Table 7 Colorful Accent 5" w:uiPriority="52"/>
+    <w:lsdException w:name="List Table 1 Light Accent 6" w:uiPriority="46"/>
+    <w:lsdException w:name="List Table 2 Accent 6" w:uiPriority="47"/>
+    <w:lsdException w:name="List Table 3 Accent 6" w:uiPriority="48"/>
+    <w:lsdException w:name="List Table 4 Accent 6" w:uiPriority="49"/>
+    <w:lsdException w:name="List Table 5 Dark Accent 6" w:uiPriority="50"/>
+    <w:lsdException w:name="List Table 6 Colorful Accent 6" w:uiPriority="51"/>
+    <w:lsdException w:name="List Table 7 Colorful Accent 6" w:uiPriority="52"/>
   </w:latentStyles>
   <w:style w:type="paragraph" w:default="1" w:styleId="Normal">
     <w:name w:val="Normal"/>
@@ -2572,393 +2731,6 @@
       <w:color w:val="2E74B5" w:themeColor="accent1" w:themeShade="BF"/>
       <w:sz w:val="26"/>
       <w:szCs w:val="26"/>
-    </w:rPr>
-  </w:style>
-  <w:style w:type="paragraph" w:styleId="BalloonText">
-    <w:name w:val="Balloon Text"/>
-    <w:basedOn w:val="Normal"/>
-    <w:link w:val="BalloonTextChar"/>
-    <w:uiPriority w:val="99"/>
-    <w:semiHidden/>
-    <w:unhideWhenUsed/>
-    <w:rsid w:val="00CD58F5"/>
-    <w:pPr>
-      <w:spacing w:after="0" w:line="240" w:lineRule="auto"/>
-    </w:pPr>
-    <w:rPr>
-      <w:rFonts w:ascii="Tahoma" w:hAnsi="Tahoma" w:cs="Tahoma"/>
-      <w:sz w:val="16"/>
-      <w:szCs w:val="16"/>
-    </w:rPr>
-  </w:style>
-  <w:style w:type="character" w:customStyle="1" w:styleId="BalloonTextChar">
-    <w:name w:val="Balloon Text Char"/>
-    <w:basedOn w:val="DefaultParagraphFont"/>
-    <w:link w:val="BalloonText"/>
-    <w:uiPriority w:val="99"/>
-    <w:semiHidden/>
-    <w:rsid w:val="00CD58F5"/>
-    <w:rPr>
-      <w:rFonts w:ascii="Tahoma" w:hAnsi="Tahoma" w:cs="Tahoma"/>
-      <w:sz w:val="16"/>
-      <w:szCs w:val="16"/>
-    </w:rPr>
-  </w:style>
-</w:styles>
-</file>
-
-<file path=word/stylesWithEffects.xml><?xml version="1.0" encoding="utf-8"?>
-<w:styles xmlns:wpc="http://schemas.microsoft.com/office/word/2010/wordprocessingCanvas" xmlns:mc="http://schemas.openxmlformats.org/markup-compatibility/2006" xmlns:o="urn:schemas-microsoft-com:office:office" xmlns:r="http://schemas.openxmlformats.org/officeDocument/2006/relationships" xmlns:m="http://schemas.openxmlformats.org/officeDocument/2006/math" xmlns:v="urn:schemas-microsoft-com:vml" xmlns:wp14="http://schemas.microsoft.com/office/word/2010/wordprocessingDrawing" xmlns:wp="http://schemas.openxmlformats.org/drawingml/2006/wordprocessingDrawing" xmlns:w10="urn:schemas-microsoft-com:office:word" xmlns:w="http://schemas.openxmlformats.org/wordprocessingml/2006/main" xmlns:w14="http://schemas.microsoft.com/office/word/2010/wordml" xmlns:wpg="http://schemas.microsoft.com/office/word/2010/wordprocessingGroup" xmlns:wpi="http://schemas.microsoft.com/office/word/2010/wordprocessingInk" xmlns:wne="http://schemas.microsoft.com/office/word/2006/wordml" xmlns:wps="http://schemas.microsoft.com/office/word/2010/wordprocessingShape" mc:Ignorable="w14 wp14">
-  <w:docDefaults>
-    <w:rPrDefault>
-      <w:rPr>
-        <w:rFonts w:asciiTheme="minorHAnsi" w:eastAsiaTheme="minorHAnsi" w:hAnsiTheme="minorHAnsi" w:cstheme="minorBidi"/>
-        <w:sz w:val="22"/>
-        <w:szCs w:val="22"/>
-        <w:lang w:val="en-US" w:eastAsia="en-US" w:bidi="ar-SA"/>
-      </w:rPr>
-    </w:rPrDefault>
-    <w:pPrDefault>
-      <w:pPr>
-        <w:spacing w:after="160" w:line="259" w:lineRule="auto"/>
-      </w:pPr>
-    </w:pPrDefault>
-  </w:docDefaults>
-  <w:latentStyles w:defLockedState="0" w:defUIPriority="99" w:defSemiHidden="1" w:defUnhideWhenUsed="1" w:defQFormat="0" w:count="267">
-    <w:lsdException w:name="Normal" w:semiHidden="0" w:uiPriority="0" w:unhideWhenUsed="0" w:qFormat="1"/>
-    <w:lsdException w:name="heading 1" w:semiHidden="0" w:uiPriority="9" w:unhideWhenUsed="0" w:qFormat="1"/>
-    <w:lsdException w:name="heading 2" w:uiPriority="9" w:qFormat="1"/>
-    <w:lsdException w:name="heading 3" w:uiPriority="9" w:qFormat="1"/>
-    <w:lsdException w:name="heading 4" w:uiPriority="9" w:qFormat="1"/>
-    <w:lsdException w:name="heading 5" w:uiPriority="9" w:qFormat="1"/>
-    <w:lsdException w:name="heading 6" w:uiPriority="9" w:qFormat="1"/>
-    <w:lsdException w:name="heading 7" w:uiPriority="9" w:qFormat="1"/>
-    <w:lsdException w:name="heading 8" w:uiPriority="9" w:qFormat="1"/>
-    <w:lsdException w:name="heading 9" w:uiPriority="9" w:qFormat="1"/>
-    <w:lsdException w:name="toc 1" w:uiPriority="39"/>
-    <w:lsdException w:name="toc 2" w:uiPriority="39"/>
-    <w:lsdException w:name="toc 3" w:uiPriority="39"/>
-    <w:lsdException w:name="toc 4" w:uiPriority="39"/>
-    <w:lsdException w:name="toc 5" w:uiPriority="39"/>
-    <w:lsdException w:name="toc 6" w:uiPriority="39"/>
-    <w:lsdException w:name="toc 7" w:uiPriority="39"/>
-    <w:lsdException w:name="toc 8" w:uiPriority="39"/>
-    <w:lsdException w:name="toc 9" w:uiPriority="39"/>
-    <w:lsdException w:name="caption" w:uiPriority="35" w:qFormat="1"/>
-    <w:lsdException w:name="Title" w:semiHidden="0" w:uiPriority="10" w:unhideWhenUsed="0" w:qFormat="1"/>
-    <w:lsdException w:name="Default Paragraph Font" w:uiPriority="1"/>
-    <w:lsdException w:name="Subtitle" w:semiHidden="0" w:uiPriority="11" w:unhideWhenUsed="0" w:qFormat="1"/>
-    <w:lsdException w:name="Strong" w:semiHidden="0" w:uiPriority="22" w:unhideWhenUsed="0" w:qFormat="1"/>
-    <w:lsdException w:name="Emphasis" w:semiHidden="0" w:uiPriority="20" w:unhideWhenUsed="0" w:qFormat="1"/>
-    <w:lsdException w:name="Table Grid" w:semiHidden="0" w:uiPriority="39" w:unhideWhenUsed="0"/>
-    <w:lsdException w:name="Placeholder Text" w:unhideWhenUsed="0"/>
-    <w:lsdException w:name="No Spacing" w:semiHidden="0" w:uiPriority="1" w:unhideWhenUsed="0" w:qFormat="1"/>
-    <w:lsdException w:name="Light Shading" w:semiHidden="0" w:uiPriority="60" w:unhideWhenUsed="0"/>
-    <w:lsdException w:name="Light List" w:semiHidden="0" w:uiPriority="61" w:unhideWhenUsed="0"/>
-    <w:lsdException w:name="Light Grid" w:semiHidden="0" w:uiPriority="62" w:unhideWhenUsed="0"/>
-    <w:lsdException w:name="Medium Shading 1" w:semiHidden="0" w:uiPriority="63" w:unhideWhenUsed="0"/>
-    <w:lsdException w:name="Medium Shading 2" w:semiHidden="0" w:uiPriority="64" w:unhideWhenUsed="0"/>
-    <w:lsdException w:name="Medium List 1" w:semiHidden="0" w:uiPriority="65" w:unhideWhenUsed="0"/>
-    <w:lsdException w:name="Medium List 2" w:semiHidden="0" w:uiPriority="66" w:unhideWhenUsed="0"/>
-    <w:lsdException w:name="Medium Grid 1" w:semiHidden="0" w:uiPriority="67" w:unhideWhenUsed="0"/>
-    <w:lsdException w:name="Medium Grid 2" w:semiHidden="0" w:uiPriority="68" w:unhideWhenUsed="0"/>
-    <w:lsdException w:name="Medium Grid 3" w:semiHidden="0" w:uiPriority="69" w:unhideWhenUsed="0"/>
-    <w:lsdException w:name="Dark List" w:semiHidden="0" w:uiPriority="70" w:unhideWhenUsed="0"/>
-    <w:lsdException w:name="Colorful Shading" w:semiHidden="0" w:uiPriority="71" w:unhideWhenUsed="0"/>
-    <w:lsdException w:name="Colorful List" w:semiHidden="0" w:uiPriority="72" w:unhideWhenUsed="0"/>
-    <w:lsdException w:name="Colorful Grid" w:semiHidden="0" w:uiPriority="73" w:unhideWhenUsed="0"/>
-    <w:lsdException w:name="Light Shading Accent 1" w:semiHidden="0" w:uiPriority="60" w:unhideWhenUsed="0"/>
-    <w:lsdException w:name="Light List Accent 1" w:semiHidden="0" w:uiPriority="61" w:unhideWhenUsed="0"/>
-    <w:lsdException w:name="Light Grid Accent 1" w:semiHidden="0" w:uiPriority="62" w:unhideWhenUsed="0"/>
-    <w:lsdException w:name="Medium Shading 1 Accent 1" w:semiHidden="0" w:uiPriority="63" w:unhideWhenUsed="0"/>
-    <w:lsdException w:name="Medium Shading 2 Accent 1" w:semiHidden="0" w:uiPriority="64" w:unhideWhenUsed="0"/>
-    <w:lsdException w:name="Medium List 1 Accent 1" w:semiHidden="0" w:uiPriority="65" w:unhideWhenUsed="0"/>
-    <w:lsdException w:name="Revision" w:unhideWhenUsed="0"/>
-    <w:lsdException w:name="List Paragraph" w:semiHidden="0" w:uiPriority="34" w:unhideWhenUsed="0" w:qFormat="1"/>
-    <w:lsdException w:name="Quote" w:semiHidden="0" w:uiPriority="29" w:unhideWhenUsed="0" w:qFormat="1"/>
-    <w:lsdException w:name="Intense Quote" w:semiHidden="0" w:uiPriority="30" w:unhideWhenUsed="0" w:qFormat="1"/>
-    <w:lsdException w:name="Medium List 2 Accent 1" w:semiHidden="0" w:uiPriority="66" w:unhideWhenUsed="0"/>
-    <w:lsdException w:name="Medium Grid 1 Accent 1" w:semiHidden="0" w:uiPriority="67" w:unhideWhenUsed="0"/>
-    <w:lsdException w:name="Medium Grid 2 Accent 1" w:semiHidden="0" w:uiPriority="68" w:unhideWhenUsed="0"/>
-    <w:lsdException w:name="Medium Grid 3 Accent 1" w:semiHidden="0" w:uiPriority="69" w:unhideWhenUsed="0"/>
-    <w:lsdException w:name="Dark List Accent 1" w:semiHidden="0" w:uiPriority="70" w:unhideWhenUsed="0"/>
-    <w:lsdException w:name="Colorful Shading Accent 1" w:semiHidden="0" w:uiPriority="71" w:unhideWhenUsed="0"/>
-    <w:lsdException w:name="Colorful List Accent 1" w:semiHidden="0" w:uiPriority="72" w:unhideWhenUsed="0"/>
-    <w:lsdException w:name="Colorful Grid Accent 1" w:semiHidden="0" w:uiPriority="73" w:unhideWhenUsed="0"/>
-    <w:lsdException w:name="Light Shading Accent 2" w:semiHidden="0" w:uiPriority="60" w:unhideWhenUsed="0"/>
-    <w:lsdException w:name="Light List Accent 2" w:semiHidden="0" w:uiPriority="61" w:unhideWhenUsed="0"/>
-    <w:lsdException w:name="Light Grid Accent 2" w:semiHidden="0" w:uiPriority="62" w:unhideWhenUsed="0"/>
-    <w:lsdException w:name="Medium Shading 1 Accent 2" w:semiHidden="0" w:uiPriority="63" w:unhideWhenUsed="0"/>
-    <w:lsdException w:name="Medium Shading 2 Accent 2" w:semiHidden="0" w:uiPriority="64" w:unhideWhenUsed="0"/>
-    <w:lsdException w:name="Medium List 1 Accent 2" w:semiHidden="0" w:uiPriority="65" w:unhideWhenUsed="0"/>
-    <w:lsdException w:name="Medium List 2 Accent 2" w:semiHidden="0" w:uiPriority="66" w:unhideWhenUsed="0"/>
-    <w:lsdException w:name="Medium Grid 1 Accent 2" w:semiHidden="0" w:uiPriority="67" w:unhideWhenUsed="0"/>
-    <w:lsdException w:name="Medium Grid 2 Accent 2" w:semiHidden="0" w:uiPriority="68" w:unhideWhenUsed="0"/>
-    <w:lsdException w:name="Medium Grid 3 Accent 2" w:semiHidden="0" w:uiPriority="69" w:unhideWhenUsed="0"/>
-    <w:lsdException w:name="Dark List Accent 2" w:semiHidden="0" w:uiPriority="70" w:unhideWhenUsed="0"/>
-    <w:lsdException w:name="Colorful Shading Accent 2" w:semiHidden="0" w:uiPriority="71" w:unhideWhenUsed="0"/>
-    <w:lsdException w:name="Colorful List Accent 2" w:semiHidden="0" w:uiPriority="72" w:unhideWhenUsed="0"/>
-    <w:lsdException w:name="Colorful Grid Accent 2" w:semiHidden="0" w:uiPriority="73" w:unhideWhenUsed="0"/>
-    <w:lsdException w:name="Light Shading Accent 3" w:semiHidden="0" w:uiPriority="60" w:unhideWhenUsed="0"/>
-    <w:lsdException w:name="Light List Accent 3" w:semiHidden="0" w:uiPriority="61" w:unhideWhenUsed="0"/>
-    <w:lsdException w:name="Light Grid Accent 3" w:semiHidden="0" w:uiPriority="62" w:unhideWhenUsed="0"/>
-    <w:lsdException w:name="Medium Shading 1 Accent 3" w:semiHidden="0" w:uiPriority="63" w:unhideWhenUsed="0"/>
-    <w:lsdException w:name="Medium Shading 2 Accent 3" w:semiHidden="0" w:uiPriority="64" w:unhideWhenUsed="0"/>
-    <w:lsdException w:name="Medium List 1 Accent 3" w:semiHidden="0" w:uiPriority="65" w:unhideWhenUsed="0"/>
-    <w:lsdException w:name="Medium List 2 Accent 3" w:semiHidden="0" w:uiPriority="66" w:unhideWhenUsed="0"/>
-    <w:lsdException w:name="Medium Grid 1 Accent 3" w:semiHidden="0" w:uiPriority="67" w:unhideWhenUsed="0"/>
-    <w:lsdException w:name="Medium Grid 2 Accent 3" w:semiHidden="0" w:uiPriority="68" w:unhideWhenUsed="0"/>
-    <w:lsdException w:name="Medium Grid 3 Accent 3" w:semiHidden="0" w:uiPriority="69" w:unhideWhenUsed="0"/>
-    <w:lsdException w:name="Dark List Accent 3" w:semiHidden="0" w:uiPriority="70" w:unhideWhenUsed="0"/>
-    <w:lsdException w:name="Colorful Shading Accent 3" w:semiHidden="0" w:uiPriority="71" w:unhideWhenUsed="0"/>
-    <w:lsdException w:name="Colorful List Accent 3" w:semiHidden="0" w:uiPriority="72" w:unhideWhenUsed="0"/>
-    <w:lsdException w:name="Colorful Grid Accent 3" w:semiHidden="0" w:uiPriority="73" w:unhideWhenUsed="0"/>
-    <w:lsdException w:name="Light Shading Accent 4" w:semiHidden="0" w:uiPriority="60" w:unhideWhenUsed="0"/>
-    <w:lsdException w:name="Light List Accent 4" w:semiHidden="0" w:uiPriority="61" w:unhideWhenUsed="0"/>
-    <w:lsdException w:name="Light Grid Accent 4" w:semiHidden="0" w:uiPriority="62" w:unhideWhenUsed="0"/>
-    <w:lsdException w:name="Medium Shading 1 Accent 4" w:semiHidden="0" w:uiPriority="63" w:unhideWhenUsed="0"/>
-    <w:lsdException w:name="Medium Shading 2 Accent 4" w:semiHidden="0" w:uiPriority="64" w:unhideWhenUsed="0"/>
-    <w:lsdException w:name="Medium List 1 Accent 4" w:semiHidden="0" w:uiPriority="65" w:unhideWhenUsed="0"/>
-    <w:lsdException w:name="Medium List 2 Accent 4" w:semiHidden="0" w:uiPriority="66" w:unhideWhenUsed="0"/>
-    <w:lsdException w:name="Medium Grid 1 Accent 4" w:semiHidden="0" w:uiPriority="67" w:unhideWhenUsed="0"/>
-    <w:lsdException w:name="Medium Grid 2 Accent 4" w:semiHidden="0" w:uiPriority="68" w:unhideWhenUsed="0"/>
-    <w:lsdException w:name="Medium Grid 3 Accent 4" w:semiHidden="0" w:uiPriority="69" w:unhideWhenUsed="0"/>
-    <w:lsdException w:name="Dark List Accent 4" w:semiHidden="0" w:uiPriority="70" w:unhideWhenUsed="0"/>
-    <w:lsdException w:name="Colorful Shading Accent 4" w:semiHidden="0" w:uiPriority="71" w:unhideWhenUsed="0"/>
-    <w:lsdException w:name="Colorful List Accent 4" w:semiHidden="0" w:uiPriority="72" w:unhideWhenUsed="0"/>
-    <w:lsdException w:name="Colorful Grid Accent 4" w:semiHidden="0" w:uiPriority="73" w:unhideWhenUsed="0"/>
-    <w:lsdException w:name="Light Shading Accent 5" w:semiHidden="0" w:uiPriority="60" w:unhideWhenUsed="0"/>
-    <w:lsdException w:name="Light List Accent 5" w:semiHidden="0" w:uiPriority="61" w:unhideWhenUsed="0"/>
-    <w:lsdException w:name="Light Grid Accent 5" w:semiHidden="0" w:uiPriority="62" w:unhideWhenUsed="0"/>
-    <w:lsdException w:name="Medium Shading 1 Accent 5" w:semiHidden="0" w:uiPriority="63" w:unhideWhenUsed="0"/>
-    <w:lsdException w:name="Medium Shading 2 Accent 5" w:semiHidden="0" w:uiPriority="64" w:unhideWhenUsed="0"/>
-    <w:lsdException w:name="Medium List 1 Accent 5" w:semiHidden="0" w:uiPriority="65" w:unhideWhenUsed="0"/>
-    <w:lsdException w:name="Medium List 2 Accent 5" w:semiHidden="0" w:uiPriority="66" w:unhideWhenUsed="0"/>
-    <w:lsdException w:name="Medium Grid 1 Accent 5" w:semiHidden="0" w:uiPriority="67" w:unhideWhenUsed="0"/>
-    <w:lsdException w:name="Medium Grid 2 Accent 5" w:semiHidden="0" w:uiPriority="68" w:unhideWhenUsed="0"/>
-    <w:lsdException w:name="Medium Grid 3 Accent 5" w:semiHidden="0" w:uiPriority="69" w:unhideWhenUsed="0"/>
-    <w:lsdException w:name="Dark List Accent 5" w:semiHidden="0" w:uiPriority="70" w:unhideWhenUsed="0"/>
-    <w:lsdException w:name="Colorful Shading Accent 5" w:semiHidden="0" w:uiPriority="71" w:unhideWhenUsed="0"/>
-    <w:lsdException w:name="Colorful List Accent 5" w:semiHidden="0" w:uiPriority="72" w:unhideWhenUsed="0"/>
-    <w:lsdException w:name="Colorful Grid Accent 5" w:semiHidden="0" w:uiPriority="73" w:unhideWhenUsed="0"/>
-    <w:lsdException w:name="Light Shading Accent 6" w:semiHidden="0" w:uiPriority="60" w:unhideWhenUsed="0"/>
-    <w:lsdException w:name="Light List Accent 6" w:semiHidden="0" w:uiPriority="61" w:unhideWhenUsed="0"/>
-    <w:lsdException w:name="Light Grid Accent 6" w:semiHidden="0" w:uiPriority="62" w:unhideWhenUsed="0"/>
-    <w:lsdException w:name="Medium Shading 1 Accent 6" w:semiHidden="0" w:uiPriority="63" w:unhideWhenUsed="0"/>
-    <w:lsdException w:name="Medium Shading 2 Accent 6" w:semiHidden="0" w:uiPriority="64" w:unhideWhenUsed="0"/>
-    <w:lsdException w:name="Medium List 1 Accent 6" w:semiHidden="0" w:uiPriority="65" w:unhideWhenUsed="0"/>
-    <w:lsdException w:name="Medium List 2 Accent 6" w:semiHidden="0" w:uiPriority="66" w:unhideWhenUsed="0"/>
-    <w:lsdException w:name="Medium Grid 1 Accent 6" w:semiHidden="0" w:uiPriority="67" w:unhideWhenUsed="0"/>
-    <w:lsdException w:name="Medium Grid 2 Accent 6" w:semiHidden="0" w:uiPriority="68" w:unhideWhenUsed="0"/>
-    <w:lsdException w:name="Medium Grid 3 Accent 6" w:semiHidden="0" w:uiPriority="69" w:unhideWhenUsed="0"/>
-    <w:lsdException w:name="Dark List Accent 6" w:semiHidden="0" w:uiPriority="70" w:unhideWhenUsed="0"/>
-    <w:lsdException w:name="Colorful Shading Accent 6" w:semiHidden="0" w:uiPriority="71" w:unhideWhenUsed="0"/>
-    <w:lsdException w:name="Colorful List Accent 6" w:semiHidden="0" w:uiPriority="72" w:unhideWhenUsed="0"/>
-    <w:lsdException w:name="Colorful Grid Accent 6" w:semiHidden="0" w:uiPriority="73" w:unhideWhenUsed="0"/>
-    <w:lsdException w:name="Subtle Emphasis" w:semiHidden="0" w:uiPriority="19" w:unhideWhenUsed="0" w:qFormat="1"/>
-    <w:lsdException w:name="Intense Emphasis" w:semiHidden="0" w:uiPriority="21" w:unhideWhenUsed="0" w:qFormat="1"/>
-    <w:lsdException w:name="Subtle Reference" w:semiHidden="0" w:uiPriority="31" w:unhideWhenUsed="0" w:qFormat="1"/>
-    <w:lsdException w:name="Intense Reference" w:semiHidden="0" w:uiPriority="32" w:unhideWhenUsed="0" w:qFormat="1"/>
-    <w:lsdException w:name="Book Title" w:semiHidden="0" w:uiPriority="33" w:unhideWhenUsed="0" w:qFormat="1"/>
-    <w:lsdException w:name="Bibliography" w:uiPriority="37"/>
-    <w:lsdException w:name="TOC Heading" w:uiPriority="39" w:qFormat="1"/>
-  </w:latentStyles>
-  <w:style w:type="paragraph" w:default="1" w:styleId="Normal">
-    <w:name w:val="Normal"/>
-    <w:qFormat/>
-  </w:style>
-  <w:style w:type="paragraph" w:styleId="Heading1">
-    <w:name w:val="heading 1"/>
-    <w:basedOn w:val="Normal"/>
-    <w:next w:val="Normal"/>
-    <w:link w:val="Heading1Char"/>
-    <w:uiPriority w:val="9"/>
-    <w:qFormat/>
-    <w:rsid w:val="00EF2E92"/>
-    <w:pPr>
-      <w:keepNext/>
-      <w:keepLines/>
-      <w:spacing w:before="240" w:after="0"/>
-      <w:outlineLvl w:val="0"/>
-    </w:pPr>
-    <w:rPr>
-      <w:rFonts w:asciiTheme="majorHAnsi" w:eastAsiaTheme="majorEastAsia" w:hAnsiTheme="majorHAnsi" w:cstheme="majorBidi"/>
-      <w:color w:val="2E74B5" w:themeColor="accent1" w:themeShade="BF"/>
-      <w:sz w:val="32"/>
-      <w:szCs w:val="32"/>
-    </w:rPr>
-  </w:style>
-  <w:style w:type="paragraph" w:styleId="Heading2">
-    <w:name w:val="heading 2"/>
-    <w:basedOn w:val="Normal"/>
-    <w:next w:val="Normal"/>
-    <w:link w:val="Heading2Char"/>
-    <w:uiPriority w:val="9"/>
-    <w:unhideWhenUsed/>
-    <w:qFormat/>
-    <w:rsid w:val="00D568A9"/>
-    <w:pPr>
-      <w:keepNext/>
-      <w:keepLines/>
-      <w:spacing w:before="40" w:after="0"/>
-      <w:outlineLvl w:val="1"/>
-    </w:pPr>
-    <w:rPr>
-      <w:rFonts w:asciiTheme="majorHAnsi" w:eastAsiaTheme="majorEastAsia" w:hAnsiTheme="majorHAnsi" w:cstheme="majorBidi"/>
-      <w:color w:val="2E74B5" w:themeColor="accent1" w:themeShade="BF"/>
-      <w:sz w:val="26"/>
-      <w:szCs w:val="26"/>
-    </w:rPr>
-  </w:style>
-  <w:style w:type="character" w:default="1" w:styleId="DefaultParagraphFont">
-    <w:name w:val="Default Paragraph Font"/>
-    <w:uiPriority w:val="1"/>
-    <w:semiHidden/>
-    <w:unhideWhenUsed/>
-  </w:style>
-  <w:style w:type="table" w:default="1" w:styleId="TableNormal">
-    <w:name w:val="Normal Table"/>
-    <w:uiPriority w:val="99"/>
-    <w:semiHidden/>
-    <w:unhideWhenUsed/>
-    <w:tblPr>
-      <w:tblInd w:w="0" w:type="dxa"/>
-      <w:tblCellMar>
-        <w:top w:w="0" w:type="dxa"/>
-        <w:left w:w="108" w:type="dxa"/>
-        <w:bottom w:w="0" w:type="dxa"/>
-        <w:right w:w="108" w:type="dxa"/>
-      </w:tblCellMar>
-    </w:tblPr>
-  </w:style>
-  <w:style w:type="numbering" w:default="1" w:styleId="NoList">
-    <w:name w:val="No List"/>
-    <w:uiPriority w:val="99"/>
-    <w:semiHidden/>
-    <w:unhideWhenUsed/>
-  </w:style>
-  <w:style w:type="paragraph" w:styleId="ListParagraph">
-    <w:name w:val="List Paragraph"/>
-    <w:basedOn w:val="Normal"/>
-    <w:uiPriority w:val="34"/>
-    <w:qFormat/>
-    <w:rsid w:val="008E7FC2"/>
-    <w:pPr>
-      <w:ind w:left="720"/>
-      <w:contextualSpacing/>
-    </w:pPr>
-  </w:style>
-  <w:style w:type="character" w:customStyle="1" w:styleId="Heading1Char">
-    <w:name w:val="Heading 1 Char"/>
-    <w:basedOn w:val="DefaultParagraphFont"/>
-    <w:link w:val="Heading1"/>
-    <w:uiPriority w:val="9"/>
-    <w:rsid w:val="00EF2E92"/>
-    <w:rPr>
-      <w:rFonts w:asciiTheme="majorHAnsi" w:eastAsiaTheme="majorEastAsia" w:hAnsiTheme="majorHAnsi" w:cstheme="majorBidi"/>
-      <w:color w:val="2E74B5" w:themeColor="accent1" w:themeShade="BF"/>
-      <w:sz w:val="32"/>
-      <w:szCs w:val="32"/>
-    </w:rPr>
-  </w:style>
-  <w:style w:type="character" w:styleId="Hyperlink">
-    <w:name w:val="Hyperlink"/>
-    <w:basedOn w:val="DefaultParagraphFont"/>
-    <w:uiPriority w:val="99"/>
-    <w:unhideWhenUsed/>
-    <w:rsid w:val="008126F9"/>
-    <w:rPr>
-      <w:color w:val="0563C1" w:themeColor="hyperlink"/>
-      <w:u w:val="single"/>
-    </w:rPr>
-  </w:style>
-  <w:style w:type="character" w:styleId="FollowedHyperlink">
-    <w:name w:val="FollowedHyperlink"/>
-    <w:basedOn w:val="DefaultParagraphFont"/>
-    <w:uiPriority w:val="99"/>
-    <w:semiHidden/>
-    <w:unhideWhenUsed/>
-    <w:rsid w:val="00653157"/>
-    <w:rPr>
-      <w:color w:val="954F72" w:themeColor="followedHyperlink"/>
-      <w:u w:val="single"/>
-    </w:rPr>
-  </w:style>
-  <w:style w:type="paragraph" w:styleId="Title">
-    <w:name w:val="Title"/>
-    <w:basedOn w:val="Normal"/>
-    <w:next w:val="Normal"/>
-    <w:link w:val="TitleChar"/>
-    <w:uiPriority w:val="10"/>
-    <w:qFormat/>
-    <w:rsid w:val="00A302B9"/>
-    <w:pPr>
-      <w:spacing w:after="0" w:line="240" w:lineRule="auto"/>
-      <w:contextualSpacing/>
-    </w:pPr>
-    <w:rPr>
-      <w:rFonts w:asciiTheme="majorHAnsi" w:eastAsiaTheme="majorEastAsia" w:hAnsiTheme="majorHAnsi" w:cstheme="majorBidi"/>
-      <w:spacing w:val="-10"/>
-      <w:kern w:val="28"/>
-      <w:sz w:val="56"/>
-      <w:szCs w:val="56"/>
-    </w:rPr>
-  </w:style>
-  <w:style w:type="character" w:customStyle="1" w:styleId="TitleChar">
-    <w:name w:val="Title Char"/>
-    <w:basedOn w:val="DefaultParagraphFont"/>
-    <w:link w:val="Title"/>
-    <w:uiPriority w:val="10"/>
-    <w:rsid w:val="00A302B9"/>
-    <w:rPr>
-      <w:rFonts w:asciiTheme="majorHAnsi" w:eastAsiaTheme="majorEastAsia" w:hAnsiTheme="majorHAnsi" w:cstheme="majorBidi"/>
-      <w:spacing w:val="-10"/>
-      <w:kern w:val="28"/>
-      <w:sz w:val="56"/>
-      <w:szCs w:val="56"/>
-    </w:rPr>
-  </w:style>
-  <w:style w:type="character" w:customStyle="1" w:styleId="Heading2Char">
-    <w:name w:val="Heading 2 Char"/>
-    <w:basedOn w:val="DefaultParagraphFont"/>
-    <w:link w:val="Heading2"/>
-    <w:uiPriority w:val="9"/>
-    <w:rsid w:val="00D568A9"/>
-    <w:rPr>
-      <w:rFonts w:asciiTheme="majorHAnsi" w:eastAsiaTheme="majorEastAsia" w:hAnsiTheme="majorHAnsi" w:cstheme="majorBidi"/>
-      <w:color w:val="2E74B5" w:themeColor="accent1" w:themeShade="BF"/>
-      <w:sz w:val="26"/>
-      <w:szCs w:val="26"/>
-    </w:rPr>
-  </w:style>
-  <w:style w:type="paragraph" w:styleId="BalloonText">
-    <w:name w:val="Balloon Text"/>
-    <w:basedOn w:val="Normal"/>
-    <w:link w:val="BalloonTextChar"/>
-    <w:uiPriority w:val="99"/>
-    <w:semiHidden/>
-    <w:unhideWhenUsed/>
-    <w:rsid w:val="00CD58F5"/>
-    <w:pPr>
-      <w:spacing w:after="0" w:line="240" w:lineRule="auto"/>
-    </w:pPr>
-    <w:rPr>
-      <w:rFonts w:ascii="Tahoma" w:hAnsi="Tahoma" w:cs="Tahoma"/>
-      <w:sz w:val="16"/>
-      <w:szCs w:val="16"/>
-    </w:rPr>
-  </w:style>
-  <w:style w:type="character" w:customStyle="1" w:styleId="BalloonTextChar">
-    <w:name w:val="Balloon Text Char"/>
-    <w:basedOn w:val="DefaultParagraphFont"/>
-    <w:link w:val="BalloonText"/>
-    <w:uiPriority w:val="99"/>
-    <w:semiHidden/>
-    <w:rsid w:val="00CD58F5"/>
-    <w:rPr>
-      <w:rFonts w:ascii="Tahoma" w:hAnsi="Tahoma" w:cs="Tahoma"/>
-      <w:sz w:val="16"/>
-      <w:szCs w:val="16"/>
     </w:rPr>
   </w:style>
 </w:styles>
@@ -3219,7 +2991,7 @@
   <a:extraClrSchemeLst/>
   <a:extLst>
     <a:ext uri="{05A4C25C-085E-4340-85A3-A5531E510DB2}">
-      <thm15:themeFamily xmlns="" xmlns:thm15="http://schemas.microsoft.com/office/thememl/2012/main" name="Office Theme" id="{62F939B6-93AF-4DB8-9C6B-D6C7DFDC589F}" vid="{4A3C46E8-61CC-4603-A589-7422A47A8E4A}"/>
+      <thm15:themeFamily xmlns:thm15="http://schemas.microsoft.com/office/thememl/2012/main" name="Office Theme" id="{62F939B6-93AF-4DB8-9C6B-D6C7DFDC589F}" vid="{4A3C46E8-61CC-4603-A589-7422A47A8E4A}"/>
     </a:ext>
   </a:extLst>
 </a:theme>

</xml_diff>

<commit_message>
Add corrections from Eric's Review
</commit_message>
<xml_diff>
--- a/Docs/Ops Server Config Preparation.docx
+++ b/Docs/Ops Server Config Preparation.docx
@@ -1,11 +1,13 @@
 
 <file path=word/document.xml><?xml version="1.0" encoding="utf-8"?>
-<w:document xmlns:wpc="http://schemas.microsoft.com/office/word/2010/wordprocessingCanvas" xmlns:mc="http://schemas.openxmlformats.org/markup-compatibility/2006" xmlns:o="urn:schemas-microsoft-com:office:office" xmlns:r="http://schemas.openxmlformats.org/officeDocument/2006/relationships" xmlns:m="http://schemas.openxmlformats.org/officeDocument/2006/math" xmlns:v="urn:schemas-microsoft-com:vml" xmlns:wp14="http://schemas.microsoft.com/office/word/2010/wordprocessingDrawing" xmlns:wp="http://schemas.openxmlformats.org/drawingml/2006/wordprocessingDrawing" xmlns:w10="urn:schemas-microsoft-com:office:word" xmlns:w="http://schemas.openxmlformats.org/wordprocessingml/2006/main" xmlns:w14="http://schemas.microsoft.com/office/word/2010/wordml" xmlns:w15="http://schemas.microsoft.com/office/word/2012/wordml" xmlns:wpg="http://schemas.microsoft.com/office/word/2010/wordprocessingGroup" xmlns:wpi="http://schemas.microsoft.com/office/word/2010/wordprocessingInk" xmlns:wne="http://schemas.microsoft.com/office/word/2006/wordml" xmlns:wps="http://schemas.microsoft.com/office/word/2010/wordprocessingShape" mc:Ignorable="w14 w15 wp14">
+<w:document xmlns:wpc="http://schemas.microsoft.com/office/word/2010/wordprocessingCanvas" xmlns:mc="http://schemas.openxmlformats.org/markup-compatibility/2006" xmlns:o="urn:schemas-microsoft-com:office:office" xmlns:r="http://schemas.openxmlformats.org/officeDocument/2006/relationships" xmlns:m="http://schemas.openxmlformats.org/officeDocument/2006/math" xmlns:v="urn:schemas-microsoft-com:vml" xmlns:wp14="http://schemas.microsoft.com/office/word/2010/wordprocessingDrawing" xmlns:wp="http://schemas.openxmlformats.org/drawingml/2006/wordprocessingDrawing" xmlns:w10="urn:schemas-microsoft-com:office:word" xmlns:w="http://schemas.openxmlformats.org/wordprocessingml/2006/main" xmlns:w14="http://schemas.microsoft.com/office/word/2010/wordml" xmlns:wpg="http://schemas.microsoft.com/office/word/2010/wordprocessingGroup" xmlns:wpi="http://schemas.microsoft.com/office/word/2010/wordprocessingInk" xmlns:wne="http://schemas.microsoft.com/office/word/2006/wordml" xmlns:wps="http://schemas.microsoft.com/office/word/2010/wordprocessingShape" mc:Ignorable="w14 wp14">
   <w:body>
     <w:p>
       <w:pPr>
         <w:pStyle w:val="Title"/>
       </w:pPr>
+      <w:bookmarkStart w:id="0" w:name="_GoBack"/>
+      <w:bookmarkEnd w:id="0"/>
       <w:r>
         <w:t>Ops Server Configuration Preparation</w:t>
       </w:r>
@@ -15,6 +17,50 @@
         <w:pStyle w:val="Heading1"/>
       </w:pPr>
       <w:r>
+        <w:t>Intended Audience</w:t>
+      </w:r>
+    </w:p>
+    <w:p>
+      <w:r>
+        <w:t xml:space="preserve">This document is intended to describe some initial setup and preparation steps required prior to beginning the process described in the </w:t>
+      </w:r>
+      <w:r>
+        <w:t>Ops Server Installation Guide</w:t>
+      </w:r>
+      <w:r>
+        <w:t xml:space="preserve">. This document is intended for external users who have obtained the distribution from the </w:t>
+      </w:r>
+      <w:hyperlink r:id="rId6" w:history="1">
+        <w:r>
+          <w:rPr>
+            <w:rStyle w:val="Hyperlink"/>
+          </w:rPr>
+          <w:t>ops-server-</w:t>
+        </w:r>
+        <w:proofErr w:type="spellStart"/>
+        <w:r>
+          <w:rPr>
+            <w:rStyle w:val="Hyperlink"/>
+          </w:rPr>
+          <w:t>config</w:t>
+        </w:r>
+        <w:proofErr w:type="spellEnd"/>
+        <w:r>
+          <w:rPr>
+            <w:rStyle w:val="Hyperlink"/>
+          </w:rPr>
+          <w:t xml:space="preserve"> Github repository</w:t>
+        </w:r>
+      </w:hyperlink>
+      <w:r>
+        <w:t xml:space="preserve">.  If you have received the complete distribution from an external drive or other source you do not need to complete these steps. </w:t>
+      </w:r>
+    </w:p>
+    <w:p>
+      <w:pPr>
+        <w:pStyle w:val="Heading1"/>
+      </w:pPr>
+      <w:r>
         <w:t>Install Software Preparation</w:t>
       </w:r>
     </w:p>
@@ -48,7 +94,7 @@
       <w:r>
         <w:t xml:space="preserve">required can be downloaded from </w:t>
       </w:r>
-      <w:hyperlink r:id="rId5" w:history="1">
+      <w:hyperlink r:id="rId7" w:history="1">
         <w:r>
           <w:rPr>
             <w:rStyle w:val="Hyperlink"/>
@@ -78,6 +124,48 @@
         </w:numPr>
       </w:pPr>
       <w:r>
+        <w:t xml:space="preserve">Clone the </w:t>
+      </w:r>
+      <w:proofErr w:type="spellStart"/>
+      <w:r>
+        <w:t>the</w:t>
+      </w:r>
+      <w:proofErr w:type="spellEnd"/>
+      <w:r>
+        <w:t xml:space="preserve"> </w:t>
+      </w:r>
+      <w:hyperlink r:id="rId8" w:history="1">
+        <w:r>
+          <w:rPr>
+            <w:rStyle w:val="Hyperlink"/>
+          </w:rPr>
+          <w:t>ops-server-config Github repository</w:t>
+        </w:r>
+      </w:hyperlink>
+      <w:r>
+        <w:t xml:space="preserve"> from  </w:t>
+      </w:r>
+      <w:hyperlink r:id="rId9" w:history="1">
+        <w:r>
+          <w:rPr>
+            <w:rStyle w:val="Hyperlink"/>
+          </w:rPr>
+          <w:t>https://github.com/Esri/ops-server-config</w:t>
+        </w:r>
+      </w:hyperlink>
+      <w:r>
+        <w:br/>
+      </w:r>
+    </w:p>
+    <w:p>
+      <w:pPr>
+        <w:pStyle w:val="ListParagraph"/>
+        <w:numPr>
+          <w:ilvl w:val="0"/>
+          <w:numId w:val="1"/>
+        </w:numPr>
+      </w:pPr>
+      <w:r>
         <w:t>Run the ops-server-config\Utilities\CreateOpsServerReleaseFolderStructure.bat file to create the folder structure required by the ops-server-</w:t>
       </w:r>
       <w:proofErr w:type="spellStart"/>
@@ -376,6 +464,7 @@
         </w:numPr>
       </w:pPr>
       <w:r>
+        <w:lastRenderedPageBreak/>
         <w:t xml:space="preserve">Copy the unpacked files/folders to the </w:t>
       </w:r>
       <w:proofErr w:type="spellStart"/>
@@ -436,7 +525,7 @@
       <w:r>
         <w:t xml:space="preserve"> 3.9.3 installer from </w:t>
       </w:r>
-      <w:hyperlink r:id="rId6" w:history="1">
+      <w:hyperlink r:id="rId10" w:history="1">
         <w:r>
           <w:rPr>
             <w:rStyle w:val="Hyperlink"/>
@@ -494,7 +583,6 @@
         </w:numPr>
       </w:pPr>
       <w:r>
-        <w:lastRenderedPageBreak/>
         <w:t>PostgreSQL database</w:t>
       </w:r>
     </w:p>
@@ -733,17 +821,9 @@
         </w:numPr>
       </w:pPr>
       <w:r>
-        <w:t xml:space="preserve">Download the ArcGIS </w:t>
-      </w:r>
-      <w:proofErr w:type="spellStart"/>
-      <w:r>
-        <w:t>Qt</w:t>
-      </w:r>
-      <w:proofErr w:type="spellEnd"/>
-      <w:r>
-        <w:t xml:space="preserve"> Message Simulator (10.2.2.1) from the </w:t>
-      </w:r>
-      <w:hyperlink r:id="rId7" w:anchor="ArcGIS_for_the_Military" w:history="1">
+        <w:t xml:space="preserve">Download the ArcGIS Qt Message Simulator (10.2.2.1) from the </w:t>
+      </w:r>
+      <w:hyperlink r:id="rId11" w:anchor="ArcGIS_for_the_Military" w:history="1">
         <w:r>
           <w:rPr>
             <w:rStyle w:val="Hyperlink"/>
@@ -863,12 +943,19 @@
       <w:r>
         <w:t xml:space="preserve">Please see the following link for more information on the download: </w:t>
       </w:r>
-      <w:hyperlink r:id="rId8" w:anchor="ESRI_SECTION1_7B50BB5EFFA14FAC964A4E9D5CC35FA8" w:history="1">
+      <w:hyperlink r:id="rId12" w:anchor="ESRI_SECTION1_7B50BB5EFFA14FAC964A4E9D5CC35FA8" w:history="1">
         <w:r>
           <w:rPr>
             <w:rStyle w:val="Hyperlink"/>
           </w:rPr>
-          <w:t>http://doc.arcgis.com/en/operations-dashboard/windows-desktop/author/portal-deploy.htm#ESRI_SECTION1_7B50BB5EFFA14FAC964A4E9D5CC35FA8</w:t>
+          <w:t>http://doc.arcgis.com/en/operations-dashboard/windows-</w:t>
+        </w:r>
+        <w:r>
+          <w:rPr>
+            <w:rStyle w:val="Hyperlink"/>
+          </w:rPr>
+          <w:lastRenderedPageBreak/>
+          <w:t>desktop/author/portal-deploy.htm#ESRI_SECTION1_7B50BB5EFFA14FAC964A4E9D5CC35FA8</w:t>
         </w:r>
       </w:hyperlink>
     </w:p>
@@ -980,238 +1067,417 @@
         </w:rPr>
       </w:pPr>
       <w:r>
+        <w:t xml:space="preserve">Copy the OperationsDashboardUtility.exe and the other downloaded files to the </w:t>
+      </w:r>
+      <w:proofErr w:type="spellStart"/>
+      <w:r>
+        <w:t>OPSServerInstall</w:t>
+      </w:r>
+      <w:proofErr w:type="spellEnd"/>
+      <w:r>
+        <w:t>\Software\</w:t>
+      </w:r>
+      <w:proofErr w:type="spellStart"/>
+      <w:r>
+        <w:t>OpsDashboardUtility</w:t>
+      </w:r>
+      <w:proofErr w:type="spellEnd"/>
+      <w:r>
+        <w:t xml:space="preserve"> folder.</w:t>
+      </w:r>
+    </w:p>
+    <w:p>
+      <w:pPr>
+        <w:pStyle w:val="ListParagraph"/>
+        <w:ind w:left="2880"/>
+        <w:rPr>
+          <w:color w:val="0563C1" w:themeColor="hyperlink"/>
+        </w:rPr>
+      </w:pPr>
+    </w:p>
+    <w:p>
+      <w:pPr>
+        <w:pStyle w:val="ListParagraph"/>
+        <w:keepNext/>
+        <w:numPr>
+          <w:ilvl w:val="2"/>
+          <w:numId w:val="1"/>
+        </w:numPr>
+        <w:ind w:left="2174" w:hanging="187"/>
+      </w:pPr>
+      <w:r>
+        <w:t>Code-signing certificate</w:t>
+      </w:r>
+    </w:p>
+    <w:p>
+      <w:pPr>
+        <w:pStyle w:val="ListParagraph"/>
+        <w:numPr>
+          <w:ilvl w:val="3"/>
+          <w:numId w:val="1"/>
+        </w:numPr>
+      </w:pPr>
+      <w:r>
+        <w:t xml:space="preserve">Create a code-signing certificate and copy </w:t>
+      </w:r>
+      <w:r>
+        <w:t xml:space="preserve">the certificate </w:t>
+      </w:r>
+      <w:r>
+        <w:t>to the “Certificate” folder.</w:t>
+      </w:r>
+    </w:p>
+    <w:p>
+      <w:pPr>
+        <w:pStyle w:val="ListParagraph"/>
+        <w:numPr>
+          <w:ilvl w:val="3"/>
+          <w:numId w:val="1"/>
+        </w:numPr>
+      </w:pPr>
+      <w:r>
+        <w:t xml:space="preserve">Edit the </w:t>
+      </w:r>
+      <w:r>
+        <w:rPr>
+          <w:rFonts w:ascii="Courier New" w:hAnsi="Courier New" w:cs="Courier New"/>
+        </w:rPr>
+        <w:t>OPSServerInstall\Software\ops-server-config\Install\OpsDashboardUtility\CreateOneClickInstaller.bat</w:t>
+      </w:r>
+      <w:r>
+        <w:t xml:space="preserve"> file</w:t>
+      </w:r>
+      <w:r>
+        <w:t>; replace “</w:t>
+      </w:r>
+      <w:proofErr w:type="spellStart"/>
+      <w:r>
+        <w:t>TODO_CHANGE_CERT_FILENAME.pfx</w:t>
+      </w:r>
+      <w:proofErr w:type="spellEnd"/>
+      <w:r>
+        <w:t>” with the name of your code signing certificate; replace “TODO_CHANGE_CERT_PASSWORD” with your code signing certificate password.</w:t>
+      </w:r>
+    </w:p>
+    <w:p>
+      <w:pPr>
+        <w:pStyle w:val="ListParagraph"/>
+        <w:ind w:left="2880"/>
+      </w:pPr>
+    </w:p>
+    <w:p>
+      <w:pPr>
+        <w:pStyle w:val="ListParagraph"/>
+        <w:keepNext/>
+        <w:numPr>
+          <w:ilvl w:val="1"/>
+          <w:numId w:val="1"/>
+        </w:numPr>
+      </w:pPr>
+      <w:r>
+        <w:t>Portal for ArcGIS</w:t>
+      </w:r>
+    </w:p>
+    <w:p>
+      <w:pPr>
+        <w:pStyle w:val="ListParagraph"/>
+        <w:keepNext/>
+        <w:numPr>
+          <w:ilvl w:val="2"/>
+          <w:numId w:val="1"/>
+        </w:numPr>
+      </w:pPr>
+      <w:r>
+        <w:t xml:space="preserve">Double-click the </w:t>
+      </w:r>
+      <w:r>
+        <w:t>Portal_for_ArcGIS_Windows_103_144656</w:t>
+      </w:r>
+      <w:r>
+        <w:t>.exe file to unpack the installation files.</w:t>
+      </w:r>
+    </w:p>
+    <w:p>
+      <w:pPr>
+        <w:pStyle w:val="ListParagraph"/>
+        <w:numPr>
+          <w:ilvl w:val="2"/>
+          <w:numId w:val="1"/>
+        </w:numPr>
+      </w:pPr>
+      <w:r>
+        <w:t xml:space="preserve">Copy the unpacked files/folders to the </w:t>
+      </w:r>
+      <w:proofErr w:type="spellStart"/>
+      <w:r>
+        <w:t>OPSServerInstall</w:t>
+      </w:r>
+      <w:proofErr w:type="spellEnd"/>
+      <w:r>
+        <w:t>\Software\</w:t>
+      </w:r>
+      <w:proofErr w:type="spellStart"/>
+      <w:r>
+        <w:t>PortalForArcGIS</w:t>
+      </w:r>
+      <w:proofErr w:type="spellEnd"/>
+      <w:r>
+        <w:t xml:space="preserve"> folder.</w:t>
+      </w:r>
+    </w:p>
+    <w:p>
+      <w:pPr>
+        <w:pStyle w:val="ListParagraph"/>
+        <w:ind w:left="2160"/>
+      </w:pPr>
+    </w:p>
+    <w:p>
+      <w:pPr>
+        <w:pStyle w:val="ListParagraph"/>
+        <w:keepNext/>
+        <w:numPr>
+          <w:ilvl w:val="1"/>
+          <w:numId w:val="1"/>
+        </w:numPr>
+      </w:pPr>
+      <w:r>
+        <w:t>Web Adaptor for IIS</w:t>
+      </w:r>
+    </w:p>
+    <w:p>
+      <w:pPr>
+        <w:pStyle w:val="ListParagraph"/>
+        <w:numPr>
+          <w:ilvl w:val="2"/>
+          <w:numId w:val="1"/>
+        </w:numPr>
+      </w:pPr>
+      <w:r>
+        <w:t xml:space="preserve">Double-click the </w:t>
+      </w:r>
+      <w:r>
+        <w:t>Web_Adaptor_for_Microsoft_IIS_103_142112</w:t>
+      </w:r>
+      <w:r>
+        <w:t>.exe file to unpack the installation files.</w:t>
+      </w:r>
+    </w:p>
+    <w:p>
+      <w:pPr>
+        <w:pStyle w:val="ListParagraph"/>
+        <w:numPr>
+          <w:ilvl w:val="2"/>
+          <w:numId w:val="1"/>
+        </w:numPr>
+      </w:pPr>
+      <w:r>
+        <w:t xml:space="preserve">Copy the unpacked files/folders to the </w:t>
+      </w:r>
+      <w:proofErr w:type="spellStart"/>
+      <w:r>
+        <w:t>OPSServer</w:t>
+      </w:r>
+      <w:r>
+        <w:t>Install</w:t>
+      </w:r>
+      <w:proofErr w:type="spellEnd"/>
+      <w:r>
+        <w:t>\Software\</w:t>
+      </w:r>
+      <w:proofErr w:type="spellStart"/>
+      <w:r>
+        <w:t>WebAdaptorIIS</w:t>
+      </w:r>
+      <w:proofErr w:type="spellEnd"/>
+      <w:r>
+        <w:t xml:space="preserve"> folder.</w:t>
+      </w:r>
+    </w:p>
+    <w:p>
+      <w:pPr>
+        <w:pStyle w:val="ListParagraph"/>
+        <w:ind w:left="2160"/>
+      </w:pPr>
+    </w:p>
+    <w:p>
+      <w:pPr>
+        <w:pStyle w:val="ListParagraph"/>
+        <w:numPr>
+          <w:ilvl w:val="0"/>
+          <w:numId w:val="1"/>
+        </w:numPr>
+      </w:pPr>
+      <w:r>
+        <w:t>Modify paths in the ops-server-</w:t>
+      </w:r>
+      <w:proofErr w:type="spellStart"/>
+      <w:r>
+        <w:t>config</w:t>
+      </w:r>
+      <w:proofErr w:type="spellEnd"/>
+      <w:r>
+        <w:t xml:space="preserve"> repo scripts</w:t>
+      </w:r>
+      <w:r>
+        <w:t>:</w:t>
+      </w:r>
+    </w:p>
+    <w:p>
+      <w:pPr>
+        <w:pStyle w:val="ListParagraph"/>
+        <w:numPr>
+          <w:ilvl w:val="1"/>
+          <w:numId w:val="1"/>
+        </w:numPr>
+      </w:pPr>
+      <w:r>
+        <w:t>Edit the SupportFiles\OpsServerConfig.py script:</w:t>
+      </w:r>
+    </w:p>
+    <w:p>
+      <w:pPr>
+        <w:pStyle w:val="ListParagraph"/>
+        <w:numPr>
+          <w:ilvl w:val="2"/>
+          <w:numId w:val="1"/>
+        </w:numPr>
+      </w:pPr>
+      <w:r>
+        <w:t xml:space="preserve">Update the PostgreSQL database names set by the </w:t>
+      </w:r>
+      <w:proofErr w:type="spellStart"/>
+      <w:r>
+        <w:rPr>
+          <w:rFonts w:ascii="Courier New" w:hAnsi="Courier New" w:cs="Courier New"/>
+        </w:rPr>
+        <w:t>databasesToCreate</w:t>
+      </w:r>
+      <w:proofErr w:type="spellEnd"/>
+      <w:r>
+        <w:t xml:space="preserve"> dictionary variable to match the databases you want the ops-server-</w:t>
+      </w:r>
+      <w:proofErr w:type="spellStart"/>
+      <w:r>
+        <w:t>config</w:t>
+      </w:r>
+      <w:proofErr w:type="spellEnd"/>
+      <w:r>
+        <w:t xml:space="preserve"> scripts to create.</w:t>
+      </w:r>
+    </w:p>
+    <w:p>
+      <w:pPr>
+        <w:pStyle w:val="ListParagraph"/>
+        <w:numPr>
+          <w:ilvl w:val="2"/>
+          <w:numId w:val="1"/>
+        </w:numPr>
+      </w:pPr>
+      <w:r>
+        <w:t xml:space="preserve">Update the </w:t>
+      </w:r>
+      <w:proofErr w:type="spellStart"/>
+      <w:r>
+        <w:rPr>
+          <w:rFonts w:ascii="Courier New" w:hAnsi="Courier New" w:cs="Courier New"/>
+        </w:rPr>
+        <w:t>installOnlyPublishingFolders</w:t>
+      </w:r>
+      <w:proofErr w:type="spellEnd"/>
+      <w:r>
+        <w:rPr>
+          <w:rFonts w:ascii="Courier New" w:hAnsi="Courier New" w:cs="Courier New"/>
+        </w:rPr>
+        <w:t xml:space="preserve"> </w:t>
+      </w:r>
+      <w:r>
+        <w:t xml:space="preserve">dictionary variable to match the path(s) of where your file based data is located; used to create temporary data stores </w:t>
+      </w:r>
+      <w:r>
+        <w:t xml:space="preserve">registry entries </w:t>
+      </w:r>
+      <w:r>
+        <w:t>during ArcGIS Server service publishing to map the data path of source service and where this data is located on the target ArcGIS Server.</w:t>
+      </w:r>
+    </w:p>
+    <w:p>
+      <w:pPr>
+        <w:pStyle w:val="ListParagraph"/>
+        <w:numPr>
+          <w:ilvl w:val="2"/>
+          <w:numId w:val="1"/>
+        </w:numPr>
+      </w:pPr>
+      <w:r>
         <w:lastRenderedPageBreak/>
-        <w:t xml:space="preserve">Copy the OperationsDashboardUtility.exe and the other downloaded files to the </w:t>
-      </w:r>
-      <w:proofErr w:type="spellStart"/>
-      <w:r>
-        <w:t>OPSServerInstall</w:t>
-      </w:r>
-      <w:proofErr w:type="spellEnd"/>
-      <w:r>
-        <w:t>\Software\</w:t>
-      </w:r>
-      <w:proofErr w:type="spellStart"/>
-      <w:r>
-        <w:t>OpsDashboardUtility</w:t>
-      </w:r>
-      <w:proofErr w:type="spellEnd"/>
-      <w:r>
-        <w:t xml:space="preserve"> folder.</w:t>
-      </w:r>
-    </w:p>
-    <w:p>
-      <w:pPr>
-        <w:pStyle w:val="ListParagraph"/>
-        <w:ind w:left="2880"/>
-        <w:rPr>
-          <w:color w:val="0563C1" w:themeColor="hyperlink"/>
-        </w:rPr>
-      </w:pPr>
-    </w:p>
-    <w:p>
-      <w:pPr>
-        <w:pStyle w:val="ListParagraph"/>
-        <w:keepNext/>
-        <w:numPr>
-          <w:ilvl w:val="2"/>
-          <w:numId w:val="1"/>
-        </w:numPr>
-        <w:ind w:left="2174" w:hanging="187"/>
-      </w:pPr>
-      <w:r>
-        <w:t>Code-signing certificate</w:t>
-      </w:r>
-    </w:p>
-    <w:p>
-      <w:pPr>
-        <w:pStyle w:val="ListParagraph"/>
-        <w:numPr>
-          <w:ilvl w:val="3"/>
-          <w:numId w:val="1"/>
-        </w:numPr>
-      </w:pPr>
-      <w:r>
-        <w:t xml:space="preserve">Create a code-signing certificate and copy </w:t>
-      </w:r>
-      <w:r>
-        <w:t xml:space="preserve">the certificate </w:t>
-      </w:r>
-      <w:r>
-        <w:t>to the “Certificate” folder.</w:t>
-      </w:r>
-    </w:p>
-    <w:p>
-      <w:pPr>
-        <w:pStyle w:val="ListParagraph"/>
-        <w:numPr>
-          <w:ilvl w:val="3"/>
-          <w:numId w:val="1"/>
-        </w:numPr>
-      </w:pPr>
-      <w:r>
-        <w:t xml:space="preserve">Edit the </w:t>
-      </w:r>
+        <w:t xml:space="preserve">Update the </w:t>
+      </w:r>
+      <w:proofErr w:type="spellStart"/>
       <w:r>
         <w:rPr>
           <w:rFonts w:ascii="Courier New" w:hAnsi="Courier New" w:cs="Courier New"/>
         </w:rPr>
-        <w:t>OPSServerInstall\Software\ops-server-config\Install\OpsDashboardUtility\CreateOneClickInstaller.bat</w:t>
-      </w:r>
-      <w:r>
-        <w:t xml:space="preserve"> file</w:t>
-      </w:r>
-      <w:r>
-        <w:t>; replace “</w:t>
-      </w:r>
-      <w:proofErr w:type="spellStart"/>
-      <w:r>
-        <w:t>TODO_CHANGE_CERT_FILENAME.pfx</w:t>
-      </w:r>
-      <w:proofErr w:type="spellEnd"/>
-      <w:r>
-        <w:t>” with the name of your code signing certificate; replace “TODO_CHANGE_CERT_PASSWORD” with your code signing certificate password.</w:t>
-      </w:r>
-    </w:p>
-    <w:p>
-      <w:pPr>
-        <w:pStyle w:val="ListParagraph"/>
-        <w:ind w:left="2880"/>
-      </w:pPr>
-    </w:p>
-    <w:p>
-      <w:pPr>
-        <w:pStyle w:val="ListParagraph"/>
-        <w:keepNext/>
+        <w:t>installOnlyPublishingDBServers</w:t>
+      </w:r>
+      <w:proofErr w:type="spellEnd"/>
+      <w:r>
+        <w:t xml:space="preserve"> list variable to match the names of the PostgreSQL databases servers; used to create </w:t>
+      </w:r>
+      <w:r>
+        <w:t>temporary data stores registry entries</w:t>
+      </w:r>
+      <w:r>
+        <w:t xml:space="preserve"> during ArcGIS Serer service publishing to map the database server of the source server and the databases on the target ArcGIS Server.</w:t>
+      </w:r>
+      <w:r>
+        <w:t xml:space="preserve"> Used in conjunction with the </w:t>
+      </w:r>
+      <w:proofErr w:type="spellStart"/>
+      <w:r>
+        <w:rPr>
+          <w:rFonts w:ascii="Courier New" w:hAnsi="Courier New" w:cs="Courier New"/>
+        </w:rPr>
+        <w:t>databasesToCreate</w:t>
+      </w:r>
+      <w:proofErr w:type="spellEnd"/>
+      <w:r>
+        <w:rPr>
+          <w:rFonts w:ascii="Courier New" w:hAnsi="Courier New" w:cs="Courier New"/>
+        </w:rPr>
+        <w:t xml:space="preserve"> </w:t>
+      </w:r>
+      <w:r>
+        <w:t>variable to create a data store registry entry for each server/database name combination.</w:t>
+      </w:r>
+    </w:p>
+    <w:p>
+      <w:pPr>
+        <w:pStyle w:val="ListParagraph"/>
         <w:numPr>
           <w:ilvl w:val="1"/>
           <w:numId w:val="1"/>
         </w:numPr>
       </w:pPr>
       <w:r>
-        <w:t>Portal for ArcGIS</w:t>
-      </w:r>
-    </w:p>
-    <w:p>
-      <w:pPr>
-        <w:pStyle w:val="ListParagraph"/>
-        <w:keepNext/>
-        <w:numPr>
-          <w:ilvl w:val="2"/>
-          <w:numId w:val="1"/>
-        </w:numPr>
-      </w:pPr>
-      <w:r>
-        <w:t xml:space="preserve">Double-click the </w:t>
-      </w:r>
-      <w:r>
-        <w:t>Portal_for_ArcGIS_Windows_103_144656</w:t>
-      </w:r>
-      <w:r>
-        <w:t>.exe file to unpack the installation files.</w:t>
-      </w:r>
-    </w:p>
-    <w:p>
-      <w:pPr>
-        <w:pStyle w:val="ListParagraph"/>
-        <w:numPr>
-          <w:ilvl w:val="2"/>
-          <w:numId w:val="1"/>
-        </w:numPr>
-      </w:pPr>
-      <w:r>
-        <w:t xml:space="preserve">Copy the unpacked files/folders to the </w:t>
-      </w:r>
-      <w:proofErr w:type="spellStart"/>
-      <w:r>
-        <w:t>OPSServerInstall</w:t>
-      </w:r>
-      <w:proofErr w:type="spellEnd"/>
-      <w:r>
-        <w:t>\Software\</w:t>
-      </w:r>
-      <w:proofErr w:type="spellStart"/>
-      <w:r>
-        <w:t>PortalForArcGIS</w:t>
-      </w:r>
-      <w:proofErr w:type="spellEnd"/>
-      <w:r>
-        <w:t xml:space="preserve"> folder.</w:t>
-      </w:r>
-    </w:p>
-    <w:p>
-      <w:pPr>
-        <w:pStyle w:val="ListParagraph"/>
-        <w:ind w:left="2160"/>
-      </w:pPr>
-    </w:p>
-    <w:p>
-      <w:pPr>
-        <w:pStyle w:val="ListParagraph"/>
-        <w:keepNext/>
-        <w:numPr>
-          <w:ilvl w:val="1"/>
-          <w:numId w:val="1"/>
-        </w:numPr>
-      </w:pPr>
-      <w:r>
-        <w:t>Web Adaptor for IIS</w:t>
-      </w:r>
-    </w:p>
-    <w:p>
-      <w:pPr>
-        <w:pStyle w:val="ListParagraph"/>
-        <w:numPr>
-          <w:ilvl w:val="2"/>
-          <w:numId w:val="1"/>
-        </w:numPr>
-      </w:pPr>
-      <w:r>
-        <w:t xml:space="preserve">Double-click the </w:t>
-      </w:r>
-      <w:r>
-        <w:t>Web_Adaptor_for_Microsoft_IIS_103_142112</w:t>
-      </w:r>
-      <w:r>
-        <w:t>.exe file to unpack the installation files.</w:t>
-      </w:r>
-    </w:p>
-    <w:p>
-      <w:pPr>
-        <w:pStyle w:val="ListParagraph"/>
-        <w:numPr>
-          <w:ilvl w:val="2"/>
-          <w:numId w:val="1"/>
-        </w:numPr>
-      </w:pPr>
-      <w:r>
-        <w:t xml:space="preserve">Copy the unpacked files/folders to the </w:t>
-      </w:r>
-      <w:proofErr w:type="spellStart"/>
-      <w:r>
-        <w:t>OPSServer</w:t>
-      </w:r>
-      <w:r>
-        <w:t>Install</w:t>
-      </w:r>
-      <w:proofErr w:type="spellEnd"/>
-      <w:r>
-        <w:t>\Software\</w:t>
-      </w:r>
-      <w:proofErr w:type="spellStart"/>
-      <w:r>
-        <w:t>WebAdaptorIIS</w:t>
-      </w:r>
-      <w:proofErr w:type="spellEnd"/>
-      <w:r>
-        <w:t xml:space="preserve"> folder.</w:t>
-      </w:r>
-    </w:p>
-    <w:p>
-      <w:pPr>
-        <w:pStyle w:val="ListParagraph"/>
-        <w:ind w:left="2160"/>
-      </w:pPr>
+        <w:t>Edit the Publish\Por</w:t>
+      </w:r>
+      <w:r>
+        <w:t xml:space="preserve">tal\PortalContentPost.py script. </w:t>
+      </w:r>
+      <w:r>
+        <w:t xml:space="preserve">Update the </w:t>
+      </w:r>
+      <w:proofErr w:type="spellStart"/>
+      <w:r>
+        <w:rPr>
+          <w:rFonts w:ascii="Courier New" w:hAnsi="Courier New" w:cs="Courier New"/>
+        </w:rPr>
+        <w:t>source_hostname</w:t>
+      </w:r>
+      <w:proofErr w:type="spellEnd"/>
+      <w:r>
+        <w:t xml:space="preserve"> variable to match the fully qualified server name </w:t>
+      </w:r>
     </w:p>
     <w:p>
       <w:pPr>
@@ -1222,186 +1488,6 @@
         </w:numPr>
       </w:pPr>
       <w:r>
-        <w:t>Modify paths in the ops-server-</w:t>
-      </w:r>
-      <w:proofErr w:type="spellStart"/>
-      <w:r>
-        <w:t>config</w:t>
-      </w:r>
-      <w:proofErr w:type="spellEnd"/>
-      <w:r>
-        <w:t xml:space="preserve"> repo scripts</w:t>
-      </w:r>
-      <w:r>
-        <w:t>:</w:t>
-      </w:r>
-    </w:p>
-    <w:p>
-      <w:pPr>
-        <w:pStyle w:val="ListParagraph"/>
-        <w:numPr>
-          <w:ilvl w:val="1"/>
-          <w:numId w:val="1"/>
-        </w:numPr>
-      </w:pPr>
-      <w:r>
-        <w:t>Edit the SupportFiles\OpsServerConfig.py script:</w:t>
-      </w:r>
-    </w:p>
-    <w:p>
-      <w:pPr>
-        <w:pStyle w:val="ListParagraph"/>
-        <w:numPr>
-          <w:ilvl w:val="2"/>
-          <w:numId w:val="1"/>
-        </w:numPr>
-      </w:pPr>
-      <w:r>
-        <w:t xml:space="preserve">Update the PostgreSQL database names set by the </w:t>
-      </w:r>
-      <w:proofErr w:type="spellStart"/>
-      <w:r>
-        <w:rPr>
-          <w:rFonts w:ascii="Courier New" w:hAnsi="Courier New" w:cs="Courier New"/>
-        </w:rPr>
-        <w:t>databasesToCreate</w:t>
-      </w:r>
-      <w:proofErr w:type="spellEnd"/>
-      <w:r>
-        <w:t xml:space="preserve"> dictionary variable to match the databases you want the ops-server-</w:t>
-      </w:r>
-      <w:proofErr w:type="spellStart"/>
-      <w:r>
-        <w:t>config</w:t>
-      </w:r>
-      <w:proofErr w:type="spellEnd"/>
-      <w:r>
-        <w:t xml:space="preserve"> scripts to create.</w:t>
-      </w:r>
-    </w:p>
-    <w:p>
-      <w:pPr>
-        <w:pStyle w:val="ListParagraph"/>
-        <w:numPr>
-          <w:ilvl w:val="2"/>
-          <w:numId w:val="1"/>
-        </w:numPr>
-      </w:pPr>
-      <w:r>
-        <w:t xml:space="preserve">Update the </w:t>
-      </w:r>
-      <w:proofErr w:type="spellStart"/>
-      <w:r>
-        <w:rPr>
-          <w:rFonts w:ascii="Courier New" w:hAnsi="Courier New" w:cs="Courier New"/>
-        </w:rPr>
-        <w:t>installOnlyPublishingFolders</w:t>
-      </w:r>
-      <w:proofErr w:type="spellEnd"/>
-      <w:r>
-        <w:rPr>
-          <w:rFonts w:ascii="Courier New" w:hAnsi="Courier New" w:cs="Courier New"/>
-        </w:rPr>
-        <w:t xml:space="preserve"> </w:t>
-      </w:r>
-      <w:r>
-        <w:t xml:space="preserve">dictionary variable to match the path(s) of where your file based data is located; used to create temporary data stores </w:t>
-      </w:r>
-      <w:r>
-        <w:t xml:space="preserve">registry entries </w:t>
-      </w:r>
-      <w:r>
-        <w:t>during ArcGIS Server service publishing to map the data path of source service and where this data is located on the target ArcGIS Server.</w:t>
-      </w:r>
-    </w:p>
-    <w:p>
-      <w:pPr>
-        <w:pStyle w:val="ListParagraph"/>
-        <w:numPr>
-          <w:ilvl w:val="2"/>
-          <w:numId w:val="1"/>
-        </w:numPr>
-      </w:pPr>
-      <w:r>
-        <w:t xml:space="preserve">Update the </w:t>
-      </w:r>
-      <w:proofErr w:type="spellStart"/>
-      <w:r>
-        <w:rPr>
-          <w:rFonts w:ascii="Courier New" w:hAnsi="Courier New" w:cs="Courier New"/>
-        </w:rPr>
-        <w:t>installOnlyPublishingDBServers</w:t>
-      </w:r>
-      <w:proofErr w:type="spellEnd"/>
-      <w:r>
-        <w:t xml:space="preserve"> list variable to match the names of the PostgreSQL databases servers; used to create </w:t>
-      </w:r>
-      <w:r>
-        <w:t>temporary data stores registry entries</w:t>
-      </w:r>
-      <w:r>
-        <w:t xml:space="preserve"> during ArcGIS Serer service publishing to map the database server of the source server and the databases on the target ArcGIS Server.</w:t>
-      </w:r>
-      <w:r>
-        <w:t xml:space="preserve"> Used in conjunction with the </w:t>
-      </w:r>
-      <w:proofErr w:type="spellStart"/>
-      <w:r>
-        <w:rPr>
-          <w:rFonts w:ascii="Courier New" w:hAnsi="Courier New" w:cs="Courier New"/>
-        </w:rPr>
-        <w:t>databasesToCreate</w:t>
-      </w:r>
-      <w:proofErr w:type="spellEnd"/>
-      <w:r>
-        <w:rPr>
-          <w:rFonts w:ascii="Courier New" w:hAnsi="Courier New" w:cs="Courier New"/>
-        </w:rPr>
-        <w:t xml:space="preserve"> </w:t>
-      </w:r>
-      <w:r>
-        <w:t>variable to create a data store registry entry for each server/database name combination.</w:t>
-      </w:r>
-    </w:p>
-    <w:p>
-      <w:pPr>
-        <w:pStyle w:val="ListParagraph"/>
-        <w:numPr>
-          <w:ilvl w:val="1"/>
-          <w:numId w:val="1"/>
-        </w:numPr>
-      </w:pPr>
-      <w:r>
-        <w:t>Edit the Publish\Por</w:t>
-      </w:r>
-      <w:r>
-        <w:t xml:space="preserve">tal\PortalContentPost.py script. </w:t>
-      </w:r>
-      <w:r>
-        <w:t xml:space="preserve">Update the </w:t>
-      </w:r>
-      <w:proofErr w:type="spellStart"/>
-      <w:r>
-        <w:rPr>
-          <w:rFonts w:ascii="Courier New" w:hAnsi="Courier New" w:cs="Courier New"/>
-        </w:rPr>
-        <w:t>source_hostname</w:t>
-      </w:r>
-      <w:proofErr w:type="spellEnd"/>
-      <w:r>
-        <w:t xml:space="preserve"> variable to match the fully qualified server name </w:t>
-      </w:r>
-    </w:p>
-    <w:p>
-      <w:pPr>
-        <w:pStyle w:val="ListParagraph"/>
-        <w:numPr>
-          <w:ilvl w:val="0"/>
-          <w:numId w:val="1"/>
-        </w:numPr>
-      </w:pPr>
-      <w:r>
-        <w:lastRenderedPageBreak/>
         <w:t xml:space="preserve">Follow the instructions in the </w:t>
       </w:r>
       <w:r>
@@ -1600,6 +1686,7 @@
         </w:numPr>
       </w:pPr>
       <w:r>
+        <w:lastRenderedPageBreak/>
         <w:t>Create the “</w:t>
       </w:r>
       <w:proofErr w:type="spellStart"/>
@@ -1636,7 +1723,7 @@
                     <pic:cNvPicPr/>
                   </pic:nvPicPr>
                   <pic:blipFill>
-                    <a:blip r:embed="rId9"/>
+                    <a:blip r:embed="rId13"/>
                     <a:stretch>
                       <a:fillRect/>
                     </a:stretch>
@@ -1693,7 +1780,6 @@
         </w:numPr>
       </w:pPr>
       <w:r>
-        <w:lastRenderedPageBreak/>
         <w:t xml:space="preserve">Disable the cleanup mode of the ArcGIS Server “System” directory (i.e. </w:t>
       </w:r>
       <w:proofErr w:type="spellStart"/>
@@ -1825,13 +1911,7 @@
         <w:t>.py</w:t>
       </w:r>
       <w:r>
-        <w:t xml:space="preserve"> script (see the “Publish </w:t>
-      </w:r>
-      <w:r>
-        <w:t>portal content</w:t>
-      </w:r>
-      <w:r>
-        <w:t xml:space="preserve">” section of the </w:t>
+        <w:t xml:space="preserve"> script (see the “Publish portal content” section of the </w:t>
       </w:r>
       <w:r>
         <w:rPr>
@@ -1840,10 +1920,7 @@
         <w:t>Ops Server Installation Guide</w:t>
       </w:r>
       <w:r>
-        <w:t xml:space="preserve"> for more information) publishes</w:t>
-      </w:r>
-      <w:r>
-        <w:t xml:space="preserve"> portal content that has been extracted from your source Portal for ArcGIS site using the </w:t>
+        <w:t xml:space="preserve"> for more information) publishes portal content that has been extracted from your source Portal for ArcGIS site using the </w:t>
       </w:r>
       <w:r>
         <w:rPr>
@@ -1854,8 +1931,6 @@
       <w:r>
         <w:t xml:space="preserve"> script.</w:t>
       </w:r>
-      <w:bookmarkStart w:id="0" w:name="_GoBack"/>
-      <w:bookmarkEnd w:id="0"/>
     </w:p>
     <w:sectPr>
       <w:pgSz w:w="12240" w:h="15840"/>
@@ -1868,7 +1943,7 @@
 </file>
 
 <file path=word/numbering.xml><?xml version="1.0" encoding="utf-8"?>
-<w:numbering xmlns:wpc="http://schemas.microsoft.com/office/word/2010/wordprocessingCanvas" xmlns:mc="http://schemas.openxmlformats.org/markup-compatibility/2006" xmlns:o="urn:schemas-microsoft-com:office:office" xmlns:r="http://schemas.openxmlformats.org/officeDocument/2006/relationships" xmlns:m="http://schemas.openxmlformats.org/officeDocument/2006/math" xmlns:v="urn:schemas-microsoft-com:vml" xmlns:wp14="http://schemas.microsoft.com/office/word/2010/wordprocessingDrawing" xmlns:wp="http://schemas.openxmlformats.org/drawingml/2006/wordprocessingDrawing" xmlns:w10="urn:schemas-microsoft-com:office:word" xmlns:w="http://schemas.openxmlformats.org/wordprocessingml/2006/main" xmlns:w14="http://schemas.microsoft.com/office/word/2010/wordml" xmlns:w15="http://schemas.microsoft.com/office/word/2012/wordml" xmlns:wpg="http://schemas.microsoft.com/office/word/2010/wordprocessingGroup" xmlns:wpi="http://schemas.microsoft.com/office/word/2010/wordprocessingInk" xmlns:wne="http://schemas.microsoft.com/office/word/2006/wordml" xmlns:wps="http://schemas.microsoft.com/office/word/2010/wordprocessingShape" mc:Ignorable="w14 w15 wp14">
+<w:numbering xmlns:wpc="http://schemas.microsoft.com/office/word/2010/wordprocessingCanvas" xmlns:mc="http://schemas.openxmlformats.org/markup-compatibility/2006" xmlns:o="urn:schemas-microsoft-com:office:office" xmlns:r="http://schemas.openxmlformats.org/officeDocument/2006/relationships" xmlns:m="http://schemas.openxmlformats.org/officeDocument/2006/math" xmlns:v="urn:schemas-microsoft-com:vml" xmlns:wp14="http://schemas.microsoft.com/office/word/2010/wordprocessingDrawing" xmlns:wp="http://schemas.openxmlformats.org/drawingml/2006/wordprocessingDrawing" xmlns:w10="urn:schemas-microsoft-com:office:word" xmlns:w="http://schemas.openxmlformats.org/wordprocessingml/2006/main" xmlns:w14="http://schemas.microsoft.com/office/word/2010/wordml" xmlns:wpg="http://schemas.microsoft.com/office/word/2010/wordprocessingGroup" xmlns:wpi="http://schemas.microsoft.com/office/word/2010/wordprocessingInk" xmlns:wne="http://schemas.microsoft.com/office/word/2006/wordml" xmlns:wps="http://schemas.microsoft.com/office/word/2010/wordprocessingShape" mc:Ignorable="w14 wp14">
   <w:abstractNum w:abstractNumId="0">
     <w:nsid w:val="13CB1927"/>
     <w:multiLevelType w:val="hybridMultilevel"/>
@@ -2176,7 +2251,7 @@
 </file>
 
 <file path=word/styles.xml><?xml version="1.0" encoding="utf-8"?>
-<w:styles xmlns:mc="http://schemas.openxmlformats.org/markup-compatibility/2006" xmlns:r="http://schemas.openxmlformats.org/officeDocument/2006/relationships" xmlns:w="http://schemas.openxmlformats.org/wordprocessingml/2006/main" xmlns:w14="http://schemas.microsoft.com/office/word/2010/wordml" xmlns:w15="http://schemas.microsoft.com/office/word/2012/wordml" mc:Ignorable="w14 w15">
+<w:styles xmlns:mc="http://schemas.openxmlformats.org/markup-compatibility/2006" xmlns:r="http://schemas.openxmlformats.org/officeDocument/2006/relationships" xmlns:w="http://schemas.openxmlformats.org/wordprocessingml/2006/main" xmlns:w14="http://schemas.microsoft.com/office/word/2010/wordml" mc:Ignorable="w14">
   <w:docDefaults>
     <w:rPrDefault>
       <w:rPr>
@@ -2192,378 +2267,144 @@
       </w:pPr>
     </w:pPrDefault>
   </w:docDefaults>
-  <w:latentStyles w:defLockedState="0" w:defUIPriority="99" w:defSemiHidden="0" w:defUnhideWhenUsed="0" w:defQFormat="0" w:count="371">
-    <w:lsdException w:name="Normal" w:uiPriority="0" w:qFormat="1"/>
-    <w:lsdException w:name="heading 1" w:uiPriority="9" w:qFormat="1"/>
-    <w:lsdException w:name="heading 2" w:semiHidden="1" w:uiPriority="9" w:unhideWhenUsed="1" w:qFormat="1"/>
-    <w:lsdException w:name="heading 3" w:semiHidden="1" w:uiPriority="9" w:unhideWhenUsed="1" w:qFormat="1"/>
-    <w:lsdException w:name="heading 4" w:semiHidden="1" w:uiPriority="9" w:unhideWhenUsed="1" w:qFormat="1"/>
-    <w:lsdException w:name="heading 5" w:semiHidden="1" w:uiPriority="9" w:unhideWhenUsed="1" w:qFormat="1"/>
-    <w:lsdException w:name="heading 6" w:semiHidden="1" w:uiPriority="9" w:unhideWhenUsed="1" w:qFormat="1"/>
-    <w:lsdException w:name="heading 7" w:semiHidden="1" w:uiPriority="9" w:unhideWhenUsed="1" w:qFormat="1"/>
-    <w:lsdException w:name="heading 8" w:semiHidden="1" w:uiPriority="9" w:unhideWhenUsed="1" w:qFormat="1"/>
-    <w:lsdException w:name="heading 9" w:semiHidden="1" w:uiPriority="9" w:unhideWhenUsed="1" w:qFormat="1"/>
-    <w:lsdException w:name="index 1" w:semiHidden="1" w:unhideWhenUsed="1"/>
-    <w:lsdException w:name="index 2" w:semiHidden="1" w:unhideWhenUsed="1"/>
-    <w:lsdException w:name="index 3" w:semiHidden="1" w:unhideWhenUsed="1"/>
-    <w:lsdException w:name="index 4" w:semiHidden="1" w:unhideWhenUsed="1"/>
-    <w:lsdException w:name="index 5" w:semiHidden="1" w:unhideWhenUsed="1"/>
-    <w:lsdException w:name="index 6" w:semiHidden="1" w:unhideWhenUsed="1"/>
-    <w:lsdException w:name="index 7" w:semiHidden="1" w:unhideWhenUsed="1"/>
-    <w:lsdException w:name="index 8" w:semiHidden="1" w:unhideWhenUsed="1"/>
-    <w:lsdException w:name="index 9" w:semiHidden="1" w:unhideWhenUsed="1"/>
-    <w:lsdException w:name="toc 1" w:semiHidden="1" w:uiPriority="39" w:unhideWhenUsed="1"/>
-    <w:lsdException w:name="toc 2" w:semiHidden="1" w:uiPriority="39" w:unhideWhenUsed="1"/>
-    <w:lsdException w:name="toc 3" w:semiHidden="1" w:uiPriority="39" w:unhideWhenUsed="1"/>
-    <w:lsdException w:name="toc 4" w:semiHidden="1" w:uiPriority="39" w:unhideWhenUsed="1"/>
-    <w:lsdException w:name="toc 5" w:semiHidden="1" w:uiPriority="39" w:unhideWhenUsed="1"/>
-    <w:lsdException w:name="toc 6" w:semiHidden="1" w:uiPriority="39" w:unhideWhenUsed="1"/>
-    <w:lsdException w:name="toc 7" w:semiHidden="1" w:uiPriority="39" w:unhideWhenUsed="1"/>
-    <w:lsdException w:name="toc 8" w:semiHidden="1" w:uiPriority="39" w:unhideWhenUsed="1"/>
-    <w:lsdException w:name="toc 9" w:semiHidden="1" w:uiPriority="39" w:unhideWhenUsed="1"/>
-    <w:lsdException w:name="Normal Indent" w:semiHidden="1" w:unhideWhenUsed="1"/>
-    <w:lsdException w:name="footnote text" w:semiHidden="1" w:unhideWhenUsed="1"/>
-    <w:lsdException w:name="annotation text" w:semiHidden="1" w:unhideWhenUsed="1"/>
-    <w:lsdException w:name="header" w:semiHidden="1" w:unhideWhenUsed="1"/>
-    <w:lsdException w:name="footer" w:semiHidden="1" w:unhideWhenUsed="1"/>
-    <w:lsdException w:name="index heading" w:semiHidden="1" w:unhideWhenUsed="1"/>
-    <w:lsdException w:name="caption" w:semiHidden="1" w:uiPriority="35" w:unhideWhenUsed="1" w:qFormat="1"/>
-    <w:lsdException w:name="table of figures" w:semiHidden="1" w:unhideWhenUsed="1"/>
-    <w:lsdException w:name="envelope address" w:semiHidden="1" w:unhideWhenUsed="1"/>
-    <w:lsdException w:name="envelope return" w:semiHidden="1" w:unhideWhenUsed="1"/>
-    <w:lsdException w:name="footnote reference" w:semiHidden="1" w:unhideWhenUsed="1"/>
-    <w:lsdException w:name="annotation reference" w:semiHidden="1" w:unhideWhenUsed="1"/>
-    <w:lsdException w:name="line number" w:semiHidden="1" w:unhideWhenUsed="1"/>
-    <w:lsdException w:name="page number" w:semiHidden="1" w:unhideWhenUsed="1"/>
-    <w:lsdException w:name="endnote reference" w:semiHidden="1" w:unhideWhenUsed="1"/>
-    <w:lsdException w:name="endnote text" w:semiHidden="1" w:unhideWhenUsed="1"/>
-    <w:lsdException w:name="table of authorities" w:semiHidden="1" w:unhideWhenUsed="1"/>
-    <w:lsdException w:name="macro" w:semiHidden="1" w:unhideWhenUsed="1"/>
-    <w:lsdException w:name="toa heading" w:semiHidden="1" w:unhideWhenUsed="1"/>
-    <w:lsdException w:name="List" w:semiHidden="1" w:unhideWhenUsed="1"/>
-    <w:lsdException w:name="List Bullet" w:semiHidden="1" w:unhideWhenUsed="1"/>
-    <w:lsdException w:name="List Number" w:semiHidden="1" w:unhideWhenUsed="1"/>
-    <w:lsdException w:name="List 2" w:semiHidden="1" w:unhideWhenUsed="1"/>
-    <w:lsdException w:name="List 3" w:semiHidden="1" w:unhideWhenUsed="1"/>
-    <w:lsdException w:name="List 4" w:semiHidden="1" w:unhideWhenUsed="1"/>
-    <w:lsdException w:name="List 5" w:semiHidden="1" w:unhideWhenUsed="1"/>
-    <w:lsdException w:name="List Bullet 2" w:semiHidden="1" w:unhideWhenUsed="1"/>
-    <w:lsdException w:name="List Bullet 3" w:semiHidden="1" w:unhideWhenUsed="1"/>
-    <w:lsdException w:name="List Bullet 4" w:semiHidden="1" w:unhideWhenUsed="1"/>
-    <w:lsdException w:name="List Bullet 5" w:semiHidden="1" w:unhideWhenUsed="1"/>
-    <w:lsdException w:name="List Number 2" w:semiHidden="1" w:unhideWhenUsed="1"/>
-    <w:lsdException w:name="List Number 3" w:semiHidden="1" w:unhideWhenUsed="1"/>
-    <w:lsdException w:name="List Number 4" w:semiHidden="1" w:unhideWhenUsed="1"/>
-    <w:lsdException w:name="List Number 5" w:semiHidden="1" w:unhideWhenUsed="1"/>
-    <w:lsdException w:name="Title" w:uiPriority="10" w:qFormat="1"/>
-    <w:lsdException w:name="Closing" w:semiHidden="1" w:unhideWhenUsed="1"/>
-    <w:lsdException w:name="Signature" w:semiHidden="1" w:unhideWhenUsed="1"/>
-    <w:lsdException w:name="Default Paragraph Font" w:semiHidden="1" w:uiPriority="1" w:unhideWhenUsed="1"/>
-    <w:lsdException w:name="Body Text" w:semiHidden="1" w:unhideWhenUsed="1"/>
-    <w:lsdException w:name="Body Text Indent" w:semiHidden="1" w:unhideWhenUsed="1"/>
-    <w:lsdException w:name="List Continue" w:semiHidden="1" w:unhideWhenUsed="1"/>
-    <w:lsdException w:name="List Continue 2" w:semiHidden="1" w:unhideWhenUsed="1"/>
-    <w:lsdException w:name="List Continue 3" w:semiHidden="1" w:unhideWhenUsed="1"/>
-    <w:lsdException w:name="List Continue 4" w:semiHidden="1" w:unhideWhenUsed="1"/>
-    <w:lsdException w:name="List Continue 5" w:semiHidden="1" w:unhideWhenUsed="1"/>
-    <w:lsdException w:name="Message Header" w:semiHidden="1" w:unhideWhenUsed="1"/>
-    <w:lsdException w:name="Subtitle" w:uiPriority="11" w:qFormat="1"/>
-    <w:lsdException w:name="Salutation" w:semiHidden="1" w:unhideWhenUsed="1"/>
-    <w:lsdException w:name="Date" w:semiHidden="1" w:unhideWhenUsed="1"/>
-    <w:lsdException w:name="Body Text First Indent" w:semiHidden="1" w:unhideWhenUsed="1"/>
-    <w:lsdException w:name="Body Text First Indent 2" w:semiHidden="1" w:unhideWhenUsed="1"/>
-    <w:lsdException w:name="Note Heading" w:semiHidden="1" w:unhideWhenUsed="1"/>
-    <w:lsdException w:name="Body Text 2" w:semiHidden="1" w:unhideWhenUsed="1"/>
-    <w:lsdException w:name="Body Text 3" w:semiHidden="1" w:unhideWhenUsed="1"/>
-    <w:lsdException w:name="Body Text Indent 2" w:semiHidden="1" w:unhideWhenUsed="1"/>
-    <w:lsdException w:name="Body Text Indent 3" w:semiHidden="1" w:unhideWhenUsed="1"/>
-    <w:lsdException w:name="Block Text" w:semiHidden="1" w:unhideWhenUsed="1"/>
-    <w:lsdException w:name="Hyperlink" w:semiHidden="1" w:unhideWhenUsed="1"/>
-    <w:lsdException w:name="FollowedHyperlink" w:semiHidden="1" w:unhideWhenUsed="1"/>
-    <w:lsdException w:name="Strong" w:uiPriority="22" w:qFormat="1"/>
-    <w:lsdException w:name="Emphasis" w:uiPriority="20" w:qFormat="1"/>
-    <w:lsdException w:name="Document Map" w:semiHidden="1" w:unhideWhenUsed="1"/>
-    <w:lsdException w:name="Plain Text" w:semiHidden="1" w:unhideWhenUsed="1"/>
-    <w:lsdException w:name="E-mail Signature" w:semiHidden="1" w:unhideWhenUsed="1"/>
-    <w:lsdException w:name="HTML Top of Form" w:semiHidden="1" w:unhideWhenUsed="1"/>
-    <w:lsdException w:name="HTML Bottom of Form" w:semiHidden="1" w:unhideWhenUsed="1"/>
-    <w:lsdException w:name="Normal (Web)" w:semiHidden="1" w:unhideWhenUsed="1"/>
-    <w:lsdException w:name="HTML Acronym" w:semiHidden="1" w:unhideWhenUsed="1"/>
-    <w:lsdException w:name="HTML Address" w:semiHidden="1" w:unhideWhenUsed="1"/>
-    <w:lsdException w:name="HTML Cite" w:semiHidden="1" w:unhideWhenUsed="1"/>
-    <w:lsdException w:name="HTML Code" w:semiHidden="1" w:unhideWhenUsed="1"/>
-    <w:lsdException w:name="HTML Definition" w:semiHidden="1" w:unhideWhenUsed="1"/>
-    <w:lsdException w:name="HTML Keyboard" w:semiHidden="1" w:unhideWhenUsed="1"/>
-    <w:lsdException w:name="HTML Preformatted" w:semiHidden="1" w:unhideWhenUsed="1"/>
-    <w:lsdException w:name="HTML Sample" w:semiHidden="1" w:unhideWhenUsed="1"/>
-    <w:lsdException w:name="HTML Typewriter" w:semiHidden="1" w:unhideWhenUsed="1"/>
-    <w:lsdException w:name="HTML Variable" w:semiHidden="1" w:unhideWhenUsed="1"/>
-    <w:lsdException w:name="Normal Table" w:semiHidden="1" w:unhideWhenUsed="1"/>
-    <w:lsdException w:name="annotation subject" w:semiHidden="1" w:unhideWhenUsed="1"/>
-    <w:lsdException w:name="No List" w:semiHidden="1" w:unhideWhenUsed="1"/>
-    <w:lsdException w:name="Outline List 1" w:semiHidden="1" w:unhideWhenUsed="1"/>
-    <w:lsdException w:name="Outline List 2" w:semiHidden="1" w:unhideWhenUsed="1"/>
-    <w:lsdException w:name="Outline List 3" w:semiHidden="1" w:unhideWhenUsed="1"/>
-    <w:lsdException w:name="Table Simple 1" w:semiHidden="1" w:unhideWhenUsed="1"/>
-    <w:lsdException w:name="Table Simple 2" w:semiHidden="1" w:unhideWhenUsed="1"/>
-    <w:lsdException w:name="Table Simple 3" w:semiHidden="1" w:unhideWhenUsed="1"/>
-    <w:lsdException w:name="Table Classic 1" w:semiHidden="1" w:unhideWhenUsed="1"/>
-    <w:lsdException w:name="Table Classic 2" w:semiHidden="1" w:unhideWhenUsed="1"/>
-    <w:lsdException w:name="Table Classic 3" w:semiHidden="1" w:unhideWhenUsed="1"/>
-    <w:lsdException w:name="Table Classic 4" w:semiHidden="1" w:unhideWhenUsed="1"/>
-    <w:lsdException w:name="Table Colorful 1" w:semiHidden="1" w:unhideWhenUsed="1"/>
-    <w:lsdException w:name="Table Colorful 2" w:semiHidden="1" w:unhideWhenUsed="1"/>
-    <w:lsdException w:name="Table Colorful 3" w:semiHidden="1" w:unhideWhenUsed="1"/>
-    <w:lsdException w:name="Table Columns 1" w:semiHidden="1" w:unhideWhenUsed="1"/>
-    <w:lsdException w:name="Table Columns 2" w:semiHidden="1" w:unhideWhenUsed="1"/>
-    <w:lsdException w:name="Table Columns 3" w:semiHidden="1" w:unhideWhenUsed="1"/>
-    <w:lsdException w:name="Table Columns 4" w:semiHidden="1" w:unhideWhenUsed="1"/>
-    <w:lsdException w:name="Table Columns 5" w:semiHidden="1" w:unhideWhenUsed="1"/>
-    <w:lsdException w:name="Table Grid 1" w:semiHidden="1" w:unhideWhenUsed="1"/>
-    <w:lsdException w:name="Table Grid 2" w:semiHidden="1" w:unhideWhenUsed="1"/>
-    <w:lsdException w:name="Table Grid 3" w:semiHidden="1" w:unhideWhenUsed="1"/>
-    <w:lsdException w:name="Table Grid 4" w:semiHidden="1" w:unhideWhenUsed="1"/>
-    <w:lsdException w:name="Table Grid 5" w:semiHidden="1" w:unhideWhenUsed="1"/>
-    <w:lsdException w:name="Table Grid 6" w:semiHidden="1" w:unhideWhenUsed="1"/>
-    <w:lsdException w:name="Table Grid 7" w:semiHidden="1" w:unhideWhenUsed="1"/>
-    <w:lsdException w:name="Table Grid 8" w:semiHidden="1" w:unhideWhenUsed="1"/>
-    <w:lsdException w:name="Table List 1" w:semiHidden="1" w:unhideWhenUsed="1"/>
-    <w:lsdException w:name="Table List 2" w:semiHidden="1" w:unhideWhenUsed="1"/>
-    <w:lsdException w:name="Table List 3" w:semiHidden="1" w:unhideWhenUsed="1"/>
-    <w:lsdException w:name="Table List 4" w:semiHidden="1" w:unhideWhenUsed="1"/>
-    <w:lsdException w:name="Table List 5" w:semiHidden="1" w:unhideWhenUsed="1"/>
-    <w:lsdException w:name="Table List 6" w:semiHidden="1" w:unhideWhenUsed="1"/>
-    <w:lsdException w:name="Table List 7" w:semiHidden="1" w:unhideWhenUsed="1"/>
-    <w:lsdException w:name="Table List 8" w:semiHidden="1" w:unhideWhenUsed="1"/>
-    <w:lsdException w:name="Table 3D effects 1" w:semiHidden="1" w:unhideWhenUsed="1"/>
-    <w:lsdException w:name="Table 3D effects 2" w:semiHidden="1" w:unhideWhenUsed="1"/>
-    <w:lsdException w:name="Table 3D effects 3" w:semiHidden="1" w:unhideWhenUsed="1"/>
-    <w:lsdException w:name="Table Contemporary" w:semiHidden="1" w:unhideWhenUsed="1"/>
-    <w:lsdException w:name="Table Elegant" w:semiHidden="1" w:unhideWhenUsed="1"/>
-    <w:lsdException w:name="Table Professional" w:semiHidden="1" w:unhideWhenUsed="1"/>
-    <w:lsdException w:name="Table Subtle 1" w:semiHidden="1" w:unhideWhenUsed="1"/>
-    <w:lsdException w:name="Table Subtle 2" w:semiHidden="1" w:unhideWhenUsed="1"/>
-    <w:lsdException w:name="Table Web 1" w:semiHidden="1" w:unhideWhenUsed="1"/>
-    <w:lsdException w:name="Table Web 2" w:semiHidden="1" w:unhideWhenUsed="1"/>
-    <w:lsdException w:name="Table Web 3" w:semiHidden="1" w:unhideWhenUsed="1"/>
-    <w:lsdException w:name="Balloon Text" w:semiHidden="1" w:unhideWhenUsed="1"/>
-    <w:lsdException w:name="Table Grid" w:uiPriority="39"/>
-    <w:lsdException w:name="Table Theme" w:semiHidden="1" w:unhideWhenUsed="1"/>
-    <w:lsdException w:name="Placeholder Text" w:semiHidden="1"/>
-    <w:lsdException w:name="No Spacing" w:uiPriority="1" w:qFormat="1"/>
-    <w:lsdException w:name="Light Shading" w:uiPriority="60"/>
-    <w:lsdException w:name="Light List" w:uiPriority="61"/>
-    <w:lsdException w:name="Light Grid" w:uiPriority="62"/>
-    <w:lsdException w:name="Medium Shading 1" w:uiPriority="63"/>
-    <w:lsdException w:name="Medium Shading 2" w:uiPriority="64"/>
-    <w:lsdException w:name="Medium List 1" w:uiPriority="65"/>
-    <w:lsdException w:name="Medium List 2" w:uiPriority="66"/>
-    <w:lsdException w:name="Medium Grid 1" w:uiPriority="67"/>
-    <w:lsdException w:name="Medium Grid 2" w:uiPriority="68"/>
-    <w:lsdException w:name="Medium Grid 3" w:uiPriority="69"/>
-    <w:lsdException w:name="Dark List" w:uiPriority="70"/>
-    <w:lsdException w:name="Colorful Shading" w:uiPriority="71"/>
-    <w:lsdException w:name="Colorful List" w:uiPriority="72"/>
-    <w:lsdException w:name="Colorful Grid" w:uiPriority="73"/>
-    <w:lsdException w:name="Light Shading Accent 1" w:uiPriority="60"/>
-    <w:lsdException w:name="Light List Accent 1" w:uiPriority="61"/>
-    <w:lsdException w:name="Light Grid Accent 1" w:uiPriority="62"/>
-    <w:lsdException w:name="Medium Shading 1 Accent 1" w:uiPriority="63"/>
-    <w:lsdException w:name="Medium Shading 2 Accent 1" w:uiPriority="64"/>
-    <w:lsdException w:name="Medium List 1 Accent 1" w:uiPriority="65"/>
-    <w:lsdException w:name="Revision" w:semiHidden="1"/>
-    <w:lsdException w:name="List Paragraph" w:uiPriority="34" w:qFormat="1"/>
-    <w:lsdException w:name="Quote" w:uiPriority="29" w:qFormat="1"/>
-    <w:lsdException w:name="Intense Quote" w:uiPriority="30" w:qFormat="1"/>
-    <w:lsdException w:name="Medium List 2 Accent 1" w:uiPriority="66"/>
-    <w:lsdException w:name="Medium Grid 1 Accent 1" w:uiPriority="67"/>
-    <w:lsdException w:name="Medium Grid 2 Accent 1" w:uiPriority="68"/>
-    <w:lsdException w:name="Medium Grid 3 Accent 1" w:uiPriority="69"/>
-    <w:lsdException w:name="Dark List Accent 1" w:uiPriority="70"/>
-    <w:lsdException w:name="Colorful Shading Accent 1" w:uiPriority="71"/>
-    <w:lsdException w:name="Colorful List Accent 1" w:uiPriority="72"/>
-    <w:lsdException w:name="Colorful Grid Accent 1" w:uiPriority="73"/>
-    <w:lsdException w:name="Light Shading Accent 2" w:uiPriority="60"/>
-    <w:lsdException w:name="Light List Accent 2" w:uiPriority="61"/>
-    <w:lsdException w:name="Light Grid Accent 2" w:uiPriority="62"/>
-    <w:lsdException w:name="Medium Shading 1 Accent 2" w:uiPriority="63"/>
-    <w:lsdException w:name="Medium Shading 2 Accent 2" w:uiPriority="64"/>
-    <w:lsdException w:name="Medium List 1 Accent 2" w:uiPriority="65"/>
-    <w:lsdException w:name="Medium List 2 Accent 2" w:uiPriority="66"/>
-    <w:lsdException w:name="Medium Grid 1 Accent 2" w:uiPriority="67"/>
-    <w:lsdException w:name="Medium Grid 2 Accent 2" w:uiPriority="68"/>
-    <w:lsdException w:name="Medium Grid 3 Accent 2" w:uiPriority="69"/>
-    <w:lsdException w:name="Dark List Accent 2" w:uiPriority="70"/>
-    <w:lsdException w:name="Colorful Shading Accent 2" w:uiPriority="71"/>
-    <w:lsdException w:name="Colorful List Accent 2" w:uiPriority="72"/>
-    <w:lsdException w:name="Colorful Grid Accent 2" w:uiPriority="73"/>
-    <w:lsdException w:name="Light Shading Accent 3" w:uiPriority="60"/>
-    <w:lsdException w:name="Light List Accent 3" w:uiPriority="61"/>
-    <w:lsdException w:name="Light Grid Accent 3" w:uiPriority="62"/>
-    <w:lsdException w:name="Medium Shading 1 Accent 3" w:uiPriority="63"/>
-    <w:lsdException w:name="Medium Shading 2 Accent 3" w:uiPriority="64"/>
-    <w:lsdException w:name="Medium List 1 Accent 3" w:uiPriority="65"/>
-    <w:lsdException w:name="Medium List 2 Accent 3" w:uiPriority="66"/>
-    <w:lsdException w:name="Medium Grid 1 Accent 3" w:uiPriority="67"/>
-    <w:lsdException w:name="Medium Grid 2 Accent 3" w:uiPriority="68"/>
-    <w:lsdException w:name="Medium Grid 3 Accent 3" w:uiPriority="69"/>
-    <w:lsdException w:name="Dark List Accent 3" w:uiPriority="70"/>
-    <w:lsdException w:name="Colorful Shading Accent 3" w:uiPriority="71"/>
-    <w:lsdException w:name="Colorful List Accent 3" w:uiPriority="72"/>
-    <w:lsdException w:name="Colorful Grid Accent 3" w:uiPriority="73"/>
-    <w:lsdException w:name="Light Shading Accent 4" w:uiPriority="60"/>
-    <w:lsdException w:name="Light List Accent 4" w:uiPriority="61"/>
-    <w:lsdException w:name="Light Grid Accent 4" w:uiPriority="62"/>
-    <w:lsdException w:name="Medium Shading 1 Accent 4" w:uiPriority="63"/>
-    <w:lsdException w:name="Medium Shading 2 Accent 4" w:uiPriority="64"/>
-    <w:lsdException w:name="Medium List 1 Accent 4" w:uiPriority="65"/>
-    <w:lsdException w:name="Medium List 2 Accent 4" w:uiPriority="66"/>
-    <w:lsdException w:name="Medium Grid 1 Accent 4" w:uiPriority="67"/>
-    <w:lsdException w:name="Medium Grid 2 Accent 4" w:uiPriority="68"/>
-    <w:lsdException w:name="Medium Grid 3 Accent 4" w:uiPriority="69"/>
-    <w:lsdException w:name="Dark List Accent 4" w:uiPriority="70"/>
-    <w:lsdException w:name="Colorful Shading Accent 4" w:uiPriority="71"/>
-    <w:lsdException w:name="Colorful List Accent 4" w:uiPriority="72"/>
-    <w:lsdException w:name="Colorful Grid Accent 4" w:uiPriority="73"/>
-    <w:lsdException w:name="Light Shading Accent 5" w:uiPriority="60"/>
-    <w:lsdException w:name="Light List Accent 5" w:uiPriority="61"/>
-    <w:lsdException w:name="Light Grid Accent 5" w:uiPriority="62"/>
-    <w:lsdException w:name="Medium Shading 1 Accent 5" w:uiPriority="63"/>
-    <w:lsdException w:name="Medium Shading 2 Accent 5" w:uiPriority="64"/>
-    <w:lsdException w:name="Medium List 1 Accent 5" w:uiPriority="65"/>
-    <w:lsdException w:name="Medium List 2 Accent 5" w:uiPriority="66"/>
-    <w:lsdException w:name="Medium Grid 1 Accent 5" w:uiPriority="67"/>
-    <w:lsdException w:name="Medium Grid 2 Accent 5" w:uiPriority="68"/>
-    <w:lsdException w:name="Medium Grid 3 Accent 5" w:uiPriority="69"/>
-    <w:lsdException w:name="Dark List Accent 5" w:uiPriority="70"/>
-    <w:lsdException w:name="Colorful Shading Accent 5" w:uiPriority="71"/>
-    <w:lsdException w:name="Colorful List Accent 5" w:uiPriority="72"/>
-    <w:lsdException w:name="Colorful Grid Accent 5" w:uiPriority="73"/>
-    <w:lsdException w:name="Light Shading Accent 6" w:uiPriority="60"/>
-    <w:lsdException w:name="Light List Accent 6" w:uiPriority="61"/>
-    <w:lsdException w:name="Light Grid Accent 6" w:uiPriority="62"/>
-    <w:lsdException w:name="Medium Shading 1 Accent 6" w:uiPriority="63"/>
-    <w:lsdException w:name="Medium Shading 2 Accent 6" w:uiPriority="64"/>
-    <w:lsdException w:name="Medium List 1 Accent 6" w:uiPriority="65"/>
-    <w:lsdException w:name="Medium List 2 Accent 6" w:uiPriority="66"/>
-    <w:lsdException w:name="Medium Grid 1 Accent 6" w:uiPriority="67"/>
-    <w:lsdException w:name="Medium Grid 2 Accent 6" w:uiPriority="68"/>
-    <w:lsdException w:name="Medium Grid 3 Accent 6" w:uiPriority="69"/>
-    <w:lsdException w:name="Dark List Accent 6" w:uiPriority="70"/>
-    <w:lsdException w:name="Colorful Shading Accent 6" w:uiPriority="71"/>
-    <w:lsdException w:name="Colorful List Accent 6" w:uiPriority="72"/>
-    <w:lsdException w:name="Colorful Grid Accent 6" w:uiPriority="73"/>
-    <w:lsdException w:name="Subtle Emphasis" w:uiPriority="19" w:qFormat="1"/>
-    <w:lsdException w:name="Intense Emphasis" w:uiPriority="21" w:qFormat="1"/>
-    <w:lsdException w:name="Subtle Reference" w:uiPriority="31" w:qFormat="1"/>
-    <w:lsdException w:name="Intense Reference" w:uiPriority="32" w:qFormat="1"/>
-    <w:lsdException w:name="Book Title" w:uiPriority="33" w:qFormat="1"/>
-    <w:lsdException w:name="Bibliography" w:semiHidden="1" w:uiPriority="37" w:unhideWhenUsed="1"/>
-    <w:lsdException w:name="TOC Heading" w:semiHidden="1" w:uiPriority="39" w:unhideWhenUsed="1" w:qFormat="1"/>
-    <w:lsdException w:name="Plain Table 1" w:uiPriority="41"/>
-    <w:lsdException w:name="Plain Table 2" w:uiPriority="42"/>
-    <w:lsdException w:name="Plain Table 3" w:uiPriority="43"/>
-    <w:lsdException w:name="Plain Table 4" w:uiPriority="44"/>
-    <w:lsdException w:name="Plain Table 5" w:uiPriority="45"/>
-    <w:lsdException w:name="Grid Table Light" w:uiPriority="40"/>
-    <w:lsdException w:name="Grid Table 1 Light" w:uiPriority="46"/>
-    <w:lsdException w:name="Grid Table 2" w:uiPriority="47"/>
-    <w:lsdException w:name="Grid Table 3" w:uiPriority="48"/>
-    <w:lsdException w:name="Grid Table 4" w:uiPriority="49"/>
-    <w:lsdException w:name="Grid Table 5 Dark" w:uiPriority="50"/>
-    <w:lsdException w:name="Grid Table 6 Colorful" w:uiPriority="51"/>
-    <w:lsdException w:name="Grid Table 7 Colorful" w:uiPriority="52"/>
-    <w:lsdException w:name="Grid Table 1 Light Accent 1" w:uiPriority="46"/>
-    <w:lsdException w:name="Grid Table 2 Accent 1" w:uiPriority="47"/>
-    <w:lsdException w:name="Grid Table 3 Accent 1" w:uiPriority="48"/>
-    <w:lsdException w:name="Grid Table 4 Accent 1" w:uiPriority="49"/>
-    <w:lsdException w:name="Grid Table 5 Dark Accent 1" w:uiPriority="50"/>
-    <w:lsdException w:name="Grid Table 6 Colorful Accent 1" w:uiPriority="51"/>
-    <w:lsdException w:name="Grid Table 7 Colorful Accent 1" w:uiPriority="52"/>
-    <w:lsdException w:name="Grid Table 1 Light Accent 2" w:uiPriority="46"/>
-    <w:lsdException w:name="Grid Table 2 Accent 2" w:uiPriority="47"/>
-    <w:lsdException w:name="Grid Table 3 Accent 2" w:uiPriority="48"/>
-    <w:lsdException w:name="Grid Table 4 Accent 2" w:uiPriority="49"/>
-    <w:lsdException w:name="Grid Table 5 Dark Accent 2" w:uiPriority="50"/>
-    <w:lsdException w:name="Grid Table 6 Colorful Accent 2" w:uiPriority="51"/>
-    <w:lsdException w:name="Grid Table 7 Colorful Accent 2" w:uiPriority="52"/>
-    <w:lsdException w:name="Grid Table 1 Light Accent 3" w:uiPriority="46"/>
-    <w:lsdException w:name="Grid Table 2 Accent 3" w:uiPriority="47"/>
-    <w:lsdException w:name="Grid Table 3 Accent 3" w:uiPriority="48"/>
-    <w:lsdException w:name="Grid Table 4 Accent 3" w:uiPriority="49"/>
-    <w:lsdException w:name="Grid Table 5 Dark Accent 3" w:uiPriority="50"/>
-    <w:lsdException w:name="Grid Table 6 Colorful Accent 3" w:uiPriority="51"/>
-    <w:lsdException w:name="Grid Table 7 Colorful Accent 3" w:uiPriority="52"/>
-    <w:lsdException w:name="Grid Table 1 Light Accent 4" w:uiPriority="46"/>
-    <w:lsdException w:name="Grid Table 2 Accent 4" w:uiPriority="47"/>
-    <w:lsdException w:name="Grid Table 3 Accent 4" w:uiPriority="48"/>
-    <w:lsdException w:name="Grid Table 4 Accent 4" w:uiPriority="49"/>
-    <w:lsdException w:name="Grid Table 5 Dark Accent 4" w:uiPriority="50"/>
-    <w:lsdException w:name="Grid Table 6 Colorful Accent 4" w:uiPriority="51"/>
-    <w:lsdException w:name="Grid Table 7 Colorful Accent 4" w:uiPriority="52"/>
-    <w:lsdException w:name="Grid Table 1 Light Accent 5" w:uiPriority="46"/>
-    <w:lsdException w:name="Grid Table 2 Accent 5" w:uiPriority="47"/>
-    <w:lsdException w:name="Grid Table 3 Accent 5" w:uiPriority="48"/>
-    <w:lsdException w:name="Grid Table 4 Accent 5" w:uiPriority="49"/>
-    <w:lsdException w:name="Grid Table 5 Dark Accent 5" w:uiPriority="50"/>
-    <w:lsdException w:name="Grid Table 6 Colorful Accent 5" w:uiPriority="51"/>
-    <w:lsdException w:name="Grid Table 7 Colorful Accent 5" w:uiPriority="52"/>
-    <w:lsdException w:name="Grid Table 1 Light Accent 6" w:uiPriority="46"/>
-    <w:lsdException w:name="Grid Table 2 Accent 6" w:uiPriority="47"/>
-    <w:lsdException w:name="Grid Table 3 Accent 6" w:uiPriority="48"/>
-    <w:lsdException w:name="Grid Table 4 Accent 6" w:uiPriority="49"/>
-    <w:lsdException w:name="Grid Table 5 Dark Accent 6" w:uiPriority="50"/>
-    <w:lsdException w:name="Grid Table 6 Colorful Accent 6" w:uiPriority="51"/>
-    <w:lsdException w:name="Grid Table 7 Colorful Accent 6" w:uiPriority="52"/>
-    <w:lsdException w:name="List Table 1 Light" w:uiPriority="46"/>
-    <w:lsdException w:name="List Table 2" w:uiPriority="47"/>
-    <w:lsdException w:name="List Table 3" w:uiPriority="48"/>
-    <w:lsdException w:name="List Table 4" w:uiPriority="49"/>
-    <w:lsdException w:name="List Table 5 Dark" w:uiPriority="50"/>
-    <w:lsdException w:name="List Table 6 Colorful" w:uiPriority="51"/>
-    <w:lsdException w:name="List Table 7 Colorful" w:uiPriority="52"/>
-    <w:lsdException w:name="List Table 1 Light Accent 1" w:uiPriority="46"/>
-    <w:lsdException w:name="List Table 2 Accent 1" w:uiPriority="47"/>
-    <w:lsdException w:name="List Table 3 Accent 1" w:uiPriority="48"/>
-    <w:lsdException w:name="List Table 4 Accent 1" w:uiPriority="49"/>
-    <w:lsdException w:name="List Table 5 Dark Accent 1" w:uiPriority="50"/>
-    <w:lsdException w:name="List Table 6 Colorful Accent 1" w:uiPriority="51"/>
-    <w:lsdException w:name="List Table 7 Colorful Accent 1" w:uiPriority="52"/>
-    <w:lsdException w:name="List Table 1 Light Accent 2" w:uiPriority="46"/>
-    <w:lsdException w:name="List Table 2 Accent 2" w:uiPriority="47"/>
-    <w:lsdException w:name="List Table 3 Accent 2" w:uiPriority="48"/>
-    <w:lsdException w:name="List Table 4 Accent 2" w:uiPriority="49"/>
-    <w:lsdException w:name="List Table 5 Dark Accent 2" w:uiPriority="50"/>
-    <w:lsdException w:name="List Table 6 Colorful Accent 2" w:uiPriority="51"/>
-    <w:lsdException w:name="List Table 7 Colorful Accent 2" w:uiPriority="52"/>
-    <w:lsdException w:name="List Table 1 Light Accent 3" w:uiPriority="46"/>
-    <w:lsdException w:name="List Table 2 Accent 3" w:uiPriority="47"/>
-    <w:lsdException w:name="List Table 3 Accent 3" w:uiPriority="48"/>
-    <w:lsdException w:name="List Table 4 Accent 3" w:uiPriority="49"/>
-    <w:lsdException w:name="List Table 5 Dark Accent 3" w:uiPriority="50"/>
-    <w:lsdException w:name="List Table 6 Colorful Accent 3" w:uiPriority="51"/>
-    <w:lsdException w:name="List Table 7 Colorful Accent 3" w:uiPriority="52"/>
-    <w:lsdException w:name="List Table 1 Light Accent 4" w:uiPriority="46"/>
-    <w:lsdException w:name="List Table 2 Accent 4" w:uiPriority="47"/>
-    <w:lsdException w:name="List Table 3 Accent 4" w:uiPriority="48"/>
-    <w:lsdException w:name="List Table 4 Accent 4" w:uiPriority="49"/>
-    <w:lsdException w:name="List Table 5 Dark Accent 4" w:uiPriority="50"/>
-    <w:lsdException w:name="List Table 6 Colorful Accent 4" w:uiPriority="51"/>
-    <w:lsdException w:name="List Table 7 Colorful Accent 4" w:uiPriority="52"/>
-    <w:lsdException w:name="List Table 1 Light Accent 5" w:uiPriority="46"/>
-    <w:lsdException w:name="List Table 2 Accent 5" w:uiPriority="47"/>
-    <w:lsdException w:name="List Table 3 Accent 5" w:uiPriority="48"/>
-    <w:lsdException w:name="List Table 4 Accent 5" w:uiPriority="49"/>
-    <w:lsdException w:name="List Table 5 Dark Accent 5" w:uiPriority="50"/>
-    <w:lsdException w:name="List Table 6 Colorful Accent 5" w:uiPriority="51"/>
-    <w:lsdException w:name="List Table 7 Colorful Accent 5" w:uiPriority="52"/>
-    <w:lsdException w:name="List Table 1 Light Accent 6" w:uiPriority="46"/>
-    <w:lsdException w:name="List Table 2 Accent 6" w:uiPriority="47"/>
-    <w:lsdException w:name="List Table 3 Accent 6" w:uiPriority="48"/>
-    <w:lsdException w:name="List Table 4 Accent 6" w:uiPriority="49"/>
-    <w:lsdException w:name="List Table 5 Dark Accent 6" w:uiPriority="50"/>
-    <w:lsdException w:name="List Table 6 Colorful Accent 6" w:uiPriority="51"/>
-    <w:lsdException w:name="List Table 7 Colorful Accent 6" w:uiPriority="52"/>
+  <w:latentStyles w:defLockedState="0" w:defUIPriority="99" w:defSemiHidden="1" w:defUnhideWhenUsed="1" w:defQFormat="0" w:count="267">
+    <w:lsdException w:name="Normal" w:semiHidden="0" w:uiPriority="0" w:unhideWhenUsed="0" w:qFormat="1"/>
+    <w:lsdException w:name="heading 1" w:semiHidden="0" w:uiPriority="9" w:unhideWhenUsed="0" w:qFormat="1"/>
+    <w:lsdException w:name="heading 2" w:uiPriority="9" w:qFormat="1"/>
+    <w:lsdException w:name="heading 3" w:uiPriority="9" w:qFormat="1"/>
+    <w:lsdException w:name="heading 4" w:uiPriority="9" w:qFormat="1"/>
+    <w:lsdException w:name="heading 5" w:uiPriority="9" w:qFormat="1"/>
+    <w:lsdException w:name="heading 6" w:uiPriority="9" w:qFormat="1"/>
+    <w:lsdException w:name="heading 7" w:uiPriority="9" w:qFormat="1"/>
+    <w:lsdException w:name="heading 8" w:uiPriority="9" w:qFormat="1"/>
+    <w:lsdException w:name="heading 9" w:uiPriority="9" w:qFormat="1"/>
+    <w:lsdException w:name="toc 1" w:uiPriority="39"/>
+    <w:lsdException w:name="toc 2" w:uiPriority="39"/>
+    <w:lsdException w:name="toc 3" w:uiPriority="39"/>
+    <w:lsdException w:name="toc 4" w:uiPriority="39"/>
+    <w:lsdException w:name="toc 5" w:uiPriority="39"/>
+    <w:lsdException w:name="toc 6" w:uiPriority="39"/>
+    <w:lsdException w:name="toc 7" w:uiPriority="39"/>
+    <w:lsdException w:name="toc 8" w:uiPriority="39"/>
+    <w:lsdException w:name="toc 9" w:uiPriority="39"/>
+    <w:lsdException w:name="caption" w:uiPriority="35" w:qFormat="1"/>
+    <w:lsdException w:name="Title" w:semiHidden="0" w:uiPriority="10" w:unhideWhenUsed="0" w:qFormat="1"/>
+    <w:lsdException w:name="Default Paragraph Font" w:uiPriority="1"/>
+    <w:lsdException w:name="Subtitle" w:semiHidden="0" w:uiPriority="11" w:unhideWhenUsed="0" w:qFormat="1"/>
+    <w:lsdException w:name="Strong" w:semiHidden="0" w:uiPriority="22" w:unhideWhenUsed="0" w:qFormat="1"/>
+    <w:lsdException w:name="Emphasis" w:semiHidden="0" w:uiPriority="20" w:unhideWhenUsed="0" w:qFormat="1"/>
+    <w:lsdException w:name="Table Grid" w:semiHidden="0" w:uiPriority="39" w:unhideWhenUsed="0"/>
+    <w:lsdException w:name="Placeholder Text" w:unhideWhenUsed="0"/>
+    <w:lsdException w:name="No Spacing" w:semiHidden="0" w:uiPriority="1" w:unhideWhenUsed="0" w:qFormat="1"/>
+    <w:lsdException w:name="Light Shading" w:semiHidden="0" w:uiPriority="60" w:unhideWhenUsed="0"/>
+    <w:lsdException w:name="Light List" w:semiHidden="0" w:uiPriority="61" w:unhideWhenUsed="0"/>
+    <w:lsdException w:name="Light Grid" w:semiHidden="0" w:uiPriority="62" w:unhideWhenUsed="0"/>
+    <w:lsdException w:name="Medium Shading 1" w:semiHidden="0" w:uiPriority="63" w:unhideWhenUsed="0"/>
+    <w:lsdException w:name="Medium Shading 2" w:semiHidden="0" w:uiPriority="64" w:unhideWhenUsed="0"/>
+    <w:lsdException w:name="Medium List 1" w:semiHidden="0" w:uiPriority="65" w:unhideWhenUsed="0"/>
+    <w:lsdException w:name="Medium List 2" w:semiHidden="0" w:uiPriority="66" w:unhideWhenUsed="0"/>
+    <w:lsdException w:name="Medium Grid 1" w:semiHidden="0" w:uiPriority="67" w:unhideWhenUsed="0"/>
+    <w:lsdException w:name="Medium Grid 2" w:semiHidden="0" w:uiPriority="68" w:unhideWhenUsed="0"/>
+    <w:lsdException w:name="Medium Grid 3" w:semiHidden="0" w:uiPriority="69" w:unhideWhenUsed="0"/>
+    <w:lsdException w:name="Dark List" w:semiHidden="0" w:uiPriority="70" w:unhideWhenUsed="0"/>
+    <w:lsdException w:name="Colorful Shading" w:semiHidden="0" w:uiPriority="71" w:unhideWhenUsed="0"/>
+    <w:lsdException w:name="Colorful List" w:semiHidden="0" w:uiPriority="72" w:unhideWhenUsed="0"/>
+    <w:lsdException w:name="Colorful Grid" w:semiHidden="0" w:uiPriority="73" w:unhideWhenUsed="0"/>
+    <w:lsdException w:name="Light Shading Accent 1" w:semiHidden="0" w:uiPriority="60" w:unhideWhenUsed="0"/>
+    <w:lsdException w:name="Light List Accent 1" w:semiHidden="0" w:uiPriority="61" w:unhideWhenUsed="0"/>
+    <w:lsdException w:name="Light Grid Accent 1" w:semiHidden="0" w:uiPriority="62" w:unhideWhenUsed="0"/>
+    <w:lsdException w:name="Medium Shading 1 Accent 1" w:semiHidden="0" w:uiPriority="63" w:unhideWhenUsed="0"/>
+    <w:lsdException w:name="Medium Shading 2 Accent 1" w:semiHidden="0" w:uiPriority="64" w:unhideWhenUsed="0"/>
+    <w:lsdException w:name="Medium List 1 Accent 1" w:semiHidden="0" w:uiPriority="65" w:unhideWhenUsed="0"/>
+    <w:lsdException w:name="Revision" w:unhideWhenUsed="0"/>
+    <w:lsdException w:name="List Paragraph" w:semiHidden="0" w:uiPriority="34" w:unhideWhenUsed="0" w:qFormat="1"/>
+    <w:lsdException w:name="Quote" w:semiHidden="0" w:uiPriority="29" w:unhideWhenUsed="0" w:qFormat="1"/>
+    <w:lsdException w:name="Intense Quote" w:semiHidden="0" w:uiPriority="30" w:unhideWhenUsed="0" w:qFormat="1"/>
+    <w:lsdException w:name="Medium List 2 Accent 1" w:semiHidden="0" w:uiPriority="66" w:unhideWhenUsed="0"/>
+    <w:lsdException w:name="Medium Grid 1 Accent 1" w:semiHidden="0" w:uiPriority="67" w:unhideWhenUsed="0"/>
+    <w:lsdException w:name="Medium Grid 2 Accent 1" w:semiHidden="0" w:uiPriority="68" w:unhideWhenUsed="0"/>
+    <w:lsdException w:name="Medium Grid 3 Accent 1" w:semiHidden="0" w:uiPriority="69" w:unhideWhenUsed="0"/>
+    <w:lsdException w:name="Dark List Accent 1" w:semiHidden="0" w:uiPriority="70" w:unhideWhenUsed="0"/>
+    <w:lsdException w:name="Colorful Shading Accent 1" w:semiHidden="0" w:uiPriority="71" w:unhideWhenUsed="0"/>
+    <w:lsdException w:name="Colorful List Accent 1" w:semiHidden="0" w:uiPriority="72" w:unhideWhenUsed="0"/>
+    <w:lsdException w:name="Colorful Grid Accent 1" w:semiHidden="0" w:uiPriority="73" w:unhideWhenUsed="0"/>
+    <w:lsdException w:name="Light Shading Accent 2" w:semiHidden="0" w:uiPriority="60" w:unhideWhenUsed="0"/>
+    <w:lsdException w:name="Light List Accent 2" w:semiHidden="0" w:uiPriority="61" w:unhideWhenUsed="0"/>
+    <w:lsdException w:name="Light Grid Accent 2" w:semiHidden="0" w:uiPriority="62" w:unhideWhenUsed="0"/>
+    <w:lsdException w:name="Medium Shading 1 Accent 2" w:semiHidden="0" w:uiPriority="63" w:unhideWhenUsed="0"/>
+    <w:lsdException w:name="Medium Shading 2 Accent 2" w:semiHidden="0" w:uiPriority="64" w:unhideWhenUsed="0"/>
+    <w:lsdException w:name="Medium List 1 Accent 2" w:semiHidden="0" w:uiPriority="65" w:unhideWhenUsed="0"/>
+    <w:lsdException w:name="Medium List 2 Accent 2" w:semiHidden="0" w:uiPriority="66" w:unhideWhenUsed="0"/>
+    <w:lsdException w:name="Medium Grid 1 Accent 2" w:semiHidden="0" w:uiPriority="67" w:unhideWhenUsed="0"/>
+    <w:lsdException w:name="Medium Grid 2 Accent 2" w:semiHidden="0" w:uiPriority="68" w:unhideWhenUsed="0"/>
+    <w:lsdException w:name="Medium Grid 3 Accent 2" w:semiHidden="0" w:uiPriority="69" w:unhideWhenUsed="0"/>
+    <w:lsdException w:name="Dark List Accent 2" w:semiHidden="0" w:uiPriority="70" w:unhideWhenUsed="0"/>
+    <w:lsdException w:name="Colorful Shading Accent 2" w:semiHidden="0" w:uiPriority="71" w:unhideWhenUsed="0"/>
+    <w:lsdException w:name="Colorful List Accent 2" w:semiHidden="0" w:uiPriority="72" w:unhideWhenUsed="0"/>
+    <w:lsdException w:name="Colorful Grid Accent 2" w:semiHidden="0" w:uiPriority="73" w:unhideWhenUsed="0"/>
+    <w:lsdException w:name="Light Shading Accent 3" w:semiHidden="0" w:uiPriority="60" w:unhideWhenUsed="0"/>
+    <w:lsdException w:name="Light List Accent 3" w:semiHidden="0" w:uiPriority="61" w:unhideWhenUsed="0"/>
+    <w:lsdException w:name="Light Grid Accent 3" w:semiHidden="0" w:uiPriority="62" w:unhideWhenUsed="0"/>
+    <w:lsdException w:name="Medium Shading 1 Accent 3" w:semiHidden="0" w:uiPriority="63" w:unhideWhenUsed="0"/>
+    <w:lsdException w:name="Medium Shading 2 Accent 3" w:semiHidden="0" w:uiPriority="64" w:unhideWhenUsed="0"/>
+    <w:lsdException w:name="Medium List 1 Accent 3" w:semiHidden="0" w:uiPriority="65" w:unhideWhenUsed="0"/>
+    <w:lsdException w:name="Medium List 2 Accent 3" w:semiHidden="0" w:uiPriority="66" w:unhideWhenUsed="0"/>
+    <w:lsdException w:name="Medium Grid 1 Accent 3" w:semiHidden="0" w:uiPriority="67" w:unhideWhenUsed="0"/>
+    <w:lsdException w:name="Medium Grid 2 Accent 3" w:semiHidden="0" w:uiPriority="68" w:unhideWhenUsed="0"/>
+    <w:lsdException w:name="Medium Grid 3 Accent 3" w:semiHidden="0" w:uiPriority="69" w:unhideWhenUsed="0"/>
+    <w:lsdException w:name="Dark List Accent 3" w:semiHidden="0" w:uiPriority="70" w:unhideWhenUsed="0"/>
+    <w:lsdException w:name="Colorful Shading Accent 3" w:semiHidden="0" w:uiPriority="71" w:unhideWhenUsed="0"/>
+    <w:lsdException w:name="Colorful List Accent 3" w:semiHidden="0" w:uiPriority="72" w:unhideWhenUsed="0"/>
+    <w:lsdException w:name="Colorful Grid Accent 3" w:semiHidden="0" w:uiPriority="73" w:unhideWhenUsed="0"/>
+    <w:lsdException w:name="Light Shading Accent 4" w:semiHidden="0" w:uiPriority="60" w:unhideWhenUsed="0"/>
+    <w:lsdException w:name="Light List Accent 4" w:semiHidden="0" w:uiPriority="61" w:unhideWhenUsed="0"/>
+    <w:lsdException w:name="Light Grid Accent 4" w:semiHidden="0" w:uiPriority="62" w:unhideWhenUsed="0"/>
+    <w:lsdException w:name="Medium Shading 1 Accent 4" w:semiHidden="0" w:uiPriority="63" w:unhideWhenUsed="0"/>
+    <w:lsdException w:name="Medium Shading 2 Accent 4" w:semiHidden="0" w:uiPriority="64" w:unhideWhenUsed="0"/>
+    <w:lsdException w:name="Medium List 1 Accent 4" w:semiHidden="0" w:uiPriority="65" w:unhideWhenUsed="0"/>
+    <w:lsdException w:name="Medium List 2 Accent 4" w:semiHidden="0" w:uiPriority="66" w:unhideWhenUsed="0"/>
+    <w:lsdException w:name="Medium Grid 1 Accent 4" w:semiHidden="0" w:uiPriority="67" w:unhideWhenUsed="0"/>
+    <w:lsdException w:name="Medium Grid 2 Accent 4" w:semiHidden="0" w:uiPriority="68" w:unhideWhenUsed="0"/>
+    <w:lsdException w:name="Medium Grid 3 Accent 4" w:semiHidden="0" w:uiPriority="69" w:unhideWhenUsed="0"/>
+    <w:lsdException w:name="Dark List Accent 4" w:semiHidden="0" w:uiPriority="70" w:unhideWhenUsed="0"/>
+    <w:lsdException w:name="Colorful Shading Accent 4" w:semiHidden="0" w:uiPriority="71" w:unhideWhenUsed="0"/>
+    <w:lsdException w:name="Colorful List Accent 4" w:semiHidden="0" w:uiPriority="72" w:unhideWhenUsed="0"/>
+    <w:lsdException w:name="Colorful Grid Accent 4" w:semiHidden="0" w:uiPriority="73" w:unhideWhenUsed="0"/>
+    <w:lsdException w:name="Light Shading Accent 5" w:semiHidden="0" w:uiPriority="60" w:unhideWhenUsed="0"/>
+    <w:lsdException w:name="Light List Accent 5" w:semiHidden="0" w:uiPriority="61" w:unhideWhenUsed="0"/>
+    <w:lsdException w:name="Light Grid Accent 5" w:semiHidden="0" w:uiPriority="62" w:unhideWhenUsed="0"/>
+    <w:lsdException w:name="Medium Shading 1 Accent 5" w:semiHidden="0" w:uiPriority="63" w:unhideWhenUsed="0"/>
+    <w:lsdException w:name="Medium Shading 2 Accent 5" w:semiHidden="0" w:uiPriority="64" w:unhideWhenUsed="0"/>
+    <w:lsdException w:name="Medium List 1 Accent 5" w:semiHidden="0" w:uiPriority="65" w:unhideWhenUsed="0"/>
+    <w:lsdException w:name="Medium List 2 Accent 5" w:semiHidden="0" w:uiPriority="66" w:unhideWhenUsed="0"/>
+    <w:lsdException w:name="Medium Grid 1 Accent 5" w:semiHidden="0" w:uiPriority="67" w:unhideWhenUsed="0"/>
+    <w:lsdException w:name="Medium Grid 2 Accent 5" w:semiHidden="0" w:uiPriority="68" w:unhideWhenUsed="0"/>
+    <w:lsdException w:name="Medium Grid 3 Accent 5" w:semiHidden="0" w:uiPriority="69" w:unhideWhenUsed="0"/>
+    <w:lsdException w:name="Dark List Accent 5" w:semiHidden="0" w:uiPriority="70" w:unhideWhenUsed="0"/>
+    <w:lsdException w:name="Colorful Shading Accent 5" w:semiHidden="0" w:uiPriority="71" w:unhideWhenUsed="0"/>
+    <w:lsdException w:name="Colorful List Accent 5" w:semiHidden="0" w:uiPriority="72" w:unhideWhenUsed="0"/>
+    <w:lsdException w:name="Colorful Grid Accent 5" w:semiHidden="0" w:uiPriority="73" w:unhideWhenUsed="0"/>
+    <w:lsdException w:name="Light Shading Accent 6" w:semiHidden="0" w:uiPriority="60" w:unhideWhenUsed="0"/>
+    <w:lsdException w:name="Light List Accent 6" w:semiHidden="0" w:uiPriority="61" w:unhideWhenUsed="0"/>
+    <w:lsdException w:name="Light Grid Accent 6" w:semiHidden="0" w:uiPriority="62" w:unhideWhenUsed="0"/>
+    <w:lsdException w:name="Medium Shading 1 Accent 6" w:semiHidden="0" w:uiPriority="63" w:unhideWhenUsed="0"/>
+    <w:lsdException w:name="Medium Shading 2 Accent 6" w:semiHidden="0" w:uiPriority="64" w:unhideWhenUsed="0"/>
+    <w:lsdException w:name="Medium List 1 Accent 6" w:semiHidden="0" w:uiPriority="65" w:unhideWhenUsed="0"/>
+    <w:lsdException w:name="Medium List 2 Accent 6" w:semiHidden="0" w:uiPriority="66" w:unhideWhenUsed="0"/>
+    <w:lsdException w:name="Medium Grid 1 Accent 6" w:semiHidden="0" w:uiPriority="67" w:unhideWhenUsed="0"/>
+    <w:lsdException w:name="Medium Grid 2 Accent 6" w:semiHidden="0" w:uiPriority="68" w:unhideWhenUsed="0"/>
+    <w:lsdException w:name="Medium Grid 3 Accent 6" w:semiHidden="0" w:uiPriority="69" w:unhideWhenUsed="0"/>
+    <w:lsdException w:name="Dark List Accent 6" w:semiHidden="0" w:uiPriority="70" w:unhideWhenUsed="0"/>
+    <w:lsdException w:name="Colorful Shading Accent 6" w:semiHidden="0" w:uiPriority="71" w:unhideWhenUsed="0"/>
+    <w:lsdException w:name="Colorful List Accent 6" w:semiHidden="0" w:uiPriority="72" w:unhideWhenUsed="0"/>
+    <w:lsdException w:name="Colorful Grid Accent 6" w:semiHidden="0" w:uiPriority="73" w:unhideWhenUsed="0"/>
+    <w:lsdException w:name="Subtle Emphasis" w:semiHidden="0" w:uiPriority="19" w:unhideWhenUsed="0" w:qFormat="1"/>
+    <w:lsdException w:name="Intense Emphasis" w:semiHidden="0" w:uiPriority="21" w:unhideWhenUsed="0" w:qFormat="1"/>
+    <w:lsdException w:name="Subtle Reference" w:semiHidden="0" w:uiPriority="31" w:unhideWhenUsed="0" w:qFormat="1"/>
+    <w:lsdException w:name="Intense Reference" w:semiHidden="0" w:uiPriority="32" w:unhideWhenUsed="0" w:qFormat="1"/>
+    <w:lsdException w:name="Book Title" w:semiHidden="0" w:uiPriority="33" w:unhideWhenUsed="0" w:qFormat="1"/>
+    <w:lsdException w:name="Bibliography" w:uiPriority="37"/>
+    <w:lsdException w:name="TOC Heading" w:uiPriority="39" w:qFormat="1"/>
   </w:latentStyles>
   <w:style w:type="paragraph" w:default="1" w:styleId="Normal">
     <w:name w:val="Normal"/>
@@ -2731,6 +2572,393 @@
       <w:color w:val="2E74B5" w:themeColor="accent1" w:themeShade="BF"/>
       <w:sz w:val="26"/>
       <w:szCs w:val="26"/>
+    </w:rPr>
+  </w:style>
+  <w:style w:type="paragraph" w:styleId="BalloonText">
+    <w:name w:val="Balloon Text"/>
+    <w:basedOn w:val="Normal"/>
+    <w:link w:val="BalloonTextChar"/>
+    <w:uiPriority w:val="99"/>
+    <w:semiHidden/>
+    <w:unhideWhenUsed/>
+    <w:rsid w:val="00CD58F5"/>
+    <w:pPr>
+      <w:spacing w:after="0" w:line="240" w:lineRule="auto"/>
+    </w:pPr>
+    <w:rPr>
+      <w:rFonts w:ascii="Tahoma" w:hAnsi="Tahoma" w:cs="Tahoma"/>
+      <w:sz w:val="16"/>
+      <w:szCs w:val="16"/>
+    </w:rPr>
+  </w:style>
+  <w:style w:type="character" w:customStyle="1" w:styleId="BalloonTextChar">
+    <w:name w:val="Balloon Text Char"/>
+    <w:basedOn w:val="DefaultParagraphFont"/>
+    <w:link w:val="BalloonText"/>
+    <w:uiPriority w:val="99"/>
+    <w:semiHidden/>
+    <w:rsid w:val="00CD58F5"/>
+    <w:rPr>
+      <w:rFonts w:ascii="Tahoma" w:hAnsi="Tahoma" w:cs="Tahoma"/>
+      <w:sz w:val="16"/>
+      <w:szCs w:val="16"/>
+    </w:rPr>
+  </w:style>
+</w:styles>
+</file>
+
+<file path=word/stylesWithEffects.xml><?xml version="1.0" encoding="utf-8"?>
+<w:styles xmlns:wpc="http://schemas.microsoft.com/office/word/2010/wordprocessingCanvas" xmlns:mc="http://schemas.openxmlformats.org/markup-compatibility/2006" xmlns:o="urn:schemas-microsoft-com:office:office" xmlns:r="http://schemas.openxmlformats.org/officeDocument/2006/relationships" xmlns:m="http://schemas.openxmlformats.org/officeDocument/2006/math" xmlns:v="urn:schemas-microsoft-com:vml" xmlns:wp14="http://schemas.microsoft.com/office/word/2010/wordprocessingDrawing" xmlns:wp="http://schemas.openxmlformats.org/drawingml/2006/wordprocessingDrawing" xmlns:w10="urn:schemas-microsoft-com:office:word" xmlns:w="http://schemas.openxmlformats.org/wordprocessingml/2006/main" xmlns:w14="http://schemas.microsoft.com/office/word/2010/wordml" xmlns:wpg="http://schemas.microsoft.com/office/word/2010/wordprocessingGroup" xmlns:wpi="http://schemas.microsoft.com/office/word/2010/wordprocessingInk" xmlns:wne="http://schemas.microsoft.com/office/word/2006/wordml" xmlns:wps="http://schemas.microsoft.com/office/word/2010/wordprocessingShape" mc:Ignorable="w14 wp14">
+  <w:docDefaults>
+    <w:rPrDefault>
+      <w:rPr>
+        <w:rFonts w:asciiTheme="minorHAnsi" w:eastAsiaTheme="minorHAnsi" w:hAnsiTheme="minorHAnsi" w:cstheme="minorBidi"/>
+        <w:sz w:val="22"/>
+        <w:szCs w:val="22"/>
+        <w:lang w:val="en-US" w:eastAsia="en-US" w:bidi="ar-SA"/>
+      </w:rPr>
+    </w:rPrDefault>
+    <w:pPrDefault>
+      <w:pPr>
+        <w:spacing w:after="160" w:line="259" w:lineRule="auto"/>
+      </w:pPr>
+    </w:pPrDefault>
+  </w:docDefaults>
+  <w:latentStyles w:defLockedState="0" w:defUIPriority="99" w:defSemiHidden="1" w:defUnhideWhenUsed="1" w:defQFormat="0" w:count="267">
+    <w:lsdException w:name="Normal" w:semiHidden="0" w:uiPriority="0" w:unhideWhenUsed="0" w:qFormat="1"/>
+    <w:lsdException w:name="heading 1" w:semiHidden="0" w:uiPriority="9" w:unhideWhenUsed="0" w:qFormat="1"/>
+    <w:lsdException w:name="heading 2" w:uiPriority="9" w:qFormat="1"/>
+    <w:lsdException w:name="heading 3" w:uiPriority="9" w:qFormat="1"/>
+    <w:lsdException w:name="heading 4" w:uiPriority="9" w:qFormat="1"/>
+    <w:lsdException w:name="heading 5" w:uiPriority="9" w:qFormat="1"/>
+    <w:lsdException w:name="heading 6" w:uiPriority="9" w:qFormat="1"/>
+    <w:lsdException w:name="heading 7" w:uiPriority="9" w:qFormat="1"/>
+    <w:lsdException w:name="heading 8" w:uiPriority="9" w:qFormat="1"/>
+    <w:lsdException w:name="heading 9" w:uiPriority="9" w:qFormat="1"/>
+    <w:lsdException w:name="toc 1" w:uiPriority="39"/>
+    <w:lsdException w:name="toc 2" w:uiPriority="39"/>
+    <w:lsdException w:name="toc 3" w:uiPriority="39"/>
+    <w:lsdException w:name="toc 4" w:uiPriority="39"/>
+    <w:lsdException w:name="toc 5" w:uiPriority="39"/>
+    <w:lsdException w:name="toc 6" w:uiPriority="39"/>
+    <w:lsdException w:name="toc 7" w:uiPriority="39"/>
+    <w:lsdException w:name="toc 8" w:uiPriority="39"/>
+    <w:lsdException w:name="toc 9" w:uiPriority="39"/>
+    <w:lsdException w:name="caption" w:uiPriority="35" w:qFormat="1"/>
+    <w:lsdException w:name="Title" w:semiHidden="0" w:uiPriority="10" w:unhideWhenUsed="0" w:qFormat="1"/>
+    <w:lsdException w:name="Default Paragraph Font" w:uiPriority="1"/>
+    <w:lsdException w:name="Subtitle" w:semiHidden="0" w:uiPriority="11" w:unhideWhenUsed="0" w:qFormat="1"/>
+    <w:lsdException w:name="Strong" w:semiHidden="0" w:uiPriority="22" w:unhideWhenUsed="0" w:qFormat="1"/>
+    <w:lsdException w:name="Emphasis" w:semiHidden="0" w:uiPriority="20" w:unhideWhenUsed="0" w:qFormat="1"/>
+    <w:lsdException w:name="Table Grid" w:semiHidden="0" w:uiPriority="39" w:unhideWhenUsed="0"/>
+    <w:lsdException w:name="Placeholder Text" w:unhideWhenUsed="0"/>
+    <w:lsdException w:name="No Spacing" w:semiHidden="0" w:uiPriority="1" w:unhideWhenUsed="0" w:qFormat="1"/>
+    <w:lsdException w:name="Light Shading" w:semiHidden="0" w:uiPriority="60" w:unhideWhenUsed="0"/>
+    <w:lsdException w:name="Light List" w:semiHidden="0" w:uiPriority="61" w:unhideWhenUsed="0"/>
+    <w:lsdException w:name="Light Grid" w:semiHidden="0" w:uiPriority="62" w:unhideWhenUsed="0"/>
+    <w:lsdException w:name="Medium Shading 1" w:semiHidden="0" w:uiPriority="63" w:unhideWhenUsed="0"/>
+    <w:lsdException w:name="Medium Shading 2" w:semiHidden="0" w:uiPriority="64" w:unhideWhenUsed="0"/>
+    <w:lsdException w:name="Medium List 1" w:semiHidden="0" w:uiPriority="65" w:unhideWhenUsed="0"/>
+    <w:lsdException w:name="Medium List 2" w:semiHidden="0" w:uiPriority="66" w:unhideWhenUsed="0"/>
+    <w:lsdException w:name="Medium Grid 1" w:semiHidden="0" w:uiPriority="67" w:unhideWhenUsed="0"/>
+    <w:lsdException w:name="Medium Grid 2" w:semiHidden="0" w:uiPriority="68" w:unhideWhenUsed="0"/>
+    <w:lsdException w:name="Medium Grid 3" w:semiHidden="0" w:uiPriority="69" w:unhideWhenUsed="0"/>
+    <w:lsdException w:name="Dark List" w:semiHidden="0" w:uiPriority="70" w:unhideWhenUsed="0"/>
+    <w:lsdException w:name="Colorful Shading" w:semiHidden="0" w:uiPriority="71" w:unhideWhenUsed="0"/>
+    <w:lsdException w:name="Colorful List" w:semiHidden="0" w:uiPriority="72" w:unhideWhenUsed="0"/>
+    <w:lsdException w:name="Colorful Grid" w:semiHidden="0" w:uiPriority="73" w:unhideWhenUsed="0"/>
+    <w:lsdException w:name="Light Shading Accent 1" w:semiHidden="0" w:uiPriority="60" w:unhideWhenUsed="0"/>
+    <w:lsdException w:name="Light List Accent 1" w:semiHidden="0" w:uiPriority="61" w:unhideWhenUsed="0"/>
+    <w:lsdException w:name="Light Grid Accent 1" w:semiHidden="0" w:uiPriority="62" w:unhideWhenUsed="0"/>
+    <w:lsdException w:name="Medium Shading 1 Accent 1" w:semiHidden="0" w:uiPriority="63" w:unhideWhenUsed="0"/>
+    <w:lsdException w:name="Medium Shading 2 Accent 1" w:semiHidden="0" w:uiPriority="64" w:unhideWhenUsed="0"/>
+    <w:lsdException w:name="Medium List 1 Accent 1" w:semiHidden="0" w:uiPriority="65" w:unhideWhenUsed="0"/>
+    <w:lsdException w:name="Revision" w:unhideWhenUsed="0"/>
+    <w:lsdException w:name="List Paragraph" w:semiHidden="0" w:uiPriority="34" w:unhideWhenUsed="0" w:qFormat="1"/>
+    <w:lsdException w:name="Quote" w:semiHidden="0" w:uiPriority="29" w:unhideWhenUsed="0" w:qFormat="1"/>
+    <w:lsdException w:name="Intense Quote" w:semiHidden="0" w:uiPriority="30" w:unhideWhenUsed="0" w:qFormat="1"/>
+    <w:lsdException w:name="Medium List 2 Accent 1" w:semiHidden="0" w:uiPriority="66" w:unhideWhenUsed="0"/>
+    <w:lsdException w:name="Medium Grid 1 Accent 1" w:semiHidden="0" w:uiPriority="67" w:unhideWhenUsed="0"/>
+    <w:lsdException w:name="Medium Grid 2 Accent 1" w:semiHidden="0" w:uiPriority="68" w:unhideWhenUsed="0"/>
+    <w:lsdException w:name="Medium Grid 3 Accent 1" w:semiHidden="0" w:uiPriority="69" w:unhideWhenUsed="0"/>
+    <w:lsdException w:name="Dark List Accent 1" w:semiHidden="0" w:uiPriority="70" w:unhideWhenUsed="0"/>
+    <w:lsdException w:name="Colorful Shading Accent 1" w:semiHidden="0" w:uiPriority="71" w:unhideWhenUsed="0"/>
+    <w:lsdException w:name="Colorful List Accent 1" w:semiHidden="0" w:uiPriority="72" w:unhideWhenUsed="0"/>
+    <w:lsdException w:name="Colorful Grid Accent 1" w:semiHidden="0" w:uiPriority="73" w:unhideWhenUsed="0"/>
+    <w:lsdException w:name="Light Shading Accent 2" w:semiHidden="0" w:uiPriority="60" w:unhideWhenUsed="0"/>
+    <w:lsdException w:name="Light List Accent 2" w:semiHidden="0" w:uiPriority="61" w:unhideWhenUsed="0"/>
+    <w:lsdException w:name="Light Grid Accent 2" w:semiHidden="0" w:uiPriority="62" w:unhideWhenUsed="0"/>
+    <w:lsdException w:name="Medium Shading 1 Accent 2" w:semiHidden="0" w:uiPriority="63" w:unhideWhenUsed="0"/>
+    <w:lsdException w:name="Medium Shading 2 Accent 2" w:semiHidden="0" w:uiPriority="64" w:unhideWhenUsed="0"/>
+    <w:lsdException w:name="Medium List 1 Accent 2" w:semiHidden="0" w:uiPriority="65" w:unhideWhenUsed="0"/>
+    <w:lsdException w:name="Medium List 2 Accent 2" w:semiHidden="0" w:uiPriority="66" w:unhideWhenUsed="0"/>
+    <w:lsdException w:name="Medium Grid 1 Accent 2" w:semiHidden="0" w:uiPriority="67" w:unhideWhenUsed="0"/>
+    <w:lsdException w:name="Medium Grid 2 Accent 2" w:semiHidden="0" w:uiPriority="68" w:unhideWhenUsed="0"/>
+    <w:lsdException w:name="Medium Grid 3 Accent 2" w:semiHidden="0" w:uiPriority="69" w:unhideWhenUsed="0"/>
+    <w:lsdException w:name="Dark List Accent 2" w:semiHidden="0" w:uiPriority="70" w:unhideWhenUsed="0"/>
+    <w:lsdException w:name="Colorful Shading Accent 2" w:semiHidden="0" w:uiPriority="71" w:unhideWhenUsed="0"/>
+    <w:lsdException w:name="Colorful List Accent 2" w:semiHidden="0" w:uiPriority="72" w:unhideWhenUsed="0"/>
+    <w:lsdException w:name="Colorful Grid Accent 2" w:semiHidden="0" w:uiPriority="73" w:unhideWhenUsed="0"/>
+    <w:lsdException w:name="Light Shading Accent 3" w:semiHidden="0" w:uiPriority="60" w:unhideWhenUsed="0"/>
+    <w:lsdException w:name="Light List Accent 3" w:semiHidden="0" w:uiPriority="61" w:unhideWhenUsed="0"/>
+    <w:lsdException w:name="Light Grid Accent 3" w:semiHidden="0" w:uiPriority="62" w:unhideWhenUsed="0"/>
+    <w:lsdException w:name="Medium Shading 1 Accent 3" w:semiHidden="0" w:uiPriority="63" w:unhideWhenUsed="0"/>
+    <w:lsdException w:name="Medium Shading 2 Accent 3" w:semiHidden="0" w:uiPriority="64" w:unhideWhenUsed="0"/>
+    <w:lsdException w:name="Medium List 1 Accent 3" w:semiHidden="0" w:uiPriority="65" w:unhideWhenUsed="0"/>
+    <w:lsdException w:name="Medium List 2 Accent 3" w:semiHidden="0" w:uiPriority="66" w:unhideWhenUsed="0"/>
+    <w:lsdException w:name="Medium Grid 1 Accent 3" w:semiHidden="0" w:uiPriority="67" w:unhideWhenUsed="0"/>
+    <w:lsdException w:name="Medium Grid 2 Accent 3" w:semiHidden="0" w:uiPriority="68" w:unhideWhenUsed="0"/>
+    <w:lsdException w:name="Medium Grid 3 Accent 3" w:semiHidden="0" w:uiPriority="69" w:unhideWhenUsed="0"/>
+    <w:lsdException w:name="Dark List Accent 3" w:semiHidden="0" w:uiPriority="70" w:unhideWhenUsed="0"/>
+    <w:lsdException w:name="Colorful Shading Accent 3" w:semiHidden="0" w:uiPriority="71" w:unhideWhenUsed="0"/>
+    <w:lsdException w:name="Colorful List Accent 3" w:semiHidden="0" w:uiPriority="72" w:unhideWhenUsed="0"/>
+    <w:lsdException w:name="Colorful Grid Accent 3" w:semiHidden="0" w:uiPriority="73" w:unhideWhenUsed="0"/>
+    <w:lsdException w:name="Light Shading Accent 4" w:semiHidden="0" w:uiPriority="60" w:unhideWhenUsed="0"/>
+    <w:lsdException w:name="Light List Accent 4" w:semiHidden="0" w:uiPriority="61" w:unhideWhenUsed="0"/>
+    <w:lsdException w:name="Light Grid Accent 4" w:semiHidden="0" w:uiPriority="62" w:unhideWhenUsed="0"/>
+    <w:lsdException w:name="Medium Shading 1 Accent 4" w:semiHidden="0" w:uiPriority="63" w:unhideWhenUsed="0"/>
+    <w:lsdException w:name="Medium Shading 2 Accent 4" w:semiHidden="0" w:uiPriority="64" w:unhideWhenUsed="0"/>
+    <w:lsdException w:name="Medium List 1 Accent 4" w:semiHidden="0" w:uiPriority="65" w:unhideWhenUsed="0"/>
+    <w:lsdException w:name="Medium List 2 Accent 4" w:semiHidden="0" w:uiPriority="66" w:unhideWhenUsed="0"/>
+    <w:lsdException w:name="Medium Grid 1 Accent 4" w:semiHidden="0" w:uiPriority="67" w:unhideWhenUsed="0"/>
+    <w:lsdException w:name="Medium Grid 2 Accent 4" w:semiHidden="0" w:uiPriority="68" w:unhideWhenUsed="0"/>
+    <w:lsdException w:name="Medium Grid 3 Accent 4" w:semiHidden="0" w:uiPriority="69" w:unhideWhenUsed="0"/>
+    <w:lsdException w:name="Dark List Accent 4" w:semiHidden="0" w:uiPriority="70" w:unhideWhenUsed="0"/>
+    <w:lsdException w:name="Colorful Shading Accent 4" w:semiHidden="0" w:uiPriority="71" w:unhideWhenUsed="0"/>
+    <w:lsdException w:name="Colorful List Accent 4" w:semiHidden="0" w:uiPriority="72" w:unhideWhenUsed="0"/>
+    <w:lsdException w:name="Colorful Grid Accent 4" w:semiHidden="0" w:uiPriority="73" w:unhideWhenUsed="0"/>
+    <w:lsdException w:name="Light Shading Accent 5" w:semiHidden="0" w:uiPriority="60" w:unhideWhenUsed="0"/>
+    <w:lsdException w:name="Light List Accent 5" w:semiHidden="0" w:uiPriority="61" w:unhideWhenUsed="0"/>
+    <w:lsdException w:name="Light Grid Accent 5" w:semiHidden="0" w:uiPriority="62" w:unhideWhenUsed="0"/>
+    <w:lsdException w:name="Medium Shading 1 Accent 5" w:semiHidden="0" w:uiPriority="63" w:unhideWhenUsed="0"/>
+    <w:lsdException w:name="Medium Shading 2 Accent 5" w:semiHidden="0" w:uiPriority="64" w:unhideWhenUsed="0"/>
+    <w:lsdException w:name="Medium List 1 Accent 5" w:semiHidden="0" w:uiPriority="65" w:unhideWhenUsed="0"/>
+    <w:lsdException w:name="Medium List 2 Accent 5" w:semiHidden="0" w:uiPriority="66" w:unhideWhenUsed="0"/>
+    <w:lsdException w:name="Medium Grid 1 Accent 5" w:semiHidden="0" w:uiPriority="67" w:unhideWhenUsed="0"/>
+    <w:lsdException w:name="Medium Grid 2 Accent 5" w:semiHidden="0" w:uiPriority="68" w:unhideWhenUsed="0"/>
+    <w:lsdException w:name="Medium Grid 3 Accent 5" w:semiHidden="0" w:uiPriority="69" w:unhideWhenUsed="0"/>
+    <w:lsdException w:name="Dark List Accent 5" w:semiHidden="0" w:uiPriority="70" w:unhideWhenUsed="0"/>
+    <w:lsdException w:name="Colorful Shading Accent 5" w:semiHidden="0" w:uiPriority="71" w:unhideWhenUsed="0"/>
+    <w:lsdException w:name="Colorful List Accent 5" w:semiHidden="0" w:uiPriority="72" w:unhideWhenUsed="0"/>
+    <w:lsdException w:name="Colorful Grid Accent 5" w:semiHidden="0" w:uiPriority="73" w:unhideWhenUsed="0"/>
+    <w:lsdException w:name="Light Shading Accent 6" w:semiHidden="0" w:uiPriority="60" w:unhideWhenUsed="0"/>
+    <w:lsdException w:name="Light List Accent 6" w:semiHidden="0" w:uiPriority="61" w:unhideWhenUsed="0"/>
+    <w:lsdException w:name="Light Grid Accent 6" w:semiHidden="0" w:uiPriority="62" w:unhideWhenUsed="0"/>
+    <w:lsdException w:name="Medium Shading 1 Accent 6" w:semiHidden="0" w:uiPriority="63" w:unhideWhenUsed="0"/>
+    <w:lsdException w:name="Medium Shading 2 Accent 6" w:semiHidden="0" w:uiPriority="64" w:unhideWhenUsed="0"/>
+    <w:lsdException w:name="Medium List 1 Accent 6" w:semiHidden="0" w:uiPriority="65" w:unhideWhenUsed="0"/>
+    <w:lsdException w:name="Medium List 2 Accent 6" w:semiHidden="0" w:uiPriority="66" w:unhideWhenUsed="0"/>
+    <w:lsdException w:name="Medium Grid 1 Accent 6" w:semiHidden="0" w:uiPriority="67" w:unhideWhenUsed="0"/>
+    <w:lsdException w:name="Medium Grid 2 Accent 6" w:semiHidden="0" w:uiPriority="68" w:unhideWhenUsed="0"/>
+    <w:lsdException w:name="Medium Grid 3 Accent 6" w:semiHidden="0" w:uiPriority="69" w:unhideWhenUsed="0"/>
+    <w:lsdException w:name="Dark List Accent 6" w:semiHidden="0" w:uiPriority="70" w:unhideWhenUsed="0"/>
+    <w:lsdException w:name="Colorful Shading Accent 6" w:semiHidden="0" w:uiPriority="71" w:unhideWhenUsed="0"/>
+    <w:lsdException w:name="Colorful List Accent 6" w:semiHidden="0" w:uiPriority="72" w:unhideWhenUsed="0"/>
+    <w:lsdException w:name="Colorful Grid Accent 6" w:semiHidden="0" w:uiPriority="73" w:unhideWhenUsed="0"/>
+    <w:lsdException w:name="Subtle Emphasis" w:semiHidden="0" w:uiPriority="19" w:unhideWhenUsed="0" w:qFormat="1"/>
+    <w:lsdException w:name="Intense Emphasis" w:semiHidden="0" w:uiPriority="21" w:unhideWhenUsed="0" w:qFormat="1"/>
+    <w:lsdException w:name="Subtle Reference" w:semiHidden="0" w:uiPriority="31" w:unhideWhenUsed="0" w:qFormat="1"/>
+    <w:lsdException w:name="Intense Reference" w:semiHidden="0" w:uiPriority="32" w:unhideWhenUsed="0" w:qFormat="1"/>
+    <w:lsdException w:name="Book Title" w:semiHidden="0" w:uiPriority="33" w:unhideWhenUsed="0" w:qFormat="1"/>
+    <w:lsdException w:name="Bibliography" w:uiPriority="37"/>
+    <w:lsdException w:name="TOC Heading" w:uiPriority="39" w:qFormat="1"/>
+  </w:latentStyles>
+  <w:style w:type="paragraph" w:default="1" w:styleId="Normal">
+    <w:name w:val="Normal"/>
+    <w:qFormat/>
+  </w:style>
+  <w:style w:type="paragraph" w:styleId="Heading1">
+    <w:name w:val="heading 1"/>
+    <w:basedOn w:val="Normal"/>
+    <w:next w:val="Normal"/>
+    <w:link w:val="Heading1Char"/>
+    <w:uiPriority w:val="9"/>
+    <w:qFormat/>
+    <w:rsid w:val="00EF2E92"/>
+    <w:pPr>
+      <w:keepNext/>
+      <w:keepLines/>
+      <w:spacing w:before="240" w:after="0"/>
+      <w:outlineLvl w:val="0"/>
+    </w:pPr>
+    <w:rPr>
+      <w:rFonts w:asciiTheme="majorHAnsi" w:eastAsiaTheme="majorEastAsia" w:hAnsiTheme="majorHAnsi" w:cstheme="majorBidi"/>
+      <w:color w:val="2E74B5" w:themeColor="accent1" w:themeShade="BF"/>
+      <w:sz w:val="32"/>
+      <w:szCs w:val="32"/>
+    </w:rPr>
+  </w:style>
+  <w:style w:type="paragraph" w:styleId="Heading2">
+    <w:name w:val="heading 2"/>
+    <w:basedOn w:val="Normal"/>
+    <w:next w:val="Normal"/>
+    <w:link w:val="Heading2Char"/>
+    <w:uiPriority w:val="9"/>
+    <w:unhideWhenUsed/>
+    <w:qFormat/>
+    <w:rsid w:val="00D568A9"/>
+    <w:pPr>
+      <w:keepNext/>
+      <w:keepLines/>
+      <w:spacing w:before="40" w:after="0"/>
+      <w:outlineLvl w:val="1"/>
+    </w:pPr>
+    <w:rPr>
+      <w:rFonts w:asciiTheme="majorHAnsi" w:eastAsiaTheme="majorEastAsia" w:hAnsiTheme="majorHAnsi" w:cstheme="majorBidi"/>
+      <w:color w:val="2E74B5" w:themeColor="accent1" w:themeShade="BF"/>
+      <w:sz w:val="26"/>
+      <w:szCs w:val="26"/>
+    </w:rPr>
+  </w:style>
+  <w:style w:type="character" w:default="1" w:styleId="DefaultParagraphFont">
+    <w:name w:val="Default Paragraph Font"/>
+    <w:uiPriority w:val="1"/>
+    <w:semiHidden/>
+    <w:unhideWhenUsed/>
+  </w:style>
+  <w:style w:type="table" w:default="1" w:styleId="TableNormal">
+    <w:name w:val="Normal Table"/>
+    <w:uiPriority w:val="99"/>
+    <w:semiHidden/>
+    <w:unhideWhenUsed/>
+    <w:tblPr>
+      <w:tblInd w:w="0" w:type="dxa"/>
+      <w:tblCellMar>
+        <w:top w:w="0" w:type="dxa"/>
+        <w:left w:w="108" w:type="dxa"/>
+        <w:bottom w:w="0" w:type="dxa"/>
+        <w:right w:w="108" w:type="dxa"/>
+      </w:tblCellMar>
+    </w:tblPr>
+  </w:style>
+  <w:style w:type="numbering" w:default="1" w:styleId="NoList">
+    <w:name w:val="No List"/>
+    <w:uiPriority w:val="99"/>
+    <w:semiHidden/>
+    <w:unhideWhenUsed/>
+  </w:style>
+  <w:style w:type="paragraph" w:styleId="ListParagraph">
+    <w:name w:val="List Paragraph"/>
+    <w:basedOn w:val="Normal"/>
+    <w:uiPriority w:val="34"/>
+    <w:qFormat/>
+    <w:rsid w:val="008E7FC2"/>
+    <w:pPr>
+      <w:ind w:left="720"/>
+      <w:contextualSpacing/>
+    </w:pPr>
+  </w:style>
+  <w:style w:type="character" w:customStyle="1" w:styleId="Heading1Char">
+    <w:name w:val="Heading 1 Char"/>
+    <w:basedOn w:val="DefaultParagraphFont"/>
+    <w:link w:val="Heading1"/>
+    <w:uiPriority w:val="9"/>
+    <w:rsid w:val="00EF2E92"/>
+    <w:rPr>
+      <w:rFonts w:asciiTheme="majorHAnsi" w:eastAsiaTheme="majorEastAsia" w:hAnsiTheme="majorHAnsi" w:cstheme="majorBidi"/>
+      <w:color w:val="2E74B5" w:themeColor="accent1" w:themeShade="BF"/>
+      <w:sz w:val="32"/>
+      <w:szCs w:val="32"/>
+    </w:rPr>
+  </w:style>
+  <w:style w:type="character" w:styleId="Hyperlink">
+    <w:name w:val="Hyperlink"/>
+    <w:basedOn w:val="DefaultParagraphFont"/>
+    <w:uiPriority w:val="99"/>
+    <w:unhideWhenUsed/>
+    <w:rsid w:val="008126F9"/>
+    <w:rPr>
+      <w:color w:val="0563C1" w:themeColor="hyperlink"/>
+      <w:u w:val="single"/>
+    </w:rPr>
+  </w:style>
+  <w:style w:type="character" w:styleId="FollowedHyperlink">
+    <w:name w:val="FollowedHyperlink"/>
+    <w:basedOn w:val="DefaultParagraphFont"/>
+    <w:uiPriority w:val="99"/>
+    <w:semiHidden/>
+    <w:unhideWhenUsed/>
+    <w:rsid w:val="00653157"/>
+    <w:rPr>
+      <w:color w:val="954F72" w:themeColor="followedHyperlink"/>
+      <w:u w:val="single"/>
+    </w:rPr>
+  </w:style>
+  <w:style w:type="paragraph" w:styleId="Title">
+    <w:name w:val="Title"/>
+    <w:basedOn w:val="Normal"/>
+    <w:next w:val="Normal"/>
+    <w:link w:val="TitleChar"/>
+    <w:uiPriority w:val="10"/>
+    <w:qFormat/>
+    <w:rsid w:val="00A302B9"/>
+    <w:pPr>
+      <w:spacing w:after="0" w:line="240" w:lineRule="auto"/>
+      <w:contextualSpacing/>
+    </w:pPr>
+    <w:rPr>
+      <w:rFonts w:asciiTheme="majorHAnsi" w:eastAsiaTheme="majorEastAsia" w:hAnsiTheme="majorHAnsi" w:cstheme="majorBidi"/>
+      <w:spacing w:val="-10"/>
+      <w:kern w:val="28"/>
+      <w:sz w:val="56"/>
+      <w:szCs w:val="56"/>
+    </w:rPr>
+  </w:style>
+  <w:style w:type="character" w:customStyle="1" w:styleId="TitleChar">
+    <w:name w:val="Title Char"/>
+    <w:basedOn w:val="DefaultParagraphFont"/>
+    <w:link w:val="Title"/>
+    <w:uiPriority w:val="10"/>
+    <w:rsid w:val="00A302B9"/>
+    <w:rPr>
+      <w:rFonts w:asciiTheme="majorHAnsi" w:eastAsiaTheme="majorEastAsia" w:hAnsiTheme="majorHAnsi" w:cstheme="majorBidi"/>
+      <w:spacing w:val="-10"/>
+      <w:kern w:val="28"/>
+      <w:sz w:val="56"/>
+      <w:szCs w:val="56"/>
+    </w:rPr>
+  </w:style>
+  <w:style w:type="character" w:customStyle="1" w:styleId="Heading2Char">
+    <w:name w:val="Heading 2 Char"/>
+    <w:basedOn w:val="DefaultParagraphFont"/>
+    <w:link w:val="Heading2"/>
+    <w:uiPriority w:val="9"/>
+    <w:rsid w:val="00D568A9"/>
+    <w:rPr>
+      <w:rFonts w:asciiTheme="majorHAnsi" w:eastAsiaTheme="majorEastAsia" w:hAnsiTheme="majorHAnsi" w:cstheme="majorBidi"/>
+      <w:color w:val="2E74B5" w:themeColor="accent1" w:themeShade="BF"/>
+      <w:sz w:val="26"/>
+      <w:szCs w:val="26"/>
+    </w:rPr>
+  </w:style>
+  <w:style w:type="paragraph" w:styleId="BalloonText">
+    <w:name w:val="Balloon Text"/>
+    <w:basedOn w:val="Normal"/>
+    <w:link w:val="BalloonTextChar"/>
+    <w:uiPriority w:val="99"/>
+    <w:semiHidden/>
+    <w:unhideWhenUsed/>
+    <w:rsid w:val="00CD58F5"/>
+    <w:pPr>
+      <w:spacing w:after="0" w:line="240" w:lineRule="auto"/>
+    </w:pPr>
+    <w:rPr>
+      <w:rFonts w:ascii="Tahoma" w:hAnsi="Tahoma" w:cs="Tahoma"/>
+      <w:sz w:val="16"/>
+      <w:szCs w:val="16"/>
+    </w:rPr>
+  </w:style>
+  <w:style w:type="character" w:customStyle="1" w:styleId="BalloonTextChar">
+    <w:name w:val="Balloon Text Char"/>
+    <w:basedOn w:val="DefaultParagraphFont"/>
+    <w:link w:val="BalloonText"/>
+    <w:uiPriority w:val="99"/>
+    <w:semiHidden/>
+    <w:rsid w:val="00CD58F5"/>
+    <w:rPr>
+      <w:rFonts w:ascii="Tahoma" w:hAnsi="Tahoma" w:cs="Tahoma"/>
+      <w:sz w:val="16"/>
+      <w:szCs w:val="16"/>
     </w:rPr>
   </w:style>
 </w:styles>
@@ -2991,7 +3219,7 @@
   <a:extraClrSchemeLst/>
   <a:extLst>
     <a:ext uri="{05A4C25C-085E-4340-85A3-A5531E510DB2}">
-      <thm15:themeFamily xmlns:thm15="http://schemas.microsoft.com/office/thememl/2012/main" name="Office Theme" id="{62F939B6-93AF-4DB8-9C6B-D6C7DFDC589F}" vid="{4A3C46E8-61CC-4603-A589-7422A47A8E4A}"/>
+      <thm15:themeFamily xmlns="" xmlns:thm15="http://schemas.microsoft.com/office/thememl/2012/main" name="Office Theme" id="{62F939B6-93AF-4DB8-9C6B-D6C7DFDC589F}" vid="{4A3C46E8-61CC-4603-A589-7422A47A8E4A}"/>
     </a:ext>
   </a:extLst>
 </a:theme>

</xml_diff>

<commit_message>
Fix to #1294, #1295, #1296
</commit_message>
<xml_diff>
--- a/Docs/Ops Server Config Preparation.docx
+++ b/Docs/Ops Server Config Preparation.docx
@@ -1,13 +1,11 @@
 
 <file path=word/document.xml><?xml version="1.0" encoding="utf-8"?>
-<w:document xmlns:wpc="http://schemas.microsoft.com/office/word/2010/wordprocessingCanvas" xmlns:mc="http://schemas.openxmlformats.org/markup-compatibility/2006" xmlns:o="urn:schemas-microsoft-com:office:office" xmlns:r="http://schemas.openxmlformats.org/officeDocument/2006/relationships" xmlns:m="http://schemas.openxmlformats.org/officeDocument/2006/math" xmlns:v="urn:schemas-microsoft-com:vml" xmlns:wp14="http://schemas.microsoft.com/office/word/2010/wordprocessingDrawing" xmlns:wp="http://schemas.openxmlformats.org/drawingml/2006/wordprocessingDrawing" xmlns:w10="urn:schemas-microsoft-com:office:word" xmlns:w="http://schemas.openxmlformats.org/wordprocessingml/2006/main" xmlns:w14="http://schemas.microsoft.com/office/word/2010/wordml" xmlns:wpg="http://schemas.microsoft.com/office/word/2010/wordprocessingGroup" xmlns:wpi="http://schemas.microsoft.com/office/word/2010/wordprocessingInk" xmlns:wne="http://schemas.microsoft.com/office/word/2006/wordml" xmlns:wps="http://schemas.microsoft.com/office/word/2010/wordprocessingShape" mc:Ignorable="w14 wp14">
+<w:document xmlns:wpc="http://schemas.microsoft.com/office/word/2010/wordprocessingCanvas" xmlns:mc="http://schemas.openxmlformats.org/markup-compatibility/2006" xmlns:o="urn:schemas-microsoft-com:office:office" xmlns:r="http://schemas.openxmlformats.org/officeDocument/2006/relationships" xmlns:m="http://schemas.openxmlformats.org/officeDocument/2006/math" xmlns:v="urn:schemas-microsoft-com:vml" xmlns:wp14="http://schemas.microsoft.com/office/word/2010/wordprocessingDrawing" xmlns:wp="http://schemas.openxmlformats.org/drawingml/2006/wordprocessingDrawing" xmlns:w10="urn:schemas-microsoft-com:office:word" xmlns:w="http://schemas.openxmlformats.org/wordprocessingml/2006/main" xmlns:w14="http://schemas.microsoft.com/office/word/2010/wordml" xmlns:w15="http://schemas.microsoft.com/office/word/2012/wordml" xmlns:wpg="http://schemas.microsoft.com/office/word/2010/wordprocessingGroup" xmlns:wpi="http://schemas.microsoft.com/office/word/2010/wordprocessingInk" xmlns:wne="http://schemas.microsoft.com/office/word/2006/wordml" xmlns:wps="http://schemas.microsoft.com/office/word/2010/wordprocessingShape" mc:Ignorable="w14 w15 wp14">
   <w:body>
     <w:p>
       <w:pPr>
         <w:pStyle w:val="Title"/>
       </w:pPr>
-      <w:bookmarkStart w:id="0" w:name="_GoBack"/>
-      <w:bookmarkEnd w:id="0"/>
       <w:r>
         <w:t>Ops Server Configuration Preparation</w:t>
       </w:r>
@@ -30,7 +28,7 @@
       <w:r>
         <w:t xml:space="preserve">. This document is intended for external users who have obtained the distribution from the </w:t>
       </w:r>
-      <w:hyperlink r:id="rId6" w:history="1">
+      <w:hyperlink r:id="rId5" w:history="1">
         <w:r>
           <w:rPr>
             <w:rStyle w:val="Hyperlink"/>
@@ -49,7 +47,21 @@
           <w:rPr>
             <w:rStyle w:val="Hyperlink"/>
           </w:rPr>
-          <w:t xml:space="preserve"> Github repository</w:t>
+          <w:t xml:space="preserve"> </w:t>
+        </w:r>
+        <w:proofErr w:type="spellStart"/>
+        <w:r>
+          <w:rPr>
+            <w:rStyle w:val="Hyperlink"/>
+          </w:rPr>
+          <w:t>Github</w:t>
+        </w:r>
+        <w:proofErr w:type="spellEnd"/>
+        <w:r>
+          <w:rPr>
+            <w:rStyle w:val="Hyperlink"/>
+          </w:rPr>
+          <w:t xml:space="preserve"> repository</w:t>
         </w:r>
       </w:hyperlink>
       <w:r>
@@ -94,7 +106,7 @@
       <w:r>
         <w:t xml:space="preserve">required can be downloaded from </w:t>
       </w:r>
-      <w:hyperlink r:id="rId7" w:history="1">
+      <w:hyperlink r:id="rId6" w:history="1">
         <w:r>
           <w:rPr>
             <w:rStyle w:val="Hyperlink"/>
@@ -134,7 +146,7 @@
       <w:r>
         <w:t xml:space="preserve"> </w:t>
       </w:r>
-      <w:hyperlink r:id="rId8" w:history="1">
+      <w:hyperlink r:id="rId7" w:history="1">
         <w:r>
           <w:rPr>
             <w:rStyle w:val="Hyperlink"/>
@@ -145,7 +157,7 @@
       <w:r>
         <w:t xml:space="preserve"> from  </w:t>
       </w:r>
-      <w:hyperlink r:id="rId9" w:history="1">
+      <w:hyperlink r:id="rId8" w:history="1">
         <w:r>
           <w:rPr>
             <w:rStyle w:val="Hyperlink"/>
@@ -317,7 +329,15 @@
         <w:t xml:space="preserve">Double-click the </w:t>
       </w:r>
       <w:r>
-        <w:t>ArcGIS_DataStore_Windows_103_144654</w:t>
+        <w:t xml:space="preserve">ArcGIS </w:t>
+      </w:r>
+      <w:proofErr w:type="spellStart"/>
+      <w:r>
+        <w:t>DataStore</w:t>
+      </w:r>
+      <w:proofErr w:type="spellEnd"/>
+      <w:r>
+        <w:t xml:space="preserve"> (Windows) 10.3.1 </w:t>
       </w:r>
       <w:r>
         <w:t>.exe file to unpack the installation files.</w:t>
@@ -387,10 +407,18 @@
         <w:t xml:space="preserve">Double-click the </w:t>
       </w:r>
       <w:r>
-        <w:t>ArcGIS_</w:t>
-      </w:r>
-      <w:r>
-        <w:t>GeoEvent_Extension_for_Server_103_142135.exe file to unpack the installation files.</w:t>
+        <w:t xml:space="preserve">ArcGIS </w:t>
+      </w:r>
+      <w:proofErr w:type="spellStart"/>
+      <w:r>
+        <w:t>GeoEvent</w:t>
+      </w:r>
+      <w:proofErr w:type="spellEnd"/>
+      <w:r>
+        <w:t xml:space="preserve"> Extension for Server (Windows) 10.3.1 </w:t>
+      </w:r>
+      <w:r>
+        <w:t>.exe file to unpack the installation files.</w:t>
       </w:r>
     </w:p>
     <w:p>
@@ -452,7 +480,28 @@
         </w:numPr>
       </w:pPr>
       <w:r>
-        <w:t>Double-click the ArcGIS _for_Server_Windows_103_142101.exe file to unpack the installation files.</w:t>
+        <w:t>Double-click the ArcGIS for Server (</w:t>
+      </w:r>
+      <w:r>
+        <w:t>Windows</w:t>
+      </w:r>
+      <w:r>
+        <w:t xml:space="preserve">) </w:t>
+      </w:r>
+      <w:r>
+        <w:t>10</w:t>
+      </w:r>
+      <w:r>
+        <w:t>.</w:t>
+      </w:r>
+      <w:r>
+        <w:t>3</w:t>
+      </w:r>
+      <w:r>
+        <w:t xml:space="preserve">.1 </w:t>
+      </w:r>
+      <w:r>
+        <w:t>.exe file to unpack the installation files.</w:t>
       </w:r>
     </w:p>
     <w:p>
@@ -515,7 +564,10 @@
         </w:numPr>
       </w:pPr>
       <w:r>
-        <w:t xml:space="preserve">Download the Windows </w:t>
+        <w:t>D</w:t>
+      </w:r>
+      <w:r>
+        <w:t xml:space="preserve">ownload the Windows </w:t>
       </w:r>
       <w:proofErr w:type="spellStart"/>
       <w:r>
@@ -523,9 +575,12 @@
       </w:r>
       <w:proofErr w:type="spellEnd"/>
       <w:r>
-        <w:t xml:space="preserve"> 3.9.3 installer from </w:t>
-      </w:r>
-      <w:hyperlink r:id="rId10" w:history="1">
+        <w:t xml:space="preserve"> 3.10.2</w:t>
+      </w:r>
+      <w:r>
+        <w:t xml:space="preserve"> installer from </w:t>
+      </w:r>
+      <w:hyperlink r:id="rId9" w:history="1">
         <w:r>
           <w:rPr>
             <w:rStyle w:val="Hyperlink"/>
@@ -617,10 +672,10 @@
         <w:t>\</w:t>
       </w:r>
       <w:r>
-        <w:t xml:space="preserve"> </w:t>
-      </w:r>
-      <w:r>
-        <w:t>PostgreSQL_9.2.2.</w:t>
+        <w:t>PostgreSQL_9.3.5</w:t>
+      </w:r>
+      <w:r>
+        <w:t>.</w:t>
       </w:r>
     </w:p>
     <w:p>
@@ -632,10 +687,22 @@
         </w:numPr>
       </w:pPr>
       <w:r>
-        <w:t xml:space="preserve">Copy the PostgreSQL installer executable (i.e. postgresql-9.2.2-1-windows-x64.exe to the </w:t>
-      </w:r>
-      <w:r>
-        <w:t>OPSServerInstall\Software\Database\PostgreSQL_9.2.2\Postgres_installation</w:t>
+        <w:t xml:space="preserve">Copy the PostgreSQL installer executable (i.e. </w:t>
+      </w:r>
+      <w:r>
+        <w:t>postgresql-9.3.5-1-windows-x64</w:t>
+      </w:r>
+      <w:r>
+        <w:t xml:space="preserve">.exe to the </w:t>
+      </w:r>
+      <w:r>
+        <w:t>OPSServerInstall\</w:t>
+      </w:r>
+      <w:r>
+        <w:t>Software\Database\PostgreSQL_9.3.5</w:t>
+      </w:r>
+      <w:r>
+        <w:t>\Postgres_installation</w:t>
       </w:r>
       <w:r>
         <w:t xml:space="preserve"> folder.</w:t>
@@ -688,7 +755,13 @@
         </w:numPr>
       </w:pPr>
       <w:r>
-        <w:t xml:space="preserve">If you are using a PostgreSQL build other then 9.2.2, modify the </w:t>
+        <w:t>If you are using a</w:t>
+      </w:r>
+      <w:r>
+        <w:t xml:space="preserve"> PostgreSQL build other then 9.3.5</w:t>
+      </w:r>
+      <w:r>
+        <w:t xml:space="preserve">, modify the </w:t>
       </w:r>
       <w:r>
         <w:rPr>
@@ -749,7 +822,13 @@
         <w:t>customized</w:t>
       </w:r>
       <w:r>
-        <w:t xml:space="preserve"> file to meet specific team needs and is specific for PostgreSQL 9.2.2. If you are using a different PostgreSQL build or don’t need a custom configur</w:t>
+        <w:t xml:space="preserve"> file to meet specific team needs an</w:t>
+      </w:r>
+      <w:r>
+        <w:t>d is specific for PostgreSQL 9.3.5</w:t>
+      </w:r>
+      <w:r>
+        <w:t>. If you are using a different PostgreSQL build or don’t need a custom configur</w:t>
       </w:r>
       <w:r>
         <w:t>ation file, edit or comment out commands as appropriate for your installation.</w:t>
@@ -823,12 +902,24 @@
       <w:r>
         <w:t xml:space="preserve">Download the ArcGIS Qt Message Simulator (10.2.2.1) from the </w:t>
       </w:r>
-      <w:hyperlink r:id="rId11" w:anchor="ArcGIS_for_the_Military" w:history="1">
+      <w:hyperlink r:id="rId10" w:anchor="ArcGIS_for_the_Military" w:history="1">
         <w:r>
           <w:rPr>
             <w:rStyle w:val="Hyperlink"/>
           </w:rPr>
-          <w:t>ArcGIS for the Military download page</w:t>
+          <w:t>ArcGI</w:t>
+        </w:r>
+        <w:r>
+          <w:rPr>
+            <w:rStyle w:val="Hyperlink"/>
+          </w:rPr>
+          <w:t>S</w:t>
+        </w:r>
+        <w:r>
+          <w:rPr>
+            <w:rStyle w:val="Hyperlink"/>
+          </w:rPr>
+          <w:t xml:space="preserve"> for the Military download page</w:t>
         </w:r>
       </w:hyperlink>
       <w:r>
@@ -943,7 +1034,7 @@
       <w:r>
         <w:t xml:space="preserve">Please see the following link for more information on the download: </w:t>
       </w:r>
-      <w:hyperlink r:id="rId12" w:anchor="ESRI_SECTION1_7B50BB5EFFA14FAC964A4E9D5CC35FA8" w:history="1">
+      <w:hyperlink r:id="rId11" w:anchor="ESRI_SECTION1_7B50BB5EFFA14FAC964A4E9D5CC35FA8" w:history="1">
         <w:r>
           <w:rPr>
             <w:rStyle w:val="Hyperlink"/>
@@ -1191,7 +1282,25 @@
         <w:t xml:space="preserve">Double-click the </w:t>
       </w:r>
       <w:r>
-        <w:t>Portal_for_ArcGIS_Windows_103_144656</w:t>
+        <w:t>Portal for ArcGIS (</w:t>
+      </w:r>
+      <w:r>
+        <w:t>Windows</w:t>
+      </w:r>
+      <w:r>
+        <w:t xml:space="preserve">) </w:t>
+      </w:r>
+      <w:r>
+        <w:t>10</w:t>
+      </w:r>
+      <w:r>
+        <w:t>.</w:t>
+      </w:r>
+      <w:r>
+        <w:t>3</w:t>
+      </w:r>
+      <w:r>
+        <w:t xml:space="preserve">.1 </w:t>
       </w:r>
       <w:r>
         <w:t>.exe file to unpack the installation files.</w:t>
@@ -1256,8 +1365,22 @@
         <w:t xml:space="preserve">Double-click the </w:t>
       </w:r>
       <w:r>
-        <w:t>Web_Adaptor_for_Microsoft_IIS_103_142112</w:t>
-      </w:r>
+        <w:t xml:space="preserve">Web Adaptor for Microsoft IIS </w:t>
+      </w:r>
+      <w:r>
+        <w:t>10</w:t>
+      </w:r>
+      <w:r>
+        <w:t>.</w:t>
+      </w:r>
+      <w:r>
+        <w:t>3</w:t>
+      </w:r>
+      <w:r>
+        <w:t xml:space="preserve">.1 </w:t>
+      </w:r>
+      <w:bookmarkStart w:id="0" w:name="_GoBack"/>
+      <w:bookmarkEnd w:id="0"/>
       <w:r>
         <w:t>.exe file to unpack the installation files.</w:t>
       </w:r>
@@ -1723,7 +1846,7 @@
                     <pic:cNvPicPr/>
                   </pic:nvPicPr>
                   <pic:blipFill>
-                    <a:blip r:embed="rId13"/>
+                    <a:blip r:embed="rId12"/>
                     <a:stretch>
                       <a:fillRect/>
                     </a:stretch>
@@ -1943,7 +2066,7 @@
 </file>
 
 <file path=word/numbering.xml><?xml version="1.0" encoding="utf-8"?>
-<w:numbering xmlns:wpc="http://schemas.microsoft.com/office/word/2010/wordprocessingCanvas" xmlns:mc="http://schemas.openxmlformats.org/markup-compatibility/2006" xmlns:o="urn:schemas-microsoft-com:office:office" xmlns:r="http://schemas.openxmlformats.org/officeDocument/2006/relationships" xmlns:m="http://schemas.openxmlformats.org/officeDocument/2006/math" xmlns:v="urn:schemas-microsoft-com:vml" xmlns:wp14="http://schemas.microsoft.com/office/word/2010/wordprocessingDrawing" xmlns:wp="http://schemas.openxmlformats.org/drawingml/2006/wordprocessingDrawing" xmlns:w10="urn:schemas-microsoft-com:office:word" xmlns:w="http://schemas.openxmlformats.org/wordprocessingml/2006/main" xmlns:w14="http://schemas.microsoft.com/office/word/2010/wordml" xmlns:wpg="http://schemas.microsoft.com/office/word/2010/wordprocessingGroup" xmlns:wpi="http://schemas.microsoft.com/office/word/2010/wordprocessingInk" xmlns:wne="http://schemas.microsoft.com/office/word/2006/wordml" xmlns:wps="http://schemas.microsoft.com/office/word/2010/wordprocessingShape" mc:Ignorable="w14 wp14">
+<w:numbering xmlns:wpc="http://schemas.microsoft.com/office/word/2010/wordprocessingCanvas" xmlns:mc="http://schemas.openxmlformats.org/markup-compatibility/2006" xmlns:o="urn:schemas-microsoft-com:office:office" xmlns:r="http://schemas.openxmlformats.org/officeDocument/2006/relationships" xmlns:m="http://schemas.openxmlformats.org/officeDocument/2006/math" xmlns:v="urn:schemas-microsoft-com:vml" xmlns:wp14="http://schemas.microsoft.com/office/word/2010/wordprocessingDrawing" xmlns:wp="http://schemas.openxmlformats.org/drawingml/2006/wordprocessingDrawing" xmlns:w10="urn:schemas-microsoft-com:office:word" xmlns:w="http://schemas.openxmlformats.org/wordprocessingml/2006/main" xmlns:w14="http://schemas.microsoft.com/office/word/2010/wordml" xmlns:w15="http://schemas.microsoft.com/office/word/2012/wordml" xmlns:wpg="http://schemas.microsoft.com/office/word/2010/wordprocessingGroup" xmlns:wpi="http://schemas.microsoft.com/office/word/2010/wordprocessingInk" xmlns:wne="http://schemas.microsoft.com/office/word/2006/wordml" xmlns:wps="http://schemas.microsoft.com/office/word/2010/wordprocessingShape" mc:Ignorable="w14 w15 wp14">
   <w:abstractNum w:abstractNumId="0">
     <w:nsid w:val="13CB1927"/>
     <w:multiLevelType w:val="hybridMultilevel"/>
@@ -2251,7 +2374,7 @@
 </file>
 
 <file path=word/styles.xml><?xml version="1.0" encoding="utf-8"?>
-<w:styles xmlns:mc="http://schemas.openxmlformats.org/markup-compatibility/2006" xmlns:r="http://schemas.openxmlformats.org/officeDocument/2006/relationships" xmlns:w="http://schemas.openxmlformats.org/wordprocessingml/2006/main" xmlns:w14="http://schemas.microsoft.com/office/word/2010/wordml" mc:Ignorable="w14">
+<w:styles xmlns:mc="http://schemas.openxmlformats.org/markup-compatibility/2006" xmlns:r="http://schemas.openxmlformats.org/officeDocument/2006/relationships" xmlns:w="http://schemas.openxmlformats.org/wordprocessingml/2006/main" xmlns:w14="http://schemas.microsoft.com/office/word/2010/wordml" xmlns:w15="http://schemas.microsoft.com/office/word/2012/wordml" mc:Ignorable="w14 w15">
   <w:docDefaults>
     <w:rPrDefault>
       <w:rPr>
@@ -2267,501 +2390,378 @@
       </w:pPr>
     </w:pPrDefault>
   </w:docDefaults>
-  <w:latentStyles w:defLockedState="0" w:defUIPriority="99" w:defSemiHidden="1" w:defUnhideWhenUsed="1" w:defQFormat="0" w:count="267">
-    <w:lsdException w:name="Normal" w:semiHidden="0" w:uiPriority="0" w:unhideWhenUsed="0" w:qFormat="1"/>
-    <w:lsdException w:name="heading 1" w:semiHidden="0" w:uiPriority="9" w:unhideWhenUsed="0" w:qFormat="1"/>
-    <w:lsdException w:name="heading 2" w:uiPriority="9" w:qFormat="1"/>
-    <w:lsdException w:name="heading 3" w:uiPriority="9" w:qFormat="1"/>
-    <w:lsdException w:name="heading 4" w:uiPriority="9" w:qFormat="1"/>
-    <w:lsdException w:name="heading 5" w:uiPriority="9" w:qFormat="1"/>
-    <w:lsdException w:name="heading 6" w:uiPriority="9" w:qFormat="1"/>
-    <w:lsdException w:name="heading 7" w:uiPriority="9" w:qFormat="1"/>
-    <w:lsdException w:name="heading 8" w:uiPriority="9" w:qFormat="1"/>
-    <w:lsdException w:name="heading 9" w:uiPriority="9" w:qFormat="1"/>
-    <w:lsdException w:name="toc 1" w:uiPriority="39"/>
-    <w:lsdException w:name="toc 2" w:uiPriority="39"/>
-    <w:lsdException w:name="toc 3" w:uiPriority="39"/>
-    <w:lsdException w:name="toc 4" w:uiPriority="39"/>
-    <w:lsdException w:name="toc 5" w:uiPriority="39"/>
-    <w:lsdException w:name="toc 6" w:uiPriority="39"/>
-    <w:lsdException w:name="toc 7" w:uiPriority="39"/>
-    <w:lsdException w:name="toc 8" w:uiPriority="39"/>
-    <w:lsdException w:name="toc 9" w:uiPriority="39"/>
-    <w:lsdException w:name="caption" w:uiPriority="35" w:qFormat="1"/>
-    <w:lsdException w:name="Title" w:semiHidden="0" w:uiPriority="10" w:unhideWhenUsed="0" w:qFormat="1"/>
-    <w:lsdException w:name="Default Paragraph Font" w:uiPriority="1"/>
-    <w:lsdException w:name="Subtitle" w:semiHidden="0" w:uiPriority="11" w:unhideWhenUsed="0" w:qFormat="1"/>
-    <w:lsdException w:name="Strong" w:semiHidden="0" w:uiPriority="22" w:unhideWhenUsed="0" w:qFormat="1"/>
-    <w:lsdException w:name="Emphasis" w:semiHidden="0" w:uiPriority="20" w:unhideWhenUsed="0" w:qFormat="1"/>
-    <w:lsdException w:name="Table Grid" w:semiHidden="0" w:uiPriority="39" w:unhideWhenUsed="0"/>
-    <w:lsdException w:name="Placeholder Text" w:unhideWhenUsed="0"/>
-    <w:lsdException w:name="No Spacing" w:semiHidden="0" w:uiPriority="1" w:unhideWhenUsed="0" w:qFormat="1"/>
-    <w:lsdException w:name="Light Shading" w:semiHidden="0" w:uiPriority="60" w:unhideWhenUsed="0"/>
-    <w:lsdException w:name="Light List" w:semiHidden="0" w:uiPriority="61" w:unhideWhenUsed="0"/>
-    <w:lsdException w:name="Light Grid" w:semiHidden="0" w:uiPriority="62" w:unhideWhenUsed="0"/>
-    <w:lsdException w:name="Medium Shading 1" w:semiHidden="0" w:uiPriority="63" w:unhideWhenUsed="0"/>
-    <w:lsdException w:name="Medium Shading 2" w:semiHidden="0" w:uiPriority="64" w:unhideWhenUsed="0"/>
-    <w:lsdException w:name="Medium List 1" w:semiHidden="0" w:uiPriority="65" w:unhideWhenUsed="0"/>
-    <w:lsdException w:name="Medium List 2" w:semiHidden="0" w:uiPriority="66" w:unhideWhenUsed="0"/>
-    <w:lsdException w:name="Medium Grid 1" w:semiHidden="0" w:uiPriority="67" w:unhideWhenUsed="0"/>
-    <w:lsdException w:name="Medium Grid 2" w:semiHidden="0" w:uiPriority="68" w:unhideWhenUsed="0"/>
-    <w:lsdException w:name="Medium Grid 3" w:semiHidden="0" w:uiPriority="69" w:unhideWhenUsed="0"/>
-    <w:lsdException w:name="Dark List" w:semiHidden="0" w:uiPriority="70" w:unhideWhenUsed="0"/>
-    <w:lsdException w:name="Colorful Shading" w:semiHidden="0" w:uiPriority="71" w:unhideWhenUsed="0"/>
-    <w:lsdException w:name="Colorful List" w:semiHidden="0" w:uiPriority="72" w:unhideWhenUsed="0"/>
-    <w:lsdException w:name="Colorful Grid" w:semiHidden="0" w:uiPriority="73" w:unhideWhenUsed="0"/>
-    <w:lsdException w:name="Light Shading Accent 1" w:semiHidden="0" w:uiPriority="60" w:unhideWhenUsed="0"/>
-    <w:lsdException w:name="Light List Accent 1" w:semiHidden="0" w:uiPriority="61" w:unhideWhenUsed="0"/>
-    <w:lsdException w:name="Light Grid Accent 1" w:semiHidden="0" w:uiPriority="62" w:unhideWhenUsed="0"/>
-    <w:lsdException w:name="Medium Shading 1 Accent 1" w:semiHidden="0" w:uiPriority="63" w:unhideWhenUsed="0"/>
-    <w:lsdException w:name="Medium Shading 2 Accent 1" w:semiHidden="0" w:uiPriority="64" w:unhideWhenUsed="0"/>
-    <w:lsdException w:name="Medium List 1 Accent 1" w:semiHidden="0" w:uiPriority="65" w:unhideWhenUsed="0"/>
-    <w:lsdException w:name="Revision" w:unhideWhenUsed="0"/>
-    <w:lsdException w:name="List Paragraph" w:semiHidden="0" w:uiPriority="34" w:unhideWhenUsed="0" w:qFormat="1"/>
-    <w:lsdException w:name="Quote" w:semiHidden="0" w:uiPriority="29" w:unhideWhenUsed="0" w:qFormat="1"/>
-    <w:lsdException w:name="Intense Quote" w:semiHidden="0" w:uiPriority="30" w:unhideWhenUsed="0" w:qFormat="1"/>
-    <w:lsdException w:name="Medium List 2 Accent 1" w:semiHidden="0" w:uiPriority="66" w:unhideWhenUsed="0"/>
-    <w:lsdException w:name="Medium Grid 1 Accent 1" w:semiHidden="0" w:uiPriority="67" w:unhideWhenUsed="0"/>
-    <w:lsdException w:name="Medium Grid 2 Accent 1" w:semiHidden="0" w:uiPriority="68" w:unhideWhenUsed="0"/>
-    <w:lsdException w:name="Medium Grid 3 Accent 1" w:semiHidden="0" w:uiPriority="69" w:unhideWhenUsed="0"/>
-    <w:lsdException w:name="Dark List Accent 1" w:semiHidden="0" w:uiPriority="70" w:unhideWhenUsed="0"/>
-    <w:lsdException w:name="Colorful Shading Accent 1" w:semiHidden="0" w:uiPriority="71" w:unhideWhenUsed="0"/>
-    <w:lsdException w:name="Colorful List Accent 1" w:semiHidden="0" w:uiPriority="72" w:unhideWhenUsed="0"/>
-    <w:lsdException w:name="Colorful Grid Accent 1" w:semiHidden="0" w:uiPriority="73" w:unhideWhenUsed="0"/>
-    <w:lsdException w:name="Light Shading Accent 2" w:semiHidden="0" w:uiPriority="60" w:unhideWhenUsed="0"/>
-    <w:lsdException w:name="Light List Accent 2" w:semiHidden="0" w:uiPriority="61" w:unhideWhenUsed="0"/>
-    <w:lsdException w:name="Light Grid Accent 2" w:semiHidden="0" w:uiPriority="62" w:unhideWhenUsed="0"/>
-    <w:lsdException w:name="Medium Shading 1 Accent 2" w:semiHidden="0" w:uiPriority="63" w:unhideWhenUsed="0"/>
-    <w:lsdException w:name="Medium Shading 2 Accent 2" w:semiHidden="0" w:uiPriority="64" w:unhideWhenUsed="0"/>
-    <w:lsdException w:name="Medium List 1 Accent 2" w:semiHidden="0" w:uiPriority="65" w:unhideWhenUsed="0"/>
-    <w:lsdException w:name="Medium List 2 Accent 2" w:semiHidden="0" w:uiPriority="66" w:unhideWhenUsed="0"/>
-    <w:lsdException w:name="Medium Grid 1 Accent 2" w:semiHidden="0" w:uiPriority="67" w:unhideWhenUsed="0"/>
-    <w:lsdException w:name="Medium Grid 2 Accent 2" w:semiHidden="0" w:uiPriority="68" w:unhideWhenUsed="0"/>
-    <w:lsdException w:name="Medium Grid 3 Accent 2" w:semiHidden="0" w:uiPriority="69" w:unhideWhenUsed="0"/>
-    <w:lsdException w:name="Dark List Accent 2" w:semiHidden="0" w:uiPriority="70" w:unhideWhenUsed="0"/>
-    <w:lsdException w:name="Colorful Shading Accent 2" w:semiHidden="0" w:uiPriority="71" w:unhideWhenUsed="0"/>
-    <w:lsdException w:name="Colorful List Accent 2" w:semiHidden="0" w:uiPriority="72" w:unhideWhenUsed="0"/>
-    <w:lsdException w:name="Colorful Grid Accent 2" w:semiHidden="0" w:uiPriority="73" w:unhideWhenUsed="0"/>
-    <w:lsdException w:name="Light Shading Accent 3" w:semiHidden="0" w:uiPriority="60" w:unhideWhenUsed="0"/>
-    <w:lsdException w:name="Light List Accent 3" w:semiHidden="0" w:uiPriority="61" w:unhideWhenUsed="0"/>
-    <w:lsdException w:name="Light Grid Accent 3" w:semiHidden="0" w:uiPriority="62" w:unhideWhenUsed="0"/>
-    <w:lsdException w:name="Medium Shading 1 Accent 3" w:semiHidden="0" w:uiPriority="63" w:unhideWhenUsed="0"/>
-    <w:lsdException w:name="Medium Shading 2 Accent 3" w:semiHidden="0" w:uiPriority="64" w:unhideWhenUsed="0"/>
-    <w:lsdException w:name="Medium List 1 Accent 3" w:semiHidden="0" w:uiPriority="65" w:unhideWhenUsed="0"/>
-    <w:lsdException w:name="Medium List 2 Accent 3" w:semiHidden="0" w:uiPriority="66" w:unhideWhenUsed="0"/>
-    <w:lsdException w:name="Medium Grid 1 Accent 3" w:semiHidden="0" w:uiPriority="67" w:unhideWhenUsed="0"/>
-    <w:lsdException w:name="Medium Grid 2 Accent 3" w:semiHidden="0" w:uiPriority="68" w:unhideWhenUsed="0"/>
-    <w:lsdException w:name="Medium Grid 3 Accent 3" w:semiHidden="0" w:uiPriority="69" w:unhideWhenUsed="0"/>
-    <w:lsdException w:name="Dark List Accent 3" w:semiHidden="0" w:uiPriority="70" w:unhideWhenUsed="0"/>
-    <w:lsdException w:name="Colorful Shading Accent 3" w:semiHidden="0" w:uiPriority="71" w:unhideWhenUsed="0"/>
-    <w:lsdException w:name="Colorful List Accent 3" w:semiHidden="0" w:uiPriority="72" w:unhideWhenUsed="0"/>
-    <w:lsdException w:name="Colorful Grid Accent 3" w:semiHidden="0" w:uiPriority="73" w:unhideWhenUsed="0"/>
-    <w:lsdException w:name="Light Shading Accent 4" w:semiHidden="0" w:uiPriority="60" w:unhideWhenUsed="0"/>
-    <w:lsdException w:name="Light List Accent 4" w:semiHidden="0" w:uiPriority="61" w:unhideWhenUsed="0"/>
-    <w:lsdException w:name="Light Grid Accent 4" w:semiHidden="0" w:uiPriority="62" w:unhideWhenUsed="0"/>
-    <w:lsdException w:name="Medium Shading 1 Accent 4" w:semiHidden="0" w:uiPriority="63" w:unhideWhenUsed="0"/>
-    <w:lsdException w:name="Medium Shading 2 Accent 4" w:semiHidden="0" w:uiPriority="64" w:unhideWhenUsed="0"/>
-    <w:lsdException w:name="Medium List 1 Accent 4" w:semiHidden="0" w:uiPriority="65" w:unhideWhenUsed="0"/>
-    <w:lsdException w:name="Medium List 2 Accent 4" w:semiHidden="0" w:uiPriority="66" w:unhideWhenUsed="0"/>
-    <w:lsdException w:name="Medium Grid 1 Accent 4" w:semiHidden="0" w:uiPriority="67" w:unhideWhenUsed="0"/>
-    <w:lsdException w:name="Medium Grid 2 Accent 4" w:semiHidden="0" w:uiPriority="68" w:unhideWhenUsed="0"/>
-    <w:lsdException w:name="Medium Grid 3 Accent 4" w:semiHidden="0" w:uiPriority="69" w:unhideWhenUsed="0"/>
-    <w:lsdException w:name="Dark List Accent 4" w:semiHidden="0" w:uiPriority="70" w:unhideWhenUsed="0"/>
-    <w:lsdException w:name="Colorful Shading Accent 4" w:semiHidden="0" w:uiPriority="71" w:unhideWhenUsed="0"/>
-    <w:lsdException w:name="Colorful List Accent 4" w:semiHidden="0" w:uiPriority="72" w:unhideWhenUsed="0"/>
-    <w:lsdException w:name="Colorful Grid Accent 4" w:semiHidden="0" w:uiPriority="73" w:unhideWhenUsed="0"/>
-    <w:lsdException w:name="Light Shading Accent 5" w:semiHidden="0" w:uiPriority="60" w:unhideWhenUsed="0"/>
-    <w:lsdException w:name="Light List Accent 5" w:semiHidden="0" w:uiPriority="61" w:unhideWhenUsed="0"/>
-    <w:lsdException w:name="Light Grid Accent 5" w:semiHidden="0" w:uiPriority="62" w:unhideWhenUsed="0"/>
-    <w:lsdException w:name="Medium Shading 1 Accent 5" w:semiHidden="0" w:uiPriority="63" w:unhideWhenUsed="0"/>
-    <w:lsdException w:name="Medium Shading 2 Accent 5" w:semiHidden="0" w:uiPriority="64" w:unhideWhenUsed="0"/>
-    <w:lsdException w:name="Medium List 1 Accent 5" w:semiHidden="0" w:uiPriority="65" w:unhideWhenUsed="0"/>
-    <w:lsdException w:name="Medium List 2 Accent 5" w:semiHidden="0" w:uiPriority="66" w:unhideWhenUsed="0"/>
-    <w:lsdException w:name="Medium Grid 1 Accent 5" w:semiHidden="0" w:uiPriority="67" w:unhideWhenUsed="0"/>
-    <w:lsdException w:name="Medium Grid 2 Accent 5" w:semiHidden="0" w:uiPriority="68" w:unhideWhenUsed="0"/>
-    <w:lsdException w:name="Medium Grid 3 Accent 5" w:semiHidden="0" w:uiPriority="69" w:unhideWhenUsed="0"/>
-    <w:lsdException w:name="Dark List Accent 5" w:semiHidden="0" w:uiPriority="70" w:unhideWhenUsed="0"/>
-    <w:lsdException w:name="Colorful Shading Accent 5" w:semiHidden="0" w:uiPriority="71" w:unhideWhenUsed="0"/>
-    <w:lsdException w:name="Colorful List Accent 5" w:semiHidden="0" w:uiPriority="72" w:unhideWhenUsed="0"/>
-    <w:lsdException w:name="Colorful Grid Accent 5" w:semiHidden="0" w:uiPriority="73" w:unhideWhenUsed="0"/>
-    <w:lsdException w:name="Light Shading Accent 6" w:semiHidden="0" w:uiPriority="60" w:unhideWhenUsed="0"/>
-    <w:lsdException w:name="Light List Accent 6" w:semiHidden="0" w:uiPriority="61" w:unhideWhenUsed="0"/>
-    <w:lsdException w:name="Light Grid Accent 6" w:semiHidden="0" w:uiPriority="62" w:unhideWhenUsed="0"/>
-    <w:lsdException w:name="Medium Shading 1 Accent 6" w:semiHidden="0" w:uiPriority="63" w:unhideWhenUsed="0"/>
-    <w:lsdException w:name="Medium Shading 2 Accent 6" w:semiHidden="0" w:uiPriority="64" w:unhideWhenUsed="0"/>
-    <w:lsdException w:name="Medium List 1 Accent 6" w:semiHidden="0" w:uiPriority="65" w:unhideWhenUsed="0"/>
-    <w:lsdException w:name="Medium List 2 Accent 6" w:semiHidden="0" w:uiPriority="66" w:unhideWhenUsed="0"/>
-    <w:lsdException w:name="Medium Grid 1 Accent 6" w:semiHidden="0" w:uiPriority="67" w:unhideWhenUsed="0"/>
-    <w:lsdException w:name="Medium Grid 2 Accent 6" w:semiHidden="0" w:uiPriority="68" w:unhideWhenUsed="0"/>
-    <w:lsdException w:name="Medium Grid 3 Accent 6" w:semiHidden="0" w:uiPriority="69" w:unhideWhenUsed="0"/>
-    <w:lsdException w:name="Dark List Accent 6" w:semiHidden="0" w:uiPriority="70" w:unhideWhenUsed="0"/>
-    <w:lsdException w:name="Colorful Shading Accent 6" w:semiHidden="0" w:uiPriority="71" w:unhideWhenUsed="0"/>
-    <w:lsdException w:name="Colorful List Accent 6" w:semiHidden="0" w:uiPriority="72" w:unhideWhenUsed="0"/>
-    <w:lsdException w:name="Colorful Grid Accent 6" w:semiHidden="0" w:uiPriority="73" w:unhideWhenUsed="0"/>
-    <w:lsdException w:name="Subtle Emphasis" w:semiHidden="0" w:uiPriority="19" w:unhideWhenUsed="0" w:qFormat="1"/>
-    <w:lsdException w:name="Intense Emphasis" w:semiHidden="0" w:uiPriority="21" w:unhideWhenUsed="0" w:qFormat="1"/>
-    <w:lsdException w:name="Subtle Reference" w:semiHidden="0" w:uiPriority="31" w:unhideWhenUsed="0" w:qFormat="1"/>
-    <w:lsdException w:name="Intense Reference" w:semiHidden="0" w:uiPriority="32" w:unhideWhenUsed="0" w:qFormat="1"/>
-    <w:lsdException w:name="Book Title" w:semiHidden="0" w:uiPriority="33" w:unhideWhenUsed="0" w:qFormat="1"/>
-    <w:lsdException w:name="Bibliography" w:uiPriority="37"/>
-    <w:lsdException w:name="TOC Heading" w:uiPriority="39" w:qFormat="1"/>
-  </w:latentStyles>
-  <w:style w:type="paragraph" w:default="1" w:styleId="Normal">
-    <w:name w:val="Normal"/>
-    <w:qFormat/>
-  </w:style>
-  <w:style w:type="paragraph" w:styleId="Heading1">
-    <w:name w:val="heading 1"/>
-    <w:basedOn w:val="Normal"/>
-    <w:next w:val="Normal"/>
-    <w:link w:val="Heading1Char"/>
-    <w:uiPriority w:val="9"/>
-    <w:qFormat/>
-    <w:rsid w:val="00EF2E92"/>
-    <w:pPr>
-      <w:keepNext/>
-      <w:keepLines/>
-      <w:spacing w:before="240" w:after="0"/>
-      <w:outlineLvl w:val="0"/>
-    </w:pPr>
-    <w:rPr>
-      <w:rFonts w:asciiTheme="majorHAnsi" w:eastAsiaTheme="majorEastAsia" w:hAnsiTheme="majorHAnsi" w:cstheme="majorBidi"/>
-      <w:color w:val="2E74B5" w:themeColor="accent1" w:themeShade="BF"/>
-      <w:sz w:val="32"/>
-      <w:szCs w:val="32"/>
-    </w:rPr>
-  </w:style>
-  <w:style w:type="paragraph" w:styleId="Heading2">
-    <w:name w:val="heading 2"/>
-    <w:basedOn w:val="Normal"/>
-    <w:next w:val="Normal"/>
-    <w:link w:val="Heading2Char"/>
-    <w:uiPriority w:val="9"/>
-    <w:unhideWhenUsed/>
-    <w:qFormat/>
-    <w:rsid w:val="00D568A9"/>
-    <w:pPr>
-      <w:keepNext/>
-      <w:keepLines/>
-      <w:spacing w:before="40" w:after="0"/>
-      <w:outlineLvl w:val="1"/>
-    </w:pPr>
-    <w:rPr>
-      <w:rFonts w:asciiTheme="majorHAnsi" w:eastAsiaTheme="majorEastAsia" w:hAnsiTheme="majorHAnsi" w:cstheme="majorBidi"/>
-      <w:color w:val="2E74B5" w:themeColor="accent1" w:themeShade="BF"/>
-      <w:sz w:val="26"/>
-      <w:szCs w:val="26"/>
-    </w:rPr>
-  </w:style>
-  <w:style w:type="character" w:default="1" w:styleId="DefaultParagraphFont">
-    <w:name w:val="Default Paragraph Font"/>
-    <w:uiPriority w:val="1"/>
-    <w:semiHidden/>
-    <w:unhideWhenUsed/>
-  </w:style>
-  <w:style w:type="table" w:default="1" w:styleId="TableNormal">
-    <w:name w:val="Normal Table"/>
-    <w:uiPriority w:val="99"/>
-    <w:semiHidden/>
-    <w:unhideWhenUsed/>
-    <w:tblPr>
-      <w:tblInd w:w="0" w:type="dxa"/>
-      <w:tblCellMar>
-        <w:top w:w="0" w:type="dxa"/>
-        <w:left w:w="108" w:type="dxa"/>
-        <w:bottom w:w="0" w:type="dxa"/>
-        <w:right w:w="108" w:type="dxa"/>
-      </w:tblCellMar>
-    </w:tblPr>
-  </w:style>
-  <w:style w:type="numbering" w:default="1" w:styleId="NoList">
-    <w:name w:val="No List"/>
-    <w:uiPriority w:val="99"/>
-    <w:semiHidden/>
-    <w:unhideWhenUsed/>
-  </w:style>
-  <w:style w:type="paragraph" w:styleId="ListParagraph">
-    <w:name w:val="List Paragraph"/>
-    <w:basedOn w:val="Normal"/>
-    <w:uiPriority w:val="34"/>
-    <w:qFormat/>
-    <w:rsid w:val="008E7FC2"/>
-    <w:pPr>
-      <w:ind w:left="720"/>
-      <w:contextualSpacing/>
-    </w:pPr>
-  </w:style>
-  <w:style w:type="character" w:customStyle="1" w:styleId="Heading1Char">
-    <w:name w:val="Heading 1 Char"/>
-    <w:basedOn w:val="DefaultParagraphFont"/>
-    <w:link w:val="Heading1"/>
-    <w:uiPriority w:val="9"/>
-    <w:rsid w:val="00EF2E92"/>
-    <w:rPr>
-      <w:rFonts w:asciiTheme="majorHAnsi" w:eastAsiaTheme="majorEastAsia" w:hAnsiTheme="majorHAnsi" w:cstheme="majorBidi"/>
-      <w:color w:val="2E74B5" w:themeColor="accent1" w:themeShade="BF"/>
-      <w:sz w:val="32"/>
-      <w:szCs w:val="32"/>
-    </w:rPr>
-  </w:style>
-  <w:style w:type="character" w:styleId="Hyperlink">
-    <w:name w:val="Hyperlink"/>
-    <w:basedOn w:val="DefaultParagraphFont"/>
-    <w:uiPriority w:val="99"/>
-    <w:unhideWhenUsed/>
-    <w:rsid w:val="008126F9"/>
-    <w:rPr>
-      <w:color w:val="0563C1" w:themeColor="hyperlink"/>
-      <w:u w:val="single"/>
-    </w:rPr>
-  </w:style>
-  <w:style w:type="character" w:styleId="FollowedHyperlink">
-    <w:name w:val="FollowedHyperlink"/>
-    <w:basedOn w:val="DefaultParagraphFont"/>
-    <w:uiPriority w:val="99"/>
-    <w:semiHidden/>
-    <w:unhideWhenUsed/>
-    <w:rsid w:val="00653157"/>
-    <w:rPr>
-      <w:color w:val="954F72" w:themeColor="followedHyperlink"/>
-      <w:u w:val="single"/>
-    </w:rPr>
-  </w:style>
-  <w:style w:type="paragraph" w:styleId="Title">
-    <w:name w:val="Title"/>
-    <w:basedOn w:val="Normal"/>
-    <w:next w:val="Normal"/>
-    <w:link w:val="TitleChar"/>
-    <w:uiPriority w:val="10"/>
-    <w:qFormat/>
-    <w:rsid w:val="00A302B9"/>
-    <w:pPr>
-      <w:spacing w:after="0" w:line="240" w:lineRule="auto"/>
-      <w:contextualSpacing/>
-    </w:pPr>
-    <w:rPr>
-      <w:rFonts w:asciiTheme="majorHAnsi" w:eastAsiaTheme="majorEastAsia" w:hAnsiTheme="majorHAnsi" w:cstheme="majorBidi"/>
-      <w:spacing w:val="-10"/>
-      <w:kern w:val="28"/>
-      <w:sz w:val="56"/>
-      <w:szCs w:val="56"/>
-    </w:rPr>
-  </w:style>
-  <w:style w:type="character" w:customStyle="1" w:styleId="TitleChar">
-    <w:name w:val="Title Char"/>
-    <w:basedOn w:val="DefaultParagraphFont"/>
-    <w:link w:val="Title"/>
-    <w:uiPriority w:val="10"/>
-    <w:rsid w:val="00A302B9"/>
-    <w:rPr>
-      <w:rFonts w:asciiTheme="majorHAnsi" w:eastAsiaTheme="majorEastAsia" w:hAnsiTheme="majorHAnsi" w:cstheme="majorBidi"/>
-      <w:spacing w:val="-10"/>
-      <w:kern w:val="28"/>
-      <w:sz w:val="56"/>
-      <w:szCs w:val="56"/>
-    </w:rPr>
-  </w:style>
-  <w:style w:type="character" w:customStyle="1" w:styleId="Heading2Char">
-    <w:name w:val="Heading 2 Char"/>
-    <w:basedOn w:val="DefaultParagraphFont"/>
-    <w:link w:val="Heading2"/>
-    <w:uiPriority w:val="9"/>
-    <w:rsid w:val="00D568A9"/>
-    <w:rPr>
-      <w:rFonts w:asciiTheme="majorHAnsi" w:eastAsiaTheme="majorEastAsia" w:hAnsiTheme="majorHAnsi" w:cstheme="majorBidi"/>
-      <w:color w:val="2E74B5" w:themeColor="accent1" w:themeShade="BF"/>
-      <w:sz w:val="26"/>
-      <w:szCs w:val="26"/>
-    </w:rPr>
-  </w:style>
-  <w:style w:type="paragraph" w:styleId="BalloonText">
-    <w:name w:val="Balloon Text"/>
-    <w:basedOn w:val="Normal"/>
-    <w:link w:val="BalloonTextChar"/>
-    <w:uiPriority w:val="99"/>
-    <w:semiHidden/>
-    <w:unhideWhenUsed/>
-    <w:rsid w:val="00CD58F5"/>
-    <w:pPr>
-      <w:spacing w:after="0" w:line="240" w:lineRule="auto"/>
-    </w:pPr>
-    <w:rPr>
-      <w:rFonts w:ascii="Tahoma" w:hAnsi="Tahoma" w:cs="Tahoma"/>
-      <w:sz w:val="16"/>
-      <w:szCs w:val="16"/>
-    </w:rPr>
-  </w:style>
-  <w:style w:type="character" w:customStyle="1" w:styleId="BalloonTextChar">
-    <w:name w:val="Balloon Text Char"/>
-    <w:basedOn w:val="DefaultParagraphFont"/>
-    <w:link w:val="BalloonText"/>
-    <w:uiPriority w:val="99"/>
-    <w:semiHidden/>
-    <w:rsid w:val="00CD58F5"/>
-    <w:rPr>
-      <w:rFonts w:ascii="Tahoma" w:hAnsi="Tahoma" w:cs="Tahoma"/>
-      <w:sz w:val="16"/>
-      <w:szCs w:val="16"/>
-    </w:rPr>
-  </w:style>
-</w:styles>
-</file>
-
-<file path=word/stylesWithEffects.xml><?xml version="1.0" encoding="utf-8"?>
-<w:styles xmlns:wpc="http://schemas.microsoft.com/office/word/2010/wordprocessingCanvas" xmlns:mc="http://schemas.openxmlformats.org/markup-compatibility/2006" xmlns:o="urn:schemas-microsoft-com:office:office" xmlns:r="http://schemas.openxmlformats.org/officeDocument/2006/relationships" xmlns:m="http://schemas.openxmlformats.org/officeDocument/2006/math" xmlns:v="urn:schemas-microsoft-com:vml" xmlns:wp14="http://schemas.microsoft.com/office/word/2010/wordprocessingDrawing" xmlns:wp="http://schemas.openxmlformats.org/drawingml/2006/wordprocessingDrawing" xmlns:w10="urn:schemas-microsoft-com:office:word" xmlns:w="http://schemas.openxmlformats.org/wordprocessingml/2006/main" xmlns:w14="http://schemas.microsoft.com/office/word/2010/wordml" xmlns:wpg="http://schemas.microsoft.com/office/word/2010/wordprocessingGroup" xmlns:wpi="http://schemas.microsoft.com/office/word/2010/wordprocessingInk" xmlns:wne="http://schemas.microsoft.com/office/word/2006/wordml" xmlns:wps="http://schemas.microsoft.com/office/word/2010/wordprocessingShape" mc:Ignorable="w14 wp14">
-  <w:docDefaults>
-    <w:rPrDefault>
-      <w:rPr>
-        <w:rFonts w:asciiTheme="minorHAnsi" w:eastAsiaTheme="minorHAnsi" w:hAnsiTheme="minorHAnsi" w:cstheme="minorBidi"/>
-        <w:sz w:val="22"/>
-        <w:szCs w:val="22"/>
-        <w:lang w:val="en-US" w:eastAsia="en-US" w:bidi="ar-SA"/>
-      </w:rPr>
-    </w:rPrDefault>
-    <w:pPrDefault>
-      <w:pPr>
-        <w:spacing w:after="160" w:line="259" w:lineRule="auto"/>
-      </w:pPr>
-    </w:pPrDefault>
-  </w:docDefaults>
-  <w:latentStyles w:defLockedState="0" w:defUIPriority="99" w:defSemiHidden="1" w:defUnhideWhenUsed="1" w:defQFormat="0" w:count="267">
-    <w:lsdException w:name="Normal" w:semiHidden="0" w:uiPriority="0" w:unhideWhenUsed="0" w:qFormat="1"/>
-    <w:lsdException w:name="heading 1" w:semiHidden="0" w:uiPriority="9" w:unhideWhenUsed="0" w:qFormat="1"/>
-    <w:lsdException w:name="heading 2" w:uiPriority="9" w:qFormat="1"/>
-    <w:lsdException w:name="heading 3" w:uiPriority="9" w:qFormat="1"/>
-    <w:lsdException w:name="heading 4" w:uiPriority="9" w:qFormat="1"/>
-    <w:lsdException w:name="heading 5" w:uiPriority="9" w:qFormat="1"/>
-    <w:lsdException w:name="heading 6" w:uiPriority="9" w:qFormat="1"/>
-    <w:lsdException w:name="heading 7" w:uiPriority="9" w:qFormat="1"/>
-    <w:lsdException w:name="heading 8" w:uiPriority="9" w:qFormat="1"/>
-    <w:lsdException w:name="heading 9" w:uiPriority="9" w:qFormat="1"/>
-    <w:lsdException w:name="toc 1" w:uiPriority="39"/>
-    <w:lsdException w:name="toc 2" w:uiPriority="39"/>
-    <w:lsdException w:name="toc 3" w:uiPriority="39"/>
-    <w:lsdException w:name="toc 4" w:uiPriority="39"/>
-    <w:lsdException w:name="toc 5" w:uiPriority="39"/>
-    <w:lsdException w:name="toc 6" w:uiPriority="39"/>
-    <w:lsdException w:name="toc 7" w:uiPriority="39"/>
-    <w:lsdException w:name="toc 8" w:uiPriority="39"/>
-    <w:lsdException w:name="toc 9" w:uiPriority="39"/>
-    <w:lsdException w:name="caption" w:uiPriority="35" w:qFormat="1"/>
-    <w:lsdException w:name="Title" w:semiHidden="0" w:uiPriority="10" w:unhideWhenUsed="0" w:qFormat="1"/>
-    <w:lsdException w:name="Default Paragraph Font" w:uiPriority="1"/>
-    <w:lsdException w:name="Subtitle" w:semiHidden="0" w:uiPriority="11" w:unhideWhenUsed="0" w:qFormat="1"/>
-    <w:lsdException w:name="Strong" w:semiHidden="0" w:uiPriority="22" w:unhideWhenUsed="0" w:qFormat="1"/>
-    <w:lsdException w:name="Emphasis" w:semiHidden="0" w:uiPriority="20" w:unhideWhenUsed="0" w:qFormat="1"/>
-    <w:lsdException w:name="Table Grid" w:semiHidden="0" w:uiPriority="39" w:unhideWhenUsed="0"/>
-    <w:lsdException w:name="Placeholder Text" w:unhideWhenUsed="0"/>
-    <w:lsdException w:name="No Spacing" w:semiHidden="0" w:uiPriority="1" w:unhideWhenUsed="0" w:qFormat="1"/>
-    <w:lsdException w:name="Light Shading" w:semiHidden="0" w:uiPriority="60" w:unhideWhenUsed="0"/>
-    <w:lsdException w:name="Light List" w:semiHidden="0" w:uiPriority="61" w:unhideWhenUsed="0"/>
-    <w:lsdException w:name="Light Grid" w:semiHidden="0" w:uiPriority="62" w:unhideWhenUsed="0"/>
-    <w:lsdException w:name="Medium Shading 1" w:semiHidden="0" w:uiPriority="63" w:unhideWhenUsed="0"/>
-    <w:lsdException w:name="Medium Shading 2" w:semiHidden="0" w:uiPriority="64" w:unhideWhenUsed="0"/>
-    <w:lsdException w:name="Medium List 1" w:semiHidden="0" w:uiPriority="65" w:unhideWhenUsed="0"/>
-    <w:lsdException w:name="Medium List 2" w:semiHidden="0" w:uiPriority="66" w:unhideWhenUsed="0"/>
-    <w:lsdException w:name="Medium Grid 1" w:semiHidden="0" w:uiPriority="67" w:unhideWhenUsed="0"/>
-    <w:lsdException w:name="Medium Grid 2" w:semiHidden="0" w:uiPriority="68" w:unhideWhenUsed="0"/>
-    <w:lsdException w:name="Medium Grid 3" w:semiHidden="0" w:uiPriority="69" w:unhideWhenUsed="0"/>
-    <w:lsdException w:name="Dark List" w:semiHidden="0" w:uiPriority="70" w:unhideWhenUsed="0"/>
-    <w:lsdException w:name="Colorful Shading" w:semiHidden="0" w:uiPriority="71" w:unhideWhenUsed="0"/>
-    <w:lsdException w:name="Colorful List" w:semiHidden="0" w:uiPriority="72" w:unhideWhenUsed="0"/>
-    <w:lsdException w:name="Colorful Grid" w:semiHidden="0" w:uiPriority="73" w:unhideWhenUsed="0"/>
-    <w:lsdException w:name="Light Shading Accent 1" w:semiHidden="0" w:uiPriority="60" w:unhideWhenUsed="0"/>
-    <w:lsdException w:name="Light List Accent 1" w:semiHidden="0" w:uiPriority="61" w:unhideWhenUsed="0"/>
-    <w:lsdException w:name="Light Grid Accent 1" w:semiHidden="0" w:uiPriority="62" w:unhideWhenUsed="0"/>
-    <w:lsdException w:name="Medium Shading 1 Accent 1" w:semiHidden="0" w:uiPriority="63" w:unhideWhenUsed="0"/>
-    <w:lsdException w:name="Medium Shading 2 Accent 1" w:semiHidden="0" w:uiPriority="64" w:unhideWhenUsed="0"/>
-    <w:lsdException w:name="Medium List 1 Accent 1" w:semiHidden="0" w:uiPriority="65" w:unhideWhenUsed="0"/>
-    <w:lsdException w:name="Revision" w:unhideWhenUsed="0"/>
-    <w:lsdException w:name="List Paragraph" w:semiHidden="0" w:uiPriority="34" w:unhideWhenUsed="0" w:qFormat="1"/>
-    <w:lsdException w:name="Quote" w:semiHidden="0" w:uiPriority="29" w:unhideWhenUsed="0" w:qFormat="1"/>
-    <w:lsdException w:name="Intense Quote" w:semiHidden="0" w:uiPriority="30" w:unhideWhenUsed="0" w:qFormat="1"/>
-    <w:lsdException w:name="Medium List 2 Accent 1" w:semiHidden="0" w:uiPriority="66" w:unhideWhenUsed="0"/>
-    <w:lsdException w:name="Medium Grid 1 Accent 1" w:semiHidden="0" w:uiPriority="67" w:unhideWhenUsed="0"/>
-    <w:lsdException w:name="Medium Grid 2 Accent 1" w:semiHidden="0" w:uiPriority="68" w:unhideWhenUsed="0"/>
-    <w:lsdException w:name="Medium Grid 3 Accent 1" w:semiHidden="0" w:uiPriority="69" w:unhideWhenUsed="0"/>
-    <w:lsdException w:name="Dark List Accent 1" w:semiHidden="0" w:uiPriority="70" w:unhideWhenUsed="0"/>
-    <w:lsdException w:name="Colorful Shading Accent 1" w:semiHidden="0" w:uiPriority="71" w:unhideWhenUsed="0"/>
-    <w:lsdException w:name="Colorful List Accent 1" w:semiHidden="0" w:uiPriority="72" w:unhideWhenUsed="0"/>
-    <w:lsdException w:name="Colorful Grid Accent 1" w:semiHidden="0" w:uiPriority="73" w:unhideWhenUsed="0"/>
-    <w:lsdException w:name="Light Shading Accent 2" w:semiHidden="0" w:uiPriority="60" w:unhideWhenUsed="0"/>
-    <w:lsdException w:name="Light List Accent 2" w:semiHidden="0" w:uiPriority="61" w:unhideWhenUsed="0"/>
-    <w:lsdException w:name="Light Grid Accent 2" w:semiHidden="0" w:uiPriority="62" w:unhideWhenUsed="0"/>
-    <w:lsdException w:name="Medium Shading 1 Accent 2" w:semiHidden="0" w:uiPriority="63" w:unhideWhenUsed="0"/>
-    <w:lsdException w:name="Medium Shading 2 Accent 2" w:semiHidden="0" w:uiPriority="64" w:unhideWhenUsed="0"/>
-    <w:lsdException w:name="Medium List 1 Accent 2" w:semiHidden="0" w:uiPriority="65" w:unhideWhenUsed="0"/>
-    <w:lsdException w:name="Medium List 2 Accent 2" w:semiHidden="0" w:uiPriority="66" w:unhideWhenUsed="0"/>
-    <w:lsdException w:name="Medium Grid 1 Accent 2" w:semiHidden="0" w:uiPriority="67" w:unhideWhenUsed="0"/>
-    <w:lsdException w:name="Medium Grid 2 Accent 2" w:semiHidden="0" w:uiPriority="68" w:unhideWhenUsed="0"/>
-    <w:lsdException w:name="Medium Grid 3 Accent 2" w:semiHidden="0" w:uiPriority="69" w:unhideWhenUsed="0"/>
-    <w:lsdException w:name="Dark List Accent 2" w:semiHidden="0" w:uiPriority="70" w:unhideWhenUsed="0"/>
-    <w:lsdException w:name="Colorful Shading Accent 2" w:semiHidden="0" w:uiPriority="71" w:unhideWhenUsed="0"/>
-    <w:lsdException w:name="Colorful List Accent 2" w:semiHidden="0" w:uiPriority="72" w:unhideWhenUsed="0"/>
-    <w:lsdException w:name="Colorful Grid Accent 2" w:semiHidden="0" w:uiPriority="73" w:unhideWhenUsed="0"/>
-    <w:lsdException w:name="Light Shading Accent 3" w:semiHidden="0" w:uiPriority="60" w:unhideWhenUsed="0"/>
-    <w:lsdException w:name="Light List Accent 3" w:semiHidden="0" w:uiPriority="61" w:unhideWhenUsed="0"/>
-    <w:lsdException w:name="Light Grid Accent 3" w:semiHidden="0" w:uiPriority="62" w:unhideWhenUsed="0"/>
-    <w:lsdException w:name="Medium Shading 1 Accent 3" w:semiHidden="0" w:uiPriority="63" w:unhideWhenUsed="0"/>
-    <w:lsdException w:name="Medium Shading 2 Accent 3" w:semiHidden="0" w:uiPriority="64" w:unhideWhenUsed="0"/>
-    <w:lsdException w:name="Medium List 1 Accent 3" w:semiHidden="0" w:uiPriority="65" w:unhideWhenUsed="0"/>
-    <w:lsdException w:name="Medium List 2 Accent 3" w:semiHidden="0" w:uiPriority="66" w:unhideWhenUsed="0"/>
-    <w:lsdException w:name="Medium Grid 1 Accent 3" w:semiHidden="0" w:uiPriority="67" w:unhideWhenUsed="0"/>
-    <w:lsdException w:name="Medium Grid 2 Accent 3" w:semiHidden="0" w:uiPriority="68" w:unhideWhenUsed="0"/>
-    <w:lsdException w:name="Medium Grid 3 Accent 3" w:semiHidden="0" w:uiPriority="69" w:unhideWhenUsed="0"/>
-    <w:lsdException w:name="Dark List Accent 3" w:semiHidden="0" w:uiPriority="70" w:unhideWhenUsed="0"/>
-    <w:lsdException w:name="Colorful Shading Accent 3" w:semiHidden="0" w:uiPriority="71" w:unhideWhenUsed="0"/>
-    <w:lsdException w:name="Colorful List Accent 3" w:semiHidden="0" w:uiPriority="72" w:unhideWhenUsed="0"/>
-    <w:lsdException w:name="Colorful Grid Accent 3" w:semiHidden="0" w:uiPriority="73" w:unhideWhenUsed="0"/>
-    <w:lsdException w:name="Light Shading Accent 4" w:semiHidden="0" w:uiPriority="60" w:unhideWhenUsed="0"/>
-    <w:lsdException w:name="Light List Accent 4" w:semiHidden="0" w:uiPriority="61" w:unhideWhenUsed="0"/>
-    <w:lsdException w:name="Light Grid Accent 4" w:semiHidden="0" w:uiPriority="62" w:unhideWhenUsed="0"/>
-    <w:lsdException w:name="Medium Shading 1 Accent 4" w:semiHidden="0" w:uiPriority="63" w:unhideWhenUsed="0"/>
-    <w:lsdException w:name="Medium Shading 2 Accent 4" w:semiHidden="0" w:uiPriority="64" w:unhideWhenUsed="0"/>
-    <w:lsdException w:name="Medium List 1 Accent 4" w:semiHidden="0" w:uiPriority="65" w:unhideWhenUsed="0"/>
-    <w:lsdException w:name="Medium List 2 Accent 4" w:semiHidden="0" w:uiPriority="66" w:unhideWhenUsed="0"/>
-    <w:lsdException w:name="Medium Grid 1 Accent 4" w:semiHidden="0" w:uiPriority="67" w:unhideWhenUsed="0"/>
-    <w:lsdException w:name="Medium Grid 2 Accent 4" w:semiHidden="0" w:uiPriority="68" w:unhideWhenUsed="0"/>
-    <w:lsdException w:name="Medium Grid 3 Accent 4" w:semiHidden="0" w:uiPriority="69" w:unhideWhenUsed="0"/>
-    <w:lsdException w:name="Dark List Accent 4" w:semiHidden="0" w:uiPriority="70" w:unhideWhenUsed="0"/>
-    <w:lsdException w:name="Colorful Shading Accent 4" w:semiHidden="0" w:uiPriority="71" w:unhideWhenUsed="0"/>
-    <w:lsdException w:name="Colorful List Accent 4" w:semiHidden="0" w:uiPriority="72" w:unhideWhenUsed="0"/>
-    <w:lsdException w:name="Colorful Grid Accent 4" w:semiHidden="0" w:uiPriority="73" w:unhideWhenUsed="0"/>
-    <w:lsdException w:name="Light Shading Accent 5" w:semiHidden="0" w:uiPriority="60" w:unhideWhenUsed="0"/>
-    <w:lsdException w:name="Light List Accent 5" w:semiHidden="0" w:uiPriority="61" w:unhideWhenUsed="0"/>
-    <w:lsdException w:name="Light Grid Accent 5" w:semiHidden="0" w:uiPriority="62" w:unhideWhenUsed="0"/>
-    <w:lsdException w:name="Medium Shading 1 Accent 5" w:semiHidden="0" w:uiPriority="63" w:unhideWhenUsed="0"/>
-    <w:lsdException w:name="Medium Shading 2 Accent 5" w:semiHidden="0" w:uiPriority="64" w:unhideWhenUsed="0"/>
-    <w:lsdException w:name="Medium List 1 Accent 5" w:semiHidden="0" w:uiPriority="65" w:unhideWhenUsed="0"/>
-    <w:lsdException w:name="Medium List 2 Accent 5" w:semiHidden="0" w:uiPriority="66" w:unhideWhenUsed="0"/>
-    <w:lsdException w:name="Medium Grid 1 Accent 5" w:semiHidden="0" w:uiPriority="67" w:unhideWhenUsed="0"/>
-    <w:lsdException w:name="Medium Grid 2 Accent 5" w:semiHidden="0" w:uiPriority="68" w:unhideWhenUsed="0"/>
-    <w:lsdException w:name="Medium Grid 3 Accent 5" w:semiHidden="0" w:uiPriority="69" w:unhideWhenUsed="0"/>
-    <w:lsdException w:name="Dark List Accent 5" w:semiHidden="0" w:uiPriority="70" w:unhideWhenUsed="0"/>
-    <w:lsdException w:name="Colorful Shading Accent 5" w:semiHidden="0" w:uiPriority="71" w:unhideWhenUsed="0"/>
-    <w:lsdException w:name="Colorful List Accent 5" w:semiHidden="0" w:uiPriority="72" w:unhideWhenUsed="0"/>
-    <w:lsdException w:name="Colorful Grid Accent 5" w:semiHidden="0" w:uiPriority="73" w:unhideWhenUsed="0"/>
-    <w:lsdException w:name="Light Shading Accent 6" w:semiHidden="0" w:uiPriority="60" w:unhideWhenUsed="0"/>
-    <w:lsdException w:name="Light List Accent 6" w:semiHidden="0" w:uiPriority="61" w:unhideWhenUsed="0"/>
-    <w:lsdException w:name="Light Grid Accent 6" w:semiHidden="0" w:uiPriority="62" w:unhideWhenUsed="0"/>
-    <w:lsdException w:name="Medium Shading 1 Accent 6" w:semiHidden="0" w:uiPriority="63" w:unhideWhenUsed="0"/>
-    <w:lsdException w:name="Medium Shading 2 Accent 6" w:semiHidden="0" w:uiPriority="64" w:unhideWhenUsed="0"/>
-    <w:lsdException w:name="Medium List 1 Accent 6" w:semiHidden="0" w:uiPriority="65" w:unhideWhenUsed="0"/>
-    <w:lsdException w:name="Medium List 2 Accent 6" w:semiHidden="0" w:uiPriority="66" w:unhideWhenUsed="0"/>
-    <w:lsdException w:name="Medium Grid 1 Accent 6" w:semiHidden="0" w:uiPriority="67" w:unhideWhenUsed="0"/>
-    <w:lsdException w:name="Medium Grid 2 Accent 6" w:semiHidden="0" w:uiPriority="68" w:unhideWhenUsed="0"/>
-    <w:lsdException w:name="Medium Grid 3 Accent 6" w:semiHidden="0" w:uiPriority="69" w:unhideWhenUsed="0"/>
-    <w:lsdException w:name="Dark List Accent 6" w:semiHidden="0" w:uiPriority="70" w:unhideWhenUsed="0"/>
-    <w:lsdException w:name="Colorful Shading Accent 6" w:semiHidden="0" w:uiPriority="71" w:unhideWhenUsed="0"/>
-    <w:lsdException w:name="Colorful List Accent 6" w:semiHidden="0" w:uiPriority="72" w:unhideWhenUsed="0"/>
-    <w:lsdException w:name="Colorful Grid Accent 6" w:semiHidden="0" w:uiPriority="73" w:unhideWhenUsed="0"/>
-    <w:lsdException w:name="Subtle Emphasis" w:semiHidden="0" w:uiPriority="19" w:unhideWhenUsed="0" w:qFormat="1"/>
-    <w:lsdException w:name="Intense Emphasis" w:semiHidden="0" w:uiPriority="21" w:unhideWhenUsed="0" w:qFormat="1"/>
-    <w:lsdException w:name="Subtle Reference" w:semiHidden="0" w:uiPriority="31" w:unhideWhenUsed="0" w:qFormat="1"/>
-    <w:lsdException w:name="Intense Reference" w:semiHidden="0" w:uiPriority="32" w:unhideWhenUsed="0" w:qFormat="1"/>
-    <w:lsdException w:name="Book Title" w:semiHidden="0" w:uiPriority="33" w:unhideWhenUsed="0" w:qFormat="1"/>
-    <w:lsdException w:name="Bibliography" w:uiPriority="37"/>
-    <w:lsdException w:name="TOC Heading" w:uiPriority="39" w:qFormat="1"/>
+  <w:latentStyles w:defLockedState="0" w:defUIPriority="99" w:defSemiHidden="0" w:defUnhideWhenUsed="0" w:defQFormat="0" w:count="371">
+    <w:lsdException w:name="Normal" w:uiPriority="0" w:qFormat="1"/>
+    <w:lsdException w:name="heading 1" w:uiPriority="9" w:qFormat="1"/>
+    <w:lsdException w:name="heading 2" w:semiHidden="1" w:uiPriority="9" w:unhideWhenUsed="1" w:qFormat="1"/>
+    <w:lsdException w:name="heading 3" w:semiHidden="1" w:uiPriority="9" w:unhideWhenUsed="1" w:qFormat="1"/>
+    <w:lsdException w:name="heading 4" w:semiHidden="1" w:uiPriority="9" w:unhideWhenUsed="1" w:qFormat="1"/>
+    <w:lsdException w:name="heading 5" w:semiHidden="1" w:uiPriority="9" w:unhideWhenUsed="1" w:qFormat="1"/>
+    <w:lsdException w:name="heading 6" w:semiHidden="1" w:uiPriority="9" w:unhideWhenUsed="1" w:qFormat="1"/>
+    <w:lsdException w:name="heading 7" w:semiHidden="1" w:uiPriority="9" w:unhideWhenUsed="1" w:qFormat="1"/>
+    <w:lsdException w:name="heading 8" w:semiHidden="1" w:uiPriority="9" w:unhideWhenUsed="1" w:qFormat="1"/>
+    <w:lsdException w:name="heading 9" w:semiHidden="1" w:uiPriority="9" w:unhideWhenUsed="1" w:qFormat="1"/>
+    <w:lsdException w:name="index 1" w:semiHidden="1" w:unhideWhenUsed="1"/>
+    <w:lsdException w:name="index 2" w:semiHidden="1" w:unhideWhenUsed="1"/>
+    <w:lsdException w:name="index 3" w:semiHidden="1" w:unhideWhenUsed="1"/>
+    <w:lsdException w:name="index 4" w:semiHidden="1" w:unhideWhenUsed="1"/>
+    <w:lsdException w:name="index 5" w:semiHidden="1" w:unhideWhenUsed="1"/>
+    <w:lsdException w:name="index 6" w:semiHidden="1" w:unhideWhenUsed="1"/>
+    <w:lsdException w:name="index 7" w:semiHidden="1" w:unhideWhenUsed="1"/>
+    <w:lsdException w:name="index 8" w:semiHidden="1" w:unhideWhenUsed="1"/>
+    <w:lsdException w:name="index 9" w:semiHidden="1" w:unhideWhenUsed="1"/>
+    <w:lsdException w:name="toc 1" w:semiHidden="1" w:uiPriority="39" w:unhideWhenUsed="1"/>
+    <w:lsdException w:name="toc 2" w:semiHidden="1" w:uiPriority="39" w:unhideWhenUsed="1"/>
+    <w:lsdException w:name="toc 3" w:semiHidden="1" w:uiPriority="39" w:unhideWhenUsed="1"/>
+    <w:lsdException w:name="toc 4" w:semiHidden="1" w:uiPriority="39" w:unhideWhenUsed="1"/>
+    <w:lsdException w:name="toc 5" w:semiHidden="1" w:uiPriority="39" w:unhideWhenUsed="1"/>
+    <w:lsdException w:name="toc 6" w:semiHidden="1" w:uiPriority="39" w:unhideWhenUsed="1"/>
+    <w:lsdException w:name="toc 7" w:semiHidden="1" w:uiPriority="39" w:unhideWhenUsed="1"/>
+    <w:lsdException w:name="toc 8" w:semiHidden="1" w:uiPriority="39" w:unhideWhenUsed="1"/>
+    <w:lsdException w:name="toc 9" w:semiHidden="1" w:uiPriority="39" w:unhideWhenUsed="1"/>
+    <w:lsdException w:name="Normal Indent" w:semiHidden="1" w:unhideWhenUsed="1"/>
+    <w:lsdException w:name="footnote text" w:semiHidden="1" w:unhideWhenUsed="1"/>
+    <w:lsdException w:name="annotation text" w:semiHidden="1" w:unhideWhenUsed="1"/>
+    <w:lsdException w:name="header" w:semiHidden="1" w:unhideWhenUsed="1"/>
+    <w:lsdException w:name="footer" w:semiHidden="1" w:unhideWhenUsed="1"/>
+    <w:lsdException w:name="index heading" w:semiHidden="1" w:unhideWhenUsed="1"/>
+    <w:lsdException w:name="caption" w:semiHidden="1" w:uiPriority="35" w:unhideWhenUsed="1" w:qFormat="1"/>
+    <w:lsdException w:name="table of figures" w:semiHidden="1" w:unhideWhenUsed="1"/>
+    <w:lsdException w:name="envelope address" w:semiHidden="1" w:unhideWhenUsed="1"/>
+    <w:lsdException w:name="envelope return" w:semiHidden="1" w:unhideWhenUsed="1"/>
+    <w:lsdException w:name="footnote reference" w:semiHidden="1" w:unhideWhenUsed="1"/>
+    <w:lsdException w:name="annotation reference" w:semiHidden="1" w:unhideWhenUsed="1"/>
+    <w:lsdException w:name="line number" w:semiHidden="1" w:unhideWhenUsed="1"/>
+    <w:lsdException w:name="page number" w:semiHidden="1" w:unhideWhenUsed="1"/>
+    <w:lsdException w:name="endnote reference" w:semiHidden="1" w:unhideWhenUsed="1"/>
+    <w:lsdException w:name="endnote text" w:semiHidden="1" w:unhideWhenUsed="1"/>
+    <w:lsdException w:name="table of authorities" w:semiHidden="1" w:unhideWhenUsed="1"/>
+    <w:lsdException w:name="macro" w:semiHidden="1" w:unhideWhenUsed="1"/>
+    <w:lsdException w:name="toa heading" w:semiHidden="1" w:unhideWhenUsed="1"/>
+    <w:lsdException w:name="List" w:semiHidden="1" w:unhideWhenUsed="1"/>
+    <w:lsdException w:name="List Bullet" w:semiHidden="1" w:unhideWhenUsed="1"/>
+    <w:lsdException w:name="List Number" w:semiHidden="1" w:unhideWhenUsed="1"/>
+    <w:lsdException w:name="List 2" w:semiHidden="1" w:unhideWhenUsed="1"/>
+    <w:lsdException w:name="List 3" w:semiHidden="1" w:unhideWhenUsed="1"/>
+    <w:lsdException w:name="List 4" w:semiHidden="1" w:unhideWhenUsed="1"/>
+    <w:lsdException w:name="List 5" w:semiHidden="1" w:unhideWhenUsed="1"/>
+    <w:lsdException w:name="List Bullet 2" w:semiHidden="1" w:unhideWhenUsed="1"/>
+    <w:lsdException w:name="List Bullet 3" w:semiHidden="1" w:unhideWhenUsed="1"/>
+    <w:lsdException w:name="List Bullet 4" w:semiHidden="1" w:unhideWhenUsed="1"/>
+    <w:lsdException w:name="List Bullet 5" w:semiHidden="1" w:unhideWhenUsed="1"/>
+    <w:lsdException w:name="List Number 2" w:semiHidden="1" w:unhideWhenUsed="1"/>
+    <w:lsdException w:name="List Number 3" w:semiHidden="1" w:unhideWhenUsed="1"/>
+    <w:lsdException w:name="List Number 4" w:semiHidden="1" w:unhideWhenUsed="1"/>
+    <w:lsdException w:name="List Number 5" w:semiHidden="1" w:unhideWhenUsed="1"/>
+    <w:lsdException w:name="Title" w:uiPriority="10" w:qFormat="1"/>
+    <w:lsdException w:name="Closing" w:semiHidden="1" w:unhideWhenUsed="1"/>
+    <w:lsdException w:name="Signature" w:semiHidden="1" w:unhideWhenUsed="1"/>
+    <w:lsdException w:name="Default Paragraph Font" w:semiHidden="1" w:uiPriority="1" w:unhideWhenUsed="1"/>
+    <w:lsdException w:name="Body Text" w:semiHidden="1" w:unhideWhenUsed="1"/>
+    <w:lsdException w:name="Body Text Indent" w:semiHidden="1" w:unhideWhenUsed="1"/>
+    <w:lsdException w:name="List Continue" w:semiHidden="1" w:unhideWhenUsed="1"/>
+    <w:lsdException w:name="List Continue 2" w:semiHidden="1" w:unhideWhenUsed="1"/>
+    <w:lsdException w:name="List Continue 3" w:semiHidden="1" w:unhideWhenUsed="1"/>
+    <w:lsdException w:name="List Continue 4" w:semiHidden="1" w:unhideWhenUsed="1"/>
+    <w:lsdException w:name="List Continue 5" w:semiHidden="1" w:unhideWhenUsed="1"/>
+    <w:lsdException w:name="Message Header" w:semiHidden="1" w:unhideWhenUsed="1"/>
+    <w:lsdException w:name="Subtitle" w:uiPriority="11" w:qFormat="1"/>
+    <w:lsdException w:name="Salutation" w:semiHidden="1" w:unhideWhenUsed="1"/>
+    <w:lsdException w:name="Date" w:semiHidden="1" w:unhideWhenUsed="1"/>
+    <w:lsdException w:name="Body Text First Indent" w:semiHidden="1" w:unhideWhenUsed="1"/>
+    <w:lsdException w:name="Body Text First Indent 2" w:semiHidden="1" w:unhideWhenUsed="1"/>
+    <w:lsdException w:name="Note Heading" w:semiHidden="1" w:unhideWhenUsed="1"/>
+    <w:lsdException w:name="Body Text 2" w:semiHidden="1" w:unhideWhenUsed="1"/>
+    <w:lsdException w:name="Body Text 3" w:semiHidden="1" w:unhideWhenUsed="1"/>
+    <w:lsdException w:name="Body Text Indent 2" w:semiHidden="1" w:unhideWhenUsed="1"/>
+    <w:lsdException w:name="Body Text Indent 3" w:semiHidden="1" w:unhideWhenUsed="1"/>
+    <w:lsdException w:name="Block Text" w:semiHidden="1" w:unhideWhenUsed="1"/>
+    <w:lsdException w:name="Hyperlink" w:semiHidden="1" w:unhideWhenUsed="1"/>
+    <w:lsdException w:name="FollowedHyperlink" w:semiHidden="1" w:unhideWhenUsed="1"/>
+    <w:lsdException w:name="Strong" w:uiPriority="22" w:qFormat="1"/>
+    <w:lsdException w:name="Emphasis" w:uiPriority="20" w:qFormat="1"/>
+    <w:lsdException w:name="Document Map" w:semiHidden="1" w:unhideWhenUsed="1"/>
+    <w:lsdException w:name="Plain Text" w:semiHidden="1" w:unhideWhenUsed="1"/>
+    <w:lsdException w:name="E-mail Signature" w:semiHidden="1" w:unhideWhenUsed="1"/>
+    <w:lsdException w:name="HTML Top of Form" w:semiHidden="1" w:unhideWhenUsed="1"/>
+    <w:lsdException w:name="HTML Bottom of Form" w:semiHidden="1" w:unhideWhenUsed="1"/>
+    <w:lsdException w:name="Normal (Web)" w:semiHidden="1" w:unhideWhenUsed="1"/>
+    <w:lsdException w:name="HTML Acronym" w:semiHidden="1" w:unhideWhenUsed="1"/>
+    <w:lsdException w:name="HTML Address" w:semiHidden="1" w:unhideWhenUsed="1"/>
+    <w:lsdException w:name="HTML Cite" w:semiHidden="1" w:unhideWhenUsed="1"/>
+    <w:lsdException w:name="HTML Code" w:semiHidden="1" w:unhideWhenUsed="1"/>
+    <w:lsdException w:name="HTML Definition" w:semiHidden="1" w:unhideWhenUsed="1"/>
+    <w:lsdException w:name="HTML Keyboard" w:semiHidden="1" w:unhideWhenUsed="1"/>
+    <w:lsdException w:name="HTML Preformatted" w:semiHidden="1" w:unhideWhenUsed="1"/>
+    <w:lsdException w:name="HTML Sample" w:semiHidden="1" w:unhideWhenUsed="1"/>
+    <w:lsdException w:name="HTML Typewriter" w:semiHidden="1" w:unhideWhenUsed="1"/>
+    <w:lsdException w:name="HTML Variable" w:semiHidden="1" w:unhideWhenUsed="1"/>
+    <w:lsdException w:name="Normal Table" w:semiHidden="1" w:unhideWhenUsed="1"/>
+    <w:lsdException w:name="annotation subject" w:semiHidden="1" w:unhideWhenUsed="1"/>
+    <w:lsdException w:name="No List" w:semiHidden="1" w:unhideWhenUsed="1"/>
+    <w:lsdException w:name="Outline List 1" w:semiHidden="1" w:unhideWhenUsed="1"/>
+    <w:lsdException w:name="Outline List 2" w:semiHidden="1" w:unhideWhenUsed="1"/>
+    <w:lsdException w:name="Outline List 3" w:semiHidden="1" w:unhideWhenUsed="1"/>
+    <w:lsdException w:name="Table Simple 1" w:semiHidden="1" w:unhideWhenUsed="1"/>
+    <w:lsdException w:name="Table Simple 2" w:semiHidden="1" w:unhideWhenUsed="1"/>
+    <w:lsdException w:name="Table Simple 3" w:semiHidden="1" w:unhideWhenUsed="1"/>
+    <w:lsdException w:name="Table Classic 1" w:semiHidden="1" w:unhideWhenUsed="1"/>
+    <w:lsdException w:name="Table Classic 2" w:semiHidden="1" w:unhideWhenUsed="1"/>
+    <w:lsdException w:name="Table Classic 3" w:semiHidden="1" w:unhideWhenUsed="1"/>
+    <w:lsdException w:name="Table Classic 4" w:semiHidden="1" w:unhideWhenUsed="1"/>
+    <w:lsdException w:name="Table Colorful 1" w:semiHidden="1" w:unhideWhenUsed="1"/>
+    <w:lsdException w:name="Table Colorful 2" w:semiHidden="1" w:unhideWhenUsed="1"/>
+    <w:lsdException w:name="Table Colorful 3" w:semiHidden="1" w:unhideWhenUsed="1"/>
+    <w:lsdException w:name="Table Columns 1" w:semiHidden="1" w:unhideWhenUsed="1"/>
+    <w:lsdException w:name="Table Columns 2" w:semiHidden="1" w:unhideWhenUsed="1"/>
+    <w:lsdException w:name="Table Columns 3" w:semiHidden="1" w:unhideWhenUsed="1"/>
+    <w:lsdException w:name="Table Columns 4" w:semiHidden="1" w:unhideWhenUsed="1"/>
+    <w:lsdException w:name="Table Columns 5" w:semiHidden="1" w:unhideWhenUsed="1"/>
+    <w:lsdException w:name="Table Grid 1" w:semiHidden="1" w:unhideWhenUsed="1"/>
+    <w:lsdException w:name="Table Grid 2" w:semiHidden="1" w:unhideWhenUsed="1"/>
+    <w:lsdException w:name="Table Grid 3" w:semiHidden="1" w:unhideWhenUsed="1"/>
+    <w:lsdException w:name="Table Grid 4" w:semiHidden="1" w:unhideWhenUsed="1"/>
+    <w:lsdException w:name="Table Grid 5" w:semiHidden="1" w:unhideWhenUsed="1"/>
+    <w:lsdException w:name="Table Grid 6" w:semiHidden="1" w:unhideWhenUsed="1"/>
+    <w:lsdException w:name="Table Grid 7" w:semiHidden="1" w:unhideWhenUsed="1"/>
+    <w:lsdException w:name="Table Grid 8" w:semiHidden="1" w:unhideWhenUsed="1"/>
+    <w:lsdException w:name="Table List 1" w:semiHidden="1" w:unhideWhenUsed="1"/>
+    <w:lsdException w:name="Table List 2" w:semiHidden="1" w:unhideWhenUsed="1"/>
+    <w:lsdException w:name="Table List 3" w:semiHidden="1" w:unhideWhenUsed="1"/>
+    <w:lsdException w:name="Table List 4" w:semiHidden="1" w:unhideWhenUsed="1"/>
+    <w:lsdException w:name="Table List 5" w:semiHidden="1" w:unhideWhenUsed="1"/>
+    <w:lsdException w:name="Table List 6" w:semiHidden="1" w:unhideWhenUsed="1"/>
+    <w:lsdException w:name="Table List 7" w:semiHidden="1" w:unhideWhenUsed="1"/>
+    <w:lsdException w:name="Table List 8" w:semiHidden="1" w:unhideWhenUsed="1"/>
+    <w:lsdException w:name="Table 3D effects 1" w:semiHidden="1" w:unhideWhenUsed="1"/>
+    <w:lsdException w:name="Table 3D effects 2" w:semiHidden="1" w:unhideWhenUsed="1"/>
+    <w:lsdException w:name="Table 3D effects 3" w:semiHidden="1" w:unhideWhenUsed="1"/>
+    <w:lsdException w:name="Table Contemporary" w:semiHidden="1" w:unhideWhenUsed="1"/>
+    <w:lsdException w:name="Table Elegant" w:semiHidden="1" w:unhideWhenUsed="1"/>
+    <w:lsdException w:name="Table Professional" w:semiHidden="1" w:unhideWhenUsed="1"/>
+    <w:lsdException w:name="Table Subtle 1" w:semiHidden="1" w:unhideWhenUsed="1"/>
+    <w:lsdException w:name="Table Subtle 2" w:semiHidden="1" w:unhideWhenUsed="1"/>
+    <w:lsdException w:name="Table Web 1" w:semiHidden="1" w:unhideWhenUsed="1"/>
+    <w:lsdException w:name="Table Web 2" w:semiHidden="1" w:unhideWhenUsed="1"/>
+    <w:lsdException w:name="Table Web 3" w:semiHidden="1" w:unhideWhenUsed="1"/>
+    <w:lsdException w:name="Balloon Text" w:semiHidden="1" w:unhideWhenUsed="1"/>
+    <w:lsdException w:name="Table Grid" w:uiPriority="39"/>
+    <w:lsdException w:name="Table Theme" w:semiHidden="1" w:unhideWhenUsed="1"/>
+    <w:lsdException w:name="Placeholder Text" w:semiHidden="1"/>
+    <w:lsdException w:name="No Spacing" w:uiPriority="1" w:qFormat="1"/>
+    <w:lsdException w:name="Light Shading" w:uiPriority="60"/>
+    <w:lsdException w:name="Light List" w:uiPriority="61"/>
+    <w:lsdException w:name="Light Grid" w:uiPriority="62"/>
+    <w:lsdException w:name="Medium Shading 1" w:uiPriority="63"/>
+    <w:lsdException w:name="Medium Shading 2" w:uiPriority="64"/>
+    <w:lsdException w:name="Medium List 1" w:uiPriority="65"/>
+    <w:lsdException w:name="Medium List 2" w:uiPriority="66"/>
+    <w:lsdException w:name="Medium Grid 1" w:uiPriority="67"/>
+    <w:lsdException w:name="Medium Grid 2" w:uiPriority="68"/>
+    <w:lsdException w:name="Medium Grid 3" w:uiPriority="69"/>
+    <w:lsdException w:name="Dark List" w:uiPriority="70"/>
+    <w:lsdException w:name="Colorful Shading" w:uiPriority="71"/>
+    <w:lsdException w:name="Colorful List" w:uiPriority="72"/>
+    <w:lsdException w:name="Colorful Grid" w:uiPriority="73"/>
+    <w:lsdException w:name="Light Shading Accent 1" w:uiPriority="60"/>
+    <w:lsdException w:name="Light List Accent 1" w:uiPriority="61"/>
+    <w:lsdException w:name="Light Grid Accent 1" w:uiPriority="62"/>
+    <w:lsdException w:name="Medium Shading 1 Accent 1" w:uiPriority="63"/>
+    <w:lsdException w:name="Medium Shading 2 Accent 1" w:uiPriority="64"/>
+    <w:lsdException w:name="Medium List 1 Accent 1" w:uiPriority="65"/>
+    <w:lsdException w:name="Revision" w:semiHidden="1"/>
+    <w:lsdException w:name="List Paragraph" w:uiPriority="34" w:qFormat="1"/>
+    <w:lsdException w:name="Quote" w:uiPriority="29" w:qFormat="1"/>
+    <w:lsdException w:name="Intense Quote" w:uiPriority="30" w:qFormat="1"/>
+    <w:lsdException w:name="Medium List 2 Accent 1" w:uiPriority="66"/>
+    <w:lsdException w:name="Medium Grid 1 Accent 1" w:uiPriority="67"/>
+    <w:lsdException w:name="Medium Grid 2 Accent 1" w:uiPriority="68"/>
+    <w:lsdException w:name="Medium Grid 3 Accent 1" w:uiPriority="69"/>
+    <w:lsdException w:name="Dark List Accent 1" w:uiPriority="70"/>
+    <w:lsdException w:name="Colorful Shading Accent 1" w:uiPriority="71"/>
+    <w:lsdException w:name="Colorful List Accent 1" w:uiPriority="72"/>
+    <w:lsdException w:name="Colorful Grid Accent 1" w:uiPriority="73"/>
+    <w:lsdException w:name="Light Shading Accent 2" w:uiPriority="60"/>
+    <w:lsdException w:name="Light List Accent 2" w:uiPriority="61"/>
+    <w:lsdException w:name="Light Grid Accent 2" w:uiPriority="62"/>
+    <w:lsdException w:name="Medium Shading 1 Accent 2" w:uiPriority="63"/>
+    <w:lsdException w:name="Medium Shading 2 Accent 2" w:uiPriority="64"/>
+    <w:lsdException w:name="Medium List 1 Accent 2" w:uiPriority="65"/>
+    <w:lsdException w:name="Medium List 2 Accent 2" w:uiPriority="66"/>
+    <w:lsdException w:name="Medium Grid 1 Accent 2" w:uiPriority="67"/>
+    <w:lsdException w:name="Medium Grid 2 Accent 2" w:uiPriority="68"/>
+    <w:lsdException w:name="Medium Grid 3 Accent 2" w:uiPriority="69"/>
+    <w:lsdException w:name="Dark List Accent 2" w:uiPriority="70"/>
+    <w:lsdException w:name="Colorful Shading Accent 2" w:uiPriority="71"/>
+    <w:lsdException w:name="Colorful List Accent 2" w:uiPriority="72"/>
+    <w:lsdException w:name="Colorful Grid Accent 2" w:uiPriority="73"/>
+    <w:lsdException w:name="Light Shading Accent 3" w:uiPriority="60"/>
+    <w:lsdException w:name="Light List Accent 3" w:uiPriority="61"/>
+    <w:lsdException w:name="Light Grid Accent 3" w:uiPriority="62"/>
+    <w:lsdException w:name="Medium Shading 1 Accent 3" w:uiPriority="63"/>
+    <w:lsdException w:name="Medium Shading 2 Accent 3" w:uiPriority="64"/>
+    <w:lsdException w:name="Medium List 1 Accent 3" w:uiPriority="65"/>
+    <w:lsdException w:name="Medium List 2 Accent 3" w:uiPriority="66"/>
+    <w:lsdException w:name="Medium Grid 1 Accent 3" w:uiPriority="67"/>
+    <w:lsdException w:name="Medium Grid 2 Accent 3" w:uiPriority="68"/>
+    <w:lsdException w:name="Medium Grid 3 Accent 3" w:uiPriority="69"/>
+    <w:lsdException w:name="Dark List Accent 3" w:uiPriority="70"/>
+    <w:lsdException w:name="Colorful Shading Accent 3" w:uiPriority="71"/>
+    <w:lsdException w:name="Colorful List Accent 3" w:uiPriority="72"/>
+    <w:lsdException w:name="Colorful Grid Accent 3" w:uiPriority="73"/>
+    <w:lsdException w:name="Light Shading Accent 4" w:uiPriority="60"/>
+    <w:lsdException w:name="Light List Accent 4" w:uiPriority="61"/>
+    <w:lsdException w:name="Light Grid Accent 4" w:uiPriority="62"/>
+    <w:lsdException w:name="Medium Shading 1 Accent 4" w:uiPriority="63"/>
+    <w:lsdException w:name="Medium Shading 2 Accent 4" w:uiPriority="64"/>
+    <w:lsdException w:name="Medium List 1 Accent 4" w:uiPriority="65"/>
+    <w:lsdException w:name="Medium List 2 Accent 4" w:uiPriority="66"/>
+    <w:lsdException w:name="Medium Grid 1 Accent 4" w:uiPriority="67"/>
+    <w:lsdException w:name="Medium Grid 2 Accent 4" w:uiPriority="68"/>
+    <w:lsdException w:name="Medium Grid 3 Accent 4" w:uiPriority="69"/>
+    <w:lsdException w:name="Dark List Accent 4" w:uiPriority="70"/>
+    <w:lsdException w:name="Colorful Shading Accent 4" w:uiPriority="71"/>
+    <w:lsdException w:name="Colorful List Accent 4" w:uiPriority="72"/>
+    <w:lsdException w:name="Colorful Grid Accent 4" w:uiPriority="73"/>
+    <w:lsdException w:name="Light Shading Accent 5" w:uiPriority="60"/>
+    <w:lsdException w:name="Light List Accent 5" w:uiPriority="61"/>
+    <w:lsdException w:name="Light Grid Accent 5" w:uiPriority="62"/>
+    <w:lsdException w:name="Medium Shading 1 Accent 5" w:uiPriority="63"/>
+    <w:lsdException w:name="Medium Shading 2 Accent 5" w:uiPriority="64"/>
+    <w:lsdException w:name="Medium List 1 Accent 5" w:uiPriority="65"/>
+    <w:lsdException w:name="Medium List 2 Accent 5" w:uiPriority="66"/>
+    <w:lsdException w:name="Medium Grid 1 Accent 5" w:uiPriority="67"/>
+    <w:lsdException w:name="Medium Grid 2 Accent 5" w:uiPriority="68"/>
+    <w:lsdException w:name="Medium Grid 3 Accent 5" w:uiPriority="69"/>
+    <w:lsdException w:name="Dark List Accent 5" w:uiPriority="70"/>
+    <w:lsdException w:name="Colorful Shading Accent 5" w:uiPriority="71"/>
+    <w:lsdException w:name="Colorful List Accent 5" w:uiPriority="72"/>
+    <w:lsdException w:name="Colorful Grid Accent 5" w:uiPriority="73"/>
+    <w:lsdException w:name="Light Shading Accent 6" w:uiPriority="60"/>
+    <w:lsdException w:name="Light List Accent 6" w:uiPriority="61"/>
+    <w:lsdException w:name="Light Grid Accent 6" w:uiPriority="62"/>
+    <w:lsdException w:name="Medium Shading 1 Accent 6" w:uiPriority="63"/>
+    <w:lsdException w:name="Medium Shading 2 Accent 6" w:uiPriority="64"/>
+    <w:lsdException w:name="Medium List 1 Accent 6" w:uiPriority="65"/>
+    <w:lsdException w:name="Medium List 2 Accent 6" w:uiPriority="66"/>
+    <w:lsdException w:name="Medium Grid 1 Accent 6" w:uiPriority="67"/>
+    <w:lsdException w:name="Medium Grid 2 Accent 6" w:uiPriority="68"/>
+    <w:lsdException w:name="Medium Grid 3 Accent 6" w:uiPriority="69"/>
+    <w:lsdException w:name="Dark List Accent 6" w:uiPriority="70"/>
+    <w:lsdException w:name="Colorful Shading Accent 6" w:uiPriority="71"/>
+    <w:lsdException w:name="Colorful List Accent 6" w:uiPriority="72"/>
+    <w:lsdException w:name="Colorful Grid Accent 6" w:uiPriority="73"/>
+    <w:lsdException w:name="Subtle Emphasis" w:uiPriority="19" w:qFormat="1"/>
+    <w:lsdException w:name="Intense Emphasis" w:uiPriority="21" w:qFormat="1"/>
+    <w:lsdException w:name="Subtle Reference" w:uiPriority="31" w:qFormat="1"/>
+    <w:lsdException w:name="Intense Reference" w:uiPriority="32" w:qFormat="1"/>
+    <w:lsdException w:name="Book Title" w:uiPriority="33" w:qFormat="1"/>
+    <w:lsdException w:name="Bibliography" w:semiHidden="1" w:uiPriority="37" w:unhideWhenUsed="1"/>
+    <w:lsdException w:name="TOC Heading" w:semiHidden="1" w:uiPriority="39" w:unhideWhenUsed="1" w:qFormat="1"/>
+    <w:lsdException w:name="Plain Table 1" w:uiPriority="41"/>
+    <w:lsdException w:name="Plain Table 2" w:uiPriority="42"/>
+    <w:lsdException w:name="Plain Table 3" w:uiPriority="43"/>
+    <w:lsdException w:name="Plain Table 4" w:uiPriority="44"/>
+    <w:lsdException w:name="Plain Table 5" w:uiPriority="45"/>
+    <w:lsdException w:name="Grid Table Light" w:uiPriority="40"/>
+    <w:lsdException w:name="Grid Table 1 Light" w:uiPriority="46"/>
+    <w:lsdException w:name="Grid Table 2" w:uiPriority="47"/>
+    <w:lsdException w:name="Grid Table 3" w:uiPriority="48"/>
+    <w:lsdException w:name="Grid Table 4" w:uiPriority="49"/>
+    <w:lsdException w:name="Grid Table 5 Dark" w:uiPriority="50"/>
+    <w:lsdException w:name="Grid Table 6 Colorful" w:uiPriority="51"/>
+    <w:lsdException w:name="Grid Table 7 Colorful" w:uiPriority="52"/>
+    <w:lsdException w:name="Grid Table 1 Light Accent 1" w:uiPriority="46"/>
+    <w:lsdException w:name="Grid Table 2 Accent 1" w:uiPriority="47"/>
+    <w:lsdException w:name="Grid Table 3 Accent 1" w:uiPriority="48"/>
+    <w:lsdException w:name="Grid Table 4 Accent 1" w:uiPriority="49"/>
+    <w:lsdException w:name="Grid Table 5 Dark Accent 1" w:uiPriority="50"/>
+    <w:lsdException w:name="Grid Table 6 Colorful Accent 1" w:uiPriority="51"/>
+    <w:lsdException w:name="Grid Table 7 Colorful Accent 1" w:uiPriority="52"/>
+    <w:lsdException w:name="Grid Table 1 Light Accent 2" w:uiPriority="46"/>
+    <w:lsdException w:name="Grid Table 2 Accent 2" w:uiPriority="47"/>
+    <w:lsdException w:name="Grid Table 3 Accent 2" w:uiPriority="48"/>
+    <w:lsdException w:name="Grid Table 4 Accent 2" w:uiPriority="49"/>
+    <w:lsdException w:name="Grid Table 5 Dark Accent 2" w:uiPriority="50"/>
+    <w:lsdException w:name="Grid Table 6 Colorful Accent 2" w:uiPriority="51"/>
+    <w:lsdException w:name="Grid Table 7 Colorful Accent 2" w:uiPriority="52"/>
+    <w:lsdException w:name="Grid Table 1 Light Accent 3" w:uiPriority="46"/>
+    <w:lsdException w:name="Grid Table 2 Accent 3" w:uiPriority="47"/>
+    <w:lsdException w:name="Grid Table 3 Accent 3" w:uiPriority="48"/>
+    <w:lsdException w:name="Grid Table 4 Accent 3" w:uiPriority="49"/>
+    <w:lsdException w:name="Grid Table 5 Dark Accent 3" w:uiPriority="50"/>
+    <w:lsdException w:name="Grid Table 6 Colorful Accent 3" w:uiPriority="51"/>
+    <w:lsdException w:name="Grid Table 7 Colorful Accent 3" w:uiPriority="52"/>
+    <w:lsdException w:name="Grid Table 1 Light Accent 4" w:uiPriority="46"/>
+    <w:lsdException w:name="Grid Table 2 Accent 4" w:uiPriority="47"/>
+    <w:lsdException w:name="Grid Table 3 Accent 4" w:uiPriority="48"/>
+    <w:lsdException w:name="Grid Table 4 Accent 4" w:uiPriority="49"/>
+    <w:lsdException w:name="Grid Table 5 Dark Accent 4" w:uiPriority="50"/>
+    <w:lsdException w:name="Grid Table 6 Colorful Accent 4" w:uiPriority="51"/>
+    <w:lsdException w:name="Grid Table 7 Colorful Accent 4" w:uiPriority="52"/>
+    <w:lsdException w:name="Grid Table 1 Light Accent 5" w:uiPriority="46"/>
+    <w:lsdException w:name="Grid Table 2 Accent 5" w:uiPriority="47"/>
+    <w:lsdException w:name="Grid Table 3 Accent 5" w:uiPriority="48"/>
+    <w:lsdException w:name="Grid Table 4 Accent 5" w:uiPriority="49"/>
+    <w:lsdException w:name="Grid Table 5 Dark Accent 5" w:uiPriority="50"/>
+    <w:lsdException w:name="Grid Table 6 Colorful Accent 5" w:uiPriority="51"/>
+    <w:lsdException w:name="Grid Table 7 Colorful Accent 5" w:uiPriority="52"/>
+    <w:lsdException w:name="Grid Table 1 Light Accent 6" w:uiPriority="46"/>
+    <w:lsdException w:name="Grid Table 2 Accent 6" w:uiPriority="47"/>
+    <w:lsdException w:name="Grid Table 3 Accent 6" w:uiPriority="48"/>
+    <w:lsdException w:name="Grid Table 4 Accent 6" w:uiPriority="49"/>
+    <w:lsdException w:name="Grid Table 5 Dark Accent 6" w:uiPriority="50"/>
+    <w:lsdException w:name="Grid Table 6 Colorful Accent 6" w:uiPriority="51"/>
+    <w:lsdException w:name="Grid Table 7 Colorful Accent 6" w:uiPriority="52"/>
+    <w:lsdException w:name="List Table 1 Light" w:uiPriority="46"/>
+    <w:lsdException w:name="List Table 2" w:uiPriority="47"/>
+    <w:lsdException w:name="List Table 3" w:uiPriority="48"/>
+    <w:lsdException w:name="List Table 4" w:uiPriority="49"/>
+    <w:lsdException w:name="List Table 5 Dark" w:uiPriority="50"/>
+    <w:lsdException w:name="List Table 6 Colorful" w:uiPriority="51"/>
+    <w:lsdException w:name="List Table 7 Colorful" w:uiPriority="52"/>
+    <w:lsdException w:name="List Table 1 Light Accent 1" w:uiPriority="46"/>
+    <w:lsdException w:name="List Table 2 Accent 1" w:uiPriority="47"/>
+    <w:lsdException w:name="List Table 3 Accent 1" w:uiPriority="48"/>
+    <w:lsdException w:name="List Table 4 Accent 1" w:uiPriority="49"/>
+    <w:lsdException w:name="List Table 5 Dark Accent 1" w:uiPriority="50"/>
+    <w:lsdException w:name="List Table 6 Colorful Accent 1" w:uiPriority="51"/>
+    <w:lsdException w:name="List Table 7 Colorful Accent 1" w:uiPriority="52"/>
+    <w:lsdException w:name="List Table 1 Light Accent 2" w:uiPriority="46"/>
+    <w:lsdException w:name="List Table 2 Accent 2" w:uiPriority="47"/>
+    <w:lsdException w:name="List Table 3 Accent 2" w:uiPriority="48"/>
+    <w:lsdException w:name="List Table 4 Accent 2" w:uiPriority="49"/>
+    <w:lsdException w:name="List Table 5 Dark Accent 2" w:uiPriority="50"/>
+    <w:lsdException w:name="List Table 6 Colorful Accent 2" w:uiPriority="51"/>
+    <w:lsdException w:name="List Table 7 Colorful Accent 2" w:uiPriority="52"/>
+    <w:lsdException w:name="List Table 1 Light Accent 3" w:uiPriority="46"/>
+    <w:lsdException w:name="List Table 2 Accent 3" w:uiPriority="47"/>
+    <w:lsdException w:name="List Table 3 Accent 3" w:uiPriority="48"/>
+    <w:lsdException w:name="List Table 4 Accent 3" w:uiPriority="49"/>
+    <w:lsdException w:name="List Table 5 Dark Accent 3" w:uiPriority="50"/>
+    <w:lsdException w:name="List Table 6 Colorful Accent 3" w:uiPriority="51"/>
+    <w:lsdException w:name="List Table 7 Colorful Accent 3" w:uiPriority="52"/>
+    <w:lsdException w:name="List Table 1 Light Accent 4" w:uiPriority="46"/>
+    <w:lsdException w:name="List Table 2 Accent 4" w:uiPriority="47"/>
+    <w:lsdException w:name="List Table 3 Accent 4" w:uiPriority="48"/>
+    <w:lsdException w:name="List Table 4 Accent 4" w:uiPriority="49"/>
+    <w:lsdException w:name="List Table 5 Dark Accent 4" w:uiPriority="50"/>
+    <w:lsdException w:name="List Table 6 Colorful Accent 4" w:uiPriority="51"/>
+    <w:lsdException w:name="List Table 7 Colorful Accent 4" w:uiPriority="52"/>
+    <w:lsdException w:name="List Table 1 Light Accent 5" w:uiPriority="46"/>
+    <w:lsdException w:name="List Table 2 Accent 5" w:uiPriority="47"/>
+    <w:lsdException w:name="List Table 3 Accent 5" w:uiPriority="48"/>
+    <w:lsdException w:name="List Table 4 Accent 5" w:uiPriority="49"/>
+    <w:lsdException w:name="List Table 5 Dark Accent 5" w:uiPriority="50"/>
+    <w:lsdException w:name="List Table 6 Colorful Accent 5" w:uiPriority="51"/>
+    <w:lsdException w:name="List Table 7 Colorful Accent 5" w:uiPriority="52"/>
+    <w:lsdException w:name="List Table 1 Light Accent 6" w:uiPriority="46"/>
+    <w:lsdException w:name="List Table 2 Accent 6" w:uiPriority="47"/>
+    <w:lsdException w:name="List Table 3 Accent 6" w:uiPriority="48"/>
+    <w:lsdException w:name="List Table 4 Accent 6" w:uiPriority="49"/>
+    <w:lsdException w:name="List Table 5 Dark Accent 6" w:uiPriority="50"/>
+    <w:lsdException w:name="List Table 6 Colorful Accent 6" w:uiPriority="51"/>
+    <w:lsdException w:name="List Table 7 Colorful Accent 6" w:uiPriority="52"/>
   </w:latentStyles>
   <w:style w:type="paragraph" w:default="1" w:styleId="Normal">
     <w:name w:val="Normal"/>
@@ -3219,7 +3219,7 @@
   <a:extraClrSchemeLst/>
   <a:extLst>
     <a:ext uri="{05A4C25C-085E-4340-85A3-A5531E510DB2}">
-      <thm15:themeFamily xmlns="" xmlns:thm15="http://schemas.microsoft.com/office/thememl/2012/main" name="Office Theme" id="{62F939B6-93AF-4DB8-9C6B-D6C7DFDC589F}" vid="{4A3C46E8-61CC-4603-A589-7422A47A8E4A}"/>
+      <thm15:themeFamily xmlns:thm15="http://schemas.microsoft.com/office/thememl/2012/main" name="Office Theme" id="{62F939B6-93AF-4DB8-9C6B-D6C7DFDC589F}" vid="{4A3C46E8-61CC-4603-A589-7422A47A8E4A}"/>
     </a:ext>
   </a:extLst>
 </a:theme>

</xml_diff>

<commit_message>
Fixed #1403 and #1404
</commit_message>
<xml_diff>
--- a/Docs/Ops Server Config Preparation.docx
+++ b/Docs/Ops Server Config Preparation.docx
@@ -337,7 +337,15 @@
       </w:r>
       <w:proofErr w:type="spellEnd"/>
       <w:r>
-        <w:t xml:space="preserve"> (Windows) 10.3.1 </w:t>
+        <w:t xml:space="preserve"> (Windows) </w:t>
+      </w:r>
+      <w:bookmarkStart w:id="0" w:name="_GoBack"/>
+      <w:r>
+        <w:t>10.4</w:t>
+      </w:r>
+      <w:bookmarkEnd w:id="0"/>
+      <w:r>
+        <w:t xml:space="preserve"> </w:t>
       </w:r>
       <w:r>
         <w:t>.exe file to unpack the installation files.</w:t>
@@ -415,7 +423,13 @@
       </w:r>
       <w:proofErr w:type="spellEnd"/>
       <w:r>
-        <w:t xml:space="preserve"> Extension for Server (Windows) 10.3.1 </w:t>
+        <w:t xml:space="preserve"> Extension for Server (Windows) </w:t>
+      </w:r>
+      <w:r>
+        <w:t>10.4</w:t>
+      </w:r>
+      <w:r>
+        <w:t xml:space="preserve"> </w:t>
       </w:r>
       <w:r>
         <w:t>.exe file to unpack the installation files.</w:t>
@@ -489,16 +503,10 @@
         <w:t xml:space="preserve">) </w:t>
       </w:r>
       <w:r>
-        <w:t>10</w:t>
-      </w:r>
-      <w:r>
-        <w:t>.</w:t>
-      </w:r>
-      <w:r>
-        <w:t>3</w:t>
-      </w:r>
-      <w:r>
-        <w:t xml:space="preserve">.1 </w:t>
+        <w:t>10.4</w:t>
+      </w:r>
+      <w:r>
+        <w:t xml:space="preserve"> </w:t>
       </w:r>
       <w:r>
         <w:t>.exe file to unpack the installation files.</w:t>
@@ -907,19 +915,7 @@
           <w:rPr>
             <w:rStyle w:val="Hyperlink"/>
           </w:rPr>
-          <w:t>ArcGI</w:t>
-        </w:r>
-        <w:r>
-          <w:rPr>
-            <w:rStyle w:val="Hyperlink"/>
-          </w:rPr>
-          <w:t>S</w:t>
-        </w:r>
-        <w:r>
-          <w:rPr>
-            <w:rStyle w:val="Hyperlink"/>
-          </w:rPr>
-          <w:t xml:space="preserve"> for the Military download page</w:t>
+          <w:t>ArcGIS for the Military download page</w:t>
         </w:r>
       </w:hyperlink>
       <w:r>
@@ -1291,16 +1287,10 @@
         <w:t xml:space="preserve">) </w:t>
       </w:r>
       <w:r>
-        <w:t>10</w:t>
-      </w:r>
-      <w:r>
-        <w:t>.</w:t>
-      </w:r>
-      <w:r>
-        <w:t>3</w:t>
-      </w:r>
-      <w:r>
-        <w:t xml:space="preserve">.1 </w:t>
+        <w:t>10.4</w:t>
+      </w:r>
+      <w:r>
+        <w:t xml:space="preserve"> </w:t>
       </w:r>
       <w:r>
         <w:t>.exe file to unpack the installation files.</w:t>
@@ -1368,19 +1358,11 @@
         <w:t xml:space="preserve">Web Adaptor for Microsoft IIS </w:t>
       </w:r>
       <w:r>
-        <w:t>10</w:t>
-      </w:r>
-      <w:r>
-        <w:t>.</w:t>
-      </w:r>
-      <w:r>
-        <w:t>3</w:t>
-      </w:r>
-      <w:r>
-        <w:t xml:space="preserve">.1 </w:t>
-      </w:r>
-      <w:bookmarkStart w:id="0" w:name="_GoBack"/>
-      <w:bookmarkEnd w:id="0"/>
+        <w:t>10.4</w:t>
+      </w:r>
+      <w:r>
+        <w:t xml:space="preserve"> </w:t>
+      </w:r>
       <w:r>
         <w:t>.exe file to unpack the installation files.</w:t>
       </w:r>
@@ -1809,7 +1791,6 @@
         </w:numPr>
       </w:pPr>
       <w:r>
-        <w:lastRenderedPageBreak/>
         <w:t>Create the “</w:t>
       </w:r>
       <w:proofErr w:type="spellStart"/>
@@ -1818,53 +1799,13 @@
       </w:r>
       <w:proofErr w:type="spellEnd"/>
       <w:r>
-        <w:t>” REG_DWORD in Computer\HKEY_CURRENT_USER\Software\ESRI\Server10.3\ArcToolbox\Settings and set its’ value to 1.</w:t>
-      </w:r>
-    </w:p>
-    <w:p>
-      <w:pPr>
-        <w:pStyle w:val="ListParagraph"/>
-        <w:ind w:left="1440"/>
-      </w:pPr>
-      <w:r>
-        <w:rPr>
-          <w:noProof/>
-        </w:rPr>
-        <w:drawing>
-          <wp:inline distT="0" distB="0" distL="0" distR="0" wp14:anchorId="0E3D2F1C" wp14:editId="26B824DB">
-            <wp:extent cx="4738717" cy="2867025"/>
-            <wp:effectExtent l="0" t="0" r="5080" b="0"/>
-            <wp:docPr id="1" name="Picture 1"/>
-            <wp:cNvGraphicFramePr>
-              <a:graphicFrameLocks xmlns:a="http://schemas.openxmlformats.org/drawingml/2006/main" noChangeAspect="1"/>
-            </wp:cNvGraphicFramePr>
-            <a:graphic xmlns:a="http://schemas.openxmlformats.org/drawingml/2006/main">
-              <a:graphicData uri="http://schemas.openxmlformats.org/drawingml/2006/picture">
-                <pic:pic xmlns:pic="http://schemas.openxmlformats.org/drawingml/2006/picture">
-                  <pic:nvPicPr>
-                    <pic:cNvPr id="1" name=""/>
-                    <pic:cNvPicPr/>
-                  </pic:nvPicPr>
-                  <pic:blipFill>
-                    <a:blip r:embed="rId12"/>
-                    <a:stretch>
-                      <a:fillRect/>
-                    </a:stretch>
-                  </pic:blipFill>
-                  <pic:spPr>
-                    <a:xfrm>
-                      <a:off x="0" y="0"/>
-                      <a:ext cx="4759796" cy="2879778"/>
-                    </a:xfrm>
-                    <a:prstGeom prst="rect">
-                      <a:avLst/>
-                    </a:prstGeom>
-                  </pic:spPr>
-                </pic:pic>
-              </a:graphicData>
-            </a:graphic>
-          </wp:inline>
-        </w:drawing>
+        <w:t>” REG_DWORD in Computer\HKEY_CURRENT_USER\So</w:t>
+      </w:r>
+      <w:r>
+        <w:t>ftware\ESRI\Server10.4</w:t>
+      </w:r>
+      <w:r>
+        <w:t>\ArcToolbox\Settings and set its’ value to 1.</w:t>
       </w:r>
     </w:p>
     <w:p>
@@ -1993,6 +1934,7 @@
         <w:rPr>
           <w:b/>
         </w:rPr>
+        <w:lastRenderedPageBreak/>
         <w:t xml:space="preserve">NOTE: </w:t>
       </w:r>
       <w:r>

</xml_diff>

<commit_message>
Update for 2016 Q4 release #1500
</commit_message>
<xml_diff>
--- a/Docs/Ops Server Config Preparation.docx
+++ b/Docs/Ops Server Config Preparation.docx
@@ -339,11 +339,12 @@
       <w:r>
         <w:t xml:space="preserve"> (Windows) </w:t>
       </w:r>
-      <w:bookmarkStart w:id="0" w:name="_GoBack"/>
       <w:r>
         <w:t>10.4</w:t>
       </w:r>
-      <w:bookmarkEnd w:id="0"/>
+      <w:r>
+        <w:t>.1</w:t>
+      </w:r>
       <w:r>
         <w:t xml:space="preserve"> </w:t>
       </w:r>
@@ -429,6 +430,9 @@
         <w:t>10.4</w:t>
       </w:r>
       <w:r>
+        <w:t>.1</w:t>
+      </w:r>
+      <w:r>
         <w:t xml:space="preserve"> </w:t>
       </w:r>
       <w:r>
@@ -504,6 +508,9 @@
       </w:r>
       <w:r>
         <w:t>10.4</w:t>
+      </w:r>
+      <w:r>
+        <w:t>.1</w:t>
       </w:r>
       <w:r>
         <w:t xml:space="preserve"> </w:t>
@@ -908,14 +915,43 @@
         </w:numPr>
       </w:pPr>
       <w:r>
-        <w:t xml:space="preserve">Download the ArcGIS Qt Message Simulator (10.2.2.1) from the </w:t>
-      </w:r>
-      <w:hyperlink r:id="rId10" w:anchor="ArcGIS_for_the_Military" w:history="1">
+        <w:t xml:space="preserve">Download the </w:t>
+      </w:r>
+      <w:proofErr w:type="spellStart"/>
+      <w:r>
+        <w:t>GeoMessage</w:t>
+      </w:r>
+      <w:proofErr w:type="spellEnd"/>
+      <w:r>
+        <w:t xml:space="preserve"> Simulator</w:t>
+      </w:r>
+      <w:r>
+        <w:t xml:space="preserve"> (10.2.2.1) from the </w:t>
+      </w:r>
+      <w:hyperlink r:id="rId10" w:anchor="ArcGIS_for_Defense" w:history="1">
         <w:r>
           <w:rPr>
             <w:rStyle w:val="Hyperlink"/>
           </w:rPr>
-          <w:t>ArcGIS for the Military download page</w:t>
+          <w:t>Arc</w:t>
+        </w:r>
+        <w:r>
+          <w:rPr>
+            <w:rStyle w:val="Hyperlink"/>
+          </w:rPr>
+          <w:t>G</w:t>
+        </w:r>
+        <w:r>
+          <w:rPr>
+            <w:rStyle w:val="Hyperlink"/>
+          </w:rPr>
+          <w:t>IS for Defense</w:t>
+        </w:r>
+        <w:r>
+          <w:rPr>
+            <w:rStyle w:val="Hyperlink"/>
+          </w:rPr>
+          <w:t xml:space="preserve"> download page</w:t>
         </w:r>
       </w:hyperlink>
       <w:r>
@@ -948,10 +984,12 @@
         <w:t xml:space="preserve">the </w:t>
       </w:r>
       <w:r>
-        <w:t>AFM-ArcGISQtMessageSimulator_10.2.2.1</w:t>
-      </w:r>
-      <w:r>
-        <w:t>.zip file</w:t>
+        <w:t xml:space="preserve">zip </w:t>
+      </w:r>
+      <w:bookmarkStart w:id="0" w:name="_GoBack"/>
+      <w:bookmarkEnd w:id="0"/>
+      <w:r>
+        <w:t>file</w:t>
       </w:r>
       <w:r>
         <w:t xml:space="preserve"> and place in the </w:t>
@@ -1035,14 +1073,7 @@
           <w:rPr>
             <w:rStyle w:val="Hyperlink"/>
           </w:rPr>
-          <w:t>http://doc.arcgis.com/en/operations-dashboard/windows-</w:t>
-        </w:r>
-        <w:r>
-          <w:rPr>
-            <w:rStyle w:val="Hyperlink"/>
-          </w:rPr>
-          <w:lastRenderedPageBreak/>
-          <w:t>desktop/author/portal-deploy.htm#ESRI_SECTION1_7B50BB5EFFA14FAC964A4E9D5CC35FA8</w:t>
+          <w:t>http://doc.arcgis.com/en/operations-dashboard/windows-desktop/author/portal-deploy.htm#ESRI_SECTION1_7B50BB5EFFA14FAC964A4E9D5CC35FA8</w:t>
         </w:r>
       </w:hyperlink>
     </w:p>
@@ -1514,22 +1545,25 @@
         </w:numPr>
       </w:pPr>
       <w:r>
+        <w:t xml:space="preserve">Update the </w:t>
+      </w:r>
+      <w:proofErr w:type="spellStart"/>
+      <w:r>
+        <w:rPr>
+          <w:rFonts w:ascii="Courier New" w:hAnsi="Courier New" w:cs="Courier New"/>
+        </w:rPr>
+        <w:t>installOnlyPublishingDBServers</w:t>
+      </w:r>
+      <w:proofErr w:type="spellEnd"/>
+      <w:r>
+        <w:t xml:space="preserve"> list variable to match the names of the PostgreSQL databases servers; used to create </w:t>
+      </w:r>
+      <w:r>
+        <w:t xml:space="preserve">temporary data </w:t>
+      </w:r>
+      <w:r>
         <w:lastRenderedPageBreak/>
-        <w:t xml:space="preserve">Update the </w:t>
-      </w:r>
-      <w:proofErr w:type="spellStart"/>
-      <w:r>
-        <w:rPr>
-          <w:rFonts w:ascii="Courier New" w:hAnsi="Courier New" w:cs="Courier New"/>
-        </w:rPr>
-        <w:t>installOnlyPublishingDBServers</w:t>
-      </w:r>
-      <w:proofErr w:type="spellEnd"/>
-      <w:r>
-        <w:t xml:space="preserve"> list variable to match the names of the PostgreSQL databases servers; used to create </w:t>
-      </w:r>
-      <w:r>
-        <w:t>temporary data stores registry entries</w:t>
+        <w:t>stores registry entries</w:t>
       </w:r>
       <w:r>
         <w:t xml:space="preserve"> during ArcGIS Serer service publishing to map the database server of the source server and the databases on the target ArcGIS Server.</w:t>
@@ -2009,7 +2043,7 @@
 
 <file path=word/numbering.xml><?xml version="1.0" encoding="utf-8"?>
 <w:numbering xmlns:wpc="http://schemas.microsoft.com/office/word/2010/wordprocessingCanvas" xmlns:mc="http://schemas.openxmlformats.org/markup-compatibility/2006" xmlns:o="urn:schemas-microsoft-com:office:office" xmlns:r="http://schemas.openxmlformats.org/officeDocument/2006/relationships" xmlns:m="http://schemas.openxmlformats.org/officeDocument/2006/math" xmlns:v="urn:schemas-microsoft-com:vml" xmlns:wp14="http://schemas.microsoft.com/office/word/2010/wordprocessingDrawing" xmlns:wp="http://schemas.openxmlformats.org/drawingml/2006/wordprocessingDrawing" xmlns:w10="urn:schemas-microsoft-com:office:word" xmlns:w="http://schemas.openxmlformats.org/wordprocessingml/2006/main" xmlns:w14="http://schemas.microsoft.com/office/word/2010/wordml" xmlns:w15="http://schemas.microsoft.com/office/word/2012/wordml" xmlns:wpg="http://schemas.microsoft.com/office/word/2010/wordprocessingGroup" xmlns:wpi="http://schemas.microsoft.com/office/word/2010/wordprocessingInk" xmlns:wne="http://schemas.microsoft.com/office/word/2006/wordml" xmlns:wps="http://schemas.microsoft.com/office/word/2010/wordprocessingShape" mc:Ignorable="w14 w15 wp14">
-  <w:abstractNum w:abstractNumId="0">
+  <w:abstractNum w:abstractNumId="0" w15:restartNumberingAfterBreak="0">
     <w:nsid w:val="13CB1927"/>
     <w:multiLevelType w:val="hybridMultilevel"/>
     <w:tmpl w:val="35E05140"/>
@@ -2122,7 +2156,7 @@
       </w:rPr>
     </w:lvl>
   </w:abstractNum>
-  <w:abstractNum w:abstractNumId="1">
+  <w:abstractNum w:abstractNumId="1" w15:restartNumberingAfterBreak="0">
     <w:nsid w:val="1CC731CD"/>
     <w:multiLevelType w:val="hybridMultilevel"/>
     <w:tmpl w:val="9BFA4C1A"/>
@@ -2214,7 +2248,7 @@
       </w:pPr>
     </w:lvl>
   </w:abstractNum>
-  <w:abstractNum w:abstractNumId="2">
+  <w:abstractNum w:abstractNumId="2" w15:restartNumberingAfterBreak="0">
     <w:nsid w:val="26136831"/>
     <w:multiLevelType w:val="hybridMultilevel"/>
     <w:tmpl w:val="C4EAD694"/>

</xml_diff>